<commit_message>
Client - Optical changes. Enlarge Documentation
</commit_message>
<xml_diff>
--- a/Documentation/Dokumentation_Entwurfsarbeit.docx
+++ b/Documentation/Dokumentation_Entwurfsarbeit.docx
@@ -281,8 +281,6 @@
           <w:color w:val="FF0000"/>
         </w:rPr>
       </w:pPr>
-      <w:bookmarkStart w:id="0" w:name="_GoBack"/>
-      <w:bookmarkEnd w:id="0"/>
     </w:p>
     <w:p>
       <w:pPr>
@@ -558,7 +556,7 @@
           <w:lang w:val="en-CA" w:eastAsia="en-CA"/>
         </w:rPr>
       </w:pPr>
-      <w:hyperlink w:anchor="_Toc32911141" w:history="1">
+      <w:hyperlink w:anchor="_Toc33375931" w:history="1">
         <w:r>
           <w:rPr>
             <w:rStyle w:val="Hyperlink"/>
@@ -601,7 +599,7 @@
             <w:noProof/>
             <w:webHidden/>
           </w:rPr>
-          <w:instrText xml:space="preserve"> PAGEREF _Toc32911141 \h </w:instrText>
+          <w:instrText xml:space="preserve"> PAGEREF _Toc33375931 \h </w:instrText>
         </w:r>
         <w:r>
           <w:rPr>
@@ -642,7 +640,7 @@
           <w:lang w:val="en-CA" w:eastAsia="en-CA"/>
         </w:rPr>
       </w:pPr>
-      <w:hyperlink w:anchor="_Toc32911142" w:history="1">
+      <w:hyperlink w:anchor="_Toc33375932" w:history="1">
         <w:r>
           <w:rPr>
             <w:rStyle w:val="Hyperlink"/>
@@ -685,7 +683,7 @@
             <w:noProof/>
             <w:webHidden/>
           </w:rPr>
-          <w:instrText xml:space="preserve"> PAGEREF _Toc32911142 \h </w:instrText>
+          <w:instrText xml:space="preserve"> PAGEREF _Toc33375932 \h </w:instrText>
         </w:r>
         <w:r>
           <w:rPr>
@@ -726,7 +724,7 @@
           <w:lang w:val="en-CA" w:eastAsia="en-CA"/>
         </w:rPr>
       </w:pPr>
-      <w:hyperlink w:anchor="_Toc32911143" w:history="1">
+      <w:hyperlink w:anchor="_Toc33375933" w:history="1">
         <w:r>
           <w:rPr>
             <w:rStyle w:val="Hyperlink"/>
@@ -769,7 +767,7 @@
             <w:noProof/>
             <w:webHidden/>
           </w:rPr>
-          <w:instrText xml:space="preserve"> PAGEREF _Toc32911143 \h </w:instrText>
+          <w:instrText xml:space="preserve"> PAGEREF _Toc33375933 \h </w:instrText>
         </w:r>
         <w:r>
           <w:rPr>
@@ -810,7 +808,7 @@
           <w:lang w:val="en-CA" w:eastAsia="en-CA"/>
         </w:rPr>
       </w:pPr>
-      <w:hyperlink w:anchor="_Toc32911144" w:history="1">
+      <w:hyperlink w:anchor="_Toc33375934" w:history="1">
         <w:r>
           <w:rPr>
             <w:rStyle w:val="Hyperlink"/>
@@ -853,7 +851,7 @@
             <w:noProof/>
             <w:webHidden/>
           </w:rPr>
-          <w:instrText xml:space="preserve"> PAGEREF _Toc32911144 \h </w:instrText>
+          <w:instrText xml:space="preserve"> PAGEREF _Toc33375934 \h </w:instrText>
         </w:r>
         <w:r>
           <w:rPr>
@@ -894,7 +892,7 @@
           <w:lang w:val="en-CA" w:eastAsia="en-CA"/>
         </w:rPr>
       </w:pPr>
-      <w:hyperlink w:anchor="_Toc32911145" w:history="1">
+      <w:hyperlink w:anchor="_Toc33375935" w:history="1">
         <w:r>
           <w:rPr>
             <w:rStyle w:val="Hyperlink"/>
@@ -937,7 +935,7 @@
             <w:noProof/>
             <w:webHidden/>
           </w:rPr>
-          <w:instrText xml:space="preserve"> PAGEREF _Toc32911145 \h </w:instrText>
+          <w:instrText xml:space="preserve"> PAGEREF _Toc33375935 \h </w:instrText>
         </w:r>
         <w:r>
           <w:rPr>
@@ -978,7 +976,7 @@
           <w:lang w:val="en-CA" w:eastAsia="en-CA"/>
         </w:rPr>
       </w:pPr>
-      <w:hyperlink w:anchor="_Toc32911146" w:history="1">
+      <w:hyperlink w:anchor="_Toc33375936" w:history="1">
         <w:r>
           <w:rPr>
             <w:rStyle w:val="Hyperlink"/>
@@ -1021,7 +1019,7 @@
             <w:noProof/>
             <w:webHidden/>
           </w:rPr>
-          <w:instrText xml:space="preserve"> PAGEREF _Toc32911146 \h </w:instrText>
+          <w:instrText xml:space="preserve"> PAGEREF _Toc33375936 \h </w:instrText>
         </w:r>
         <w:r>
           <w:rPr>
@@ -1062,7 +1060,7 @@
           <w:lang w:val="en-CA" w:eastAsia="en-CA"/>
         </w:rPr>
       </w:pPr>
-      <w:hyperlink w:anchor="_Toc32911147" w:history="1">
+      <w:hyperlink w:anchor="_Toc33375937" w:history="1">
         <w:r>
           <w:rPr>
             <w:rStyle w:val="Hyperlink"/>
@@ -1105,7 +1103,7 @@
             <w:noProof/>
             <w:webHidden/>
           </w:rPr>
-          <w:instrText xml:space="preserve"> PAGEREF _Toc32911147 \h </w:instrText>
+          <w:instrText xml:space="preserve"> PAGEREF _Toc33375937 \h </w:instrText>
         </w:r>
         <w:r>
           <w:rPr>
@@ -1146,7 +1144,7 @@
           <w:lang w:val="en-CA" w:eastAsia="en-CA"/>
         </w:rPr>
       </w:pPr>
-      <w:hyperlink w:anchor="_Toc32911148" w:history="1">
+      <w:hyperlink w:anchor="_Toc33375938" w:history="1">
         <w:r>
           <w:rPr>
             <w:rStyle w:val="Hyperlink"/>
@@ -1189,7 +1187,7 @@
             <w:noProof/>
             <w:webHidden/>
           </w:rPr>
-          <w:instrText xml:space="preserve"> PAGEREF _Toc32911148 \h </w:instrText>
+          <w:instrText xml:space="preserve"> PAGEREF _Toc33375938 \h </w:instrText>
         </w:r>
         <w:r>
           <w:rPr>
@@ -1230,7 +1228,7 @@
           <w:lang w:val="en-CA" w:eastAsia="en-CA"/>
         </w:rPr>
       </w:pPr>
-      <w:hyperlink w:anchor="_Toc32911149" w:history="1">
+      <w:hyperlink w:anchor="_Toc33375939" w:history="1">
         <w:r>
           <w:rPr>
             <w:rStyle w:val="Hyperlink"/>
@@ -1252,7 +1250,7 @@
             <w:rStyle w:val="Hyperlink"/>
             <w:noProof/>
           </w:rPr>
-          <w:t>Zeugs</w:t>
+          <w:t>Softwarekomponenten</w:t>
         </w:r>
         <w:r>
           <w:rPr>
@@ -1273,7 +1271,7 @@
             <w:noProof/>
             <w:webHidden/>
           </w:rPr>
-          <w:instrText xml:space="preserve"> PAGEREF _Toc32911149 \h </w:instrText>
+          <w:instrText xml:space="preserve"> PAGEREF _Toc33375939 \h </w:instrText>
         </w:r>
         <w:r>
           <w:rPr>
@@ -1306,7 +1304,7 @@
     </w:p>
     <w:p>
       <w:pPr>
-        <w:pStyle w:val="Verzeichnis1"/>
+        <w:pStyle w:val="Verzeichnis3"/>
         <w:rPr>
           <w:rFonts w:asciiTheme="minorHAnsi" w:eastAsiaTheme="minorEastAsia" w:hAnsiTheme="minorHAnsi"/>
           <w:noProof/>
@@ -1314,13 +1312,13 @@
           <w:lang w:val="en-CA" w:eastAsia="en-CA"/>
         </w:rPr>
       </w:pPr>
-      <w:hyperlink w:anchor="_Toc32911150" w:history="1">
+      <w:hyperlink w:anchor="_Toc33375940" w:history="1">
         <w:r>
           <w:rPr>
             <w:rStyle w:val="Hyperlink"/>
             <w:noProof/>
           </w:rPr>
-          <w:t>5</w:t>
+          <w:t>4.1.1</w:t>
         </w:r>
         <w:r>
           <w:rPr>
@@ -1336,7 +1334,7 @@
             <w:rStyle w:val="Hyperlink"/>
             <w:noProof/>
           </w:rPr>
-          <w:t>Diskussion der Ergebnisse</w:t>
+          <w:t>Client</w:t>
         </w:r>
         <w:r>
           <w:rPr>
@@ -1357,7 +1355,7 @@
             <w:noProof/>
             <w:webHidden/>
           </w:rPr>
-          <w:instrText xml:space="preserve"> PAGEREF _Toc32911150 \h </w:instrText>
+          <w:instrText xml:space="preserve"> PAGEREF _Toc33375940 \h </w:instrText>
         </w:r>
         <w:r>
           <w:rPr>
@@ -1390,7 +1388,7 @@
     </w:p>
     <w:p>
       <w:pPr>
-        <w:pStyle w:val="Verzeichnis1"/>
+        <w:pStyle w:val="Verzeichnis3"/>
         <w:rPr>
           <w:rFonts w:asciiTheme="minorHAnsi" w:eastAsiaTheme="minorEastAsia" w:hAnsiTheme="minorHAnsi"/>
           <w:noProof/>
@@ -1398,13 +1396,13 @@
           <w:lang w:val="en-CA" w:eastAsia="en-CA"/>
         </w:rPr>
       </w:pPr>
-      <w:hyperlink w:anchor="_Toc32911151" w:history="1">
+      <w:hyperlink w:anchor="_Toc33375941" w:history="1">
         <w:r>
           <w:rPr>
             <w:rStyle w:val="Hyperlink"/>
             <w:noProof/>
           </w:rPr>
-          <w:t>6</w:t>
+          <w:t>4.1.2</w:t>
         </w:r>
         <w:r>
           <w:rPr>
@@ -1420,7 +1418,7 @@
             <w:rStyle w:val="Hyperlink"/>
             <w:noProof/>
           </w:rPr>
-          <w:t>Fazit</w:t>
+          <w:t>Trackerserver</w:t>
         </w:r>
         <w:r>
           <w:rPr>
@@ -1441,7 +1439,7 @@
             <w:noProof/>
             <w:webHidden/>
           </w:rPr>
-          <w:instrText xml:space="preserve"> PAGEREF _Toc32911151 \h </w:instrText>
+          <w:instrText xml:space="preserve"> PAGEREF _Toc33375941 \h </w:instrText>
         </w:r>
         <w:r>
           <w:rPr>
@@ -1474,7 +1472,7 @@
     </w:p>
     <w:p>
       <w:pPr>
-        <w:pStyle w:val="Verzeichnis1"/>
+        <w:pStyle w:val="Verzeichnis3"/>
         <w:rPr>
           <w:rFonts w:asciiTheme="minorHAnsi" w:eastAsiaTheme="minorEastAsia" w:hAnsiTheme="minorHAnsi"/>
           <w:noProof/>
@@ -1482,13 +1480,13 @@
           <w:lang w:val="en-CA" w:eastAsia="en-CA"/>
         </w:rPr>
       </w:pPr>
-      <w:hyperlink w:anchor="_Toc32911152" w:history="1">
+      <w:hyperlink w:anchor="_Toc33375942" w:history="1">
         <w:r>
           <w:rPr>
             <w:rStyle w:val="Hyperlink"/>
             <w:noProof/>
           </w:rPr>
-          <w:t>7</w:t>
+          <w:t>4.1.3</w:t>
         </w:r>
         <w:r>
           <w:rPr>
@@ -1504,7 +1502,7 @@
             <w:rStyle w:val="Hyperlink"/>
             <w:noProof/>
           </w:rPr>
-          <w:t>Ausblick</w:t>
+          <w:t>Torrentserver</w:t>
         </w:r>
         <w:r>
           <w:rPr>
@@ -1525,7 +1523,7 @@
             <w:noProof/>
             <w:webHidden/>
           </w:rPr>
-          <w:instrText xml:space="preserve"> PAGEREF _Toc32911152 \h </w:instrText>
+          <w:instrText xml:space="preserve"> PAGEREF _Toc33375942 \h </w:instrText>
         </w:r>
         <w:r>
           <w:rPr>
@@ -1545,7 +1543,7 @@
             <w:noProof/>
             <w:webHidden/>
           </w:rPr>
-          <w:t>10</w:t>
+          <w:t>9</w:t>
         </w:r>
         <w:r>
           <w:rPr>
@@ -1558,7 +1556,7 @@
     </w:p>
     <w:p>
       <w:pPr>
-        <w:pStyle w:val="Verzeichnis1"/>
+        <w:pStyle w:val="Verzeichnis2"/>
         <w:rPr>
           <w:rFonts w:asciiTheme="minorHAnsi" w:eastAsiaTheme="minorEastAsia" w:hAnsiTheme="minorHAnsi"/>
           <w:noProof/>
@@ -1566,13 +1564,13 @@
           <w:lang w:val="en-CA" w:eastAsia="en-CA"/>
         </w:rPr>
       </w:pPr>
-      <w:hyperlink w:anchor="_Toc32911153" w:history="1">
+      <w:hyperlink w:anchor="_Toc33375943" w:history="1">
         <w:r>
           <w:rPr>
             <w:rStyle w:val="Hyperlink"/>
             <w:noProof/>
           </w:rPr>
-          <w:t>8</w:t>
+          <w:t>4.2</w:t>
         </w:r>
         <w:r>
           <w:rPr>
@@ -1588,7 +1586,7 @@
             <w:rStyle w:val="Hyperlink"/>
             <w:noProof/>
           </w:rPr>
-          <w:t>Quellen</w:t>
+          <w:t>Schnittstellen</w:t>
         </w:r>
         <w:r>
           <w:rPr>
@@ -1609,7 +1607,7 @@
             <w:noProof/>
             <w:webHidden/>
           </w:rPr>
-          <w:instrText xml:space="preserve"> PAGEREF _Toc32911153 \h </w:instrText>
+          <w:instrText xml:space="preserve"> PAGEREF _Toc33375943 \h </w:instrText>
         </w:r>
         <w:r>
           <w:rPr>
@@ -1629,7 +1627,7 @@
             <w:noProof/>
             <w:webHidden/>
           </w:rPr>
-          <w:t>11</w:t>
+          <w:t>9</w:t>
         </w:r>
         <w:r>
           <w:rPr>
@@ -1642,7 +1640,7 @@
     </w:p>
     <w:p>
       <w:pPr>
-        <w:pStyle w:val="Verzeichnis2"/>
+        <w:pStyle w:val="Verzeichnis3"/>
         <w:rPr>
           <w:rFonts w:asciiTheme="minorHAnsi" w:eastAsiaTheme="minorEastAsia" w:hAnsiTheme="minorHAnsi"/>
           <w:noProof/>
@@ -1650,13 +1648,13 @@
           <w:lang w:val="en-CA" w:eastAsia="en-CA"/>
         </w:rPr>
       </w:pPr>
-      <w:hyperlink w:anchor="_Toc32911154" w:history="1">
+      <w:hyperlink w:anchor="_Toc33375944" w:history="1">
         <w:r>
           <w:rPr>
             <w:rStyle w:val="Hyperlink"/>
             <w:noProof/>
           </w:rPr>
-          <w:t>8.1</w:t>
+          <w:t>4.2.1</w:t>
         </w:r>
         <w:r>
           <w:rPr>
@@ -1672,7 +1670,7 @@
             <w:rStyle w:val="Hyperlink"/>
             <w:noProof/>
           </w:rPr>
-          <w:t>Literaturquellen</w:t>
+          <w:t>gRPC</w:t>
         </w:r>
         <w:r>
           <w:rPr>
@@ -1693,7 +1691,7 @@
             <w:noProof/>
             <w:webHidden/>
           </w:rPr>
-          <w:instrText xml:space="preserve"> PAGEREF _Toc32911154 \h </w:instrText>
+          <w:instrText xml:space="preserve"> PAGEREF _Toc33375944 \h </w:instrText>
         </w:r>
         <w:r>
           <w:rPr>
@@ -1713,7 +1711,7 @@
             <w:noProof/>
             <w:webHidden/>
           </w:rPr>
-          <w:t>11</w:t>
+          <w:t>9</w:t>
         </w:r>
         <w:r>
           <w:rPr>
@@ -1726,7 +1724,7 @@
     </w:p>
     <w:p>
       <w:pPr>
-        <w:pStyle w:val="Verzeichnis2"/>
+        <w:pStyle w:val="Verzeichnis3"/>
         <w:rPr>
           <w:rFonts w:asciiTheme="minorHAnsi" w:eastAsiaTheme="minorEastAsia" w:hAnsiTheme="minorHAnsi"/>
           <w:noProof/>
@@ -1734,13 +1732,13 @@
           <w:lang w:val="en-CA" w:eastAsia="en-CA"/>
         </w:rPr>
       </w:pPr>
-      <w:hyperlink w:anchor="_Toc32911155" w:history="1">
+      <w:hyperlink w:anchor="_Toc33375945" w:history="1">
         <w:r>
           <w:rPr>
             <w:rStyle w:val="Hyperlink"/>
             <w:noProof/>
           </w:rPr>
-          <w:t>8.2</w:t>
+          <w:t>4.2.2</w:t>
         </w:r>
         <w:r>
           <w:rPr>
@@ -1756,7 +1754,7 @@
             <w:rStyle w:val="Hyperlink"/>
             <w:noProof/>
           </w:rPr>
-          <w:t>Bildquellen</w:t>
+          <w:t>MQTT</w:t>
         </w:r>
         <w:r>
           <w:rPr>
@@ -1777,7 +1775,7 @@
             <w:noProof/>
             <w:webHidden/>
           </w:rPr>
-          <w:instrText xml:space="preserve"> PAGEREF _Toc32911155 \h </w:instrText>
+          <w:instrText xml:space="preserve"> PAGEREF _Toc33375945 \h </w:instrText>
         </w:r>
         <w:r>
           <w:rPr>
@@ -1797,7 +1795,7 @@
             <w:noProof/>
             <w:webHidden/>
           </w:rPr>
-          <w:t>11</w:t>
+          <w:t>9</w:t>
         </w:r>
         <w:r>
           <w:rPr>
@@ -1818,13 +1816,13 @@
           <w:lang w:val="en-CA" w:eastAsia="en-CA"/>
         </w:rPr>
       </w:pPr>
-      <w:hyperlink w:anchor="_Toc32911156" w:history="1">
+      <w:hyperlink w:anchor="_Toc33375946" w:history="1">
         <w:r>
           <w:rPr>
             <w:rStyle w:val="Hyperlink"/>
             <w:noProof/>
           </w:rPr>
-          <w:t>9</w:t>
+          <w:t>5</w:t>
         </w:r>
         <w:r>
           <w:rPr>
@@ -1840,7 +1838,7 @@
             <w:rStyle w:val="Hyperlink"/>
             <w:noProof/>
           </w:rPr>
-          <w:t>Anhang</w:t>
+          <w:t>Diskussion der Ergebnisse</w:t>
         </w:r>
         <w:r>
           <w:rPr>
@@ -1861,7 +1859,7 @@
             <w:noProof/>
             <w:webHidden/>
           </w:rPr>
-          <w:instrText xml:space="preserve"> PAGEREF _Toc32911156 \h </w:instrText>
+          <w:instrText xml:space="preserve"> PAGEREF _Toc33375946 \h </w:instrText>
         </w:r>
         <w:r>
           <w:rPr>
@@ -1881,7 +1879,7 @@
             <w:noProof/>
             <w:webHidden/>
           </w:rPr>
-          <w:t>12</w:t>
+          <w:t>9</w:t>
         </w:r>
         <w:r>
           <w:rPr>
@@ -1894,7 +1892,7 @@
     </w:p>
     <w:p>
       <w:pPr>
-        <w:pStyle w:val="Verzeichnis2"/>
+        <w:pStyle w:val="Verzeichnis1"/>
         <w:rPr>
           <w:rFonts w:asciiTheme="minorHAnsi" w:eastAsiaTheme="minorEastAsia" w:hAnsiTheme="minorHAnsi"/>
           <w:noProof/>
@@ -1902,13 +1900,13 @@
           <w:lang w:val="en-CA" w:eastAsia="en-CA"/>
         </w:rPr>
       </w:pPr>
-      <w:hyperlink w:anchor="_Toc32911157" w:history="1">
+      <w:hyperlink w:anchor="_Toc33375947" w:history="1">
         <w:r>
           <w:rPr>
             <w:rStyle w:val="Hyperlink"/>
             <w:noProof/>
           </w:rPr>
-          <w:t>9.1</w:t>
+          <w:t>6</w:t>
         </w:r>
         <w:r>
           <w:rPr>
@@ -1924,7 +1922,7 @@
             <w:rStyle w:val="Hyperlink"/>
             <w:noProof/>
           </w:rPr>
-          <w:t>Glossar</w:t>
+          <w:t>Fazit</w:t>
         </w:r>
         <w:r>
           <w:rPr>
@@ -1945,7 +1943,7 @@
             <w:noProof/>
             <w:webHidden/>
           </w:rPr>
-          <w:instrText xml:space="preserve"> PAGEREF _Toc32911157 \h </w:instrText>
+          <w:instrText xml:space="preserve"> PAGEREF _Toc33375947 \h </w:instrText>
         </w:r>
         <w:r>
           <w:rPr>
@@ -1965,7 +1963,7 @@
             <w:noProof/>
             <w:webHidden/>
           </w:rPr>
-          <w:t>12</w:t>
+          <w:t>9</w:t>
         </w:r>
         <w:r>
           <w:rPr>
@@ -1978,7 +1976,7 @@
     </w:p>
     <w:p>
       <w:pPr>
-        <w:pStyle w:val="Verzeichnis2"/>
+        <w:pStyle w:val="Verzeichnis1"/>
         <w:rPr>
           <w:rFonts w:asciiTheme="minorHAnsi" w:eastAsiaTheme="minorEastAsia" w:hAnsiTheme="minorHAnsi"/>
           <w:noProof/>
@@ -1986,13 +1984,13 @@
           <w:lang w:val="en-CA" w:eastAsia="en-CA"/>
         </w:rPr>
       </w:pPr>
-      <w:hyperlink w:anchor="_Toc32911158" w:history="1">
+      <w:hyperlink w:anchor="_Toc33375948" w:history="1">
         <w:r>
           <w:rPr>
             <w:rStyle w:val="Hyperlink"/>
             <w:noProof/>
           </w:rPr>
-          <w:t>9.2</w:t>
+          <w:t>7</w:t>
         </w:r>
         <w:r>
           <w:rPr>
@@ -2008,7 +2006,7 @@
             <w:rStyle w:val="Hyperlink"/>
             <w:noProof/>
           </w:rPr>
-          <w:t>Verwendete Programme</w:t>
+          <w:t>Ausblick</w:t>
         </w:r>
         <w:r>
           <w:rPr>
@@ -2029,7 +2027,7 @@
             <w:noProof/>
             <w:webHidden/>
           </w:rPr>
-          <w:instrText xml:space="preserve"> PAGEREF _Toc32911158 \h </w:instrText>
+          <w:instrText xml:space="preserve"> PAGEREF _Toc33375948 \h </w:instrText>
         </w:r>
         <w:r>
           <w:rPr>
@@ -2049,7 +2047,7 @@
             <w:noProof/>
             <w:webHidden/>
           </w:rPr>
-          <w:t>12</w:t>
+          <w:t>10</w:t>
         </w:r>
         <w:r>
           <w:rPr>
@@ -2062,7 +2060,7 @@
     </w:p>
     <w:p>
       <w:pPr>
-        <w:pStyle w:val="Verzeichnis2"/>
+        <w:pStyle w:val="Verzeichnis1"/>
         <w:rPr>
           <w:rFonts w:asciiTheme="minorHAnsi" w:eastAsiaTheme="minorEastAsia" w:hAnsiTheme="minorHAnsi"/>
           <w:noProof/>
@@ -2070,14 +2068,13 @@
           <w:lang w:val="en-CA" w:eastAsia="en-CA"/>
         </w:rPr>
       </w:pPr>
-      <w:hyperlink w:anchor="_Toc32911159" w:history="1">
+      <w:hyperlink w:anchor="_Toc33375949" w:history="1">
         <w:r>
           <w:rPr>
             <w:rStyle w:val="Hyperlink"/>
             <w:noProof/>
-            <w:lang w:val="en-US"/>
-          </w:rPr>
-          <w:t>9.3</w:t>
+          </w:rPr>
+          <w:t>8</w:t>
         </w:r>
         <w:r>
           <w:rPr>
@@ -2092,8 +2089,513 @@
           <w:rPr>
             <w:rStyle w:val="Hyperlink"/>
             <w:noProof/>
+          </w:rPr>
+          <w:t>Quellen</w:t>
+        </w:r>
+        <w:r>
+          <w:rPr>
+            <w:noProof/>
+            <w:webHidden/>
+          </w:rPr>
+          <w:tab/>
+        </w:r>
+        <w:r>
+          <w:rPr>
+            <w:noProof/>
+            <w:webHidden/>
+          </w:rPr>
+          <w:fldChar w:fldCharType="begin"/>
+        </w:r>
+        <w:r>
+          <w:rPr>
+            <w:noProof/>
+            <w:webHidden/>
+          </w:rPr>
+          <w:instrText xml:space="preserve"> PAGEREF _Toc33375949 \h </w:instrText>
+        </w:r>
+        <w:r>
+          <w:rPr>
+            <w:noProof/>
+            <w:webHidden/>
+          </w:rPr>
+        </w:r>
+        <w:r>
+          <w:rPr>
+            <w:noProof/>
+            <w:webHidden/>
+          </w:rPr>
+          <w:fldChar w:fldCharType="separate"/>
+        </w:r>
+        <w:r>
+          <w:rPr>
+            <w:noProof/>
+            <w:webHidden/>
+          </w:rPr>
+          <w:t>11</w:t>
+        </w:r>
+        <w:r>
+          <w:rPr>
+            <w:noProof/>
+            <w:webHidden/>
+          </w:rPr>
+          <w:fldChar w:fldCharType="end"/>
+        </w:r>
+      </w:hyperlink>
+    </w:p>
+    <w:p>
+      <w:pPr>
+        <w:pStyle w:val="Verzeichnis2"/>
+        <w:rPr>
+          <w:rFonts w:asciiTheme="minorHAnsi" w:eastAsiaTheme="minorEastAsia" w:hAnsiTheme="minorHAnsi"/>
+          <w:noProof/>
+          <w:sz w:val="22"/>
+          <w:lang w:val="en-CA" w:eastAsia="en-CA"/>
+        </w:rPr>
+      </w:pPr>
+      <w:hyperlink w:anchor="_Toc33375950" w:history="1">
+        <w:r>
+          <w:rPr>
+            <w:rStyle w:val="Hyperlink"/>
+            <w:noProof/>
+          </w:rPr>
+          <w:t>8.1</w:t>
+        </w:r>
+        <w:r>
+          <w:rPr>
+            <w:rFonts w:asciiTheme="minorHAnsi" w:eastAsiaTheme="minorEastAsia" w:hAnsiTheme="minorHAnsi"/>
+            <w:noProof/>
+            <w:sz w:val="22"/>
+            <w:lang w:val="en-CA" w:eastAsia="en-CA"/>
+          </w:rPr>
+          <w:tab/>
+        </w:r>
+        <w:r>
+          <w:rPr>
+            <w:rStyle w:val="Hyperlink"/>
+            <w:noProof/>
+          </w:rPr>
+          <w:t>Literaturquellen</w:t>
+        </w:r>
+        <w:r>
+          <w:rPr>
+            <w:noProof/>
+            <w:webHidden/>
+          </w:rPr>
+          <w:tab/>
+        </w:r>
+        <w:r>
+          <w:rPr>
+            <w:noProof/>
+            <w:webHidden/>
+          </w:rPr>
+          <w:fldChar w:fldCharType="begin"/>
+        </w:r>
+        <w:r>
+          <w:rPr>
+            <w:noProof/>
+            <w:webHidden/>
+          </w:rPr>
+          <w:instrText xml:space="preserve"> PAGEREF _Toc33375950 \h </w:instrText>
+        </w:r>
+        <w:r>
+          <w:rPr>
+            <w:noProof/>
+            <w:webHidden/>
+          </w:rPr>
+        </w:r>
+        <w:r>
+          <w:rPr>
+            <w:noProof/>
+            <w:webHidden/>
+          </w:rPr>
+          <w:fldChar w:fldCharType="separate"/>
+        </w:r>
+        <w:r>
+          <w:rPr>
+            <w:noProof/>
+            <w:webHidden/>
+          </w:rPr>
+          <w:t>11</w:t>
+        </w:r>
+        <w:r>
+          <w:rPr>
+            <w:noProof/>
+            <w:webHidden/>
+          </w:rPr>
+          <w:fldChar w:fldCharType="end"/>
+        </w:r>
+      </w:hyperlink>
+    </w:p>
+    <w:p>
+      <w:pPr>
+        <w:pStyle w:val="Verzeichnis2"/>
+        <w:rPr>
+          <w:rFonts w:asciiTheme="minorHAnsi" w:eastAsiaTheme="minorEastAsia" w:hAnsiTheme="minorHAnsi"/>
+          <w:noProof/>
+          <w:sz w:val="22"/>
+          <w:lang w:val="en-CA" w:eastAsia="en-CA"/>
+        </w:rPr>
+      </w:pPr>
+      <w:hyperlink w:anchor="_Toc33375951" w:history="1">
+        <w:r>
+          <w:rPr>
+            <w:rStyle w:val="Hyperlink"/>
+            <w:noProof/>
+          </w:rPr>
+          <w:t>8.2</w:t>
+        </w:r>
+        <w:r>
+          <w:rPr>
+            <w:rFonts w:asciiTheme="minorHAnsi" w:eastAsiaTheme="minorEastAsia" w:hAnsiTheme="minorHAnsi"/>
+            <w:noProof/>
+            <w:sz w:val="22"/>
+            <w:lang w:val="en-CA" w:eastAsia="en-CA"/>
+          </w:rPr>
+          <w:tab/>
+        </w:r>
+        <w:r>
+          <w:rPr>
+            <w:rStyle w:val="Hyperlink"/>
+            <w:noProof/>
+          </w:rPr>
+          <w:t>Bildquellen</w:t>
+        </w:r>
+        <w:r>
+          <w:rPr>
+            <w:noProof/>
+            <w:webHidden/>
+          </w:rPr>
+          <w:tab/>
+        </w:r>
+        <w:r>
+          <w:rPr>
+            <w:noProof/>
+            <w:webHidden/>
+          </w:rPr>
+          <w:fldChar w:fldCharType="begin"/>
+        </w:r>
+        <w:r>
+          <w:rPr>
+            <w:noProof/>
+            <w:webHidden/>
+          </w:rPr>
+          <w:instrText xml:space="preserve"> PAGEREF _Toc33375951 \h </w:instrText>
+        </w:r>
+        <w:r>
+          <w:rPr>
+            <w:noProof/>
+            <w:webHidden/>
+          </w:rPr>
+        </w:r>
+        <w:r>
+          <w:rPr>
+            <w:noProof/>
+            <w:webHidden/>
+          </w:rPr>
+          <w:fldChar w:fldCharType="separate"/>
+        </w:r>
+        <w:r>
+          <w:rPr>
+            <w:noProof/>
+            <w:webHidden/>
+          </w:rPr>
+          <w:t>11</w:t>
+        </w:r>
+        <w:r>
+          <w:rPr>
+            <w:noProof/>
+            <w:webHidden/>
+          </w:rPr>
+          <w:fldChar w:fldCharType="end"/>
+        </w:r>
+      </w:hyperlink>
+    </w:p>
+    <w:p>
+      <w:pPr>
+        <w:pStyle w:val="Verzeichnis1"/>
+        <w:rPr>
+          <w:rFonts w:asciiTheme="minorHAnsi" w:eastAsiaTheme="minorEastAsia" w:hAnsiTheme="minorHAnsi"/>
+          <w:noProof/>
+          <w:sz w:val="22"/>
+          <w:lang w:val="en-CA" w:eastAsia="en-CA"/>
+        </w:rPr>
+      </w:pPr>
+      <w:hyperlink w:anchor="_Toc33375952" w:history="1">
+        <w:r>
+          <w:rPr>
+            <w:rStyle w:val="Hyperlink"/>
+            <w:noProof/>
+          </w:rPr>
+          <w:t>9</w:t>
+        </w:r>
+        <w:r>
+          <w:rPr>
+            <w:rFonts w:asciiTheme="minorHAnsi" w:eastAsiaTheme="minorEastAsia" w:hAnsiTheme="minorHAnsi"/>
+            <w:noProof/>
+            <w:sz w:val="22"/>
+            <w:lang w:val="en-CA" w:eastAsia="en-CA"/>
+          </w:rPr>
+          <w:tab/>
+        </w:r>
+        <w:r>
+          <w:rPr>
+            <w:rStyle w:val="Hyperlink"/>
+            <w:noProof/>
+          </w:rPr>
+          <w:t>Anhang</w:t>
+        </w:r>
+        <w:r>
+          <w:rPr>
+            <w:noProof/>
+            <w:webHidden/>
+          </w:rPr>
+          <w:tab/>
+        </w:r>
+        <w:r>
+          <w:rPr>
+            <w:noProof/>
+            <w:webHidden/>
+          </w:rPr>
+          <w:fldChar w:fldCharType="begin"/>
+        </w:r>
+        <w:r>
+          <w:rPr>
+            <w:noProof/>
+            <w:webHidden/>
+          </w:rPr>
+          <w:instrText xml:space="preserve"> PAGEREF _Toc33375952 \h </w:instrText>
+        </w:r>
+        <w:r>
+          <w:rPr>
+            <w:noProof/>
+            <w:webHidden/>
+          </w:rPr>
+        </w:r>
+        <w:r>
+          <w:rPr>
+            <w:noProof/>
+            <w:webHidden/>
+          </w:rPr>
+          <w:fldChar w:fldCharType="separate"/>
+        </w:r>
+        <w:r>
+          <w:rPr>
+            <w:noProof/>
+            <w:webHidden/>
+          </w:rPr>
+          <w:t>12</w:t>
+        </w:r>
+        <w:r>
+          <w:rPr>
+            <w:noProof/>
+            <w:webHidden/>
+          </w:rPr>
+          <w:fldChar w:fldCharType="end"/>
+        </w:r>
+      </w:hyperlink>
+    </w:p>
+    <w:p>
+      <w:pPr>
+        <w:pStyle w:val="Verzeichnis2"/>
+        <w:rPr>
+          <w:rFonts w:asciiTheme="minorHAnsi" w:eastAsiaTheme="minorEastAsia" w:hAnsiTheme="minorHAnsi"/>
+          <w:noProof/>
+          <w:sz w:val="22"/>
+          <w:lang w:val="en-CA" w:eastAsia="en-CA"/>
+        </w:rPr>
+      </w:pPr>
+      <w:hyperlink w:anchor="_Toc33375953" w:history="1">
+        <w:r>
+          <w:rPr>
+            <w:rStyle w:val="Hyperlink"/>
+            <w:noProof/>
+          </w:rPr>
+          <w:t>9.1</w:t>
+        </w:r>
+        <w:r>
+          <w:rPr>
+            <w:rFonts w:asciiTheme="minorHAnsi" w:eastAsiaTheme="minorEastAsia" w:hAnsiTheme="minorHAnsi"/>
+            <w:noProof/>
+            <w:sz w:val="22"/>
+            <w:lang w:val="en-CA" w:eastAsia="en-CA"/>
+          </w:rPr>
+          <w:tab/>
+        </w:r>
+        <w:r>
+          <w:rPr>
+            <w:rStyle w:val="Hyperlink"/>
+            <w:noProof/>
+          </w:rPr>
+          <w:t>Glossar</w:t>
+        </w:r>
+        <w:r>
+          <w:rPr>
+            <w:noProof/>
+            <w:webHidden/>
+          </w:rPr>
+          <w:tab/>
+        </w:r>
+        <w:r>
+          <w:rPr>
+            <w:noProof/>
+            <w:webHidden/>
+          </w:rPr>
+          <w:fldChar w:fldCharType="begin"/>
+        </w:r>
+        <w:r>
+          <w:rPr>
+            <w:noProof/>
+            <w:webHidden/>
+          </w:rPr>
+          <w:instrText xml:space="preserve"> PAGEREF _Toc33375953 \h </w:instrText>
+        </w:r>
+        <w:r>
+          <w:rPr>
+            <w:noProof/>
+            <w:webHidden/>
+          </w:rPr>
+        </w:r>
+        <w:r>
+          <w:rPr>
+            <w:noProof/>
+            <w:webHidden/>
+          </w:rPr>
+          <w:fldChar w:fldCharType="separate"/>
+        </w:r>
+        <w:r>
+          <w:rPr>
+            <w:noProof/>
+            <w:webHidden/>
+          </w:rPr>
+          <w:t>12</w:t>
+        </w:r>
+        <w:r>
+          <w:rPr>
+            <w:noProof/>
+            <w:webHidden/>
+          </w:rPr>
+          <w:fldChar w:fldCharType="end"/>
+        </w:r>
+      </w:hyperlink>
+    </w:p>
+    <w:p>
+      <w:pPr>
+        <w:pStyle w:val="Verzeichnis2"/>
+        <w:rPr>
+          <w:rFonts w:asciiTheme="minorHAnsi" w:eastAsiaTheme="minorEastAsia" w:hAnsiTheme="minorHAnsi"/>
+          <w:noProof/>
+          <w:sz w:val="22"/>
+          <w:lang w:val="en-CA" w:eastAsia="en-CA"/>
+        </w:rPr>
+      </w:pPr>
+      <w:hyperlink w:anchor="_Toc33375954" w:history="1">
+        <w:r>
+          <w:rPr>
+            <w:rStyle w:val="Hyperlink"/>
+            <w:noProof/>
+          </w:rPr>
+          <w:t>9.2</w:t>
+        </w:r>
+        <w:r>
+          <w:rPr>
+            <w:rFonts w:asciiTheme="minorHAnsi" w:eastAsiaTheme="minorEastAsia" w:hAnsiTheme="minorHAnsi"/>
+            <w:noProof/>
+            <w:sz w:val="22"/>
+            <w:lang w:val="en-CA" w:eastAsia="en-CA"/>
+          </w:rPr>
+          <w:tab/>
+        </w:r>
+        <w:r>
+          <w:rPr>
+            <w:rStyle w:val="Hyperlink"/>
+            <w:noProof/>
+          </w:rPr>
+          <w:t>Verwendete Programme</w:t>
+        </w:r>
+        <w:r>
+          <w:rPr>
+            <w:noProof/>
+            <w:webHidden/>
+          </w:rPr>
+          <w:tab/>
+        </w:r>
+        <w:r>
+          <w:rPr>
+            <w:noProof/>
+            <w:webHidden/>
+          </w:rPr>
+          <w:fldChar w:fldCharType="begin"/>
+        </w:r>
+        <w:r>
+          <w:rPr>
+            <w:noProof/>
+            <w:webHidden/>
+          </w:rPr>
+          <w:instrText xml:space="preserve"> PAGEREF _Toc33375954 \h </w:instrText>
+        </w:r>
+        <w:r>
+          <w:rPr>
+            <w:noProof/>
+            <w:webHidden/>
+          </w:rPr>
+        </w:r>
+        <w:r>
+          <w:rPr>
+            <w:noProof/>
+            <w:webHidden/>
+          </w:rPr>
+          <w:fldChar w:fldCharType="separate"/>
+        </w:r>
+        <w:r>
+          <w:rPr>
+            <w:noProof/>
+            <w:webHidden/>
+          </w:rPr>
+          <w:t>12</w:t>
+        </w:r>
+        <w:r>
+          <w:rPr>
+            <w:noProof/>
+            <w:webHidden/>
+          </w:rPr>
+          <w:fldChar w:fldCharType="end"/>
+        </w:r>
+      </w:hyperlink>
+    </w:p>
+    <w:p>
+      <w:pPr>
+        <w:pStyle w:val="Verzeichnis2"/>
+        <w:rPr>
+          <w:rFonts w:asciiTheme="minorHAnsi" w:eastAsiaTheme="minorEastAsia" w:hAnsiTheme="minorHAnsi"/>
+          <w:noProof/>
+          <w:sz w:val="22"/>
+          <w:lang w:val="en-CA" w:eastAsia="en-CA"/>
+        </w:rPr>
+      </w:pPr>
+      <w:hyperlink w:anchor="_Toc33375955" w:history="1">
+        <w:r>
+          <w:rPr>
+            <w:rStyle w:val="Hyperlink"/>
+            <w:noProof/>
             <w:lang w:val="en-US"/>
           </w:rPr>
+          <w:t>9.3</w:t>
+        </w:r>
+        <w:r>
+          <w:rPr>
+            <w:rFonts w:asciiTheme="minorHAnsi" w:eastAsiaTheme="minorEastAsia" w:hAnsiTheme="minorHAnsi"/>
+            <w:noProof/>
+            <w:sz w:val="22"/>
+            <w:lang w:val="en-CA" w:eastAsia="en-CA"/>
+          </w:rPr>
+          <w:tab/>
+        </w:r>
+        <w:r>
+          <w:rPr>
+            <w:rStyle w:val="Hyperlink"/>
+            <w:noProof/>
+            <w:lang w:val="en-US"/>
+          </w:rPr>
           <w:t>Projektdateien</w:t>
         </w:r>
         <w:r>
@@ -2115,7 +2617,7 @@
             <w:noProof/>
             <w:webHidden/>
           </w:rPr>
-          <w:instrText xml:space="preserve"> PAGEREF _Toc32911159 \h </w:instrText>
+          <w:instrText xml:space="preserve"> PAGEREF _Toc33375955 \h </w:instrText>
         </w:r>
         <w:r>
           <w:rPr>
@@ -2223,7 +2725,7 @@
         <w:rPr>
           <w:rFonts w:ascii="Times New Roman" w:hAnsi="Times New Roman" w:cs="Times New Roman"/>
         </w:rPr>
-        <w:instrText xml:space="preserve"> TOC \h \z \c "Abbildung" </w:instrText>
+        <w:instrText xml:space="preserve"> TOC \h \z \c "Figure" </w:instrText>
       </w:r>
       <w:r>
         <w:rPr>
@@ -2231,13 +2733,13 @@
         </w:rPr>
         <w:fldChar w:fldCharType="separate"/>
       </w:r>
-      <w:hyperlink w:anchor="_Toc32911134" w:history="1">
+      <w:hyperlink w:anchor="_Toc33384653" w:history="1">
         <w:r>
           <w:rPr>
             <w:rStyle w:val="Hyperlink"/>
             <w:noProof/>
           </w:rPr>
-          <w:t>Abbildung 4: Logische Architektur des PTN</w:t>
+          <w:t>Figure 1: Logische Architektur des PTN</w:t>
         </w:r>
         <w:r>
           <w:rPr>
@@ -2258,7 +2760,7 @@
             <w:noProof/>
             <w:webHidden/>
           </w:rPr>
-          <w:instrText xml:space="preserve"> PAGEREF _Toc32911134 \h </w:instrText>
+          <w:instrText xml:space="preserve"> PAGEREF _Toc33384653 \h </w:instrText>
         </w:r>
         <w:r>
           <w:rPr>
@@ -2301,13 +2803,13 @@
           <w:lang w:val="en-CA" w:eastAsia="en-CA"/>
         </w:rPr>
       </w:pPr>
-      <w:hyperlink w:anchor="_Toc32911135" w:history="1">
+      <w:hyperlink w:anchor="_Toc33384654" w:history="1">
         <w:r>
           <w:rPr>
             <w:rStyle w:val="Hyperlink"/>
             <w:noProof/>
           </w:rPr>
-          <w:t>Abbildung 5: Technische Architektur des Prototypen</w:t>
+          <w:t>Figure 2: Technische Architektur des PTN</w:t>
         </w:r>
         <w:r>
           <w:rPr>
@@ -2328,7 +2830,7 @@
             <w:noProof/>
             <w:webHidden/>
           </w:rPr>
-          <w:instrText xml:space="preserve"> PAGEREF _Toc32911135 \h </w:instrText>
+          <w:instrText xml:space="preserve"> PAGEREF _Toc33384654 \h </w:instrText>
         </w:r>
         <w:r>
           <w:rPr>
@@ -2349,6 +2851,160 @@
             <w:webHidden/>
           </w:rPr>
           <w:t>8</w:t>
+        </w:r>
+        <w:r>
+          <w:rPr>
+            <w:noProof/>
+            <w:webHidden/>
+          </w:rPr>
+          <w:fldChar w:fldCharType="end"/>
+        </w:r>
+      </w:hyperlink>
+    </w:p>
+    <w:p>
+      <w:pPr>
+        <w:pStyle w:val="Abbildungsverzeichnis"/>
+        <w:tabs>
+          <w:tab w:val="right" w:leader="dot" w:pos="9062"/>
+        </w:tabs>
+        <w:rPr>
+          <w:rFonts w:eastAsiaTheme="minorEastAsia"/>
+          <w:noProof/>
+          <w:lang w:val="en-CA" w:eastAsia="en-CA"/>
+        </w:rPr>
+      </w:pPr>
+      <w:hyperlink w:anchor="_Toc33384655" w:history="1">
+        <w:r>
+          <w:rPr>
+            <w:rStyle w:val="Hyperlink"/>
+            <w:noProof/>
+          </w:rPr>
+          <w:t>Figure 3: Hochladen einer Datei in das PTN</w:t>
+        </w:r>
+        <w:r>
+          <w:rPr>
+            <w:noProof/>
+            <w:webHidden/>
+          </w:rPr>
+          <w:tab/>
+        </w:r>
+        <w:r>
+          <w:rPr>
+            <w:noProof/>
+            <w:webHidden/>
+          </w:rPr>
+          <w:fldChar w:fldCharType="begin"/>
+        </w:r>
+        <w:r>
+          <w:rPr>
+            <w:noProof/>
+            <w:webHidden/>
+          </w:rPr>
+          <w:instrText xml:space="preserve"> PAGEREF _Toc33384655 \h </w:instrText>
+        </w:r>
+        <w:r>
+          <w:rPr>
+            <w:noProof/>
+            <w:webHidden/>
+          </w:rPr>
+        </w:r>
+        <w:r>
+          <w:rPr>
+            <w:noProof/>
+            <w:webHidden/>
+          </w:rPr>
+          <w:fldChar w:fldCharType="separate"/>
+        </w:r>
+        <w:r>
+          <w:rPr>
+            <w:noProof/>
+            <w:webHidden/>
+          </w:rPr>
+          <w:t>10</w:t>
+        </w:r>
+        <w:r>
+          <w:rPr>
+            <w:noProof/>
+            <w:webHidden/>
+          </w:rPr>
+          <w:fldChar w:fldCharType="end"/>
+        </w:r>
+      </w:hyperlink>
+    </w:p>
+    <w:p>
+      <w:pPr>
+        <w:pStyle w:val="Abbildungsverzeichnis"/>
+        <w:tabs>
+          <w:tab w:val="right" w:leader="dot" w:pos="9062"/>
+        </w:tabs>
+        <w:rPr>
+          <w:rFonts w:eastAsiaTheme="minorEastAsia"/>
+          <w:noProof/>
+          <w:lang w:val="en-CA" w:eastAsia="en-CA"/>
+        </w:rPr>
+      </w:pPr>
+      <w:hyperlink w:anchor="_Toc33384656" w:history="1">
+        <w:r>
+          <w:rPr>
+            <w:rStyle w:val="Hyperlink"/>
+            <w:noProof/>
+          </w:rPr>
+          <w:t xml:space="preserve">Figure 4: Herunterladen </w:t>
+        </w:r>
+        <w:r>
+          <w:rPr>
+            <w:rStyle w:val="Hyperlink"/>
+            <w:noProof/>
+          </w:rPr>
+          <w:t>e</w:t>
+        </w:r>
+        <w:r>
+          <w:rPr>
+            <w:rStyle w:val="Hyperlink"/>
+            <w:noProof/>
+          </w:rPr>
+          <w:t>iner Datei aus dem PTN</w:t>
+        </w:r>
+        <w:r>
+          <w:rPr>
+            <w:noProof/>
+            <w:webHidden/>
+          </w:rPr>
+          <w:tab/>
+        </w:r>
+        <w:r>
+          <w:rPr>
+            <w:noProof/>
+            <w:webHidden/>
+          </w:rPr>
+          <w:fldChar w:fldCharType="begin"/>
+        </w:r>
+        <w:r>
+          <w:rPr>
+            <w:noProof/>
+            <w:webHidden/>
+          </w:rPr>
+          <w:instrText xml:space="preserve"> PAGEREF _Toc33384656 \h </w:instrText>
+        </w:r>
+        <w:r>
+          <w:rPr>
+            <w:noProof/>
+            <w:webHidden/>
+          </w:rPr>
+        </w:r>
+        <w:r>
+          <w:rPr>
+            <w:noProof/>
+            <w:webHidden/>
+          </w:rPr>
+          <w:fldChar w:fldCharType="separate"/>
+        </w:r>
+        <w:r>
+          <w:rPr>
+            <w:noProof/>
+            <w:webHidden/>
+          </w:rPr>
+          <w:t>10</w:t>
         </w:r>
         <w:r>
           <w:rPr>
@@ -2831,11 +3487,169 @@
       <w:pPr>
         <w:pStyle w:val="berschrift1"/>
       </w:pPr>
-      <w:bookmarkStart w:id="1" w:name="_Toc32911141"/>
+      <w:bookmarkStart w:id="0" w:name="_Toc33375931"/>
       <w:r>
         <w:lastRenderedPageBreak/>
         <w:t>Einleitung</w:t>
       </w:r>
+      <w:bookmarkEnd w:id="0"/>
+    </w:p>
+    <w:p>
+      <w:pPr>
+        <w:pStyle w:val="MyAbsatz"/>
+      </w:pPr>
+    </w:p>
+    <w:p>
+      <w:pPr>
+        <w:pStyle w:val="MyAbsatz"/>
+        <w:rPr>
+          <w:rStyle w:val="AbsatzZchn"/>
+          <w:color w:val="FF0000"/>
+        </w:rPr>
+      </w:pPr>
+      <w:r>
+        <w:rPr>
+          <w:rStyle w:val="1SatzZchn"/>
+          <w:color w:val="FF0000"/>
+        </w:rPr>
+        <w:t xml:space="preserve">Diese Entwurfsarbeit </w:t>
+      </w:r>
+      <w:r>
+        <w:rPr>
+          <w:rStyle w:val="1SatzZchn"/>
+          <w:color w:val="FF0000"/>
+        </w:rPr>
+        <w:t>wird im Zuge de</w:t>
+      </w:r>
+      <w:r>
+        <w:rPr>
+          <w:rStyle w:val="1SatzZchn"/>
+          <w:color w:val="FF0000"/>
+        </w:rPr>
+        <w:t>r Lehrveranstaltung „Rechnerkommunikation und Middleware“</w:t>
+      </w:r>
+      <w:r>
+        <w:rPr>
+          <w:rStyle w:val="1SatzZchn"/>
+          <w:color w:val="FF0000"/>
+        </w:rPr>
+        <w:t xml:space="preserve"> durchgeführt. </w:t>
+      </w:r>
+      <w:r>
+        <w:rPr>
+          <w:rStyle w:val="AbsatzZchn"/>
+          <w:color w:val="FF0000"/>
+        </w:rPr>
+        <w:t xml:space="preserve">Die Studierenden sollen strukturierte Entwicklungsarbeit, mit dem Fokus auf </w:t>
+      </w:r>
+      <w:r>
+        <w:rPr>
+          <w:rStyle w:val="AbsatzZchn"/>
+          <w:color w:val="FF0000"/>
+        </w:rPr>
+        <w:t>Implementierung und Dokumentation</w:t>
+      </w:r>
+      <w:r>
+        <w:rPr>
+          <w:rStyle w:val="AbsatzZchn"/>
+          <w:color w:val="FF0000"/>
+        </w:rPr>
+        <w:t>, anhand einer selbst gewählten Aufgabenstellung erlernen und vertiefen.</w:t>
+      </w:r>
+    </w:p>
+    <w:p>
+      <w:pPr>
+        <w:pStyle w:val="MyAbsatz"/>
+        <w:rPr>
+          <w:rStyle w:val="AbsatzZchn"/>
+          <w:color w:val="FF0000"/>
+        </w:rPr>
+      </w:pPr>
+    </w:p>
+    <w:p>
+      <w:pPr>
+        <w:pStyle w:val="MyAbsatz"/>
+        <w:rPr>
+          <w:rStyle w:val="AbsatzZchn"/>
+          <w:color w:val="FF0000"/>
+        </w:rPr>
+      </w:pPr>
+      <w:r>
+        <w:rPr>
+          <w:color w:val="FF0000"/>
+        </w:rPr>
+        <w:t xml:space="preserve">Mit zunehmendem Einzug des Internets in alle Gesellschafsbereiche und einer steigenden Vernetzung von Computern und Netzwerken, hat sich der Umgang mit Daten stark verändert. Dies ist nicht zuletzt auch dem Fortschreiten von Datenanalysemethoden geschuldet welche den Nutzen und das Gefahrenpotential von Daten stark erhöht haben. Dementgegen standen und stehen immer neu Entwicklungen im Bereich von Datenbanken, Sicherheitsmechanismen und Softwareparadigmen wie z.B. Webservices oder </w:t>
+      </w:r>
+      <w:proofErr w:type="gramStart"/>
+      <w:r>
+        <w:rPr>
+          <w:color w:val="FF0000"/>
+        </w:rPr>
+        <w:t>Cloud Computing</w:t>
+      </w:r>
+      <w:proofErr w:type="gramEnd"/>
+      <w:r>
+        <w:rPr>
+          <w:color w:val="FF0000"/>
+        </w:rPr>
+        <w:t>. Eine der inzwischen nicht mehr neusten aber noch immer weit verbreiteten Technologien ist d</w:t>
+      </w:r>
+      <w:r>
+        <w:rPr>
+          <w:color w:val="FF0000"/>
+        </w:rPr>
+        <w:t>as</w:t>
+      </w:r>
+      <w:r>
+        <w:rPr>
+          <w:color w:val="FF0000"/>
+        </w:rPr>
+        <w:t xml:space="preserve"> BitTorrent</w:t>
+      </w:r>
+      <w:r>
+        <w:rPr>
+          <w:color w:val="FF0000"/>
+        </w:rPr>
+        <w:t>-Protokoll</w:t>
+      </w:r>
+      <w:r>
+        <w:rPr>
+          <w:color w:val="FF0000"/>
+        </w:rPr>
+        <w:t xml:space="preserve">, welcher das dezentralisierte und redundante sowie, im Zusammenhang mit verschiedenen Sicherheitsmaßnahmen, sichere Abspeichern und -abrufen von Daten </w:t>
+      </w:r>
+      <w:r>
+        <w:rPr>
+          <w:color w:val="FF0000"/>
+        </w:rPr>
+        <w:t>e</w:t>
+      </w:r>
+      <w:r>
+        <w:rPr>
+          <w:color w:val="FF0000"/>
+        </w:rPr>
+        <w:t xml:space="preserve">rmöglicht. Der Aspekt der Sicherheit ist dabei je nach </w:t>
+      </w:r>
+      <w:r>
+        <w:rPr>
+          <w:color w:val="FF0000"/>
+        </w:rPr>
+        <w:t>Implementierung durch andere Sicherheitsziele wie z.B. Integrität, Verschlüsselung, Authentizität oder Anonymität geprägt.</w:t>
+      </w:r>
+    </w:p>
+    <w:p>
+      <w:pPr>
+        <w:pStyle w:val="MyAbsatz"/>
+      </w:pPr>
+    </w:p>
+    <w:p>
+      <w:pPr>
+        <w:pStyle w:val="berschrift1"/>
+      </w:pPr>
+      <w:bookmarkStart w:id="1" w:name="_Toc33375932"/>
+      <w:r>
+        <w:t>Aufgabenstellung</w:t>
+      </w:r>
       <w:bookmarkEnd w:id="1"/>
     </w:p>
     <w:p>
@@ -2847,215 +3661,57 @@
       <w:pPr>
         <w:pStyle w:val="MyAbsatz"/>
         <w:rPr>
-          <w:rStyle w:val="AbsatzZchn"/>
-          <w:color w:val="FF0000"/>
-        </w:rPr>
-      </w:pPr>
-      <w:r>
-        <w:rPr>
           <w:rStyle w:val="1SatzZchn"/>
           <w:color w:val="FF0000"/>
         </w:rPr>
-        <w:t xml:space="preserve">Diese Entwurfsarbeit </w:t>
-      </w:r>
-      <w:r>
-        <w:rPr>
-          <w:rStyle w:val="1SatzZchn"/>
-          <w:color w:val="FF0000"/>
-        </w:rPr>
-        <w:t>wird im Zuge de</w:t>
-      </w:r>
-      <w:r>
-        <w:rPr>
-          <w:rStyle w:val="1SatzZchn"/>
-          <w:color w:val="FF0000"/>
-        </w:rPr>
-        <w:t>r Lehrveranstaltung „Rechnerkommunikation und Middleware“</w:t>
-      </w:r>
-      <w:r>
-        <w:rPr>
-          <w:rStyle w:val="1SatzZchn"/>
-          <w:color w:val="FF0000"/>
-        </w:rPr>
-        <w:t xml:space="preserve"> durchgeführt. </w:t>
-      </w:r>
-      <w:r>
-        <w:rPr>
-          <w:rStyle w:val="AbsatzZchn"/>
-          <w:color w:val="FF0000"/>
-        </w:rPr>
-        <w:t xml:space="preserve">Die Studierenden sollen strukturierte Entwicklungsarbeit, mit dem Fokus auf </w:t>
-      </w:r>
-      <w:r>
-        <w:rPr>
-          <w:rStyle w:val="AbsatzZchn"/>
-          <w:color w:val="FF0000"/>
-        </w:rPr>
-        <w:t>Implementierung und Dokumentation</w:t>
-      </w:r>
-      <w:r>
-        <w:rPr>
-          <w:rStyle w:val="AbsatzZchn"/>
-          <w:color w:val="FF0000"/>
-        </w:rPr>
-        <w:t>, anhand einer selbst gewählten Aufgabenstellung erlernen und vertiefen.</w:t>
-      </w:r>
-    </w:p>
-    <w:p>
-      <w:pPr>
-        <w:pStyle w:val="MyAbsatz"/>
-        <w:rPr>
-          <w:rStyle w:val="AbsatzZchn"/>
-          <w:color w:val="FF0000"/>
-        </w:rPr>
-      </w:pPr>
-    </w:p>
-    <w:p>
-      <w:pPr>
-        <w:pStyle w:val="MyAbsatz"/>
-        <w:rPr>
-          <w:rStyle w:val="AbsatzZchn"/>
-          <w:color w:val="FF0000"/>
-        </w:rPr>
-      </w:pPr>
-      <w:r>
-        <w:rPr>
-          <w:color w:val="FF0000"/>
-        </w:rPr>
-        <w:t xml:space="preserve">Mit zunehmendem Einzug des Internets in alle Gesellschafsbereiche und einer steigenden Vernetzung von Computern und Netzwerken, hat sich der Umgang mit Daten stark verändert. Dies ist nicht zuletzt auch dem Fortschreiten von Datenanalysemethoden geschuldet welche den Nutzen und das Gefahrenpotential von Daten stark erhöht haben. Dementgegen standen und stehen immer neu Entwicklungen im Bereich von Datenbanken, Sicherheitsmechanismen und Softwareparadigmen wie z.B. Webservices oder </w:t>
-      </w:r>
-      <w:proofErr w:type="gramStart"/>
-      <w:r>
-        <w:rPr>
-          <w:color w:val="FF0000"/>
-        </w:rPr>
-        <w:t>Cloud Computing</w:t>
-      </w:r>
-      <w:proofErr w:type="gramEnd"/>
-      <w:r>
-        <w:rPr>
-          <w:color w:val="FF0000"/>
-        </w:rPr>
-        <w:t>. Eine der inzwischen nicht mehr neusten aber noch immer weit verbreiteten Technologien ist d</w:t>
-      </w:r>
-      <w:r>
-        <w:rPr>
-          <w:color w:val="FF0000"/>
-        </w:rPr>
-        <w:t>as</w:t>
-      </w:r>
-      <w:r>
-        <w:rPr>
-          <w:color w:val="FF0000"/>
-        </w:rPr>
-        <w:t xml:space="preserve"> BitTorrent</w:t>
-      </w:r>
-      <w:r>
-        <w:rPr>
-          <w:color w:val="FF0000"/>
-        </w:rPr>
-        <w:t>-Protokoll</w:t>
-      </w:r>
-      <w:r>
-        <w:rPr>
-          <w:color w:val="FF0000"/>
-        </w:rPr>
-        <w:t xml:space="preserve">, welcher das dezentralisierte und redundante sowie, im Zusammenhang mit verschiedenen Sicherheitsmaßnahmen, sichere Abspeichern und -abrufen von Daten </w:t>
-      </w:r>
-      <w:r>
-        <w:rPr>
-          <w:color w:val="FF0000"/>
-        </w:rPr>
-        <w:t>e</w:t>
-      </w:r>
-      <w:r>
-        <w:rPr>
-          <w:color w:val="FF0000"/>
-        </w:rPr>
-        <w:t xml:space="preserve">rmöglicht. Der Aspekt der Sicherheit ist dabei je nach </w:t>
-      </w:r>
-      <w:r>
-        <w:rPr>
-          <w:color w:val="FF0000"/>
-        </w:rPr>
-        <w:t>Implementierung durch andere Sicherheitsziele wie z.B. Integrität, Verschlüsselung, Authentizität oder Anonymität geprägt.</w:t>
-      </w:r>
-    </w:p>
-    <w:p>
-      <w:pPr>
-        <w:pStyle w:val="MyAbsatz"/>
-      </w:pPr>
-    </w:p>
-    <w:p>
-      <w:pPr>
-        <w:pStyle w:val="berschrift1"/>
-      </w:pPr>
-      <w:bookmarkStart w:id="2" w:name="_Toc32911142"/>
-      <w:r>
-        <w:t>Aufgabenstellung</w:t>
+      </w:pPr>
+      <w:r>
+        <w:rPr>
+          <w:color w:val="FF0000"/>
+        </w:rPr>
+        <w:t xml:space="preserve">Die Datenhaltung wie sie in einem solchen Rechnernetzwerk mit BitTorrent-Protokoll realisiert wird, ist eine praktische Anwendung der in der Vorlesung „Rechnerkommunikation und Middleware“ </w:t>
+      </w:r>
+      <w:r>
+        <w:rPr>
+          <w:color w:val="FF0000"/>
+        </w:rPr>
+        <w:t xml:space="preserve">vermittelten </w:t>
+      </w:r>
+      <w:r>
+        <w:rPr>
+          <w:color w:val="FF0000"/>
+        </w:rPr>
+        <w:t>Inhalte, darunter Daten</w:t>
+      </w:r>
+      <w:r>
+        <w:rPr>
+          <w:color w:val="FF0000"/>
+        </w:rPr>
+        <w:t>s</w:t>
+      </w:r>
+      <w:r>
+        <w:rPr>
+          <w:color w:val="FF0000"/>
+        </w:rPr>
+        <w:t>erialisierung und –deserialisierung, Rechnerkommunikation und Kommunikationsprotokolle. Diese Inhalte sollen an einem praktischen Beispiel erlernt werden</w:t>
+      </w:r>
+      <w:r>
+        <w:rPr>
+          <w:color w:val="FF0000"/>
+        </w:rPr>
+        <w:t>, indem ein ähnliches Rechnernetz aufgebaut wird. Dazu sollen die entsprechend notwendigen Komponenten identifiziert, beschrieben und implementiert werden und als Gesamtsystem getestet werden.</w:t>
+      </w:r>
+    </w:p>
+    <w:p/>
+    <w:p>
+      <w:pPr>
+        <w:pStyle w:val="berschrift2"/>
+      </w:pPr>
+      <w:bookmarkStart w:id="2" w:name="_Toc33375933"/>
+      <w:r>
+        <w:t>Initiale Aufgabenstellung</w:t>
       </w:r>
       <w:bookmarkEnd w:id="2"/>
-    </w:p>
-    <w:p>
-      <w:pPr>
-        <w:pStyle w:val="MyAbsatz"/>
-      </w:pPr>
-    </w:p>
-    <w:p>
-      <w:pPr>
-        <w:pStyle w:val="MyAbsatz"/>
-        <w:rPr>
-          <w:rStyle w:val="1SatzZchn"/>
-          <w:color w:val="FF0000"/>
-        </w:rPr>
-      </w:pPr>
-      <w:r>
-        <w:rPr>
-          <w:color w:val="FF0000"/>
-        </w:rPr>
-        <w:t xml:space="preserve">Die Datenhaltung wie sie in einem solchen Rechnernetzwerk mit BitTorrent-Protokoll realisiert wird, ist eine praktische Anwendung der in der Vorlesung „Rechnerkommunikation und Middleware“ </w:t>
-      </w:r>
-      <w:r>
-        <w:rPr>
-          <w:color w:val="FF0000"/>
-        </w:rPr>
-        <w:t xml:space="preserve">vermittelten </w:t>
-      </w:r>
-      <w:r>
-        <w:rPr>
-          <w:color w:val="FF0000"/>
-        </w:rPr>
-        <w:t>Inhalte, darunter Daten</w:t>
-      </w:r>
-      <w:r>
-        <w:rPr>
-          <w:color w:val="FF0000"/>
-        </w:rPr>
-        <w:t>s</w:t>
-      </w:r>
-      <w:r>
-        <w:rPr>
-          <w:color w:val="FF0000"/>
-        </w:rPr>
-        <w:t>erialisierung und –deserialisierung, Rechnerkommunikation und Kommunikationsprotokolle. Diese Inhalte sollen an einem praktischen Beispiel erlernt werden</w:t>
-      </w:r>
-      <w:r>
-        <w:rPr>
-          <w:color w:val="FF0000"/>
-        </w:rPr>
-        <w:t>, indem ein ähnliches Rechnernetz aufgebaut wird. Dazu sollen die entsprechend notwendigen Komponenten identifiziert, beschrieben und implementiert werden und als Gesamtsystem getestet werden.</w:t>
-      </w:r>
-    </w:p>
-    <w:p/>
-    <w:p>
-      <w:pPr>
-        <w:pStyle w:val="berschrift2"/>
-      </w:pPr>
-      <w:bookmarkStart w:id="3" w:name="_Toc32911143"/>
-      <w:r>
-        <w:t>Initiale Aufgabenstellung</w:t>
-      </w:r>
-      <w:bookmarkEnd w:id="3"/>
     </w:p>
     <w:p>
       <w:pPr>
@@ -3685,11 +4341,11 @@
       <w:pPr>
         <w:pStyle w:val="berschrift2"/>
       </w:pPr>
-      <w:bookmarkStart w:id="4" w:name="_Toc32911144"/>
+      <w:bookmarkStart w:id="3" w:name="_Toc33375934"/>
       <w:r>
         <w:t>Modifikationen und Abgrenzung der Aufgabenstellung</w:t>
       </w:r>
-      <w:bookmarkEnd w:id="4"/>
+      <w:bookmarkEnd w:id="3"/>
     </w:p>
     <w:p>
       <w:pPr>
@@ -3772,60 +4428,60 @@
       <w:pPr>
         <w:pStyle w:val="berschrift1"/>
       </w:pPr>
-      <w:bookmarkStart w:id="5" w:name="_Toc32911145"/>
+      <w:bookmarkStart w:id="4" w:name="_Toc33375935"/>
       <w:r>
         <w:lastRenderedPageBreak/>
         <w:t>Architekturentwurf</w:t>
       </w:r>
+      <w:bookmarkEnd w:id="4"/>
+    </w:p>
+    <w:p>
+      <w:pPr>
+        <w:pStyle w:val="MyAbsatz"/>
+      </w:pPr>
+    </w:p>
+    <w:p>
+      <w:pPr>
+        <w:pStyle w:val="MyAbsatz"/>
+        <w:rPr>
+          <w:color w:val="FF0000"/>
+        </w:rPr>
+      </w:pPr>
+      <w:r>
+        <w:rPr>
+          <w:color w:val="FF0000"/>
+        </w:rPr>
+        <w:t xml:space="preserve">Im Folgenden wird die Architektur, des zu </w:t>
+      </w:r>
+      <w:r>
+        <w:rPr>
+          <w:color w:val="FF0000"/>
+        </w:rPr>
+        <w:t xml:space="preserve">implementierenden Gesamtsystems </w:t>
+      </w:r>
+      <w:r>
+        <w:rPr>
+          <w:color w:val="FF0000"/>
+        </w:rPr>
+        <w:t>beschrieben. Dazu wird erst eine Unterteilung in verschiedene Aufgaben vorgenommen, welche dann im nächsten Schritt umgesetzt werden sollen.</w:t>
+      </w:r>
+    </w:p>
+    <w:p>
+      <w:pPr>
+        <w:pStyle w:val="MyAbsatz"/>
+      </w:pPr>
+    </w:p>
+    <w:p>
+      <w:pPr>
+        <w:pStyle w:val="berschrift2"/>
+      </w:pPr>
+      <w:bookmarkStart w:id="5" w:name="_Logische_Architektur"/>
+      <w:bookmarkStart w:id="6" w:name="_Toc33375936"/>
       <w:bookmarkEnd w:id="5"/>
-    </w:p>
-    <w:p>
-      <w:pPr>
-        <w:pStyle w:val="MyAbsatz"/>
-      </w:pPr>
-    </w:p>
-    <w:p>
-      <w:pPr>
-        <w:pStyle w:val="MyAbsatz"/>
-        <w:rPr>
-          <w:color w:val="FF0000"/>
-        </w:rPr>
-      </w:pPr>
-      <w:r>
-        <w:rPr>
-          <w:color w:val="FF0000"/>
-        </w:rPr>
-        <w:t xml:space="preserve">Im Folgenden wird die Architektur, des zu </w:t>
-      </w:r>
-      <w:r>
-        <w:rPr>
-          <w:color w:val="FF0000"/>
-        </w:rPr>
-        <w:t xml:space="preserve">implementierenden Gesamtsystems </w:t>
-      </w:r>
-      <w:r>
-        <w:rPr>
-          <w:color w:val="FF0000"/>
-        </w:rPr>
-        <w:t>beschrieben. Dazu wird erst eine Unterteilung in verschiedene Aufgaben vorgenommen, welche dann im nächsten Schritt umgesetzt werden sollen.</w:t>
-      </w:r>
-    </w:p>
-    <w:p>
-      <w:pPr>
-        <w:pStyle w:val="MyAbsatz"/>
-      </w:pPr>
-    </w:p>
-    <w:p>
-      <w:pPr>
-        <w:pStyle w:val="berschrift2"/>
-      </w:pPr>
-      <w:bookmarkStart w:id="6" w:name="_Logische_Architektur"/>
-      <w:bookmarkStart w:id="7" w:name="_Toc32911146"/>
+      <w:r>
+        <w:t>Logische Architektur</w:t>
+      </w:r>
       <w:bookmarkEnd w:id="6"/>
-      <w:r>
-        <w:t>Logische Architektur</w:t>
-      </w:r>
-      <w:bookmarkEnd w:id="7"/>
     </w:p>
     <w:p>
       <w:pPr>
@@ -3985,7 +4641,7 @@
             <v:path o:extrusionok="f" gradientshapeok="t" o:connecttype="rect"/>
             <o:lock v:ext="edit" aspectratio="t"/>
           </v:shapetype>
-          <v:shape id="_x0000_i1025" type="#_x0000_t75" style="width:451.8pt;height:211.8pt" o:bordertopcolor="this" o:borderleftcolor="this" o:borderbottomcolor="this" o:borderrightcolor="this">
+          <v:shape id="_x0000_i1050" type="#_x0000_t75" style="width:451.8pt;height:211.8pt" o:bordertopcolor="this" o:borderleftcolor="this" o:borderbottomcolor="this" o:borderrightcolor="this">
             <v:imagedata r:id="rId8" o:title="LogicalArchitecture"/>
             <w10:bordertop type="single" width="8"/>
             <w10:borderleft type="single" width="8"/>
@@ -3999,27 +4655,37 @@
       <w:pPr>
         <w:pStyle w:val="Beschriftung"/>
       </w:pPr>
-      <w:bookmarkStart w:id="8" w:name="_Ref15199544"/>
-      <w:bookmarkStart w:id="9" w:name="_Toc32911134"/>
-      <w:r>
-        <w:t xml:space="preserve">Abbildung </w:t>
-      </w:r>
-      <w:fldSimple w:instr=" SEQ Abbildung \* ARABIC ">
-        <w:r>
-          <w:rPr>
-            <w:noProof/>
-          </w:rPr>
-          <w:t>4</w:t>
-        </w:r>
-      </w:fldSimple>
-      <w:bookmarkEnd w:id="8"/>
-      <w:r>
-        <w:t xml:space="preserve">: Logische Architektur des </w:t>
-      </w:r>
-      <w:r>
-        <w:t>PTN</w:t>
-      </w:r>
-      <w:bookmarkEnd w:id="9"/>
+      <w:bookmarkStart w:id="7" w:name="_Toc33384653"/>
+      <w:proofErr w:type="spellStart"/>
+      <w:r>
+        <w:t>Figure</w:t>
+      </w:r>
+      <w:proofErr w:type="spellEnd"/>
+      <w:r>
+        <w:t xml:space="preserve"> </w:t>
+      </w:r>
+      <w:r>
+        <w:fldChar w:fldCharType="begin"/>
+      </w:r>
+      <w:r>
+        <w:instrText xml:space="preserve"> SEQ Figure \* ARABIC </w:instrText>
+      </w:r>
+      <w:r>
+        <w:fldChar w:fldCharType="separate"/>
+      </w:r>
+      <w:r>
+        <w:rPr>
+          <w:noProof/>
+        </w:rPr>
+        <w:t>1</w:t>
+      </w:r>
+      <w:r>
+        <w:fldChar w:fldCharType="end"/>
+      </w:r>
+      <w:r>
+        <w:t>: Logische Architektur des PTN</w:t>
+      </w:r>
+      <w:bookmarkEnd w:id="7"/>
     </w:p>
     <w:p>
       <w:pPr>
@@ -4036,7 +4702,7 @@
       <w:pPr>
         <w:pStyle w:val="berschrift2"/>
       </w:pPr>
-      <w:bookmarkStart w:id="10" w:name="_Toc32911147"/>
+      <w:bookmarkStart w:id="8" w:name="_Toc33375937"/>
       <w:r>
         <w:lastRenderedPageBreak/>
         <w:t>Technische</w:t>
@@ -4044,7 +4710,7 @@
       <w:r>
         <w:t xml:space="preserve"> Architektur</w:t>
       </w:r>
-      <w:bookmarkEnd w:id="10"/>
+      <w:bookmarkEnd w:id="8"/>
     </w:p>
     <w:p>
       <w:pPr>
@@ -4249,7 +4915,7 @@
           <w:lang w:val="en-CA" w:eastAsia="en-CA"/>
         </w:rPr>
         <w:pict>
-          <v:shape id="_x0000_i1026" type="#_x0000_t75" style="width:453.6pt;height:235.2pt">
+          <v:shape id="_x0000_i1047" type="#_x0000_t75" style="width:453.6pt;height:235.2pt">
             <v:imagedata r:id="rId9" o:title="TechnicalArchitecture"/>
           </v:shape>
         </w:pict>
@@ -4259,30 +4925,37 @@
       <w:pPr>
         <w:pStyle w:val="Beschriftung"/>
       </w:pPr>
-      <w:bookmarkStart w:id="11" w:name="_Ref15199558"/>
-      <w:bookmarkStart w:id="12" w:name="_Toc32911135"/>
-      <w:r>
-        <w:t xml:space="preserve">Abbildung </w:t>
-      </w:r>
-      <w:fldSimple w:instr=" SEQ Abbildung \* ARABIC ">
-        <w:r>
-          <w:rPr>
-            <w:noProof/>
-          </w:rPr>
-          <w:t>5</w:t>
-        </w:r>
-      </w:fldSimple>
-      <w:bookmarkEnd w:id="11"/>
-      <w:r>
-        <w:t xml:space="preserve">: </w:t>
-      </w:r>
-      <w:r>
-        <w:t>Technische</w:t>
-      </w:r>
-      <w:r>
-        <w:t xml:space="preserve"> Architektur des Prototypen</w:t>
-      </w:r>
-      <w:bookmarkEnd w:id="12"/>
+      <w:bookmarkStart w:id="9" w:name="_Toc33384654"/>
+      <w:proofErr w:type="spellStart"/>
+      <w:r>
+        <w:t>Figure</w:t>
+      </w:r>
+      <w:proofErr w:type="spellEnd"/>
+      <w:r>
+        <w:t xml:space="preserve"> </w:t>
+      </w:r>
+      <w:r>
+        <w:fldChar w:fldCharType="begin"/>
+      </w:r>
+      <w:r>
+        <w:instrText xml:space="preserve"> SEQ Figure \* ARABIC </w:instrText>
+      </w:r>
+      <w:r>
+        <w:fldChar w:fldCharType="separate"/>
+      </w:r>
+      <w:r>
+        <w:rPr>
+          <w:noProof/>
+        </w:rPr>
+        <w:t>2</w:t>
+      </w:r>
+      <w:r>
+        <w:fldChar w:fldCharType="end"/>
+      </w:r>
+      <w:r>
+        <w:t>: Technische Architektur des PTN</w:t>
+      </w:r>
+      <w:bookmarkEnd w:id="9"/>
     </w:p>
     <w:p>
       <w:pPr>
@@ -4300,44 +4973,1330 @@
       <w:pPr>
         <w:pStyle w:val="berschrift1"/>
       </w:pPr>
-      <w:bookmarkStart w:id="13" w:name="_Toc17829566"/>
-      <w:bookmarkStart w:id="14" w:name="_Toc32911148"/>
+      <w:bookmarkStart w:id="10" w:name="_Toc17829566"/>
+      <w:bookmarkStart w:id="11" w:name="_Toc33375938"/>
       <w:r>
         <w:lastRenderedPageBreak/>
         <w:t>Implementierung</w:t>
       </w:r>
+      <w:bookmarkEnd w:id="10"/>
+      <w:bookmarkEnd w:id="11"/>
+    </w:p>
+    <w:p>
+      <w:pPr>
+        <w:pStyle w:val="MyAbsatz"/>
+        <w:rPr>
+          <w:color w:val="FF0000"/>
+        </w:rPr>
+      </w:pPr>
+      <w:r>
+        <w:rPr>
+          <w:color w:val="FF0000"/>
+        </w:rPr>
+        <w:t>Die Implementierung des Systems kann in zwei Teilbereiche unter</w:t>
+      </w:r>
+      <w:r>
+        <w:rPr>
+          <w:color w:val="FF0000"/>
+        </w:rPr>
+        <w:t>gliedert</w:t>
+      </w:r>
+      <w:r>
+        <w:rPr>
+          <w:color w:val="FF0000"/>
+        </w:rPr>
+        <w:t xml:space="preserve"> werden. Zum einen werden die Softwarekomponenten untersucht, welche implementiert wurden um die in Abbildung 2 gezeigte Architektur umzusetzen. Zum anderen sollen die Schnittstellen zwischen diesen Komponenten genauer betrachtet werden</w:t>
+      </w:r>
+      <w:r>
+        <w:rPr>
+          <w:color w:val="FF0000"/>
+        </w:rPr>
+        <w:t>.</w:t>
+      </w:r>
+      <w:r>
+        <w:rPr>
+          <w:color w:val="FF0000"/>
+        </w:rPr>
+        <w:t xml:space="preserve"> Diese sind insofern interessant, da sie eigens für das PTN entworfen wurden und die dabei verwendeten Technologien erläutert werden sollen. Dieses Kapitel soll nur einen groben Überblick über die Implementation des PTN geben und die Ideen und Konzepte </w:t>
+      </w:r>
+      <w:r>
+        <w:rPr>
+          <w:color w:val="FF0000"/>
+        </w:rPr>
+        <w:t xml:space="preserve">die dabei verwendet wurden. Zu jedem der Unterkapitel gibt es weitere Dokumentationsartefakte, wie zum Beispiel Codedokumentationen für die Softwarekomponenten und Sequenzdiagramme für die Schnittstellenbeschreibungen. Diese sind, wie auch der Quellcode online in einem </w:t>
+      </w:r>
+      <w:proofErr w:type="spellStart"/>
+      <w:r>
+        <w:rPr>
+          <w:color w:val="FF0000"/>
+        </w:rPr>
+        <w:t>g</w:t>
+      </w:r>
+      <w:r>
+        <w:rPr>
+          <w:color w:val="FF0000"/>
+        </w:rPr>
+        <w:t>ithub</w:t>
+      </w:r>
+      <w:proofErr w:type="spellEnd"/>
+      <w:r>
+        <w:rPr>
+          <w:color w:val="FF0000"/>
+        </w:rPr>
+        <w:t xml:space="preserve"> </w:t>
+      </w:r>
+      <w:proofErr w:type="spellStart"/>
+      <w:r>
+        <w:rPr>
+          <w:color w:val="FF0000"/>
+        </w:rPr>
+        <w:t>repository</w:t>
+      </w:r>
+      <w:proofErr w:type="spellEnd"/>
+      <w:r>
+        <w:rPr>
+          <w:color w:val="FF0000"/>
+        </w:rPr>
+        <w:t>[XXX]</w:t>
+      </w:r>
+      <w:r>
+        <w:rPr>
+          <w:color w:val="FF0000"/>
+        </w:rPr>
+        <w:t xml:space="preserve"> zu finden.</w:t>
+      </w:r>
+    </w:p>
+    <w:p>
+      <w:pPr>
+        <w:pStyle w:val="MyAbsatz"/>
+      </w:pPr>
+    </w:p>
+    <w:p>
+      <w:pPr>
+        <w:pStyle w:val="berschrift2"/>
+      </w:pPr>
+      <w:bookmarkStart w:id="12" w:name="_Toc33375939"/>
+      <w:r>
+        <w:t>Softwarekomponenten</w:t>
+      </w:r>
+      <w:bookmarkEnd w:id="12"/>
+    </w:p>
+    <w:p>
+      <w:pPr>
+        <w:pStyle w:val="MyAbsatz2"/>
+        <w:rPr>
+          <w:color w:val="FF0000"/>
+        </w:rPr>
+      </w:pPr>
+      <w:r>
+        <w:rPr>
+          <w:color w:val="FF0000"/>
+        </w:rPr>
+        <w:t>Die Softwarekom</w:t>
+      </w:r>
+      <w:r>
+        <w:rPr>
+          <w:color w:val="FF0000"/>
+        </w:rPr>
+        <w:t xml:space="preserve">ponenten </w:t>
+      </w:r>
+      <w:r>
+        <w:rPr>
+          <w:color w:val="FF0000"/>
+        </w:rPr>
+        <w:t xml:space="preserve">kapseln ihre </w:t>
+      </w:r>
+      <w:r>
+        <w:rPr>
+          <w:color w:val="FF0000"/>
+          <w:sz w:val="22"/>
+        </w:rPr>
+        <w:t xml:space="preserve">jeweilige </w:t>
+      </w:r>
+      <w:r>
+        <w:rPr>
+          <w:color w:val="FF0000"/>
+        </w:rPr>
+        <w:t xml:space="preserve">Funktionalität und stellen diese über öffentlich bekannte Schnittstellen für andere Teilnehmer im PTN bereit. Ein Teilnehmer am PTN kann sowohl die Rolle eines Clients als auch die Rolle eines </w:t>
+      </w:r>
+      <w:proofErr w:type="spellStart"/>
+      <w:r>
+        <w:rPr>
+          <w:color w:val="FF0000"/>
+        </w:rPr>
+        <w:t>Torrentservers</w:t>
+      </w:r>
+      <w:proofErr w:type="spellEnd"/>
+      <w:r>
+        <w:rPr>
+          <w:color w:val="FF0000"/>
+        </w:rPr>
+        <w:t xml:space="preserve"> einnehmen, was den Grad an potentieller Dezentralisierung erhöht. Alternativ kann die Dezentralisierung auch gewährleistet werden, wenn ein Betreiber eines PTN mehrere Rechner seines Rechenclusters zur Verfügung stellt. Hier entspricht der Grad der Dezentralisierung allerdings eher einer Sicherheitsmaßnahme um zum Beispiel Redundanz und Integrität zu gewährleisten und die Verfügbarkeit des Systems über mehrere Endpunkte zu erhöhen. Durch den Dualismus zwischen Client und Torrentserver ist zusätzlich eine Teilung des Datenbesitzes </w:t>
+      </w:r>
+      <w:r>
+        <w:rPr>
+          <w:color w:val="FF0000"/>
+        </w:rPr>
+        <w:t>möglich. Datenbesitz ist hier nicht im Sinne des rechtlichen Eigentümers der Daten zu interpretieren, sondern im Sinne der Verfügungsgewalt über die Daten. Dies wird im Englischen unter dem Begriff „</w:t>
+      </w:r>
+      <w:proofErr w:type="spellStart"/>
+      <w:r>
+        <w:rPr>
+          <w:color w:val="FF0000"/>
+        </w:rPr>
+        <w:t>Pwnage</w:t>
+      </w:r>
+      <w:proofErr w:type="spellEnd"/>
+      <w:r>
+        <w:rPr>
+          <w:color w:val="FF0000"/>
+        </w:rPr>
+        <w:t>“ beschrieben. Im Folgenden wird für jede Softwarekomponente des PTN ein kurzer Überblick über Aufbau, Funktionalität und Ziele gegeben.</w:t>
+      </w:r>
+    </w:p>
+    <w:p>
+      <w:pPr>
+        <w:pStyle w:val="MyAbsatz2"/>
+      </w:pPr>
+    </w:p>
+    <w:p>
+      <w:pPr>
+        <w:pStyle w:val="berschrift3"/>
+      </w:pPr>
+      <w:bookmarkStart w:id="13" w:name="_Toc33375940"/>
+      <w:r>
+        <w:t>Client</w:t>
+      </w:r>
       <w:bookmarkEnd w:id="13"/>
+    </w:p>
+    <w:p>
+      <w:pPr>
+        <w:pStyle w:val="MyAbsatz3"/>
+        <w:rPr>
+          <w:color w:val="FF0000"/>
+        </w:rPr>
+      </w:pPr>
+      <w:r>
+        <w:rPr>
+          <w:color w:val="FF0000"/>
+        </w:rPr>
+        <w:t>Der Client ist eine grafische Schnittstelle</w:t>
+      </w:r>
+      <w:r>
+        <w:rPr>
+          <w:color w:val="FF0000"/>
+        </w:rPr>
+        <w:t xml:space="preserve"> zwischen dem Nutzer des PTN und dem PTN selbst. Es ermöglicht ihm verschieden Aktionen auszuführen und dabei grafisch Feedback zu erhalten. Dies senkt die Barriere zwischen Nutzer und Software, welche zum Beispiel eine reine Konsolenanwendung mit sich bringen würde und erhöht zudem den Abstraktionsgrad der eigentlichen Funktionalität. Ein Nutzer muss sich so keine Gedanken darum machen, wie Algorithmen zur Dateidistribution parametrisiert sein müssen bzw. welche Parameter es dabei überhaupt gibt</w:t>
+      </w:r>
+      <w:r>
+        <w:rPr>
+          <w:color w:val="FF0000"/>
+        </w:rPr>
+        <w:t>. Im Rahmen des Projekts ist der Client als WPF-Anwendung implementiert worden und damit an ein Windowssystem gebunden. Als weitere Einschränkung ist der Client im Rahmen der Entwurfsarbeit nur dafür ausgelegt Bilddateien im PTN zu speichern. Diese werden dem Nutzer in der grafischen Oberfläche Angezeigt um das Arbeiten mit dem PTN nutzerfreundlicher zu gestalten und. Zudem erleichterte dies die Kontrolle der korrekten Übertragung während der Test, da hier Fehler leichter zu erkennen sind als bei großen Textdateien.</w:t>
+      </w:r>
+    </w:p>
+    <w:p>
+      <w:pPr>
+        <w:pStyle w:val="MyAbsatz3"/>
+        <w:keepNext/>
+        <w:ind w:firstLine="0"/>
+      </w:pPr>
+      <w:r>
+        <w:rPr>
+          <w:noProof/>
+          <w:lang w:val="en-CA" w:eastAsia="en-CA"/>
+        </w:rPr>
+        <w:lastRenderedPageBreak/>
+        <w:drawing>
+          <wp:inline distT="0" distB="0" distL="0" distR="0" wp14:anchorId="5AC42BCF" wp14:editId="32D18562">
+            <wp:extent cx="5760720" cy="3246120"/>
+            <wp:effectExtent l="0" t="0" r="0" b="0"/>
+            <wp:docPr id="2" name="Grafik 2" descr="C:\Users\Dirk Neumann\AppData\Local\Microsoft\Windows\INetCache\Content.Word\ClientSave.png"/>
+            <wp:cNvGraphicFramePr>
+              <a:graphicFrameLocks xmlns:a="http://schemas.openxmlformats.org/drawingml/2006/main" noChangeAspect="1"/>
+            </wp:cNvGraphicFramePr>
+            <a:graphic xmlns:a="http://schemas.openxmlformats.org/drawingml/2006/main">
+              <a:graphicData uri="http://schemas.openxmlformats.org/drawingml/2006/picture">
+                <pic:pic xmlns:pic="http://schemas.openxmlformats.org/drawingml/2006/picture">
+                  <pic:nvPicPr>
+                    <pic:cNvPr id="0" name="Picture 35" descr="C:\Users\Dirk Neumann\AppData\Local\Microsoft\Windows\INetCache\Content.Word\ClientSave.png"/>
+                    <pic:cNvPicPr>
+                      <a:picLocks noChangeAspect="1" noChangeArrowheads="1"/>
+                    </pic:cNvPicPr>
+                  </pic:nvPicPr>
+                  <pic:blipFill>
+                    <a:blip r:embed="rId10">
+                      <a:extLst>
+                        <a:ext uri="{28A0092B-C50C-407E-A947-70E740481C1C}">
+                          <a14:useLocalDpi xmlns:a14="http://schemas.microsoft.com/office/drawing/2010/main" val="0"/>
+                        </a:ext>
+                      </a:extLst>
+                    </a:blip>
+                    <a:srcRect/>
+                    <a:stretch>
+                      <a:fillRect/>
+                    </a:stretch>
+                  </pic:blipFill>
+                  <pic:spPr bwMode="auto">
+                    <a:xfrm>
+                      <a:off x="0" y="0"/>
+                      <a:ext cx="5760720" cy="3246120"/>
+                    </a:xfrm>
+                    <a:prstGeom prst="rect">
+                      <a:avLst/>
+                    </a:prstGeom>
+                    <a:noFill/>
+                    <a:ln>
+                      <a:noFill/>
+                    </a:ln>
+                  </pic:spPr>
+                </pic:pic>
+              </a:graphicData>
+            </a:graphic>
+          </wp:inline>
+        </w:drawing>
+      </w:r>
+    </w:p>
+    <w:p>
+      <w:pPr>
+        <w:pStyle w:val="Beschriftung"/>
+        <w:jc w:val="both"/>
+      </w:pPr>
+      <w:bookmarkStart w:id="14" w:name="_Toc33384655"/>
+      <w:proofErr w:type="spellStart"/>
+      <w:r>
+        <w:t>Figure</w:t>
+      </w:r>
+      <w:proofErr w:type="spellEnd"/>
+      <w:r>
+        <w:t xml:space="preserve"> </w:t>
+      </w:r>
+      <w:r>
+        <w:fldChar w:fldCharType="begin"/>
+      </w:r>
+      <w:r>
+        <w:instrText xml:space="preserve"> SEQ Figure \* ARABIC </w:instrText>
+      </w:r>
+      <w:r>
+        <w:fldChar w:fldCharType="separate"/>
+      </w:r>
+      <w:r>
+        <w:rPr>
+          <w:noProof/>
+        </w:rPr>
+        <w:t>3</w:t>
+      </w:r>
+      <w:r>
+        <w:fldChar w:fldCharType="end"/>
+      </w:r>
+      <w:r>
+        <w:t>: Hochladen einer Datei in das PTN</w:t>
+      </w:r>
       <w:bookmarkEnd w:id="14"/>
     </w:p>
     <w:p>
       <w:pPr>
+        <w:keepNext/>
+      </w:pPr>
+      <w:r>
+        <w:rPr>
+          <w:noProof/>
+          <w:lang w:val="en-CA" w:eastAsia="en-CA"/>
+        </w:rPr>
+        <w:drawing>
+          <wp:inline distT="0" distB="0" distL="0" distR="0">
+            <wp:extent cx="5760720" cy="3249187"/>
+            <wp:effectExtent l="0" t="0" r="0" b="8890"/>
+            <wp:docPr id="5" name="Grafik 5" descr="D:\Organisation\HSHARZ\7. Semester\RKM\MyTorrent\Documentation\Pictures\ClientLoad.PNG"/>
+            <wp:cNvGraphicFramePr>
+              <a:graphicFrameLocks xmlns:a="http://schemas.openxmlformats.org/drawingml/2006/main" noChangeAspect="1"/>
+            </wp:cNvGraphicFramePr>
+            <a:graphic xmlns:a="http://schemas.openxmlformats.org/drawingml/2006/main">
+              <a:graphicData uri="http://schemas.openxmlformats.org/drawingml/2006/picture">
+                <pic:pic xmlns:pic="http://schemas.openxmlformats.org/drawingml/2006/picture">
+                  <pic:nvPicPr>
+                    <pic:cNvPr id="0" name="Picture 40" descr="D:\Organisation\HSHARZ\7. Semester\RKM\MyTorrent\Documentation\Pictures\ClientLoad.PNG"/>
+                    <pic:cNvPicPr>
+                      <a:picLocks noChangeAspect="1" noChangeArrowheads="1"/>
+                    </pic:cNvPicPr>
+                  </pic:nvPicPr>
+                  <pic:blipFill>
+                    <a:blip r:embed="rId11">
+                      <a:extLst>
+                        <a:ext uri="{28A0092B-C50C-407E-A947-70E740481C1C}">
+                          <a14:useLocalDpi xmlns:a14="http://schemas.microsoft.com/office/drawing/2010/main" val="0"/>
+                        </a:ext>
+                      </a:extLst>
+                    </a:blip>
+                    <a:srcRect/>
+                    <a:stretch>
+                      <a:fillRect/>
+                    </a:stretch>
+                  </pic:blipFill>
+                  <pic:spPr bwMode="auto">
+                    <a:xfrm>
+                      <a:off x="0" y="0"/>
+                      <a:ext cx="5760720" cy="3249187"/>
+                    </a:xfrm>
+                    <a:prstGeom prst="rect">
+                      <a:avLst/>
+                    </a:prstGeom>
+                    <a:noFill/>
+                    <a:ln>
+                      <a:noFill/>
+                    </a:ln>
+                  </pic:spPr>
+                </pic:pic>
+              </a:graphicData>
+            </a:graphic>
+          </wp:inline>
+        </w:drawing>
+      </w:r>
+    </w:p>
+    <w:p>
+      <w:pPr>
+        <w:pStyle w:val="Beschriftung"/>
+      </w:pPr>
+      <w:bookmarkStart w:id="15" w:name="_Toc33384656"/>
+      <w:proofErr w:type="spellStart"/>
+      <w:r>
+        <w:t>Figure</w:t>
+      </w:r>
+      <w:proofErr w:type="spellEnd"/>
+      <w:r>
+        <w:t xml:space="preserve"> </w:t>
+      </w:r>
+      <w:r>
+        <w:fldChar w:fldCharType="begin"/>
+      </w:r>
+      <w:r>
+        <w:instrText xml:space="preserve"> SEQ Figure \* ARABIC </w:instrText>
+      </w:r>
+      <w:r>
+        <w:fldChar w:fldCharType="separate"/>
+      </w:r>
+      <w:r>
+        <w:rPr>
+          <w:noProof/>
+        </w:rPr>
+        <w:t>4</w:t>
+      </w:r>
+      <w:r>
+        <w:fldChar w:fldCharType="end"/>
+      </w:r>
+      <w:r>
+        <w:t>: Herunterladen einer Datei aus dem PTN</w:t>
+      </w:r>
+      <w:bookmarkEnd w:id="15"/>
+    </w:p>
+    <w:p>
+      <w:pPr>
+        <w:pStyle w:val="MyAbsatz3"/>
+        <w:rPr>
+          <w:color w:val="FF0000"/>
+        </w:rPr>
+      </w:pPr>
+      <w:r>
+        <w:rPr>
+          <w:color w:val="FF0000"/>
+        </w:rPr>
+        <w:t xml:space="preserve">Startet der Nutzer den Client kann er aus verschiedenen Aktionen auswählen. Die </w:t>
+      </w:r>
+      <w:proofErr w:type="spellStart"/>
+      <w:r>
+        <w:rPr>
+          <w:color w:val="FF0000"/>
+        </w:rPr>
+        <w:t>Use</w:t>
+      </w:r>
+      <w:proofErr w:type="spellEnd"/>
+      <w:r>
+        <w:rPr>
+          <w:color w:val="FF0000"/>
+        </w:rPr>
+        <w:t xml:space="preserve"> Cases zu diesen Aktionen sind wie auch andere weitere Dokumentationsartefakte im </w:t>
+      </w:r>
+      <w:proofErr w:type="spellStart"/>
+      <w:r>
+        <w:rPr>
+          <w:color w:val="FF0000"/>
+        </w:rPr>
+        <w:t>github</w:t>
+      </w:r>
+      <w:proofErr w:type="spellEnd"/>
+      <w:r>
+        <w:rPr>
+          <w:color w:val="FF0000"/>
+        </w:rPr>
+        <w:t xml:space="preserve"> </w:t>
+      </w:r>
+      <w:proofErr w:type="spellStart"/>
+      <w:r>
+        <w:rPr>
+          <w:color w:val="FF0000"/>
+        </w:rPr>
+        <w:t>repository</w:t>
+      </w:r>
+      <w:proofErr w:type="spellEnd"/>
+      <w:r>
+        <w:rPr>
+          <w:color w:val="FF0000"/>
+        </w:rPr>
+        <w:t>[XXX</w:t>
+      </w:r>
+      <w:bookmarkStart w:id="16" w:name="_GoBack"/>
+      <w:bookmarkEnd w:id="16"/>
+      <w:r>
+        <w:rPr>
+          <w:color w:val="FF0000"/>
+        </w:rPr>
+        <w:t>]</w:t>
+      </w:r>
+      <w:r>
+        <w:rPr>
+          <w:color w:val="FF0000"/>
+        </w:rPr>
+        <w:t xml:space="preserve"> im Ordner „</w:t>
+      </w:r>
+      <w:proofErr w:type="spellStart"/>
+      <w:r>
+        <w:rPr>
+          <w:color w:val="FF0000"/>
+        </w:rPr>
+        <w:t>Documentation</w:t>
+      </w:r>
+      <w:proofErr w:type="spellEnd"/>
+      <w:r>
+        <w:rPr>
+          <w:color w:val="FF0000"/>
+        </w:rPr>
+        <w:t>“ zu finden. An dieser Stelle soll nur auf die Oberfläche eingegangen werden und kurz erläutert werden wie sich der Client für den Nutzer sichtbar verhält und inwiefern der Client mit dem Dateisystem und den ander</w:t>
+      </w:r>
+      <w:r>
+        <w:rPr>
+          <w:color w:val="FF0000"/>
+        </w:rPr>
+        <w:t>e</w:t>
+      </w:r>
+      <w:r>
+        <w:rPr>
+          <w:color w:val="FF0000"/>
+        </w:rPr>
+        <w:t>n Softwarekomponenten interagiert.</w:t>
+      </w:r>
+    </w:p>
+    <w:p>
+      <w:pPr>
+        <w:pStyle w:val="MyAbsatz3"/>
+        <w:rPr>
+          <w:color w:val="FF0000"/>
+        </w:rPr>
+      </w:pPr>
+      <w:r>
+        <w:rPr>
+          <w:color w:val="FF0000"/>
+        </w:rPr>
+        <w:t xml:space="preserve">Nach dem Start hat der Nutzer zwei Optionen die die grundlegenden Ziele des PTN widerspiegeln. Er kann eine Datei über den Button „Bild zu Upload auswählen“ selektieren und diese im Client öffnen. Dies entspricht der Situation in Abbildung </w:t>
+      </w:r>
+      <w:r>
+        <w:rPr>
+          <w:color w:val="FF0000"/>
+        </w:rPr>
+        <w:t xml:space="preserve">3. Um die Datei nun in das PTN hochladen zu können, muss sich der Client mit dem Trackerserver verbinden. Dazu muss </w:t>
+      </w:r>
+      <w:r>
+        <w:rPr>
+          <w:color w:val="FF0000"/>
+        </w:rPr>
+        <w:lastRenderedPageBreak/>
+        <w:t xml:space="preserve">er die IP-Adresse des </w:t>
+      </w:r>
+      <w:proofErr w:type="spellStart"/>
+      <w:r>
+        <w:rPr>
+          <w:color w:val="FF0000"/>
+        </w:rPr>
+        <w:t>Trackerservers</w:t>
+      </w:r>
+      <w:proofErr w:type="spellEnd"/>
+      <w:r>
+        <w:rPr>
+          <w:color w:val="FF0000"/>
+        </w:rPr>
+        <w:t xml:space="preserve"> und den Port auf den dieser hört kennen. Dies kann über die </w:t>
+      </w:r>
+      <w:proofErr w:type="spellStart"/>
+      <w:r>
+        <w:rPr>
+          <w:color w:val="FF0000"/>
+        </w:rPr>
+        <w:t>Textbox</w:t>
+      </w:r>
+      <w:proofErr w:type="spellEnd"/>
+      <w:r>
+        <w:rPr>
+          <w:color w:val="FF0000"/>
+        </w:rPr>
+        <w:t xml:space="preserve"> über den Buttons auf der rechten Seite konfiguriert werden. Zudem sollte der Client immer die Konfiguration des PTN kennen. Diese umfasst den verwendeten Hash-Algorithmus, die Größe der im PTN gespeicherten Fragmente und eine Liste der im </w:t>
+      </w:r>
+      <w:proofErr w:type="gramStart"/>
+      <w:r>
+        <w:rPr>
+          <w:color w:val="FF0000"/>
+        </w:rPr>
+        <w:t>Netzwerk  aktiven</w:t>
+      </w:r>
+      <w:proofErr w:type="gramEnd"/>
+      <w:r>
+        <w:rPr>
+          <w:color w:val="FF0000"/>
+        </w:rPr>
+        <w:t xml:space="preserve"> Torrentservern. Für den Upload sind nur die ersten zwei Werte notwendig, eine Konfiguration wird jedoch immer vollständig heruntergeladen. Die Konfiguration kann nur vom Trackerserver heruntergeladen werden und wird die automatisch, sofern der Client keine Konfiguration lokal gespeichert hat. Um die Konfiguration zu aktualisieren, k</w:t>
+      </w:r>
+      <w:r>
+        <w:rPr>
+          <w:color w:val="FF0000"/>
+        </w:rPr>
+        <w:t>a</w:t>
+      </w:r>
+      <w:r>
+        <w:rPr>
+          <w:color w:val="FF0000"/>
+        </w:rPr>
+        <w:t>nn der Nutzer den Button „</w:t>
+      </w:r>
+      <w:proofErr w:type="spellStart"/>
+      <w:r>
+        <w:rPr>
+          <w:color w:val="FF0000"/>
+        </w:rPr>
+        <w:t>Torrentinfos</w:t>
+      </w:r>
+      <w:proofErr w:type="spellEnd"/>
+      <w:r>
+        <w:rPr>
+          <w:color w:val="FF0000"/>
+        </w:rPr>
+        <w:t xml:space="preserve"> aktualisieren“ nutzen. Diese Aktion ist in der Regel jedoch nicht notwendig, da ein aktives PTN seinen Hashalgorithmus und seine Paketgröße nicht ohne weiteres umstellen kann, da andernfalls bereits gespeicherte Fragment ihre Validität verlieren würden. Wählt der Nutzer nun die Schaltfläche „Bild im </w:t>
+      </w:r>
+      <w:proofErr w:type="spellStart"/>
+      <w:r>
+        <w:rPr>
+          <w:color w:val="FF0000"/>
+        </w:rPr>
+        <w:t>Torrentnetz</w:t>
+      </w:r>
+      <w:proofErr w:type="spellEnd"/>
+      <w:r>
+        <w:rPr>
+          <w:color w:val="FF0000"/>
+        </w:rPr>
+        <w:t xml:space="preserve"> </w:t>
+      </w:r>
+      <w:proofErr w:type="spellStart"/>
+      <w:r>
+        <w:rPr>
+          <w:color w:val="FF0000"/>
+        </w:rPr>
+        <w:t>speichen</w:t>
+      </w:r>
+      <w:proofErr w:type="spellEnd"/>
+      <w:r>
+        <w:rPr>
+          <w:color w:val="FF0000"/>
+        </w:rPr>
+        <w:t xml:space="preserve">“ aus, wird das gewählte Bild in Fragmente aufgeteilt und diese an den Trackerserver gesendet. Die Informationen </w:t>
+      </w:r>
+      <w:r>
+        <w:rPr>
+          <w:color w:val="FF0000"/>
+        </w:rPr>
+        <w:t>welche Dateien bereits im PTN gespeichert wurden, wird lokal beim Nutzer gespeichert. Diese Datei enthält zu jeder Datei die Angaben Dateiname, Datei-Hash, Dateigröße und einen Zeitstempel, wann diese Datei im PTN gespeichert wurde.</w:t>
+      </w:r>
+    </w:p>
+    <w:p>
+      <w:pPr>
+        <w:pStyle w:val="MyAbsatz3"/>
+        <w:rPr>
+          <w:color w:val="FF0000"/>
+        </w:rPr>
+      </w:pPr>
+      <w:r>
+        <w:rPr>
+          <w:color w:val="FF0000"/>
+        </w:rPr>
+        <w:t>Möchte der Nutzer dagegen eine bereits</w:t>
+      </w:r>
+      <w:r>
+        <w:rPr>
+          <w:color w:val="FF0000"/>
+        </w:rPr>
+        <w:t xml:space="preserve"> hochgeladene Datei wieder herunterladen, so kann er dies tun, in dem er sich die </w:t>
+      </w:r>
+      <w:r>
+        <w:rPr>
+          <w:color w:val="FF0000"/>
+        </w:rPr>
+        <w:t xml:space="preserve">lokal gespeicherten Dateiinformationen in das Clientprogramm lädt. Dort kann der Nutzer, wie in Abbildung 4 zu sehen, </w:t>
+      </w:r>
+      <w:r>
+        <w:rPr>
+          <w:color w:val="FF0000"/>
+        </w:rPr>
+        <w:t xml:space="preserve">die Dateien nach ihren Attributen sortieren und </w:t>
+      </w:r>
+      <w:r>
+        <w:rPr>
+          <w:color w:val="FF0000"/>
+        </w:rPr>
+        <w:t>zu jeder Datei auswählen, ob er diese herunterladen möchte und/ oder die Datei aus dem PTN gelöscht werden soll. Nachdem der Nutzer seine Entscheidung getroffen hat, kann er diese mit dem Button „Gewählte Aktionen d</w:t>
+      </w:r>
+      <w:r>
+        <w:rPr>
+          <w:color w:val="FF0000"/>
+        </w:rPr>
+        <w:t xml:space="preserve">urchführen“ umsetzen. Der Client fragt daraufhin für jede herunterzuladende Datei einen zufälligen Torrentserver aus seiner Netzwerkkonfiguration, wo die Fragmente zu dieser Datei liegen. Nachdem diese Information übermittelt wurde kann der Client die Fragmente an den jeweiligen Torrentservern im PTN anfragen, herunterladen, die Fragmente lokal zusammenfügen und die rekonstruierte Datei </w:t>
+      </w:r>
+      <w:r>
+        <w:rPr>
+          <w:color w:val="FF0000"/>
+        </w:rPr>
+        <w:t xml:space="preserve">lokal abspeichern. Sollte die Datei, beziehungsweise eine Datei mit identischem Namen, bereits vorhanden sein, so wird der Nutzer vorher darüber informiert und gefragt, ob er die lokale Datei überschreiben möchte oder nicht. </w:t>
+      </w:r>
+    </w:p>
+    <w:p>
+      <w:pPr>
+        <w:pStyle w:val="MyAbsatz3"/>
+        <w:rPr>
+          <w:color w:val="FF0000"/>
+        </w:rPr>
+      </w:pPr>
+      <w:r>
+        <w:rPr>
+          <w:color w:val="FF0000"/>
+        </w:rPr>
+        <w:t>Sollte ein Fehler innerhalb des Programms auftreten so wird dieser in einem Fenster ausgegeben. Bei einem auslieferbaren System würde man diesen Fehler nicht ausgeben aber im Kontext der Entwurfsarbeit ermöglicht dies eine bessere Fehlerkorrektur und -behebung.</w:t>
+      </w:r>
+    </w:p>
+    <w:p>
+      <w:pPr>
+        <w:pStyle w:val="MyAbsatz3"/>
+      </w:pPr>
+    </w:p>
+    <w:p>
+      <w:pPr>
+        <w:pStyle w:val="berschrift3"/>
+      </w:pPr>
+      <w:bookmarkStart w:id="17" w:name="_Toc33375941"/>
+      <w:r>
+        <w:t>Trackerserver</w:t>
+      </w:r>
+      <w:bookmarkEnd w:id="17"/>
+    </w:p>
+    <w:p>
+      <w:pPr>
+        <w:pStyle w:val="berschrift3"/>
+      </w:pPr>
+      <w:bookmarkStart w:id="18" w:name="_Toc33375942"/>
+      <w:r>
+        <w:t>Torrentserver</w:t>
+      </w:r>
+      <w:bookmarkEnd w:id="18"/>
+    </w:p>
+    <w:p>
+      <w:pPr>
         <w:pStyle w:val="berschrift2"/>
       </w:pPr>
-      <w:bookmarkStart w:id="15" w:name="_Toc32911149"/>
-      <w:r>
-        <w:t>Zeugs</w:t>
-      </w:r>
-      <w:bookmarkEnd w:id="15"/>
+      <w:bookmarkStart w:id="19" w:name="_Toc33375943"/>
+      <w:r>
+        <w:t>Schnittstellen</w:t>
+      </w:r>
+      <w:bookmarkEnd w:id="19"/>
     </w:p>
     <w:p>
       <w:pPr>
         <w:pStyle w:val="MyAbsatz2"/>
       </w:pPr>
+      <w:r>
+        <w:t>Schnittstellen können als Vertrag zwischen den Komponenten und deren interner Funktionalität angesehen werden.</w:t>
+      </w:r>
+    </w:p>
+    <w:p>
+      <w:pPr>
+        <w:pStyle w:val="berschrift3"/>
+      </w:pPr>
+      <w:bookmarkStart w:id="20" w:name="_Toc33375944"/>
+      <w:r>
+        <w:t>gRPC</w:t>
+      </w:r>
+      <w:bookmarkEnd w:id="20"/>
+    </w:p>
+    <w:p>
+      <w:pPr>
+        <w:pStyle w:val="berschrift3"/>
+      </w:pPr>
+      <w:bookmarkStart w:id="21" w:name="_Toc33375945"/>
+      <w:r>
+        <w:t>MQTT</w:t>
+      </w:r>
+      <w:bookmarkEnd w:id="21"/>
+    </w:p>
+    <w:p>
+      <w:pPr>
+        <w:pStyle w:val="berschrift1"/>
+      </w:pPr>
+      <w:bookmarkStart w:id="22" w:name="_Toc33375946"/>
+      <w:r>
+        <w:t>Diskussion der Ergebnisse</w:t>
+      </w:r>
+      <w:bookmarkEnd w:id="22"/>
+    </w:p>
+    <w:p>
+      <w:pPr>
+        <w:pStyle w:val="MyAbsatz"/>
+      </w:pPr>
+    </w:p>
+    <w:p>
+      <w:pPr>
+        <w:pStyle w:val="MyAbsatz"/>
+        <w:rPr>
+          <w:color w:val="FF0000"/>
+        </w:rPr>
+      </w:pPr>
+      <w:r>
+        <w:rPr>
+          <w:color w:val="FF0000"/>
+        </w:rPr>
+        <w:t xml:space="preserve">Im Rahmen der </w:t>
+      </w:r>
+      <w:r>
+        <w:rPr>
+          <w:color w:val="FF0000"/>
+        </w:rPr>
+        <w:t xml:space="preserve">Entwurfsarbeit </w:t>
+      </w:r>
+      <w:r>
+        <w:rPr>
+          <w:color w:val="FF0000"/>
+        </w:rPr>
+        <w:t>ist es</w:t>
+      </w:r>
+      <w:r>
+        <w:rPr>
+          <w:color w:val="FF0000"/>
+        </w:rPr>
+        <w:t xml:space="preserve"> gelungen, </w:t>
+      </w:r>
+      <w:proofErr w:type="gramStart"/>
+      <w:r>
+        <w:rPr>
+          <w:color w:val="FF0000"/>
+        </w:rPr>
+        <w:t>ein</w:t>
+      </w:r>
+      <w:r>
+        <w:rPr>
+          <w:color w:val="FF0000"/>
+        </w:rPr>
+        <w:t xml:space="preserve"> funktionsfähige</w:t>
+      </w:r>
+      <w:r>
+        <w:rPr>
+          <w:color w:val="FF0000"/>
+        </w:rPr>
+        <w:t>n</w:t>
+      </w:r>
+      <w:r>
+        <w:rPr>
+          <w:color w:val="FF0000"/>
+        </w:rPr>
+        <w:t xml:space="preserve"> Prototypen</w:t>
+      </w:r>
+      <w:proofErr w:type="gramEnd"/>
+      <w:r>
+        <w:rPr>
+          <w:color w:val="FF0000"/>
+        </w:rPr>
+        <w:t xml:space="preserve"> zu </w:t>
+      </w:r>
+      <w:r>
+        <w:rPr>
+          <w:color w:val="FF0000"/>
+        </w:rPr>
+        <w:t>implementieren</w:t>
+      </w:r>
+      <w:r>
+        <w:rPr>
+          <w:color w:val="FF0000"/>
+        </w:rPr>
+        <w:t xml:space="preserve">. Dieser weist allerdings noch </w:t>
+      </w:r>
+      <w:r>
+        <w:rPr>
+          <w:color w:val="FF0000"/>
+        </w:rPr>
+        <w:t>Mängel</w:t>
+      </w:r>
+      <w:r>
+        <w:rPr>
+          <w:color w:val="FF0000"/>
+        </w:rPr>
+        <w:t xml:space="preserve"> auf, die in dem bestehenden Kontext nicht mehr gelöst werden können</w:t>
+      </w:r>
+      <w:r>
+        <w:rPr>
+          <w:color w:val="FF0000"/>
+        </w:rPr>
+        <w:t>/konnten</w:t>
+      </w:r>
+      <w:r>
+        <w:rPr>
+          <w:color w:val="FF0000"/>
+        </w:rPr>
+        <w:t xml:space="preserve">. </w:t>
+      </w:r>
+      <w:r>
+        <w:rPr>
+          <w:color w:val="FF0000"/>
+        </w:rPr>
+        <w:t xml:space="preserve">XXX ist eine große Schwäche, weil XXX. </w:t>
+      </w:r>
+      <w:r>
+        <w:rPr>
+          <w:color w:val="FF0000"/>
+        </w:rPr>
+        <w:t>A</w:t>
+      </w:r>
+      <w:r>
+        <w:rPr>
+          <w:color w:val="FF0000"/>
+        </w:rPr>
+        <w:t xml:space="preserve">uch </w:t>
+      </w:r>
+      <w:r>
+        <w:rPr>
+          <w:color w:val="FF0000"/>
+        </w:rPr>
+        <w:t>XXX ist kritisch. XXX ist mit ausreichender Qualität gelöst worden, sollte aber XXX.</w:t>
+      </w:r>
+    </w:p>
+    <w:p>
+      <w:pPr>
+        <w:pStyle w:val="MyAbsatz"/>
+      </w:pPr>
+      <w:r>
+        <w:rPr>
+          <w:color w:val="FF0000"/>
+        </w:rPr>
+        <w:lastRenderedPageBreak/>
+        <w:t>Zusätzlich zu den eben beschriebenen Software</w:t>
+      </w:r>
+      <w:r>
+        <w:rPr>
+          <w:color w:val="FF0000"/>
+        </w:rPr>
+        <w:t>mängeln</w:t>
+      </w:r>
+      <w:r>
+        <w:rPr>
+          <w:color w:val="FF0000"/>
+        </w:rPr>
+        <w:t>, treten auch bei de</w:t>
+      </w:r>
+      <w:r>
+        <w:rPr>
+          <w:color w:val="FF0000"/>
+        </w:rPr>
+        <w:t>m Testaufbau</w:t>
+      </w:r>
+      <w:r>
+        <w:rPr>
+          <w:color w:val="FF0000"/>
+        </w:rPr>
+        <w:t xml:space="preserve"> Probleme auf. </w:t>
+      </w:r>
+      <w:r>
+        <w:rPr>
+          <w:color w:val="FF0000"/>
+        </w:rPr>
+        <w:t>So fand ein Test de</w:t>
+      </w:r>
+      <w:r>
+        <w:rPr>
+          <w:color w:val="FF0000"/>
+        </w:rPr>
+        <w:t>s</w:t>
+      </w:r>
+      <w:r>
+        <w:rPr>
+          <w:color w:val="FF0000"/>
+        </w:rPr>
+        <w:t xml:space="preserve"> </w:t>
+      </w:r>
+      <w:r>
+        <w:rPr>
+          <w:color w:val="FF0000"/>
+        </w:rPr>
+        <w:t>PTN nur im Rahmen XXX s</w:t>
+      </w:r>
+      <w:r>
+        <w:rPr>
+          <w:color w:val="FF0000"/>
+        </w:rPr>
+        <w:t xml:space="preserve">tatt. Dies ist jedoch nicht gut, </w:t>
+      </w:r>
+      <w:r>
+        <w:rPr>
+          <w:color w:val="FF0000"/>
+        </w:rPr>
+        <w:t xml:space="preserve">weil XXX. </w:t>
+      </w:r>
+      <w:r>
+        <w:rPr>
+          <w:color w:val="FF0000"/>
+        </w:rPr>
+        <w:t xml:space="preserve">Des Weiteren wurde </w:t>
+      </w:r>
+      <w:r>
+        <w:rPr>
+          <w:color w:val="FF0000"/>
+        </w:rPr>
+        <w:t xml:space="preserve">XXX. Auch </w:t>
+      </w:r>
+      <w:r>
+        <w:rPr>
+          <w:color w:val="FF0000"/>
+        </w:rPr>
+        <w:t xml:space="preserve">nicht </w:t>
+      </w:r>
+      <w:r>
+        <w:rPr>
+          <w:color w:val="FF0000"/>
+        </w:rPr>
+        <w:t>beachtet wurde, dass XXX.</w:t>
+      </w:r>
+      <w:r>
+        <w:rPr>
+          <w:color w:val="FF0000"/>
+        </w:rPr>
+        <w:t xml:space="preserve"> </w:t>
+      </w:r>
+    </w:p>
+    <w:p>
+      <w:pPr>
+        <w:pStyle w:val="MyAbsatz"/>
+      </w:pPr>
+    </w:p>
+    <w:p>
+      <w:pPr>
+        <w:pStyle w:val="berschrift1"/>
+      </w:pPr>
+      <w:bookmarkStart w:id="23" w:name="_Toc33375947"/>
+      <w:r>
+        <w:t>Fazit</w:t>
+      </w:r>
+      <w:bookmarkEnd w:id="23"/>
+    </w:p>
+    <w:p>
+      <w:pPr>
+        <w:pStyle w:val="MyAbsatz"/>
+      </w:pPr>
+    </w:p>
+    <w:p>
+      <w:pPr>
+        <w:pStyle w:val="MyAbsatz"/>
+        <w:rPr>
+          <w:color w:val="FF0000"/>
+        </w:rPr>
+      </w:pPr>
+      <w:r>
+        <w:rPr>
+          <w:color w:val="FF0000"/>
+        </w:rPr>
+        <w:t>Im Kontext diese</w:t>
+      </w:r>
+      <w:r>
+        <w:rPr>
+          <w:color w:val="FF0000"/>
+        </w:rPr>
+        <w:t xml:space="preserve">r Entwurfsarbeit </w:t>
+      </w:r>
+      <w:r>
+        <w:rPr>
+          <w:color w:val="FF0000"/>
+        </w:rPr>
+        <w:t xml:space="preserve">wurden der Aspekt der Kommunikation von mehreren Computerprogrammen untereinander genauer betrachtet. Dabei wurden die Protokolle zur Kommunikation entsprechend der Anforderungen selbst entworfen, implementiert und getestet. Dadurch konnte ein tieferes Verständnis über Rechnerkommunikation erworben werden und vor allem mit den Technologien gRPC und MQTT angewandt werden. </w:t>
+      </w:r>
+      <w:r>
+        <w:rPr>
+          <w:color w:val="FF0000"/>
+        </w:rPr>
+        <w:t xml:space="preserve">Projektes wurde die Thematik Rückkehr des Wolfes nach Deutschland genauer betrachtet. </w:t>
+      </w:r>
+      <w:r>
+        <w:rPr>
+          <w:color w:val="FF0000"/>
+        </w:rPr>
+        <w:t>Zugleich wurde mit der Thematik „</w:t>
+      </w:r>
       <w:proofErr w:type="spellStart"/>
       <w:r>
-        <w:t>asdasd</w:t>
+        <w:rPr>
+          <w:color w:val="FF0000"/>
+        </w:rPr>
+        <w:t>Torrentnetzwerke</w:t>
       </w:r>
       <w:proofErr w:type="spellEnd"/>
+      <w:r>
+        <w:rPr>
+          <w:color w:val="FF0000"/>
+        </w:rPr>
+        <w:t xml:space="preserve">“ ein besonderes Augenmerk auf die Punkte der Datensicherheit, darunter Redundanz, Integrität und Anonymität gelegt. Diese sind vor allem im Kontext der zunehmenden Digitalisierung von Daten und Prozessen besonders wichtig. Zudem beinhaltet die Thematik „Torrentnetzwerk“ auch </w:t>
+      </w:r>
+      <w:r>
+        <w:rPr>
+          <w:color w:val="FF0000"/>
+        </w:rPr>
+        <w:t>Prinzipien</w:t>
+      </w:r>
+      <w:r>
+        <w:rPr>
+          <w:color w:val="FF0000"/>
+        </w:rPr>
+        <w:t xml:space="preserve"> </w:t>
+      </w:r>
+      <w:r>
+        <w:rPr>
+          <w:color w:val="FF0000"/>
+        </w:rPr>
+        <w:t>von</w:t>
+      </w:r>
+      <w:r>
+        <w:rPr>
+          <w:color w:val="FF0000"/>
+        </w:rPr>
+        <w:t xml:space="preserve"> </w:t>
+      </w:r>
+      <w:r>
+        <w:rPr>
+          <w:color w:val="FF0000"/>
+        </w:rPr>
+        <w:t>v</w:t>
+      </w:r>
+      <w:r>
+        <w:rPr>
+          <w:color w:val="FF0000"/>
+        </w:rPr>
+        <w:t xml:space="preserve">erteilten </w:t>
+      </w:r>
+      <w:r>
+        <w:rPr>
+          <w:color w:val="FF0000"/>
+        </w:rPr>
+        <w:t xml:space="preserve">Systemen, welche auch in anderen zukunftsweisenden Themen wie </w:t>
+      </w:r>
+      <w:proofErr w:type="spellStart"/>
+      <w:r>
+        <w:rPr>
+          <w:color w:val="FF0000"/>
+        </w:rPr>
+        <w:t>Grid</w:t>
+      </w:r>
+      <w:proofErr w:type="spellEnd"/>
+      <w:r>
+        <w:rPr>
+          <w:color w:val="FF0000"/>
+        </w:rPr>
+        <w:t>, Cloud und Edge Computing umgesetzt werden.</w:t>
+      </w:r>
+      <w:r>
+        <w:rPr>
+          <w:color w:val="FF0000"/>
+        </w:rPr>
+        <w:t xml:space="preserve"> Aufgrund einer Technologierecherche vor Beginn der Implementierungsphase, konnte Aufwand eingespart werden der eine Technologieänderung </w:t>
+      </w:r>
+      <w:r>
+        <w:rPr>
+          <w:color w:val="FF0000"/>
+        </w:rPr>
+        <w:t xml:space="preserve">von CORBA zu gRPC </w:t>
+      </w:r>
+      <w:r>
+        <w:rPr>
+          <w:color w:val="FF0000"/>
+        </w:rPr>
+        <w:t>mitten in der Implem</w:t>
+      </w:r>
+      <w:r>
+        <w:rPr>
+          <w:color w:val="FF0000"/>
+        </w:rPr>
+        <w:t xml:space="preserve">entierungsphase bedeutet hätte. </w:t>
+      </w:r>
+      <w:r>
+        <w:rPr>
+          <w:color w:val="FF0000"/>
+        </w:rPr>
+        <w:t xml:space="preserve">Ab </w:t>
+      </w:r>
+      <w:r>
+        <w:rPr>
+          <w:color w:val="FF0000"/>
+        </w:rPr>
+        <w:t xml:space="preserve">Beginn der </w:t>
+      </w:r>
+      <w:r>
+        <w:rPr>
+          <w:color w:val="FF0000"/>
+        </w:rPr>
+        <w:t xml:space="preserve">Implementierungsphase wurde </w:t>
+      </w:r>
+      <w:r>
+        <w:rPr>
+          <w:color w:val="FF0000"/>
+        </w:rPr>
+        <w:t>inkrementell gearbeitet und der dabei entstehende Stand mit jedem Inkrement mittels Modultests getestet. Ein abschließender Systemtest wurde am Ende der Implementierungsphase angeschlossen.</w:t>
+      </w:r>
+    </w:p>
+    <w:p>
+      <w:pPr>
+        <w:pStyle w:val="MyAbsatz"/>
+      </w:pPr>
+      <w:r>
+        <w:rPr>
+          <w:color w:val="FF0000"/>
+        </w:rPr>
+        <w:t>Mit</w:t>
+      </w:r>
+      <w:r>
+        <w:rPr>
+          <w:color w:val="FF0000"/>
+        </w:rPr>
+        <w:t xml:space="preserve"> Ablauf der Projektlaufzeit ist damit ein funktionsfähiger Prototyp </w:t>
+      </w:r>
+      <w:r>
+        <w:rPr>
+          <w:color w:val="FF0000"/>
+        </w:rPr>
+        <w:t>eines abgewandelten Torrentnetzwerkes</w:t>
+      </w:r>
+      <w:r>
+        <w:rPr>
+          <w:color w:val="FF0000"/>
+        </w:rPr>
+        <w:t xml:space="preserve"> </w:t>
+      </w:r>
+      <w:r>
+        <w:rPr>
+          <w:color w:val="FF0000"/>
+        </w:rPr>
+        <w:t xml:space="preserve">unter Berücksichtigung der zu Beginn aufgestellten Anforderungen konzipiert, realisiert und getestet. Die Tests haben </w:t>
+      </w:r>
+      <w:r>
+        <w:rPr>
+          <w:color w:val="FF0000"/>
+        </w:rPr>
+        <w:t xml:space="preserve">das Funktionieren </w:t>
+      </w:r>
+      <w:r>
+        <w:rPr>
+          <w:color w:val="FF0000"/>
+        </w:rPr>
+        <w:t xml:space="preserve">des Systems bestätigt. Für </w:t>
+      </w:r>
+      <w:r>
+        <w:rPr>
+          <w:color w:val="FF0000"/>
+        </w:rPr>
+        <w:t xml:space="preserve">einen professionellen Einsatz </w:t>
+      </w:r>
+      <w:r>
+        <w:rPr>
+          <w:color w:val="FF0000"/>
+        </w:rPr>
+        <w:t xml:space="preserve">ist das entwickelte System jedoch nicht geeignet. Zum einen fehlen noch weitere Sicherheitsfunktionen wie Verschlüsselung und Authentifikation, zum anderen </w:t>
+      </w:r>
+      <w:r>
+        <w:rPr>
+          <w:color w:val="FF0000"/>
+        </w:rPr>
+        <w:t xml:space="preserve">wurde noch keine Belastungstests durchgeführt, um die Verfügbarkeit des Systems zu überprüfen und gegebenenfalls zu verbessern. Das selbstimplementierte System würde zudem den permanenten Betrieb mehrerer Server als </w:t>
+      </w:r>
+      <w:proofErr w:type="spellStart"/>
+      <w:r>
+        <w:rPr>
+          <w:color w:val="FF0000"/>
+        </w:rPr>
+        <w:t>Torrent</w:t>
+      </w:r>
+      <w:proofErr w:type="spellEnd"/>
+      <w:r>
+        <w:rPr>
+          <w:color w:val="FF0000"/>
+        </w:rPr>
+        <w:t xml:space="preserve">- </w:t>
+      </w:r>
+      <w:proofErr w:type="gramStart"/>
+      <w:r>
+        <w:rPr>
+          <w:color w:val="FF0000"/>
+        </w:rPr>
+        <w:t>und  Trackerserver</w:t>
+      </w:r>
+      <w:proofErr w:type="gramEnd"/>
+      <w:r>
+        <w:rPr>
+          <w:color w:val="FF0000"/>
+        </w:rPr>
+        <w:t xml:space="preserve"> erfordern sowie eingetragene Domains oder statische IP-Adressen, u die Funktionalität durchgehend zu gewährleisten. Dieser Kostenfaktor stünde nicht in Relation zum erbrachten nutzen und ist daher abzulehnen. </w:t>
+      </w:r>
+    </w:p>
+    <w:p>
+      <w:pPr>
+        <w:pStyle w:val="MyAbsatz"/>
+        <w:rPr>
+          <w:color w:val="FF0000"/>
+        </w:rPr>
+      </w:pPr>
+      <w:r>
+        <w:rPr>
+          <w:color w:val="FF0000"/>
+        </w:rPr>
+        <w:t xml:space="preserve">Als grundlegende Erkundung dieses Gebiets ist das Projekt dennoch erfolgreich gewesen. Es konnte gezeigt werden, dass es möglich ist </w:t>
+      </w:r>
+      <w:r>
+        <w:rPr>
+          <w:color w:val="FF0000"/>
+        </w:rPr>
+        <w:t>in kurzer Zeit ein solches System mit Schnittstellenbeschreibungen zu entwerfen</w:t>
+      </w:r>
+      <w:r>
+        <w:rPr>
+          <w:color w:val="FF0000"/>
+        </w:rPr>
+        <w:t xml:space="preserve">, zu implementieren und zu testen. </w:t>
+      </w:r>
+      <w:r>
+        <w:rPr>
+          <w:color w:val="FF0000"/>
+        </w:rPr>
+        <w:t xml:space="preserve">Ob und wie diese Erkenntnis in Zukunft genutzt werden wird ist vorerst nicht ersichtlich, weitere Möglichkeiten was und wie verbessert werden kann wird im Ausblick dargestellt. </w:t>
+      </w:r>
+    </w:p>
+    <w:p>
+      <w:pPr>
+        <w:pStyle w:val="MyAbsatz"/>
+      </w:pPr>
     </w:p>
     <w:p>
       <w:pPr>
         <w:pStyle w:val="berschrift1"/>
       </w:pPr>
-      <w:bookmarkStart w:id="16" w:name="_Toc32911150"/>
-      <w:r>
-        <w:t>Diskussion der Ergebnisse</w:t>
-      </w:r>
-      <w:bookmarkEnd w:id="16"/>
+      <w:bookmarkStart w:id="24" w:name="_Toc33375948"/>
+      <w:r>
+        <w:t>Ausblick</w:t>
+      </w:r>
+      <w:bookmarkEnd w:id="24"/>
     </w:p>
     <w:p>
       <w:pPr>
@@ -4355,117 +6314,60 @@
         <w:rPr>
           <w:color w:val="FF0000"/>
         </w:rPr>
-        <w:t xml:space="preserve">Im Rahmen der </w:t>
-      </w:r>
-      <w:r>
-        <w:rPr>
-          <w:color w:val="FF0000"/>
-        </w:rPr>
-        <w:t xml:space="preserve">Entwurfsarbeit </w:t>
-      </w:r>
-      <w:r>
-        <w:rPr>
-          <w:color w:val="FF0000"/>
-        </w:rPr>
-        <w:t>ist es</w:t>
-      </w:r>
-      <w:r>
-        <w:rPr>
-          <w:color w:val="FF0000"/>
-        </w:rPr>
-        <w:t xml:space="preserve"> gelungen, </w:t>
+        <w:t xml:space="preserve">Nach erfolgreicher Konzeption und Realisierung eines </w:t>
+      </w:r>
+      <w:r>
+        <w:rPr>
+          <w:color w:val="FF0000"/>
+        </w:rPr>
+        <w:t>prototypischen Systems</w:t>
+      </w:r>
+      <w:r>
+        <w:rPr>
+          <w:color w:val="FF0000"/>
+        </w:rPr>
+        <w:t xml:space="preserve"> kann diese Grundlagenerkundung genutzt werden um ein potenziell marktreifes Produkt weiter zu entwickel</w:t>
+      </w:r>
+      <w:r>
+        <w:rPr>
+          <w:color w:val="FF0000"/>
+        </w:rPr>
+        <w:t xml:space="preserve">n. Dabei ist vordergründig das Eliminieren des Trackerserver das Ziel das verfolgt werden muss, um das implementierte PTN als normales Torrentnetzwerk nennen zu können. Mittels eines dezentralen Hochladevorgangs von Nutzdaten könnte dieses Ziel </w:t>
       </w:r>
       <w:proofErr w:type="gramStart"/>
       <w:r>
         <w:rPr>
           <w:color w:val="FF0000"/>
         </w:rPr>
-        <w:t>ein</w:t>
-      </w:r>
-      <w:r>
-        <w:rPr>
-          <w:color w:val="FF0000"/>
-        </w:rPr>
-        <w:t xml:space="preserve"> funktionsfähige</w:t>
-      </w:r>
-      <w:r>
-        <w:rPr>
-          <w:color w:val="FF0000"/>
-        </w:rPr>
-        <w:t>n</w:t>
-      </w:r>
-      <w:r>
-        <w:rPr>
-          <w:color w:val="FF0000"/>
-        </w:rPr>
-        <w:t xml:space="preserve"> Prototypen</w:t>
+        <w:t>weiter verfolgt</w:t>
       </w:r>
       <w:proofErr w:type="gramEnd"/>
       <w:r>
         <w:rPr>
           <w:color w:val="FF0000"/>
         </w:rPr>
-        <w:t xml:space="preserve"> zu </w:t>
-      </w:r>
-      <w:r>
-        <w:rPr>
-          <w:color w:val="FF0000"/>
-        </w:rPr>
-        <w:t>implementieren</w:t>
-      </w:r>
-      <w:r>
-        <w:rPr>
-          <w:color w:val="FF0000"/>
-        </w:rPr>
-        <w:t xml:space="preserve">. Dieser weist allerdings noch </w:t>
-      </w:r>
-      <w:r>
-        <w:rPr>
-          <w:color w:val="FF0000"/>
-        </w:rPr>
-        <w:t>Mängel</w:t>
-      </w:r>
-      <w:r>
-        <w:rPr>
-          <w:color w:val="FF0000"/>
-        </w:rPr>
-        <w:t xml:space="preserve"> auf, die in dem bestehenden Kontext nicht mehr gelöst werden können</w:t>
-      </w:r>
-      <w:r>
-        <w:rPr>
-          <w:color w:val="FF0000"/>
-        </w:rPr>
-        <w:t>/konnten</w:t>
-      </w:r>
-      <w:r>
-        <w:rPr>
-          <w:color w:val="FF0000"/>
-        </w:rPr>
-        <w:t xml:space="preserve">. </w:t>
-      </w:r>
-      <w:r>
-        <w:rPr>
-          <w:color w:val="FF0000"/>
-        </w:rPr>
-        <w:t xml:space="preserve">XXX ist eine große Schwäche, weil XXX. </w:t>
-      </w:r>
-      <w:r>
-        <w:rPr>
-          <w:color w:val="FF0000"/>
-        </w:rPr>
-        <w:t>A</w:t>
-      </w:r>
-      <w:r>
-        <w:rPr>
-          <w:color w:val="FF0000"/>
-        </w:rPr>
-        <w:t xml:space="preserve">uch </w:t>
-      </w:r>
-      <w:r>
-        <w:rPr>
-          <w:color w:val="FF0000"/>
-        </w:rPr>
-        <w:t>XXX ist kritisch. XXX ist mit ausreichender Qualität gelöst worden, sollte aber XXX.</w:t>
+        <w:t xml:space="preserve"> werden. Des Weiteren müsste mit Abschaffung eines </w:t>
+      </w:r>
+      <w:proofErr w:type="spellStart"/>
+      <w:r>
+        <w:rPr>
+          <w:color w:val="FF0000"/>
+        </w:rPr>
+        <w:t>Trackerservers</w:t>
+      </w:r>
+      <w:proofErr w:type="spellEnd"/>
+      <w:r>
+        <w:rPr>
+          <w:color w:val="FF0000"/>
+        </w:rPr>
+        <w:t xml:space="preserve"> auch der regelmäßige </w:t>
+      </w:r>
+      <w:r>
+        <w:rPr>
+          <w:color w:val="FF0000"/>
+        </w:rPr>
+        <w:lastRenderedPageBreak/>
+        <w:t>Datenaustausch zwischen den Torrentservern gewährleistet sein, was zusätzliche Kommunikationsprotokolle erfordert. Ein Fall der bisher ebenfalls nicht betrachtet wurde ist die dynamische Veränderung der Anzahl von Torrentservern im Netzwerk. Fällt ein Torrentserver aus dem Netzwerk weg, müssen die Datenpakete die dieser mit sich führte neu verteilt werden ohne z.B. die Redundanz zu gefährden. Kommt ein neuer Server in das Netzwerk hinzu, müssen Pakete von den anderen Servern auf diesen neuen umverteilt werden</w:t>
       </w:r>
     </w:p>
     <w:p>
@@ -4476,545 +6378,90 @@
         <w:rPr>
           <w:color w:val="FF0000"/>
         </w:rPr>
-        <w:t>Zusätzlich zu den eben beschriebenen Software</w:t>
-      </w:r>
-      <w:r>
-        <w:rPr>
-          <w:color w:val="FF0000"/>
-        </w:rPr>
-        <w:t>mängeln</w:t>
-      </w:r>
-      <w:r>
-        <w:rPr>
-          <w:color w:val="FF0000"/>
-        </w:rPr>
-        <w:t>, treten auch bei de</w:t>
-      </w:r>
-      <w:r>
-        <w:rPr>
-          <w:color w:val="FF0000"/>
-        </w:rPr>
-        <w:t>m Testaufbau</w:t>
-      </w:r>
-      <w:r>
-        <w:rPr>
-          <w:color w:val="FF0000"/>
-        </w:rPr>
-        <w:t xml:space="preserve"> Probleme auf. </w:t>
-      </w:r>
-      <w:r>
-        <w:rPr>
-          <w:color w:val="FF0000"/>
-        </w:rPr>
-        <w:t>So fand ein Test de</w:t>
-      </w:r>
-      <w:r>
-        <w:rPr>
-          <w:color w:val="FF0000"/>
-        </w:rPr>
-        <w:t>s</w:t>
-      </w:r>
-      <w:r>
-        <w:rPr>
-          <w:color w:val="FF0000"/>
-        </w:rPr>
+        <w:t xml:space="preserve">, die Unterscheidung zwischen Trackerserver und </w:t>
+      </w:r>
+      <w:proofErr w:type="gramStart"/>
+      <w:r>
+        <w:rPr>
+          <w:color w:val="FF0000"/>
+        </w:rPr>
+        <w:t>Torrentserver</w:t>
+      </w:r>
+      <w:r>
+        <w:t xml:space="preserve">  das</w:t>
+      </w:r>
+      <w:proofErr w:type="gramEnd"/>
+      <w:r>
         <w:t xml:space="preserve"> </w:t>
       </w:r>
       <w:r>
-        <w:rPr>
-          <w:color w:val="FF0000"/>
-        </w:rPr>
-        <w:t>PTN nur im Rahmen XXX s</w:t>
-      </w:r>
-      <w:r>
-        <w:rPr>
-          <w:color w:val="FF0000"/>
-        </w:rPr>
-        <w:t xml:space="preserve">tatt. Dies ist jedoch nicht gut, </w:t>
-      </w:r>
-      <w:r>
-        <w:rPr>
-          <w:color w:val="FF0000"/>
-        </w:rPr>
-        <w:t xml:space="preserve">weil XXX. </w:t>
-      </w:r>
-      <w:r>
-        <w:rPr>
-          <w:color w:val="FF0000"/>
-        </w:rPr>
-        <w:t xml:space="preserve">Des Weiteren wurde </w:t>
-      </w:r>
-      <w:r>
-        <w:rPr>
-          <w:color w:val="FF0000"/>
-        </w:rPr>
-        <w:t xml:space="preserve">XXX. Auch </w:t>
-      </w:r>
-      <w:r>
-        <w:rPr>
-          <w:color w:val="FF0000"/>
-        </w:rPr>
-        <w:t xml:space="preserve">nicht </w:t>
-      </w:r>
-      <w:r>
-        <w:rPr>
-          <w:color w:val="FF0000"/>
-        </w:rPr>
-        <w:t>beachtet wurde, dass XXX.</w:t>
-      </w:r>
-      <w:r>
-        <w:rPr>
-          <w:color w:val="FF0000"/>
-        </w:rPr>
-        <w:t xml:space="preserve"> </w:t>
+        <w:t>Hardwarekomponenten und der Bildklassifizierungsalgorithmus als Punkte mit dem größten Ausbaupotenzial zu nennen. Im Bereich der Hardware ist eine hochauflösende Kamera mit großem Aufnahmewinkel, eines feste oder unabhängige Stromversorgung, sowie Witterungs- und Diebstahlschutz zu nennen. Im Bereich der Bildklassifizierung könnten bessere Ergebnisse mit einer lokalen, einer drittanbieterunabhängigen und/ oder einer selbst auf einen bestimmten Bereich trainierten künstlichen Intelligenz erzielt werden.</w:t>
       </w:r>
     </w:p>
     <w:p>
       <w:pPr>
         <w:pStyle w:val="MyAbsatz"/>
       </w:pPr>
-    </w:p>
-    <w:p>
-      <w:pPr>
-        <w:pStyle w:val="berschrift1"/>
-      </w:pPr>
-      <w:bookmarkStart w:id="17" w:name="_Toc32911151"/>
-      <w:r>
-        <w:t>Fazit</w:t>
-      </w:r>
-      <w:bookmarkEnd w:id="17"/>
+      <w:r>
+        <w:t xml:space="preserve">Werden diese Erweiterungen berücksichtigt oder ähnliche Verbesserungen eingeführt, die die Funktionalität des Gesamtsystems stabilisieren oder erweitern, kann ein solches Produkt die anfangs gesetzte Motivation als neues Projektziel erreichen und so einen Beitrag zur nachhaltigen Entwicklung der Pflanzen- und Tierwelt leisten. Zudem skaliert ein solches Projekt auch global, denn jedes System für sich ist unabhängig. Kumulierte man die Daten einzelner Systeme ließe sich zudem ein Beitrag zum </w:t>
+      </w:r>
+      <w:proofErr w:type="spellStart"/>
+      <w:r>
+        <w:t>Wolfsmonitoring</w:t>
+      </w:r>
+      <w:proofErr w:type="spellEnd"/>
+      <w:r>
+        <w:t xml:space="preserve"> und –</w:t>
+      </w:r>
+      <w:proofErr w:type="spellStart"/>
+      <w:r>
+        <w:t>management</w:t>
+      </w:r>
+      <w:proofErr w:type="spellEnd"/>
+      <w:r>
+        <w:t xml:space="preserve"> leiten.</w:t>
+      </w:r>
     </w:p>
     <w:p>
       <w:pPr>
         <w:pStyle w:val="MyAbsatz"/>
       </w:pPr>
+      <w:r>
+        <w:t>Darüber hinaus ist die verwendete Technologie nicht nur auf Wölfe anwendbar. So wie Schafe vor Wölfen geschützt werden können, könnten auch Hühner für Füchsen oder Mardern geschützt werden. Genauso kann mit dieser Technologie nicht nur die Populationsentwicklung von Wölfen überwacht werden, sondern auch die anderer gefährdeter oder vom Aussterben bedrohter Tierarten. Damit sind tiererkennende Überwachungs- und Abschreckungssysteme umfangreich anwendbar und bergen ein großes Potenzial in Bezug auf wirtschaftliche als auch nachhaltige Projekte.</w:t>
+      </w:r>
     </w:p>
     <w:p>
       <w:pPr>
         <w:pStyle w:val="MyAbsatz"/>
-        <w:rPr>
-          <w:color w:val="FF0000"/>
-        </w:rPr>
-      </w:pPr>
-      <w:r>
-        <w:rPr>
-          <w:color w:val="FF0000"/>
-        </w:rPr>
-        <w:t>Im Kontext diese</w:t>
-      </w:r>
-      <w:r>
-        <w:rPr>
-          <w:color w:val="FF0000"/>
-        </w:rPr>
-        <w:t xml:space="preserve">r Entwurfsarbeit </w:t>
-      </w:r>
-      <w:r>
-        <w:rPr>
-          <w:color w:val="FF0000"/>
-        </w:rPr>
-        <w:t xml:space="preserve">wurden der Aspekt der Kommunikation von mehreren Computerprogrammen untereinander genauer betrachtet. Dabei wurden die Protokolle zur Kommunikation entsprechend der Anforderungen selbst entworfen, implementiert und getestet. Dadurch konnte ein tieferes Verständnis über Rechnerkommunikation erworben werden und vor allem mit den Technologien gRPC und MQTT angewandt werden. </w:t>
-      </w:r>
-      <w:r>
-        <w:rPr>
-          <w:color w:val="FF0000"/>
-        </w:rPr>
-        <w:t xml:space="preserve">Projektes wurde die Thematik Rückkehr des Wolfes nach Deutschland genauer betrachtet. </w:t>
-      </w:r>
-      <w:r>
-        <w:rPr>
-          <w:color w:val="FF0000"/>
-        </w:rPr>
-        <w:t>Zugleich wurde mit der Thematik „</w:t>
+      </w:pPr>
+    </w:p>
+    <w:p>
+      <w:pPr>
+        <w:pStyle w:val="MyAbsatz"/>
+      </w:pPr>
+      <w:r>
+        <w:t xml:space="preserve">Client + </w:t>
       </w:r>
       <w:proofErr w:type="spellStart"/>
       <w:r>
-        <w:rPr>
-          <w:color w:val="FF0000"/>
-        </w:rPr>
-        <w:t>Torrentnetzwerke</w:t>
+        <w:t>Torrent</w:t>
       </w:r>
       <w:proofErr w:type="spellEnd"/>
       <w:r>
-        <w:rPr>
-          <w:color w:val="FF0000"/>
-        </w:rPr>
-        <w:t xml:space="preserve">“ ein besonderes Augenmerk auf die Punkte der Datensicherheit, darunter Redundanz, Integrität und Anonymität gelegt. Diese sind vor allem im Kontext der zunehmenden Digitalisierung von Daten und Prozessen besonders wichtig. Zudem beinhaltet die Thematik „Torrentnetzwerk“ auch </w:t>
-      </w:r>
-      <w:r>
-        <w:rPr>
-          <w:color w:val="FF0000"/>
-        </w:rPr>
-        <w:t>Prinzipien</w:t>
-      </w:r>
-      <w:r>
-        <w:rPr>
-          <w:color w:val="FF0000"/>
-        </w:rPr>
-        <w:t xml:space="preserve"> </w:t>
-      </w:r>
-      <w:r>
-        <w:rPr>
-          <w:color w:val="FF0000"/>
-        </w:rPr>
-        <w:t>von</w:t>
-      </w:r>
-      <w:r>
-        <w:rPr>
-          <w:color w:val="FF0000"/>
-        </w:rPr>
-        <w:t xml:space="preserve"> </w:t>
-      </w:r>
-      <w:r>
-        <w:rPr>
-          <w:color w:val="FF0000"/>
-        </w:rPr>
-        <w:t>v</w:t>
-      </w:r>
-      <w:r>
-        <w:rPr>
-          <w:color w:val="FF0000"/>
-        </w:rPr>
-        <w:t xml:space="preserve">erteilten </w:t>
-      </w:r>
-      <w:r>
-        <w:rPr>
-          <w:color w:val="FF0000"/>
-        </w:rPr>
-        <w:t xml:space="preserve">Systemen, welche auch in anderen zukunftsweisenden Themen wie </w:t>
+        <w:t xml:space="preserve"> zu einer </w:t>
       </w:r>
       <w:proofErr w:type="spellStart"/>
       <w:r>
-        <w:rPr>
-          <w:color w:val="FF0000"/>
-        </w:rPr>
-        <w:t>Grid</w:t>
+        <w:t>einheit</w:t>
       </w:r>
       <w:proofErr w:type="spellEnd"/>
-      <w:r>
-        <w:rPr>
-          <w:color w:val="FF0000"/>
-        </w:rPr>
-        <w:t>, Cloud und Edge Computing umgesetzt werden.</w:t>
-      </w:r>
-      <w:r>
-        <w:rPr>
-          <w:color w:val="FF0000"/>
-        </w:rPr>
-        <w:t xml:space="preserve"> Aufgrund einer Technologierecherche vor Beginn der Implementierungsphase, konnte Aufwand eingespart werden der eine Technologieänderung </w:t>
-      </w:r>
-      <w:r>
-        <w:rPr>
-          <w:color w:val="FF0000"/>
-        </w:rPr>
-        <w:t xml:space="preserve">von CORBA zu gRPC </w:t>
-      </w:r>
-      <w:r>
-        <w:rPr>
-          <w:color w:val="FF0000"/>
-        </w:rPr>
-        <w:t>mitten in der Implem</w:t>
-      </w:r>
-      <w:r>
-        <w:rPr>
-          <w:color w:val="FF0000"/>
-        </w:rPr>
-        <w:t xml:space="preserve">entierungsphase bedeutet hätte. </w:t>
-      </w:r>
-      <w:r>
-        <w:rPr>
-          <w:color w:val="FF0000"/>
-        </w:rPr>
-        <w:t xml:space="preserve">Ab </w:t>
-      </w:r>
-      <w:r>
-        <w:rPr>
-          <w:color w:val="FF0000"/>
-        </w:rPr>
-        <w:t xml:space="preserve">Beginn der </w:t>
-      </w:r>
-      <w:r>
-        <w:rPr>
-          <w:color w:val="FF0000"/>
-        </w:rPr>
-        <w:t xml:space="preserve">Implementierungsphase wurde </w:t>
-      </w:r>
-      <w:r>
-        <w:rPr>
-          <w:color w:val="FF0000"/>
-        </w:rPr>
-        <w:t>inkrementell gearbeitet und der dabei entstehende Stand mit jedem Inkrement mittels Modultests getestet. Ein abschließender Systemtest wurde am Ende der Implementierungsphase angeschlossen.</w:t>
-      </w:r>
     </w:p>
     <w:p>
       <w:pPr>
         <w:pStyle w:val="MyAbsatz"/>
       </w:pPr>
       <w:r>
-        <w:rPr>
-          <w:color w:val="FF0000"/>
-        </w:rPr>
-        <w:t>Mit</w:t>
-      </w:r>
-      <w:r>
-        <w:rPr>
-          <w:color w:val="FF0000"/>
-        </w:rPr>
-        <w:t xml:space="preserve"> Ablauf der Projektlaufzeit ist damit ein funktionsfähiger Prototyp </w:t>
-      </w:r>
-      <w:r>
-        <w:rPr>
-          <w:color w:val="FF0000"/>
-        </w:rPr>
-        <w:t>eines abgewandelten Torrentnetzwerkes</w:t>
-      </w:r>
-      <w:r>
-        <w:rPr>
-          <w:color w:val="FF0000"/>
-        </w:rPr>
-        <w:t xml:space="preserve"> </w:t>
-      </w:r>
-      <w:r>
-        <w:rPr>
-          <w:color w:val="FF0000"/>
-        </w:rPr>
-        <w:t xml:space="preserve">unter Berücksichtigung der zu Beginn aufgestellten Anforderungen konzipiert, realisiert und getestet. Die Tests haben </w:t>
-      </w:r>
-      <w:r>
-        <w:rPr>
-          <w:color w:val="FF0000"/>
-        </w:rPr>
-        <w:t xml:space="preserve">das Funktionieren </w:t>
-      </w:r>
-      <w:r>
-        <w:rPr>
-          <w:color w:val="FF0000"/>
-        </w:rPr>
-        <w:t xml:space="preserve">des Systems bestätigt. Für </w:t>
-      </w:r>
-      <w:r>
-        <w:rPr>
-          <w:color w:val="FF0000"/>
-        </w:rPr>
-        <w:t xml:space="preserve">einen professionellen Einsatz </w:t>
-      </w:r>
-      <w:r>
-        <w:rPr>
-          <w:color w:val="FF0000"/>
-        </w:rPr>
-        <w:t xml:space="preserve">ist das entwickelte System jedoch nicht geeignet. Zum einen fehlen noch weitere Sicherheitsfunktionen wie Verschlüsselung und Authentifikation, zum anderen </w:t>
-      </w:r>
-      <w:r>
-        <w:rPr>
-          <w:color w:val="FF0000"/>
-        </w:rPr>
-        <w:t xml:space="preserve">wurde noch keine Belastungstests durchgeführt, um die Verfügbarkeit des Systems zu überprüfen und gegebenenfalls zu verbessern. Das selbstimplementierte System würde zudem den permanenten Betrieb mehrerer Server als </w:t>
-      </w:r>
-      <w:proofErr w:type="spellStart"/>
-      <w:r>
-        <w:rPr>
-          <w:color w:val="FF0000"/>
-        </w:rPr>
-        <w:t>Torrent</w:t>
-      </w:r>
-      <w:proofErr w:type="spellEnd"/>
-      <w:r>
-        <w:rPr>
-          <w:color w:val="FF0000"/>
-        </w:rPr>
-        <w:t xml:space="preserve">- </w:t>
-      </w:r>
-      <w:proofErr w:type="gramStart"/>
-      <w:r>
-        <w:rPr>
-          <w:color w:val="FF0000"/>
-        </w:rPr>
-        <w:t>und  Trackerserver</w:t>
-      </w:r>
-      <w:proofErr w:type="gramEnd"/>
-      <w:r>
-        <w:rPr>
-          <w:color w:val="FF0000"/>
-        </w:rPr>
-        <w:t xml:space="preserve"> erfordern sowie eingetragene Domains oder statische IP-Adressen, u die Funktionalität durchgehend zu gewährleisten. Dieser Kostenfaktor stünde nicht in Relation zum erbrachten nutzen und ist daher abzulehnen. </w:t>
-      </w:r>
-    </w:p>
-    <w:p>
-      <w:pPr>
-        <w:pStyle w:val="MyAbsatz"/>
-        <w:rPr>
-          <w:color w:val="FF0000"/>
-        </w:rPr>
-      </w:pPr>
-      <w:r>
-        <w:rPr>
-          <w:color w:val="FF0000"/>
-        </w:rPr>
-        <w:t xml:space="preserve">Als grundlegende Erkundung dieses Gebiets ist das Projekt dennoch erfolgreich gewesen. Es konnte gezeigt werden, dass es möglich ist </w:t>
-      </w:r>
-      <w:r>
-        <w:rPr>
-          <w:color w:val="FF0000"/>
-        </w:rPr>
-        <w:t>in kurzer Zeit ein solches System mit Schnittstellenbeschreibungen zu entwerfen</w:t>
-      </w:r>
-      <w:r>
-        <w:rPr>
-          <w:color w:val="FF0000"/>
-        </w:rPr>
-        <w:t xml:space="preserve">, zu implementieren und zu testen. </w:t>
-      </w:r>
-      <w:r>
-        <w:rPr>
-          <w:color w:val="FF0000"/>
-        </w:rPr>
-        <w:t xml:space="preserve">Ob und wie diese </w:t>
-      </w:r>
-      <w:r>
-        <w:rPr>
-          <w:color w:val="FF0000"/>
-        </w:rPr>
-        <w:lastRenderedPageBreak/>
-        <w:t xml:space="preserve">Erkenntnis in Zukunft genutzt werden wird ist vorerst nicht ersichtlich, weitere Möglichkeiten was und wie verbessert werden kann wird im Ausblick dargestellt. </w:t>
-      </w:r>
-    </w:p>
-    <w:p>
-      <w:pPr>
-        <w:pStyle w:val="MyAbsatz"/>
-      </w:pPr>
-    </w:p>
-    <w:p>
-      <w:pPr>
-        <w:pStyle w:val="berschrift1"/>
-      </w:pPr>
-      <w:bookmarkStart w:id="18" w:name="_Toc32911152"/>
-      <w:r>
-        <w:t>Ausblick</w:t>
-      </w:r>
-      <w:bookmarkEnd w:id="18"/>
-    </w:p>
-    <w:p>
-      <w:pPr>
-        <w:pStyle w:val="MyAbsatz"/>
-      </w:pPr>
-    </w:p>
-    <w:p>
-      <w:pPr>
-        <w:pStyle w:val="MyAbsatz"/>
-        <w:rPr>
-          <w:color w:val="FF0000"/>
-        </w:rPr>
-      </w:pPr>
-      <w:r>
-        <w:rPr>
-          <w:color w:val="FF0000"/>
-        </w:rPr>
-        <w:t xml:space="preserve">Nach erfolgreicher Konzeption und Realisierung eines </w:t>
-      </w:r>
-      <w:r>
-        <w:rPr>
-          <w:color w:val="FF0000"/>
-        </w:rPr>
-        <w:t>prototypischen Systems</w:t>
-      </w:r>
-      <w:r>
-        <w:rPr>
-          <w:color w:val="FF0000"/>
-        </w:rPr>
-        <w:t xml:space="preserve"> kann diese Grundlagenerkundung genutzt werden um ein potenziell marktreifes Produkt weiter zu entwickel</w:t>
-      </w:r>
-      <w:r>
-        <w:rPr>
-          <w:color w:val="FF0000"/>
-        </w:rPr>
-        <w:t xml:space="preserve">n. Dabei ist vordergründig das Eliminieren des Trackerserver das Ziel das verfolgt werden muss, um das implementierte PTN als normales Torrentnetzwerk nennen zu können. Mittels eines dezentralen Hochladevorgangs von Nutzdaten könnte dieses Ziel </w:t>
-      </w:r>
-      <w:proofErr w:type="gramStart"/>
-      <w:r>
-        <w:rPr>
-          <w:color w:val="FF0000"/>
-        </w:rPr>
-        <w:t>weiter verfolgt</w:t>
-      </w:r>
-      <w:proofErr w:type="gramEnd"/>
-      <w:r>
-        <w:rPr>
-          <w:color w:val="FF0000"/>
-        </w:rPr>
-        <w:t xml:space="preserve"> werden. Des Weiteren müsste mit Abschaffung eines </w:t>
-      </w:r>
-      <w:proofErr w:type="spellStart"/>
-      <w:r>
-        <w:rPr>
-          <w:color w:val="FF0000"/>
-        </w:rPr>
-        <w:t>Trackerservers</w:t>
-      </w:r>
-      <w:proofErr w:type="spellEnd"/>
-      <w:r>
-        <w:rPr>
-          <w:color w:val="FF0000"/>
-        </w:rPr>
-        <w:t xml:space="preserve"> auch der regelmäßige Datenaustausch zwischen den Torrentservern gewährleistet sein, was zusätzliche Kommunikationsprotokolle erfordert. Ein Fall der bisher ebenfalls nicht betrachtet wurde ist die dynamische Veränderung der Anzahl von Torrentservern im Netzwerk. Fällt ein Torrentserver aus dem Netzwerk weg, müssen die Datenpakete die dieser mit sich führte neu verteilt werden ohne z.B. die Redundanz zu gefährden. Kommt ein neuer Server in das Netzwerk hinzu, müssen Pakete von den anderen Servern auf diesen neuen umverteilt werden</w:t>
-      </w:r>
-    </w:p>
-    <w:p>
-      <w:pPr>
-        <w:pStyle w:val="MyAbsatz"/>
-      </w:pPr>
-      <w:r>
-        <w:rPr>
-          <w:color w:val="FF0000"/>
-        </w:rPr>
-        <w:t xml:space="preserve">, die Unterscheidung zwischen Trackerserver und </w:t>
-      </w:r>
-      <w:proofErr w:type="gramStart"/>
-      <w:r>
-        <w:rPr>
-          <w:color w:val="FF0000"/>
-        </w:rPr>
-        <w:t>Torrentserver</w:t>
-      </w:r>
-      <w:r>
-        <w:t xml:space="preserve">  das</w:t>
-      </w:r>
-      <w:proofErr w:type="gramEnd"/>
-      <w:r>
-        <w:t xml:space="preserve"> </w:t>
-      </w:r>
-      <w:r>
-        <w:t>Hardwarekomponenten und der Bildklassifizierungsalgorithmus als Punkte mit dem größten Ausbaupotenzial zu nennen. Im Bereich der Hardware ist eine hochauflösende Kamera mit großem Aufnahmewinkel, eines feste oder unabhängige Stromversorgung, sowie Witterungs- und Diebstahlschutz zu nennen. Im Bereich der Bildklassifizierung könnten bessere Ergebnisse mit einer lokalen, einer drittanbieterunabhängigen und/ oder einer selbst auf einen bestimmten Bereich trainierten künstlichen Intelligenz erzielt werden.</w:t>
-      </w:r>
-    </w:p>
-    <w:p>
-      <w:pPr>
-        <w:pStyle w:val="MyAbsatz"/>
-      </w:pPr>
-      <w:r>
-        <w:t xml:space="preserve">Werden diese Erweiterungen berücksichtigt oder ähnliche Verbesserungen eingeführt, die die Funktionalität des Gesamtsystems stabilisieren oder erweitern, kann ein solches Produkt die anfangs gesetzte Motivation als neues Projektziel erreichen und so einen Beitrag zur nachhaltigen Entwicklung der Pflanzen- und Tierwelt leisten. Zudem skaliert ein solches Projekt auch global, denn jedes System für sich ist unabhängig. Kumulierte man die Daten einzelner Systeme ließe sich zudem ein Beitrag zum </w:t>
-      </w:r>
-      <w:proofErr w:type="spellStart"/>
-      <w:r>
-        <w:t>Wolfsmonitoring</w:t>
-      </w:r>
-      <w:proofErr w:type="spellEnd"/>
-      <w:r>
-        <w:t xml:space="preserve"> und –</w:t>
-      </w:r>
-      <w:proofErr w:type="spellStart"/>
-      <w:r>
-        <w:t>management</w:t>
-      </w:r>
-      <w:proofErr w:type="spellEnd"/>
-      <w:r>
-        <w:t xml:space="preserve"> leiten.</w:t>
-      </w:r>
-    </w:p>
-    <w:p>
-      <w:pPr>
-        <w:pStyle w:val="MyAbsatz"/>
-      </w:pPr>
-      <w:r>
-        <w:t>Darüber hinaus ist die verwendete Technologie nicht nur auf Wölfe anwendbar. So wie Schafe vor Wölfen geschützt werden können, könnten auch Hühner für Füchsen oder Mardern geschützt werden. Genauso kann mit dieser Technologie nicht nur die Populationsentwicklung von Wölfen überwacht werden, sondern auch die anderer gefährdeter oder vom Aussterben bedrohter Tierarten. Damit sind tiererkennende Überwachungs- und Abschreckungssysteme umfangreich anwendbar und bergen ein großes Potenzial in Bezug auf wirtschaftliche als auch nachhaltige Projekte.</w:t>
+        <w:t>Client für nicht Windows</w:t>
       </w:r>
     </w:p>
     <w:p>
@@ -5037,12 +6484,12 @@
       <w:pPr>
         <w:pStyle w:val="berschrift1"/>
       </w:pPr>
-      <w:bookmarkStart w:id="19" w:name="_Toc32911153"/>
+      <w:bookmarkStart w:id="25" w:name="_Toc33375949"/>
       <w:r>
         <w:lastRenderedPageBreak/>
         <w:t>Quellen</w:t>
       </w:r>
-      <w:bookmarkEnd w:id="19"/>
+      <w:bookmarkEnd w:id="25"/>
     </w:p>
     <w:p>
       <w:pPr>
@@ -5053,11 +6500,11 @@
       <w:pPr>
         <w:pStyle w:val="berschrift2"/>
       </w:pPr>
-      <w:bookmarkStart w:id="20" w:name="_Toc32911154"/>
+      <w:bookmarkStart w:id="26" w:name="_Toc33375950"/>
       <w:r>
         <w:t>Literaturquellen</w:t>
       </w:r>
-      <w:bookmarkEnd w:id="20"/>
+      <w:bookmarkEnd w:id="26"/>
     </w:p>
     <w:p>
       <w:pPr>
@@ -5105,11 +6552,11 @@
       <w:pPr>
         <w:pStyle w:val="berschrift2"/>
       </w:pPr>
-      <w:bookmarkStart w:id="21" w:name="_Toc32911155"/>
+      <w:bookmarkStart w:id="27" w:name="_Toc33375951"/>
       <w:r>
         <w:t>Bildquellen</w:t>
       </w:r>
-      <w:bookmarkEnd w:id="21"/>
+      <w:bookmarkEnd w:id="27"/>
     </w:p>
     <w:p>
       <w:pPr>
@@ -5170,12 +6617,12 @@
       <w:pPr>
         <w:pStyle w:val="berschrift1"/>
       </w:pPr>
-      <w:bookmarkStart w:id="22" w:name="_Toc32911156"/>
+      <w:bookmarkStart w:id="28" w:name="_Toc33375952"/>
       <w:r>
         <w:lastRenderedPageBreak/>
         <w:t>Anhang</w:t>
       </w:r>
-      <w:bookmarkEnd w:id="22"/>
+      <w:bookmarkEnd w:id="28"/>
     </w:p>
     <w:p>
       <w:pPr>
@@ -5186,11 +6633,11 @@
       <w:pPr>
         <w:pStyle w:val="berschrift2"/>
       </w:pPr>
-      <w:bookmarkStart w:id="23" w:name="_Toc32911157"/>
+      <w:bookmarkStart w:id="29" w:name="_Toc33375953"/>
       <w:r>
         <w:t>Glossar</w:t>
       </w:r>
-      <w:bookmarkEnd w:id="23"/>
+      <w:bookmarkEnd w:id="29"/>
       <w:r>
         <w:tab/>
       </w:r>
@@ -5296,11 +6743,11 @@
       <w:pPr>
         <w:pStyle w:val="berschrift2"/>
       </w:pPr>
-      <w:bookmarkStart w:id="24" w:name="_Toc32911158"/>
+      <w:bookmarkStart w:id="30" w:name="_Toc33375954"/>
       <w:r>
         <w:t>Verwendete Programme</w:t>
       </w:r>
-      <w:bookmarkEnd w:id="24"/>
+      <w:bookmarkEnd w:id="30"/>
     </w:p>
     <w:p>
       <w:pPr>
@@ -5572,7 +7019,7 @@
           <w:lang w:val="en-US"/>
         </w:rPr>
       </w:pPr>
-      <w:bookmarkStart w:id="25" w:name="_Toc32911159"/>
+      <w:bookmarkStart w:id="31" w:name="_Toc33375955"/>
       <w:proofErr w:type="spellStart"/>
       <w:r>
         <w:rPr>
@@ -5580,7 +7027,7 @@
         </w:rPr>
         <w:t>Projektdateien</w:t>
       </w:r>
-      <w:bookmarkEnd w:id="25"/>
+      <w:bookmarkEnd w:id="31"/>
       <w:proofErr w:type="spellEnd"/>
     </w:p>
     <w:p>
@@ -5594,39 +7041,29 @@
     <w:p>
       <w:pPr>
         <w:pStyle w:val="MyAbsatz2"/>
-        <w:rPr>
-          <w:lang w:val="en-US"/>
-        </w:rPr>
-      </w:pPr>
-      <w:r>
-        <w:rPr>
-          <w:lang w:val="en-US"/>
-        </w:rPr>
-        <w:t xml:space="preserve">Link: </w:t>
-      </w:r>
-      <w:hyperlink r:id="rId10" w:history="1">
-        <w:r>
-          <w:rPr>
-            <w:rStyle w:val="Hyperlink"/>
-            <w:lang w:val="en-US"/>
-          </w:rPr>
-          <w:t>https://github.com/NeumannDirk/Wolfsabschreckung</w:t>
-        </w:r>
-      </w:hyperlink>
-    </w:p>
-    <w:p>
-      <w:pPr>
-        <w:pStyle w:val="MyAbsatz2"/>
-        <w:ind w:firstLine="0"/>
         <w:rPr>
           <w:color w:val="92D050"/>
           <w:lang w:val="en-US"/>
         </w:rPr>
       </w:pPr>
+      <w:r>
+        <w:rPr>
+          <w:lang w:val="en-US"/>
+        </w:rPr>
+        <w:t xml:space="preserve">Link: </w:t>
+      </w:r>
+      <w:hyperlink r:id="rId12" w:history="1">
+        <w:r>
+          <w:rPr>
+            <w:rStyle w:val="Hyperlink"/>
+          </w:rPr>
+          <w:t>https://github.com/NeumannDirk/MyTorrent</w:t>
+        </w:r>
+      </w:hyperlink>
     </w:p>
     <w:sectPr>
-      <w:headerReference w:type="default" r:id="rId11"/>
-      <w:footerReference w:type="default" r:id="rId12"/>
+      <w:headerReference w:type="default" r:id="rId13"/>
+      <w:footerReference w:type="default" r:id="rId14"/>
       <w:pgSz w:w="11906" w:h="16838"/>
       <w:pgMar w:top="1417" w:right="1417" w:bottom="1134" w:left="1417" w:header="708" w:footer="708" w:gutter="0"/>
       <w:pgNumType w:start="0"/>
@@ -5670,10 +7107,7 @@
       <w:pStyle w:val="Fuzeile"/>
     </w:pPr>
     <w:r>
-      <w:t xml:space="preserve">Dirk Neumann, </w:t>
-    </w:r>
-    <w:r>
-      <w:t>Dominik Viererbe</w:t>
+      <w:t>Dirk Neumann, Dominik Viererbe</w:t>
     </w:r>
     <w:r>
       <w:tab/>
@@ -5689,7 +7123,6 @@
           <w:docPartUnique/>
         </w:docPartObj>
       </w:sdtPr>
-      <w:sdtEndPr/>
       <w:sdtContent>
         <w:r>
           <w:fldChar w:fldCharType="begin"/>
@@ -5704,7 +7137,7 @@
           <w:rPr>
             <w:noProof/>
           </w:rPr>
-          <w:t>1</w:t>
+          <w:t>15</w:t>
         </w:r>
         <w:r>
           <w:fldChar w:fldCharType="end"/>
@@ -5752,13 +7185,7 @@
       <w:pStyle w:val="Kopfzeile"/>
     </w:pPr>
     <w:r>
-      <w:t xml:space="preserve">Rechnerkommunikation und Middleware                                                  </w:t>
-    </w:r>
-    <w:r>
-      <w:t xml:space="preserve">               Pseudot</w:t>
-    </w:r>
-    <w:r>
-      <w:t>orrentnetzwerk</w:t>
+      <w:t>Rechnerkommunikation und Middleware                                                                 Pseudotorrentnetzwerk</w:t>
     </w:r>
     <w:r>
       <w:br/>
@@ -9966,7 +11393,7 @@
 </file>
 
 <file path=customXml/itemProps1.xml><?xml version="1.0" encoding="utf-8"?>
-<ds:datastoreItem xmlns:ds="http://schemas.openxmlformats.org/officeDocument/2006/customXml" ds:itemID="{8BBB48EE-9936-4918-B1E7-F47A6F370029}">
+<ds:datastoreItem xmlns:ds="http://schemas.openxmlformats.org/officeDocument/2006/customXml" ds:itemID="{616DFEF9-C45B-494F-8E02-B447578084A9}">
   <ds:schemaRefs>
     <ds:schemaRef ds:uri="http://schemas.openxmlformats.org/officeDocument/2006/bibliography"/>
   </ds:schemaRefs>

</xml_diff>

<commit_message>
Added chapter about Trackerserver, started Torrentsercher
</commit_message>
<xml_diff>
--- a/Documentation/Dokumentation_Entwurfsarbeit.docx
+++ b/Documentation/Dokumentation_Entwurfsarbeit.docx
@@ -11,6 +11,7 @@
           <w:u w:val="single"/>
         </w:rPr>
       </w:pPr>
+      <w:bookmarkStart w:id="0" w:name="_GoBack"/>
     </w:p>
     <w:p>
       <w:pPr>
@@ -2949,21 +2950,7 @@
             <w:rStyle w:val="Hyperlink"/>
             <w:noProof/>
           </w:rPr>
-          <w:t xml:space="preserve">Figure 4: Herunterladen </w:t>
-        </w:r>
-        <w:r>
-          <w:rPr>
-            <w:rStyle w:val="Hyperlink"/>
-            <w:noProof/>
-          </w:rPr>
-          <w:t>e</w:t>
-        </w:r>
-        <w:r>
-          <w:rPr>
-            <w:rStyle w:val="Hyperlink"/>
-            <w:noProof/>
-          </w:rPr>
-          <w:t>iner Datei aus dem PTN</w:t>
+          <w:t>Figure 4: Herunterladen einer Datei aus dem PTN</w:t>
         </w:r>
         <w:r>
           <w:rPr>
@@ -3487,12 +3474,12 @@
       <w:pPr>
         <w:pStyle w:val="berschrift1"/>
       </w:pPr>
-      <w:bookmarkStart w:id="0" w:name="_Toc33375931"/>
+      <w:bookmarkStart w:id="1" w:name="_Toc33375931"/>
       <w:r>
         <w:lastRenderedPageBreak/>
         <w:t>Einleitung</w:t>
       </w:r>
-      <w:bookmarkEnd w:id="0"/>
+      <w:bookmarkEnd w:id="1"/>
     </w:p>
     <w:p>
       <w:pPr>
@@ -3646,11 +3633,11 @@
       <w:pPr>
         <w:pStyle w:val="berschrift1"/>
       </w:pPr>
-      <w:bookmarkStart w:id="1" w:name="_Toc33375932"/>
+      <w:bookmarkStart w:id="2" w:name="_Toc33375932"/>
       <w:r>
         <w:t>Aufgabenstellung</w:t>
       </w:r>
-      <w:bookmarkEnd w:id="1"/>
+      <w:bookmarkEnd w:id="2"/>
     </w:p>
     <w:p>
       <w:pPr>
@@ -3707,11 +3694,11 @@
       <w:pPr>
         <w:pStyle w:val="berschrift2"/>
       </w:pPr>
-      <w:bookmarkStart w:id="2" w:name="_Toc33375933"/>
+      <w:bookmarkStart w:id="3" w:name="_Toc33375933"/>
       <w:r>
         <w:t>Initiale Aufgabenstellung</w:t>
       </w:r>
-      <w:bookmarkEnd w:id="2"/>
+      <w:bookmarkEnd w:id="3"/>
     </w:p>
     <w:p>
       <w:pPr>
@@ -4341,11 +4328,11 @@
       <w:pPr>
         <w:pStyle w:val="berschrift2"/>
       </w:pPr>
-      <w:bookmarkStart w:id="3" w:name="_Toc33375934"/>
+      <w:bookmarkStart w:id="4" w:name="_Toc33375934"/>
       <w:r>
         <w:t>Modifikationen und Abgrenzung der Aufgabenstellung</w:t>
       </w:r>
-      <w:bookmarkEnd w:id="3"/>
+      <w:bookmarkEnd w:id="4"/>
     </w:p>
     <w:p>
       <w:pPr>
@@ -4428,12 +4415,12 @@
       <w:pPr>
         <w:pStyle w:val="berschrift1"/>
       </w:pPr>
-      <w:bookmarkStart w:id="4" w:name="_Toc33375935"/>
+      <w:bookmarkStart w:id="5" w:name="_Toc33375935"/>
       <w:r>
         <w:lastRenderedPageBreak/>
         <w:t>Architekturentwurf</w:t>
       </w:r>
-      <w:bookmarkEnd w:id="4"/>
+      <w:bookmarkEnd w:id="5"/>
     </w:p>
     <w:p>
       <w:pPr>
@@ -4475,13 +4462,13 @@
       <w:pPr>
         <w:pStyle w:val="berschrift2"/>
       </w:pPr>
-      <w:bookmarkStart w:id="5" w:name="_Logische_Architektur"/>
-      <w:bookmarkStart w:id="6" w:name="_Toc33375936"/>
-      <w:bookmarkEnd w:id="5"/>
+      <w:bookmarkStart w:id="6" w:name="_Logische_Architektur"/>
+      <w:bookmarkStart w:id="7" w:name="_Toc33375936"/>
+      <w:bookmarkEnd w:id="6"/>
       <w:r>
         <w:t>Logische Architektur</w:t>
       </w:r>
-      <w:bookmarkEnd w:id="6"/>
+      <w:bookmarkEnd w:id="7"/>
     </w:p>
     <w:p>
       <w:pPr>
@@ -4641,7 +4628,7 @@
             <v:path o:extrusionok="f" gradientshapeok="t" o:connecttype="rect"/>
             <o:lock v:ext="edit" aspectratio="t"/>
           </v:shapetype>
-          <v:shape id="_x0000_i1050" type="#_x0000_t75" style="width:451.8pt;height:211.8pt" o:bordertopcolor="this" o:borderleftcolor="this" o:borderbottomcolor="this" o:borderrightcolor="this">
+          <v:shape id="_x0000_i1025" type="#_x0000_t75" style="width:452pt;height:211.65pt" o:bordertopcolor="this" o:borderleftcolor="this" o:borderbottomcolor="this" o:borderrightcolor="this">
             <v:imagedata r:id="rId8" o:title="LogicalArchitecture"/>
             <w10:bordertop type="single" width="8"/>
             <w10:borderleft type="single" width="8"/>
@@ -4655,7 +4642,7 @@
       <w:pPr>
         <w:pStyle w:val="Beschriftung"/>
       </w:pPr>
-      <w:bookmarkStart w:id="7" w:name="_Toc33384653"/>
+      <w:bookmarkStart w:id="8" w:name="_Toc33384653"/>
       <w:proofErr w:type="spellStart"/>
       <w:r>
         <w:t>Figure</w:t>
@@ -4664,28 +4651,18 @@
       <w:r>
         <w:t xml:space="preserve"> </w:t>
       </w:r>
-      <w:r>
-        <w:fldChar w:fldCharType="begin"/>
-      </w:r>
-      <w:r>
-        <w:instrText xml:space="preserve"> SEQ Figure \* ARABIC </w:instrText>
-      </w:r>
-      <w:r>
-        <w:fldChar w:fldCharType="separate"/>
-      </w:r>
-      <w:r>
-        <w:rPr>
-          <w:noProof/>
-        </w:rPr>
-        <w:t>1</w:t>
-      </w:r>
-      <w:r>
-        <w:fldChar w:fldCharType="end"/>
-      </w:r>
+      <w:fldSimple w:instr=" SEQ Figure \* ARABIC ">
+        <w:r>
+          <w:rPr>
+            <w:noProof/>
+          </w:rPr>
+          <w:t>1</w:t>
+        </w:r>
+      </w:fldSimple>
       <w:r>
         <w:t>: Logische Architektur des PTN</w:t>
       </w:r>
-      <w:bookmarkEnd w:id="7"/>
+      <w:bookmarkEnd w:id="8"/>
     </w:p>
     <w:p>
       <w:pPr>
@@ -4702,7 +4679,7 @@
       <w:pPr>
         <w:pStyle w:val="berschrift2"/>
       </w:pPr>
-      <w:bookmarkStart w:id="8" w:name="_Toc33375937"/>
+      <w:bookmarkStart w:id="9" w:name="_Toc33375937"/>
       <w:r>
         <w:lastRenderedPageBreak/>
         <w:t>Technische</w:t>
@@ -4710,7 +4687,7 @@
       <w:r>
         <w:t xml:space="preserve"> Architektur</w:t>
       </w:r>
-      <w:bookmarkEnd w:id="8"/>
+      <w:bookmarkEnd w:id="9"/>
     </w:p>
     <w:p>
       <w:pPr>
@@ -4915,7 +4892,7 @@
           <w:lang w:val="en-CA" w:eastAsia="en-CA"/>
         </w:rPr>
         <w:pict>
-          <v:shape id="_x0000_i1047" type="#_x0000_t75" style="width:453.6pt;height:235.2pt">
+          <v:shape id="_x0000_i1026" type="#_x0000_t75" style="width:453.35pt;height:235.35pt">
             <v:imagedata r:id="rId9" o:title="TechnicalArchitecture"/>
           </v:shape>
         </w:pict>
@@ -4925,7 +4902,7 @@
       <w:pPr>
         <w:pStyle w:val="Beschriftung"/>
       </w:pPr>
-      <w:bookmarkStart w:id="9" w:name="_Toc33384654"/>
+      <w:bookmarkStart w:id="10" w:name="_Toc33384654"/>
       <w:proofErr w:type="spellStart"/>
       <w:r>
         <w:t>Figure</w:t>
@@ -4934,28 +4911,18 @@
       <w:r>
         <w:t xml:space="preserve"> </w:t>
       </w:r>
-      <w:r>
-        <w:fldChar w:fldCharType="begin"/>
-      </w:r>
-      <w:r>
-        <w:instrText xml:space="preserve"> SEQ Figure \* ARABIC </w:instrText>
-      </w:r>
-      <w:r>
-        <w:fldChar w:fldCharType="separate"/>
-      </w:r>
-      <w:r>
-        <w:rPr>
-          <w:noProof/>
-        </w:rPr>
-        <w:t>2</w:t>
-      </w:r>
-      <w:r>
-        <w:fldChar w:fldCharType="end"/>
-      </w:r>
+      <w:fldSimple w:instr=" SEQ Figure \* ARABIC ">
+        <w:r>
+          <w:rPr>
+            <w:noProof/>
+          </w:rPr>
+          <w:t>2</w:t>
+        </w:r>
+      </w:fldSimple>
       <w:r>
         <w:t>: Technische Architektur des PTN</w:t>
       </w:r>
-      <w:bookmarkEnd w:id="9"/>
+      <w:bookmarkEnd w:id="10"/>
     </w:p>
     <w:p>
       <w:pPr>
@@ -4973,14 +4940,14 @@
       <w:pPr>
         <w:pStyle w:val="berschrift1"/>
       </w:pPr>
-      <w:bookmarkStart w:id="10" w:name="_Toc17829566"/>
-      <w:bookmarkStart w:id="11" w:name="_Toc33375938"/>
+      <w:bookmarkStart w:id="11" w:name="_Toc17829566"/>
+      <w:bookmarkStart w:id="12" w:name="_Toc33375938"/>
       <w:r>
         <w:lastRenderedPageBreak/>
         <w:t>Implementierung</w:t>
       </w:r>
-      <w:bookmarkEnd w:id="10"/>
       <w:bookmarkEnd w:id="11"/>
+      <w:bookmarkEnd w:id="12"/>
     </w:p>
     <w:p>
       <w:pPr>
@@ -5075,11 +5042,11 @@
       <w:pPr>
         <w:pStyle w:val="berschrift2"/>
       </w:pPr>
-      <w:bookmarkStart w:id="12" w:name="_Toc33375939"/>
+      <w:bookmarkStart w:id="13" w:name="_Toc33375939"/>
       <w:r>
         <w:t>Softwarekomponenten</w:t>
       </w:r>
-      <w:bookmarkEnd w:id="12"/>
+      <w:bookmarkEnd w:id="13"/>
     </w:p>
     <w:p>
       <w:pPr>
@@ -5163,11 +5130,11 @@
       <w:pPr>
         <w:pStyle w:val="berschrift3"/>
       </w:pPr>
-      <w:bookmarkStart w:id="13" w:name="_Toc33375940"/>
+      <w:bookmarkStart w:id="14" w:name="_Toc33375940"/>
       <w:r>
         <w:t>Client</w:t>
       </w:r>
-      <w:bookmarkEnd w:id="13"/>
+      <w:bookmarkEnd w:id="14"/>
     </w:p>
     <w:p>
       <w:pPr>
@@ -5262,7 +5229,7 @@
         <w:pStyle w:val="Beschriftung"/>
         <w:jc w:val="both"/>
       </w:pPr>
-      <w:bookmarkStart w:id="14" w:name="_Toc33384655"/>
+      <w:bookmarkStart w:id="15" w:name="_Toc33384655"/>
       <w:proofErr w:type="spellStart"/>
       <w:r>
         <w:t>Figure</w:t>
@@ -5271,28 +5238,18 @@
       <w:r>
         <w:t xml:space="preserve"> </w:t>
       </w:r>
-      <w:r>
-        <w:fldChar w:fldCharType="begin"/>
-      </w:r>
-      <w:r>
-        <w:instrText xml:space="preserve"> SEQ Figure \* ARABIC </w:instrText>
-      </w:r>
-      <w:r>
-        <w:fldChar w:fldCharType="separate"/>
-      </w:r>
-      <w:r>
-        <w:rPr>
-          <w:noProof/>
-        </w:rPr>
-        <w:t>3</w:t>
-      </w:r>
-      <w:r>
-        <w:fldChar w:fldCharType="end"/>
-      </w:r>
+      <w:fldSimple w:instr=" SEQ Figure \* ARABIC ">
+        <w:r>
+          <w:rPr>
+            <w:noProof/>
+          </w:rPr>
+          <w:t>3</w:t>
+        </w:r>
+      </w:fldSimple>
       <w:r>
         <w:t>: Hochladen einer Datei in das PTN</w:t>
       </w:r>
-      <w:bookmarkEnd w:id="14"/>
+      <w:bookmarkEnd w:id="15"/>
     </w:p>
     <w:p>
       <w:pPr>
@@ -5357,7 +5314,7 @@
       <w:pPr>
         <w:pStyle w:val="Beschriftung"/>
       </w:pPr>
-      <w:bookmarkStart w:id="15" w:name="_Toc33384656"/>
+      <w:bookmarkStart w:id="16" w:name="_Toc33384656"/>
       <w:proofErr w:type="spellStart"/>
       <w:r>
         <w:t>Figure</w:t>
@@ -5366,28 +5323,18 @@
       <w:r>
         <w:t xml:space="preserve"> </w:t>
       </w:r>
-      <w:r>
-        <w:fldChar w:fldCharType="begin"/>
-      </w:r>
-      <w:r>
-        <w:instrText xml:space="preserve"> SEQ Figure \* ARABIC </w:instrText>
-      </w:r>
-      <w:r>
-        <w:fldChar w:fldCharType="separate"/>
-      </w:r>
-      <w:r>
-        <w:rPr>
-          <w:noProof/>
-        </w:rPr>
-        <w:t>4</w:t>
-      </w:r>
-      <w:r>
-        <w:fldChar w:fldCharType="end"/>
-      </w:r>
+      <w:fldSimple w:instr=" SEQ Figure \* ARABIC ">
+        <w:r>
+          <w:rPr>
+            <w:noProof/>
+          </w:rPr>
+          <w:t>4</w:t>
+        </w:r>
+      </w:fldSimple>
       <w:r>
         <w:t>: Herunterladen einer Datei aus dem PTN</w:t>
       </w:r>
-      <w:bookmarkEnd w:id="15"/>
+      <w:bookmarkEnd w:id="16"/>
     </w:p>
     <w:p>
       <w:pPr>
@@ -5442,15 +5389,7 @@
         <w:rPr>
           <w:color w:val="FF0000"/>
         </w:rPr>
-        <w:t>[XXX</w:t>
-      </w:r>
-      <w:bookmarkStart w:id="16" w:name="_GoBack"/>
-      <w:bookmarkEnd w:id="16"/>
-      <w:r>
-        <w:rPr>
-          <w:color w:val="FF0000"/>
-        </w:rPr>
-        <w:t>]</w:t>
+        <w:t>[XXX]</w:t>
       </w:r>
       <w:r>
         <w:rPr>
@@ -5537,873 +5476,1093 @@
         <w:rPr>
           <w:color w:val="FF0000"/>
         </w:rPr>
-        <w:t xml:space="preserve"> über den Buttons auf der rechten Seite konfiguriert werden. Zudem sollte der Client immer die Konfiguration des PTN kennen. Diese umfasst den verwendeten Hash-Algorithmus, die Größe der im PTN gespeicherten Fragmente und eine Liste der im </w:t>
+        <w:t xml:space="preserve"> über den Buttons auf der rechten Seite konfiguriert werden. Zudem sollte der Client immer die Konfiguration des PTN kennen. Diese umfasst den verwendeten </w:t>
+      </w:r>
+      <w:r>
+        <w:rPr>
+          <w:color w:val="FF0000"/>
+        </w:rPr>
+        <w:t>Prüfsummena</w:t>
+      </w:r>
+      <w:r>
+        <w:rPr>
+          <w:color w:val="FF0000"/>
+        </w:rPr>
+        <w:t>lgorithmus, die Größe der im PTN gespeicherten Fragmente</w:t>
+      </w:r>
+      <w:r>
+        <w:rPr>
+          <w:color w:val="FF0000"/>
+        </w:rPr>
+        <w:t xml:space="preserve"> und eine Liste der im Netzwerk</w:t>
+      </w:r>
+      <w:r>
+        <w:rPr>
+          <w:color w:val="FF0000"/>
+        </w:rPr>
+        <w:t xml:space="preserve"> aktiven Torrentservern. Für den Upload sind nur die ersten zwei Werte notwendig, eine Konfiguration wird jedoch immer vollständig heruntergeladen. Die Konfiguration kann nur vom Trackerserver heruntergeladen werden und wird die automatisch, sofern der Client keine Konfiguration lokal gespeichert hat. Um die Konfiguration zu aktualisieren, k</w:t>
+      </w:r>
+      <w:r>
+        <w:rPr>
+          <w:color w:val="FF0000"/>
+        </w:rPr>
+        <w:t>a</w:t>
+      </w:r>
+      <w:r>
+        <w:rPr>
+          <w:color w:val="FF0000"/>
+        </w:rPr>
+        <w:t>nn der Nutzer den Button „</w:t>
+      </w:r>
+      <w:proofErr w:type="spellStart"/>
+      <w:r>
+        <w:rPr>
+          <w:color w:val="FF0000"/>
+        </w:rPr>
+        <w:t>Torrentinfos</w:t>
+      </w:r>
+      <w:proofErr w:type="spellEnd"/>
+      <w:r>
+        <w:rPr>
+          <w:color w:val="FF0000"/>
+        </w:rPr>
+        <w:t xml:space="preserve"> aktualisieren“ nutzen. Diese Aktion ist in der Regel jedoch nicht notwendig, da ein aktives PTN seinen </w:t>
+      </w:r>
+      <w:r>
+        <w:rPr>
+          <w:color w:val="FF0000"/>
+        </w:rPr>
+        <w:t>Prüfsummen</w:t>
+      </w:r>
+      <w:r>
+        <w:rPr>
+          <w:color w:val="FF0000"/>
+        </w:rPr>
+        <w:t xml:space="preserve">algorithmus und seine Paketgröße nicht ohne weiteres umstellen kann, da andernfalls bereits gespeicherte Fragment ihre Validität verlieren würden. Wählt der Nutzer nun die Schaltfläche „Bild im </w:t>
+      </w:r>
+      <w:proofErr w:type="spellStart"/>
+      <w:r>
+        <w:rPr>
+          <w:color w:val="FF0000"/>
+        </w:rPr>
+        <w:t>Torrentnetz</w:t>
+      </w:r>
+      <w:proofErr w:type="spellEnd"/>
+      <w:r>
+        <w:rPr>
+          <w:color w:val="FF0000"/>
+        </w:rPr>
+        <w:t xml:space="preserve"> </w:t>
+      </w:r>
+      <w:proofErr w:type="spellStart"/>
+      <w:r>
+        <w:rPr>
+          <w:color w:val="FF0000"/>
+        </w:rPr>
+        <w:t>speichen</w:t>
+      </w:r>
+      <w:proofErr w:type="spellEnd"/>
+      <w:r>
+        <w:rPr>
+          <w:color w:val="FF0000"/>
+        </w:rPr>
+        <w:t xml:space="preserve">“ aus, wird das gewählte Bild in Fragmente aufgeteilt und diese an den Trackerserver gesendet. Die Informationen </w:t>
+      </w:r>
+      <w:r>
+        <w:rPr>
+          <w:color w:val="FF0000"/>
+        </w:rPr>
+        <w:t xml:space="preserve">welche Dateien bereits im PTN gespeichert wurden, wird lokal beim Nutzer gespeichert. Diese Datei enthält zu jeder Datei die Angaben Dateiname, </w:t>
+      </w:r>
+      <w:proofErr w:type="spellStart"/>
+      <w:r>
+        <w:rPr>
+          <w:color w:val="FF0000"/>
+        </w:rPr>
+        <w:t>Datei</w:t>
+      </w:r>
+      <w:r>
+        <w:rPr>
+          <w:color w:val="FF0000"/>
+        </w:rPr>
+        <w:t>Prüfsumme</w:t>
+      </w:r>
+      <w:proofErr w:type="spellEnd"/>
+      <w:r>
+        <w:rPr>
+          <w:color w:val="FF0000"/>
+        </w:rPr>
+        <w:t>, Dateigröße und einen Zeitstempel, wann diese Datei im PTN gespeichert wurde.</w:t>
+      </w:r>
+    </w:p>
+    <w:p>
+      <w:pPr>
+        <w:pStyle w:val="MyAbsatz3"/>
+        <w:rPr>
+          <w:color w:val="FF0000"/>
+        </w:rPr>
+      </w:pPr>
+      <w:r>
+        <w:rPr>
+          <w:color w:val="FF0000"/>
+        </w:rPr>
+        <w:t>Möchte der Nutzer dagegen eine bereits</w:t>
+      </w:r>
+      <w:r>
+        <w:rPr>
+          <w:color w:val="FF0000"/>
+        </w:rPr>
+        <w:t xml:space="preserve"> hochgeladene Datei wieder herunterladen, so kann er dies tun, in dem er sich die </w:t>
+      </w:r>
+      <w:r>
+        <w:rPr>
+          <w:color w:val="FF0000"/>
+        </w:rPr>
+        <w:t xml:space="preserve">lokal gespeicherten Dateiinformationen in das Clientprogramm lädt. Dort kann der Nutzer, wie in Abbildung 4 zu sehen, </w:t>
+      </w:r>
+      <w:r>
+        <w:rPr>
+          <w:color w:val="FF0000"/>
+        </w:rPr>
+        <w:t xml:space="preserve">die Dateien nach ihren Attributen sortieren und </w:t>
+      </w:r>
+      <w:r>
+        <w:rPr>
+          <w:color w:val="FF0000"/>
+        </w:rPr>
+        <w:t>zu jeder Datei auswählen, ob er diese herunterladen möchte und/ oder die Datei aus dem PTN gelöscht werden soll. Nachdem der Nutzer seine Entscheidung getroffen hat, kann er diese mit dem Button „Gewählte Aktionen d</w:t>
+      </w:r>
+      <w:r>
+        <w:rPr>
+          <w:color w:val="FF0000"/>
+        </w:rPr>
+        <w:t xml:space="preserve">urchführen“ umsetzen. Der Client fragt daraufhin für jede herunterzuladende Datei einen zufälligen Torrentserver aus seiner Netzwerkkonfiguration, wo die Fragmente zu dieser Datei liegen. Nachdem diese Information übermittelt wurde kann der Client die Fragmente an den jeweiligen Torrentservern im PTN anfragen, herunterladen, die Fragmente lokal zusammenfügen und die rekonstruierte Datei </w:t>
+      </w:r>
+      <w:r>
+        <w:rPr>
+          <w:color w:val="FF0000"/>
+        </w:rPr>
+        <w:t xml:space="preserve">lokal abspeichern. Sollte die Datei, beziehungsweise eine Datei mit identischem Namen, bereits vorhanden sein, so wird der Nutzer vorher darüber informiert und gefragt, ob er die lokale Datei überschreiben möchte oder nicht. </w:t>
+      </w:r>
+    </w:p>
+    <w:p>
+      <w:pPr>
+        <w:pStyle w:val="MyAbsatz3"/>
+        <w:rPr>
+          <w:color w:val="FF0000"/>
+        </w:rPr>
+      </w:pPr>
+      <w:r>
+        <w:rPr>
+          <w:color w:val="FF0000"/>
+        </w:rPr>
+        <w:t>Sollte ein Fehler innerhalb des Programms auftreten so wird dieser in einem Fenster ausgegeben. Bei einem auslieferbaren System würde man diesen Fehler nicht ausgeben aber im Kontext der Entwurfsarbeit ermöglicht dies eine bessere Fehlerkorrektur und -behebung.</w:t>
+      </w:r>
+    </w:p>
+    <w:p>
+      <w:pPr>
+        <w:pStyle w:val="MyAbsatz3"/>
+      </w:pPr>
+    </w:p>
+    <w:p>
+      <w:pPr>
+        <w:pStyle w:val="berschrift3"/>
+      </w:pPr>
+      <w:bookmarkStart w:id="17" w:name="_Toc33375941"/>
+      <w:r>
+        <w:t>Trackerserver</w:t>
+      </w:r>
+      <w:bookmarkEnd w:id="17"/>
+    </w:p>
+    <w:p>
+      <w:pPr>
+        <w:pStyle w:val="MyAbsatz3"/>
+      </w:pPr>
+      <w:r>
+        <w:t>Der Trackerserver</w:t>
+      </w:r>
+      <w:r>
+        <w:t xml:space="preserve"> ist die zentrale Verwaltungskomponente des PTN und damit der Grund warum es sich nicht um ein vollwertiges Torrentnetzwerk, wie zum Beispiel bei BitTorrent[XXX] handelt. </w:t>
+      </w:r>
+      <w:r>
+        <w:t>Vollwertig meint in diesem Zusammenhang</w:t>
+      </w:r>
+      <w:r>
+        <w:t>,</w:t>
+      </w:r>
+      <w:r>
+        <w:t xml:space="preserve"> dass sowohl das Hoch- als auch das Herunterladen von Dateien dezentral realisiert sein soll und es innerhalb des </w:t>
+      </w:r>
+      <w:proofErr w:type="spellStart"/>
+      <w:r>
+        <w:t>Torrentnetzes</w:t>
+      </w:r>
+      <w:proofErr w:type="spellEnd"/>
+      <w:r>
+        <w:t xml:space="preserve"> nur gleichwertige Torrentserver gibt. Damit gäbe es in diesem Fall keinen einzelnen Punkt an dem das System funktionsunfähig gemacht werden kann, englisch „</w:t>
+      </w:r>
+      <w:proofErr w:type="spellStart"/>
+      <w:r>
+        <w:t>single</w:t>
+      </w:r>
+      <w:proofErr w:type="spellEnd"/>
+      <w:r>
+        <w:t xml:space="preserve"> </w:t>
+      </w:r>
+      <w:proofErr w:type="spellStart"/>
+      <w:r>
+        <w:t>point</w:t>
+      </w:r>
+      <w:proofErr w:type="spellEnd"/>
+      <w:r>
+        <w:t xml:space="preserve"> </w:t>
+      </w:r>
+      <w:proofErr w:type="spellStart"/>
+      <w:r>
+        <w:t>of</w:t>
+      </w:r>
+      <w:proofErr w:type="spellEnd"/>
+      <w:r>
+        <w:t xml:space="preserve"> </w:t>
+      </w:r>
+      <w:proofErr w:type="spellStart"/>
+      <w:r>
+        <w:t>failure</w:t>
+      </w:r>
+      <w:proofErr w:type="spellEnd"/>
+      <w:r>
+        <w:t>“. Mit der Entscheidung einen Instanz Trackerserver zu konzipieren wird dieses Konzept außer Kraft gesetzt.</w:t>
+      </w:r>
+    </w:p>
+    <w:p>
+      <w:pPr>
+        <w:pStyle w:val="MyAbsatz3"/>
+      </w:pPr>
+      <w:r>
+        <w:t>Der Trackerserver hat die Aufgabe das Hochladen von Fragmenten, das Verteilen von Fragmenten</w:t>
+      </w:r>
+      <w:r>
+        <w:t xml:space="preserve"> und die Weitergabe von Verteilungsinformationen zu zentralisieren. Das hat den Vorteil, dass es im Netzwerk imme</w:t>
+      </w:r>
+      <w:r>
+        <w:t>r eine Komponente weiß wie das Netzwerk aktuell aussieht es nicht zu Konflikten zwischen verschiedenen aktuellen Ständen kommen kann. Zudem müssen Informationen</w:t>
+      </w:r>
+      <w:r>
+        <w:t xml:space="preserve"> </w:t>
+      </w:r>
+      <w:r>
+        <w:t xml:space="preserve">über die </w:t>
+      </w:r>
+      <w:proofErr w:type="spellStart"/>
+      <w:r>
+        <w:t>Fragmentverteilung</w:t>
+      </w:r>
+      <w:proofErr w:type="spellEnd"/>
+      <w:r>
+        <w:t xml:space="preserve"> immer nur über </w:t>
       </w:r>
       <w:proofErr w:type="gramStart"/>
       <w:r>
-        <w:rPr>
-          <w:color w:val="FF0000"/>
-        </w:rPr>
-        <w:t>Netzwerk  aktiven</w:t>
+        <w:t>eine Kommunikationskanal</w:t>
       </w:r>
       <w:proofErr w:type="gramEnd"/>
       <w:r>
-        <w:rPr>
-          <w:color w:val="FF0000"/>
-        </w:rPr>
-        <w:t xml:space="preserve"> Torrentservern. Für den Upload sind nur die ersten zwei Werte notwendig, eine Konfiguration wird jedoch immer vollständig heruntergeladen. Die Konfiguration kann nur vom Trackerserver heruntergeladen werden und wird die automatisch, sofern der Client keine Konfiguration lokal gespeichert hat. Um die Konfiguration zu aktualisieren, k</w:t>
-      </w:r>
-      <w:r>
-        <w:rPr>
-          <w:color w:val="FF0000"/>
-        </w:rPr>
-        <w:t>a</w:t>
-      </w:r>
-      <w:r>
-        <w:rPr>
-          <w:color w:val="FF0000"/>
-        </w:rPr>
-        <w:t>nn der Nutzer den Button „</w:t>
+        <w:t xml:space="preserve"> an die einen Torrentserver, nämlich vom Trackerserver aus, geschickt werden, was bei einem Netzwerk mit einem Trackerserver und n Torrentservern genau n Kommunikationswege impliziert. Würde jeder Torrentserver mit jedem anderen kommunizieren stiege die Anzahl der Kommunikationskanäle quadratisch mit der Anzahl der Torrentserver an.</w:t>
+      </w:r>
+    </w:p>
+    <w:p>
+      <w:pPr>
+        <w:pStyle w:val="MyAbsatz3"/>
+      </w:pPr>
+      <w:r>
+        <w:lastRenderedPageBreak/>
+        <w:t>Möchte ein Nutzer eine Datei hochladen, so empfängt der Trac</w:t>
+      </w:r>
+      <w:r>
+        <w:t>kerserver von dieser Datei eine</w:t>
+      </w:r>
+      <w:r>
+        <w:t xml:space="preserve"> </w:t>
+      </w:r>
+      <w:r>
+        <w:t xml:space="preserve">Prüfsumme über die gesamte Datei, </w:t>
+      </w:r>
+      <w:r>
+        <w:t>di</w:t>
+      </w:r>
+      <w:r>
+        <w:t xml:space="preserve">e Größe der Datei und im Anschluss die Dateifragmente. Dateiprüfsumme und </w:t>
+      </w:r>
+      <w:r>
+        <w:t>Dateigröße werden in einer Liste hinterlegt, die diese Informationen von allen im Netzwerk gespeicherten Dateien beinhaltet. Diese Liste wird bei Änderungen an alle Torrentserver im PTN geschickt. Die Dateifragmente werden über einen MQTT-Broker ausgeschrieben. Die Torrentserver bewerben sich beim Trackerserver um dieses Fragment, wenn sie es abspeichern wollen und der Trackerserver entscheidet welcher Torrentserver das Fragment bekommt. Wie genau dieses Kommunikationsprotokoll abläuft, kann in den Sequenzdiagrammen im Dokumentationsordner</w:t>
+      </w:r>
+      <w:r>
+        <w:t xml:space="preserve"> nachgelesen werden der in dem zu diesem Projekt zugehörigen </w:t>
       </w:r>
       <w:proofErr w:type="spellStart"/>
       <w:r>
-        <w:rPr>
-          <w:color w:val="FF0000"/>
-        </w:rPr>
-        <w:t>Torrentinfos</w:t>
+        <w:t>github</w:t>
       </w:r>
       <w:proofErr w:type="spellEnd"/>
       <w:r>
-        <w:rPr>
-          <w:color w:val="FF0000"/>
-        </w:rPr>
-        <w:t xml:space="preserve"> aktualisieren“ nutzen. Diese Aktion ist in der Regel jedoch nicht notwendig, da ein aktives PTN seinen Hashalgorithmus und seine Paketgröße nicht ohne weiteres umstellen kann, da andernfalls bereits gespeicherte Fragment ihre Validität verlieren würden. Wählt der Nutzer nun die Schaltfläche „Bild im </w:t>
+        <w:t xml:space="preserve"> </w:t>
       </w:r>
       <w:proofErr w:type="spellStart"/>
       <w:r>
-        <w:rPr>
-          <w:color w:val="FF0000"/>
-        </w:rPr>
-        <w:t>Torrentnetz</w:t>
+        <w:t>repository</w:t>
       </w:r>
       <w:proofErr w:type="spellEnd"/>
       <w:r>
+        <w:t>[XXX] zu finden ist.</w:t>
+      </w:r>
+    </w:p>
+    <w:p>
+      <w:pPr>
+        <w:pStyle w:val="MyAbsatz3"/>
+        <w:rPr>
+          <w:sz w:val="22"/>
+        </w:rPr>
+      </w:pPr>
+    </w:p>
+    <w:p>
+      <w:pPr>
+        <w:pStyle w:val="berschrift3"/>
+      </w:pPr>
+      <w:bookmarkStart w:id="18" w:name="_Toc33375942"/>
+      <w:r>
+        <w:t>Torrentserver</w:t>
+      </w:r>
+      <w:bookmarkEnd w:id="18"/>
+    </w:p>
+    <w:p>
+      <w:pPr>
+        <w:pStyle w:val="MyAbsatz3"/>
+      </w:pPr>
+      <w:r>
+        <w:t xml:space="preserve">Der Torrentserver ist die Softwarekomponente die für das Herunterladen von Dateien verantwortlich ist und die Datenfragmente abspeichert. Prinzipiell ist ein Torrentserver pro PTN ausreichend, es sollte in jedem PTN aber mehrere Torrentserver geben. Gäbe es nur einen, so wären alle Dateien in einzelnen Stücken auf einem Server gespeichert, was das Prinzip der dezentralen Datenhaltung nicht realisieren würde. Ein Torrentserver kann auf </w:t>
+      </w:r>
+      <w:r>
+        <w:t>drei</w:t>
+      </w:r>
+      <w:r>
+        <w:t xml:space="preserve"> Ereignisse reagieren. Z</w:t>
+      </w:r>
+      <w:r>
+        <w:t xml:space="preserve">um einen kann der Trackerserver ein neues Datenfragment ausschreiben, welches der Torrentserver dann möglicherweise annimmt. Ein zweiter Fall kann </w:t>
+      </w:r>
+      <w:proofErr w:type="gramStart"/>
+      <w:r>
+        <w:t>eintreten</w:t>
+      </w:r>
+      <w:proofErr w:type="gramEnd"/>
+      <w:r>
+        <w:t xml:space="preserve"> wenn der Trackerserver eine neue Systeminformationsnachricht schickt. Der </w:t>
+      </w:r>
+    </w:p>
+    <w:p>
+      <w:pPr>
+        <w:pStyle w:val="berschrift2"/>
+      </w:pPr>
+      <w:bookmarkStart w:id="19" w:name="_Toc33375943"/>
+      <w:r>
+        <w:t>Schnittstellen</w:t>
+      </w:r>
+      <w:bookmarkEnd w:id="19"/>
+    </w:p>
+    <w:p>
+      <w:pPr>
+        <w:pStyle w:val="MyAbsatz2"/>
+      </w:pPr>
+      <w:r>
+        <w:t>Schnittstellen können als Vertrag zwischen den Komponenten und deren interner Funktionalität angesehen werden.</w:t>
+      </w:r>
+    </w:p>
+    <w:p>
+      <w:pPr>
+        <w:pStyle w:val="berschrift3"/>
+      </w:pPr>
+      <w:bookmarkStart w:id="20" w:name="_Toc33375944"/>
+      <w:r>
+        <w:t>gRPC</w:t>
+      </w:r>
+      <w:bookmarkEnd w:id="20"/>
+    </w:p>
+    <w:p>
+      <w:pPr>
+        <w:pStyle w:val="berschrift3"/>
+      </w:pPr>
+      <w:bookmarkStart w:id="21" w:name="_Toc33375945"/>
+      <w:r>
+        <w:t>MQTT</w:t>
+      </w:r>
+      <w:bookmarkEnd w:id="21"/>
+    </w:p>
+    <w:p>
+      <w:pPr>
+        <w:pStyle w:val="berschrift1"/>
+      </w:pPr>
+      <w:bookmarkStart w:id="22" w:name="_Toc33375946"/>
+      <w:r>
+        <w:t>Diskussion der Ergebnisse</w:t>
+      </w:r>
+      <w:bookmarkEnd w:id="22"/>
+    </w:p>
+    <w:p>
+      <w:pPr>
+        <w:pStyle w:val="MyAbsatz"/>
+      </w:pPr>
+    </w:p>
+    <w:p>
+      <w:pPr>
+        <w:pStyle w:val="MyAbsatz"/>
+        <w:rPr>
+          <w:color w:val="FF0000"/>
+        </w:rPr>
+      </w:pPr>
+      <w:r>
+        <w:rPr>
+          <w:color w:val="FF0000"/>
+        </w:rPr>
+        <w:t xml:space="preserve">Im Rahmen der </w:t>
+      </w:r>
+      <w:r>
+        <w:rPr>
+          <w:color w:val="FF0000"/>
+        </w:rPr>
+        <w:t xml:space="preserve">Entwurfsarbeit </w:t>
+      </w:r>
+      <w:r>
+        <w:rPr>
+          <w:color w:val="FF0000"/>
+        </w:rPr>
+        <w:t>ist es</w:t>
+      </w:r>
+      <w:r>
+        <w:rPr>
+          <w:color w:val="FF0000"/>
+        </w:rPr>
+        <w:t xml:space="preserve"> gelungen, </w:t>
+      </w:r>
+      <w:proofErr w:type="gramStart"/>
+      <w:r>
+        <w:rPr>
+          <w:color w:val="FF0000"/>
+        </w:rPr>
+        <w:t>ein</w:t>
+      </w:r>
+      <w:r>
+        <w:rPr>
+          <w:color w:val="FF0000"/>
+        </w:rPr>
+        <w:t xml:space="preserve"> funktionsfähige</w:t>
+      </w:r>
+      <w:r>
+        <w:rPr>
+          <w:color w:val="FF0000"/>
+        </w:rPr>
+        <w:t>n</w:t>
+      </w:r>
+      <w:r>
+        <w:rPr>
+          <w:color w:val="FF0000"/>
+        </w:rPr>
+        <w:t xml:space="preserve"> Prototypen</w:t>
+      </w:r>
+      <w:proofErr w:type="gramEnd"/>
+      <w:r>
+        <w:rPr>
+          <w:color w:val="FF0000"/>
+        </w:rPr>
+        <w:t xml:space="preserve"> zu </w:t>
+      </w:r>
+      <w:r>
+        <w:rPr>
+          <w:color w:val="FF0000"/>
+        </w:rPr>
+        <w:t>implementieren</w:t>
+      </w:r>
+      <w:r>
+        <w:rPr>
+          <w:color w:val="FF0000"/>
+        </w:rPr>
+        <w:t xml:space="preserve">. Dieser weist allerdings noch </w:t>
+      </w:r>
+      <w:r>
+        <w:rPr>
+          <w:color w:val="FF0000"/>
+        </w:rPr>
+        <w:t>Mängel</w:t>
+      </w:r>
+      <w:r>
+        <w:rPr>
+          <w:color w:val="FF0000"/>
+        </w:rPr>
+        <w:t xml:space="preserve"> auf, die in dem bestehenden Kontext nicht mehr gelöst werden können</w:t>
+      </w:r>
+      <w:r>
+        <w:rPr>
+          <w:color w:val="FF0000"/>
+        </w:rPr>
+        <w:t>/konnten</w:t>
+      </w:r>
+      <w:r>
+        <w:rPr>
+          <w:color w:val="FF0000"/>
+        </w:rPr>
+        <w:t xml:space="preserve">. </w:t>
+      </w:r>
+      <w:r>
+        <w:rPr>
+          <w:color w:val="FF0000"/>
+        </w:rPr>
+        <w:t xml:space="preserve">XXX ist eine große Schwäche, weil XXX. </w:t>
+      </w:r>
+      <w:r>
+        <w:rPr>
+          <w:color w:val="FF0000"/>
+        </w:rPr>
+        <w:t>A</w:t>
+      </w:r>
+      <w:r>
+        <w:rPr>
+          <w:color w:val="FF0000"/>
+        </w:rPr>
+        <w:t xml:space="preserve">uch </w:t>
+      </w:r>
+      <w:r>
+        <w:rPr>
+          <w:color w:val="FF0000"/>
+        </w:rPr>
+        <w:t>XXX ist kritisch. XXX ist mit ausreichender Qualität gelöst worden, sollte aber XXX.</w:t>
+      </w:r>
+    </w:p>
+    <w:p>
+      <w:pPr>
+        <w:pStyle w:val="MyAbsatz"/>
+      </w:pPr>
+      <w:r>
+        <w:rPr>
+          <w:color w:val="FF0000"/>
+        </w:rPr>
+        <w:t>Zusätzlich zu den eben beschriebenen Software</w:t>
+      </w:r>
+      <w:r>
+        <w:rPr>
+          <w:color w:val="FF0000"/>
+        </w:rPr>
+        <w:t>mängeln</w:t>
+      </w:r>
+      <w:r>
+        <w:rPr>
+          <w:color w:val="FF0000"/>
+        </w:rPr>
+        <w:t>, treten auch bei de</w:t>
+      </w:r>
+      <w:r>
+        <w:rPr>
+          <w:color w:val="FF0000"/>
+        </w:rPr>
+        <w:t>m Testaufbau</w:t>
+      </w:r>
+      <w:r>
+        <w:rPr>
+          <w:color w:val="FF0000"/>
+        </w:rPr>
+        <w:t xml:space="preserve"> Probleme auf. </w:t>
+      </w:r>
+      <w:r>
+        <w:rPr>
+          <w:color w:val="FF0000"/>
+        </w:rPr>
+        <w:t>So fand ein Test de</w:t>
+      </w:r>
+      <w:r>
+        <w:rPr>
+          <w:color w:val="FF0000"/>
+        </w:rPr>
+        <w:t>s</w:t>
+      </w:r>
+      <w:r>
         <w:rPr>
           <w:color w:val="FF0000"/>
         </w:rPr>
         <w:t xml:space="preserve"> </w:t>
       </w:r>
+      <w:r>
+        <w:rPr>
+          <w:color w:val="FF0000"/>
+        </w:rPr>
+        <w:t>PTN nur im Rahmen XXX s</w:t>
+      </w:r>
+      <w:r>
+        <w:rPr>
+          <w:color w:val="FF0000"/>
+        </w:rPr>
+        <w:t xml:space="preserve">tatt. Dies ist jedoch nicht gut, </w:t>
+      </w:r>
+      <w:r>
+        <w:rPr>
+          <w:color w:val="FF0000"/>
+        </w:rPr>
+        <w:t xml:space="preserve">weil XXX. </w:t>
+      </w:r>
+      <w:r>
+        <w:rPr>
+          <w:color w:val="FF0000"/>
+        </w:rPr>
+        <w:t xml:space="preserve">Des Weiteren wurde </w:t>
+      </w:r>
+      <w:r>
+        <w:rPr>
+          <w:color w:val="FF0000"/>
+        </w:rPr>
+        <w:t xml:space="preserve">XXX. Auch </w:t>
+      </w:r>
+      <w:r>
+        <w:rPr>
+          <w:color w:val="FF0000"/>
+        </w:rPr>
+        <w:t xml:space="preserve">nicht </w:t>
+      </w:r>
+      <w:r>
+        <w:rPr>
+          <w:color w:val="FF0000"/>
+        </w:rPr>
+        <w:t>beachtet wurde, dass XXX.</w:t>
+      </w:r>
+      <w:r>
+        <w:rPr>
+          <w:color w:val="FF0000"/>
+        </w:rPr>
+        <w:t xml:space="preserve"> </w:t>
+      </w:r>
+    </w:p>
+    <w:p>
+      <w:pPr>
+        <w:pStyle w:val="MyAbsatz"/>
+      </w:pPr>
+    </w:p>
+    <w:p>
+      <w:pPr>
+        <w:pStyle w:val="berschrift1"/>
+      </w:pPr>
+      <w:bookmarkStart w:id="23" w:name="_Toc33375947"/>
+      <w:r>
+        <w:t>Fazit</w:t>
+      </w:r>
+      <w:bookmarkEnd w:id="23"/>
+    </w:p>
+    <w:p>
+      <w:pPr>
+        <w:pStyle w:val="MyAbsatz"/>
+      </w:pPr>
+    </w:p>
+    <w:p>
+      <w:pPr>
+        <w:pStyle w:val="MyAbsatz"/>
+        <w:rPr>
+          <w:color w:val="FF0000"/>
+        </w:rPr>
+      </w:pPr>
+      <w:r>
+        <w:rPr>
+          <w:color w:val="FF0000"/>
+        </w:rPr>
+        <w:t>Im Kontext diese</w:t>
+      </w:r>
+      <w:r>
+        <w:rPr>
+          <w:color w:val="FF0000"/>
+        </w:rPr>
+        <w:t xml:space="preserve">r Entwurfsarbeit </w:t>
+      </w:r>
+      <w:r>
+        <w:rPr>
+          <w:color w:val="FF0000"/>
+        </w:rPr>
+        <w:t xml:space="preserve">wurden der Aspekt der Kommunikation von mehreren Computerprogrammen untereinander genauer betrachtet. Dabei wurden die Protokolle zur Kommunikation entsprechend der Anforderungen selbst entworfen, implementiert und getestet. Dadurch konnte ein tieferes Verständnis über Rechnerkommunikation erworben werden und vor allem mit den Technologien gRPC und MQTT angewandt werden. </w:t>
+      </w:r>
+      <w:r>
+        <w:rPr>
+          <w:color w:val="FF0000"/>
+        </w:rPr>
+        <w:t xml:space="preserve">Projektes wurde die Thematik Rückkehr des Wolfes nach Deutschland genauer betrachtet. </w:t>
+      </w:r>
+      <w:r>
+        <w:rPr>
+          <w:color w:val="FF0000"/>
+        </w:rPr>
+        <w:t>Zugleich wurde mit der Thematik „</w:t>
+      </w:r>
       <w:proofErr w:type="spellStart"/>
       <w:r>
         <w:rPr>
           <w:color w:val="FF0000"/>
         </w:rPr>
-        <w:t>speichen</w:t>
+        <w:t>Torrentnetzwerke</w:t>
       </w:r>
       <w:proofErr w:type="spellEnd"/>
       <w:r>
         <w:rPr>
           <w:color w:val="FF0000"/>
         </w:rPr>
-        <w:t xml:space="preserve">“ aus, wird das gewählte Bild in Fragmente aufgeteilt und diese an den Trackerserver gesendet. Die Informationen </w:t>
-      </w:r>
-      <w:r>
-        <w:rPr>
-          <w:color w:val="FF0000"/>
-        </w:rPr>
-        <w:t>welche Dateien bereits im PTN gespeichert wurden, wird lokal beim Nutzer gespeichert. Diese Datei enthält zu jeder Datei die Angaben Dateiname, Datei-Hash, Dateigröße und einen Zeitstempel, wann diese Datei im PTN gespeichert wurde.</w:t>
-      </w:r>
-    </w:p>
-    <w:p>
-      <w:pPr>
-        <w:pStyle w:val="MyAbsatz3"/>
-        <w:rPr>
-          <w:color w:val="FF0000"/>
-        </w:rPr>
-      </w:pPr>
-      <w:r>
-        <w:rPr>
-          <w:color w:val="FF0000"/>
-        </w:rPr>
-        <w:t>Möchte der Nutzer dagegen eine bereits</w:t>
-      </w:r>
-      <w:r>
-        <w:rPr>
-          <w:color w:val="FF0000"/>
-        </w:rPr>
-        <w:t xml:space="preserve"> hochgeladene Datei wieder herunterladen, so kann er dies tun, in dem er sich die </w:t>
-      </w:r>
-      <w:r>
-        <w:rPr>
-          <w:color w:val="FF0000"/>
-        </w:rPr>
-        <w:t xml:space="preserve">lokal gespeicherten Dateiinformationen in das Clientprogramm lädt. Dort kann der Nutzer, wie in Abbildung 4 zu sehen, </w:t>
-      </w:r>
-      <w:r>
-        <w:rPr>
-          <w:color w:val="FF0000"/>
-        </w:rPr>
-        <w:t xml:space="preserve">die Dateien nach ihren Attributen sortieren und </w:t>
-      </w:r>
-      <w:r>
-        <w:rPr>
-          <w:color w:val="FF0000"/>
-        </w:rPr>
-        <w:t>zu jeder Datei auswählen, ob er diese herunterladen möchte und/ oder die Datei aus dem PTN gelöscht werden soll. Nachdem der Nutzer seine Entscheidung getroffen hat, kann er diese mit dem Button „Gewählte Aktionen d</w:t>
-      </w:r>
-      <w:r>
-        <w:rPr>
-          <w:color w:val="FF0000"/>
-        </w:rPr>
-        <w:t xml:space="preserve">urchführen“ umsetzen. Der Client fragt daraufhin für jede herunterzuladende Datei einen zufälligen Torrentserver aus seiner Netzwerkkonfiguration, wo die Fragmente zu dieser Datei liegen. Nachdem diese Information übermittelt wurde kann der Client die Fragmente an den jeweiligen Torrentservern im PTN anfragen, herunterladen, die Fragmente lokal zusammenfügen und die rekonstruierte Datei </w:t>
-      </w:r>
-      <w:r>
-        <w:rPr>
-          <w:color w:val="FF0000"/>
-        </w:rPr>
-        <w:t xml:space="preserve">lokal abspeichern. Sollte die Datei, beziehungsweise eine Datei mit identischem Namen, bereits vorhanden sein, so wird der Nutzer vorher darüber informiert und gefragt, ob er die lokale Datei überschreiben möchte oder nicht. </w:t>
-      </w:r>
-    </w:p>
-    <w:p>
-      <w:pPr>
-        <w:pStyle w:val="MyAbsatz3"/>
-        <w:rPr>
-          <w:color w:val="FF0000"/>
-        </w:rPr>
-      </w:pPr>
-      <w:r>
-        <w:rPr>
-          <w:color w:val="FF0000"/>
-        </w:rPr>
-        <w:t>Sollte ein Fehler innerhalb des Programms auftreten so wird dieser in einem Fenster ausgegeben. Bei einem auslieferbaren System würde man diesen Fehler nicht ausgeben aber im Kontext der Entwurfsarbeit ermöglicht dies eine bessere Fehlerkorrektur und -behebung.</w:t>
-      </w:r>
-    </w:p>
-    <w:p>
-      <w:pPr>
-        <w:pStyle w:val="MyAbsatz3"/>
-      </w:pPr>
-    </w:p>
-    <w:p>
-      <w:pPr>
-        <w:pStyle w:val="berschrift3"/>
-      </w:pPr>
-      <w:bookmarkStart w:id="17" w:name="_Toc33375941"/>
-      <w:r>
-        <w:t>Trackerserver</w:t>
-      </w:r>
-      <w:bookmarkEnd w:id="17"/>
-    </w:p>
-    <w:p>
-      <w:pPr>
-        <w:pStyle w:val="berschrift3"/>
-      </w:pPr>
-      <w:bookmarkStart w:id="18" w:name="_Toc33375942"/>
-      <w:r>
+        <w:t xml:space="preserve">“ ein besonderes Augenmerk auf die Punkte der Datensicherheit, darunter Redundanz, Integrität und Anonymität gelegt. Diese sind vor allem im Kontext der zunehmenden Digitalisierung von Daten und Prozessen besonders wichtig. Zudem beinhaltet die Thematik „Torrentnetzwerk“ auch </w:t>
+      </w:r>
+      <w:r>
+        <w:rPr>
+          <w:color w:val="FF0000"/>
+        </w:rPr>
+        <w:t>Prinzipien</w:t>
+      </w:r>
+      <w:r>
+        <w:rPr>
+          <w:color w:val="FF0000"/>
+        </w:rPr>
+        <w:t xml:space="preserve"> </w:t>
+      </w:r>
+      <w:r>
+        <w:rPr>
+          <w:color w:val="FF0000"/>
+        </w:rPr>
+        <w:t>von</w:t>
+      </w:r>
+      <w:r>
+        <w:rPr>
+          <w:color w:val="FF0000"/>
+        </w:rPr>
+        <w:t xml:space="preserve"> </w:t>
+      </w:r>
+      <w:r>
+        <w:rPr>
+          <w:color w:val="FF0000"/>
+        </w:rPr>
+        <w:t>v</w:t>
+      </w:r>
+      <w:r>
+        <w:rPr>
+          <w:color w:val="FF0000"/>
+        </w:rPr>
+        <w:t xml:space="preserve">erteilten </w:t>
+      </w:r>
+      <w:r>
+        <w:rPr>
+          <w:color w:val="FF0000"/>
+        </w:rPr>
+        <w:t xml:space="preserve">Systemen, welche auch in </w:t>
+      </w:r>
+      <w:r>
+        <w:rPr>
+          <w:color w:val="FF0000"/>
+        </w:rPr>
+        <w:lastRenderedPageBreak/>
+        <w:t xml:space="preserve">anderen zukunftsweisenden Themen wie </w:t>
+      </w:r>
+      <w:proofErr w:type="spellStart"/>
+      <w:r>
+        <w:rPr>
+          <w:color w:val="FF0000"/>
+        </w:rPr>
+        <w:t>Grid</w:t>
+      </w:r>
+      <w:proofErr w:type="spellEnd"/>
+      <w:r>
+        <w:rPr>
+          <w:color w:val="FF0000"/>
+        </w:rPr>
+        <w:t>, Cloud und Edge Computing umgesetzt werden.</w:t>
+      </w:r>
+      <w:r>
+        <w:rPr>
+          <w:color w:val="FF0000"/>
+        </w:rPr>
+        <w:t xml:space="preserve"> Aufgrund einer Technologierecherche vor Beginn der Implementierungsphase, konnte Aufwand eingespart werden der eine Technologieänderung </w:t>
+      </w:r>
+      <w:r>
+        <w:rPr>
+          <w:color w:val="FF0000"/>
+        </w:rPr>
+        <w:t xml:space="preserve">von CORBA zu gRPC </w:t>
+      </w:r>
+      <w:r>
+        <w:rPr>
+          <w:color w:val="FF0000"/>
+        </w:rPr>
+        <w:t>mitten in der Implem</w:t>
+      </w:r>
+      <w:r>
+        <w:rPr>
+          <w:color w:val="FF0000"/>
+        </w:rPr>
+        <w:t xml:space="preserve">entierungsphase bedeutet hätte. </w:t>
+      </w:r>
+      <w:r>
+        <w:rPr>
+          <w:color w:val="FF0000"/>
+        </w:rPr>
+        <w:t xml:space="preserve">Ab </w:t>
+      </w:r>
+      <w:r>
+        <w:rPr>
+          <w:color w:val="FF0000"/>
+        </w:rPr>
+        <w:t xml:space="preserve">Beginn der </w:t>
+      </w:r>
+      <w:r>
+        <w:rPr>
+          <w:color w:val="FF0000"/>
+        </w:rPr>
+        <w:t xml:space="preserve">Implementierungsphase wurde </w:t>
+      </w:r>
+      <w:r>
+        <w:rPr>
+          <w:color w:val="FF0000"/>
+        </w:rPr>
+        <w:t>inkrementell gearbeitet und der dabei entstehende Stand mit jedem Inkrement mittels Modultests getestet. Ein abschließender Systemtest wurde am Ende der Implementierungsphase angeschlossen.</w:t>
+      </w:r>
+    </w:p>
+    <w:p>
+      <w:pPr>
+        <w:pStyle w:val="MyAbsatz"/>
+      </w:pPr>
+      <w:r>
+        <w:rPr>
+          <w:color w:val="FF0000"/>
+        </w:rPr>
+        <w:t>Mit</w:t>
+      </w:r>
+      <w:r>
+        <w:rPr>
+          <w:color w:val="FF0000"/>
+        </w:rPr>
+        <w:t xml:space="preserve"> Ablauf der Projektlaufzeit ist damit ein funktionsfähiger Prototyp </w:t>
+      </w:r>
+      <w:r>
+        <w:rPr>
+          <w:color w:val="FF0000"/>
+        </w:rPr>
+        <w:t>eines abgewandelten Torrentnetzwerkes</w:t>
+      </w:r>
+      <w:r>
+        <w:rPr>
+          <w:color w:val="FF0000"/>
+        </w:rPr>
+        <w:t xml:space="preserve"> </w:t>
+      </w:r>
+      <w:r>
+        <w:rPr>
+          <w:color w:val="FF0000"/>
+        </w:rPr>
+        <w:t xml:space="preserve">unter Berücksichtigung der zu Beginn aufgestellten Anforderungen konzipiert, realisiert und getestet. Die Tests haben </w:t>
+      </w:r>
+      <w:r>
+        <w:rPr>
+          <w:color w:val="FF0000"/>
+        </w:rPr>
+        <w:t xml:space="preserve">das Funktionieren </w:t>
+      </w:r>
+      <w:r>
+        <w:rPr>
+          <w:color w:val="FF0000"/>
+        </w:rPr>
+        <w:t xml:space="preserve">des Systems bestätigt. Für </w:t>
+      </w:r>
+      <w:r>
+        <w:rPr>
+          <w:color w:val="FF0000"/>
+        </w:rPr>
+        <w:t xml:space="preserve">einen professionellen Einsatz </w:t>
+      </w:r>
+      <w:r>
+        <w:rPr>
+          <w:color w:val="FF0000"/>
+        </w:rPr>
+        <w:t xml:space="preserve">ist das entwickelte System jedoch nicht geeignet. Zum einen fehlen noch weitere Sicherheitsfunktionen wie Verschlüsselung und Authentifikation, zum anderen </w:t>
+      </w:r>
+      <w:r>
+        <w:rPr>
+          <w:color w:val="FF0000"/>
+        </w:rPr>
+        <w:t xml:space="preserve">wurde noch keine Belastungstests durchgeführt, um die Verfügbarkeit des Systems zu überprüfen und gegebenenfalls zu verbessern. Das selbstimplementierte System würde zudem den permanenten Betrieb mehrerer Server als </w:t>
+      </w:r>
+      <w:proofErr w:type="spellStart"/>
+      <w:r>
+        <w:rPr>
+          <w:color w:val="FF0000"/>
+        </w:rPr>
+        <w:t>Torrent</w:t>
+      </w:r>
+      <w:proofErr w:type="spellEnd"/>
+      <w:r>
+        <w:rPr>
+          <w:color w:val="FF0000"/>
+        </w:rPr>
+        <w:t xml:space="preserve">- </w:t>
+      </w:r>
+      <w:proofErr w:type="gramStart"/>
+      <w:r>
+        <w:rPr>
+          <w:color w:val="FF0000"/>
+        </w:rPr>
+        <w:t>und  Trackerserver</w:t>
+      </w:r>
+      <w:proofErr w:type="gramEnd"/>
+      <w:r>
+        <w:rPr>
+          <w:color w:val="FF0000"/>
+        </w:rPr>
+        <w:t xml:space="preserve"> erfordern sowie eingetragene Domains oder statische IP-Adressen, u die Funktionalität durchgehend zu gewährleisten. Dieser Kostenfaktor stünde nicht in Relation zum erbrachten nutzen und ist daher abzulehnen. </w:t>
+      </w:r>
+    </w:p>
+    <w:p>
+      <w:pPr>
+        <w:pStyle w:val="MyAbsatz"/>
+        <w:rPr>
+          <w:color w:val="FF0000"/>
+        </w:rPr>
+      </w:pPr>
+      <w:r>
+        <w:rPr>
+          <w:color w:val="FF0000"/>
+        </w:rPr>
+        <w:t xml:space="preserve">Als grundlegende Erkundung dieses Gebiets ist das Projekt dennoch erfolgreich gewesen. Es konnte gezeigt werden, dass es möglich ist </w:t>
+      </w:r>
+      <w:r>
+        <w:rPr>
+          <w:color w:val="FF0000"/>
+        </w:rPr>
+        <w:t>in kurzer Zeit ein solches System mit Schnittstellenbeschreibungen zu entwerfen</w:t>
+      </w:r>
+      <w:r>
+        <w:rPr>
+          <w:color w:val="FF0000"/>
+        </w:rPr>
+        <w:t xml:space="preserve">, zu implementieren und zu testen. </w:t>
+      </w:r>
+      <w:r>
+        <w:rPr>
+          <w:color w:val="FF0000"/>
+        </w:rPr>
+        <w:t xml:space="preserve">Ob und wie diese Erkenntnis in Zukunft genutzt werden wird ist vorerst nicht ersichtlich, weitere Möglichkeiten was und wie verbessert werden kann wird im Ausblick dargestellt. </w:t>
+      </w:r>
+    </w:p>
+    <w:p>
+      <w:pPr>
+        <w:pStyle w:val="MyAbsatz"/>
+      </w:pPr>
+    </w:p>
+    <w:p>
+      <w:pPr>
+        <w:pStyle w:val="berschrift1"/>
+      </w:pPr>
+      <w:bookmarkStart w:id="24" w:name="_Toc33375948"/>
+      <w:r>
+        <w:t>Ausblick</w:t>
+      </w:r>
+      <w:bookmarkEnd w:id="24"/>
+    </w:p>
+    <w:p>
+      <w:pPr>
+        <w:pStyle w:val="MyAbsatz"/>
+      </w:pPr>
+    </w:p>
+    <w:p>
+      <w:pPr>
+        <w:pStyle w:val="MyAbsatz"/>
+        <w:rPr>
+          <w:color w:val="FF0000"/>
+        </w:rPr>
+      </w:pPr>
+      <w:r>
+        <w:rPr>
+          <w:color w:val="FF0000"/>
+        </w:rPr>
+        <w:t xml:space="preserve">Nach erfolgreicher Konzeption und Realisierung eines </w:t>
+      </w:r>
+      <w:r>
+        <w:rPr>
+          <w:color w:val="FF0000"/>
+        </w:rPr>
+        <w:t>prototypischen Systems</w:t>
+      </w:r>
+      <w:r>
+        <w:rPr>
+          <w:color w:val="FF0000"/>
+        </w:rPr>
+        <w:t xml:space="preserve"> kann diese Grundlagenerkundung genutzt werden um ein potenziell marktreifes Produkt weiter zu entwickel</w:t>
+      </w:r>
+      <w:r>
+        <w:rPr>
+          <w:color w:val="FF0000"/>
+        </w:rPr>
+        <w:t xml:space="preserve">n. Dabei ist vordergründig das Eliminieren des Trackerserver das Ziel das verfolgt werden muss, um das implementierte PTN als normales Torrentnetzwerk nennen zu können. Mittels eines dezentralen Hochladevorgangs von Nutzdaten könnte dieses Ziel </w:t>
+      </w:r>
+      <w:proofErr w:type="gramStart"/>
+      <w:r>
+        <w:rPr>
+          <w:color w:val="FF0000"/>
+        </w:rPr>
+        <w:t>weiter verfolgt</w:t>
+      </w:r>
+      <w:proofErr w:type="gramEnd"/>
+      <w:r>
+        <w:rPr>
+          <w:color w:val="FF0000"/>
+        </w:rPr>
+        <w:t xml:space="preserve"> werden. Des Weiteren müsste mit Abschaffung eines </w:t>
+      </w:r>
+      <w:proofErr w:type="spellStart"/>
+      <w:r>
+        <w:rPr>
+          <w:color w:val="FF0000"/>
+        </w:rPr>
+        <w:t>Trackerservers</w:t>
+      </w:r>
+      <w:proofErr w:type="spellEnd"/>
+      <w:r>
+        <w:rPr>
+          <w:color w:val="FF0000"/>
+        </w:rPr>
+        <w:t xml:space="preserve"> auch der regelmäßige Datenaustausch zwischen den Torrentservern gewährleistet sein, was zusätzliche Kommunikationsprotokolle erfordert. Ein Fall der bisher ebenfalls nicht betrachtet wurde ist die dynamische Veränderung der Anzahl von Torrentservern im Netzwerk. Fällt ein Torrentserver aus dem Netzwerk weg, müssen die Datenpakete die dieser mit sich führte neu verteilt werden ohne z.B. die Redundanz zu gefährden. Kommt ein neuer Server in das Netzwerk hinzu, müssen Pakete von den anderen Servern auf diesen neuen umverteilt werden</w:t>
+      </w:r>
+    </w:p>
+    <w:p>
+      <w:pPr>
+        <w:pStyle w:val="MyAbsatz"/>
+      </w:pPr>
+      <w:r>
+        <w:rPr>
+          <w:color w:val="FF0000"/>
+        </w:rPr>
+        <w:t xml:space="preserve">, die Unterscheidung zwischen Trackerserver und </w:t>
+      </w:r>
+      <w:proofErr w:type="gramStart"/>
+      <w:r>
+        <w:rPr>
+          <w:color w:val="FF0000"/>
+        </w:rPr>
         <w:t>Torrentserver</w:t>
       </w:r>
-      <w:bookmarkEnd w:id="18"/>
-    </w:p>
-    <w:p>
-      <w:pPr>
-        <w:pStyle w:val="berschrift2"/>
-      </w:pPr>
-      <w:bookmarkStart w:id="19" w:name="_Toc33375943"/>
-      <w:r>
-        <w:t>Schnittstellen</w:t>
-      </w:r>
-      <w:bookmarkEnd w:id="19"/>
-    </w:p>
-    <w:p>
-      <w:pPr>
-        <w:pStyle w:val="MyAbsatz2"/>
-      </w:pPr>
-      <w:r>
-        <w:t>Schnittstellen können als Vertrag zwischen den Komponenten und deren interner Funktionalität angesehen werden.</w:t>
-      </w:r>
-    </w:p>
-    <w:p>
-      <w:pPr>
-        <w:pStyle w:val="berschrift3"/>
-      </w:pPr>
-      <w:bookmarkStart w:id="20" w:name="_Toc33375944"/>
-      <w:r>
-        <w:t>gRPC</w:t>
-      </w:r>
-      <w:bookmarkEnd w:id="20"/>
-    </w:p>
-    <w:p>
-      <w:pPr>
-        <w:pStyle w:val="berschrift3"/>
-      </w:pPr>
-      <w:bookmarkStart w:id="21" w:name="_Toc33375945"/>
-      <w:r>
-        <w:t>MQTT</w:t>
-      </w:r>
-      <w:bookmarkEnd w:id="21"/>
-    </w:p>
-    <w:p>
-      <w:pPr>
-        <w:pStyle w:val="berschrift1"/>
-      </w:pPr>
-      <w:bookmarkStart w:id="22" w:name="_Toc33375946"/>
-      <w:r>
-        <w:t>Diskussion der Ergebnisse</w:t>
-      </w:r>
-      <w:bookmarkEnd w:id="22"/>
+      <w:r>
+        <w:t xml:space="preserve">  das</w:t>
+      </w:r>
+      <w:proofErr w:type="gramEnd"/>
+      <w:r>
+        <w:t xml:space="preserve"> </w:t>
+      </w:r>
+      <w:r>
+        <w:t>Hardwarekomponenten und der Bildklassifizierungsalgorithmus als Punkte mit dem größten Ausbaupotenzial zu nennen. Im Bereich der Hardware ist eine hochauflösende Kamera mit großem Aufnahmewinkel, eines feste oder unabhängige Stromversorgung, sowie Witterungs- und Diebstahlschutz zu nennen. Im Bereich der Bildklassifizierung könnten bessere Ergebnisse mit einer lokalen, einer drittanbieterunabhängigen und/ oder einer selbst auf einen bestimmten Bereich trainierten künstlichen Intelligenz erzielt werden.</w:t>
+      </w:r>
     </w:p>
     <w:p>
       <w:pPr>
         <w:pStyle w:val="MyAbsatz"/>
       </w:pPr>
-    </w:p>
-    <w:p>
-      <w:pPr>
-        <w:pStyle w:val="MyAbsatz"/>
-        <w:rPr>
-          <w:color w:val="FF0000"/>
-        </w:rPr>
-      </w:pPr>
-      <w:r>
-        <w:rPr>
-          <w:color w:val="FF0000"/>
-        </w:rPr>
-        <w:t xml:space="preserve">Im Rahmen der </w:t>
-      </w:r>
-      <w:r>
-        <w:rPr>
-          <w:color w:val="FF0000"/>
-        </w:rPr>
-        <w:t xml:space="preserve">Entwurfsarbeit </w:t>
-      </w:r>
-      <w:r>
-        <w:rPr>
-          <w:color w:val="FF0000"/>
-        </w:rPr>
-        <w:t>ist es</w:t>
-      </w:r>
-      <w:r>
-        <w:rPr>
-          <w:color w:val="FF0000"/>
-        </w:rPr>
-        <w:t xml:space="preserve"> gelungen, </w:t>
-      </w:r>
-      <w:proofErr w:type="gramStart"/>
-      <w:r>
-        <w:rPr>
-          <w:color w:val="FF0000"/>
-        </w:rPr>
-        <w:t>ein</w:t>
-      </w:r>
-      <w:r>
-        <w:rPr>
-          <w:color w:val="FF0000"/>
-        </w:rPr>
-        <w:t xml:space="preserve"> funktionsfähige</w:t>
-      </w:r>
-      <w:r>
-        <w:rPr>
-          <w:color w:val="FF0000"/>
-        </w:rPr>
-        <w:t>n</w:t>
-      </w:r>
-      <w:r>
-        <w:rPr>
-          <w:color w:val="FF0000"/>
-        </w:rPr>
-        <w:t xml:space="preserve"> Prototypen</w:t>
-      </w:r>
-      <w:proofErr w:type="gramEnd"/>
-      <w:r>
-        <w:rPr>
-          <w:color w:val="FF0000"/>
-        </w:rPr>
-        <w:t xml:space="preserve"> zu </w:t>
-      </w:r>
-      <w:r>
-        <w:rPr>
-          <w:color w:val="FF0000"/>
-        </w:rPr>
-        <w:t>implementieren</w:t>
-      </w:r>
-      <w:r>
-        <w:rPr>
-          <w:color w:val="FF0000"/>
-        </w:rPr>
-        <w:t xml:space="preserve">. Dieser weist allerdings noch </w:t>
-      </w:r>
-      <w:r>
-        <w:rPr>
-          <w:color w:val="FF0000"/>
-        </w:rPr>
-        <w:t>Mängel</w:t>
-      </w:r>
-      <w:r>
-        <w:rPr>
-          <w:color w:val="FF0000"/>
-        </w:rPr>
-        <w:t xml:space="preserve"> auf, die in dem bestehenden Kontext nicht mehr gelöst werden können</w:t>
-      </w:r>
-      <w:r>
-        <w:rPr>
-          <w:color w:val="FF0000"/>
-        </w:rPr>
-        <w:t>/konnten</w:t>
-      </w:r>
-      <w:r>
-        <w:rPr>
-          <w:color w:val="FF0000"/>
-        </w:rPr>
-        <w:t xml:space="preserve">. </w:t>
-      </w:r>
-      <w:r>
-        <w:rPr>
-          <w:color w:val="FF0000"/>
-        </w:rPr>
-        <w:t xml:space="preserve">XXX ist eine große Schwäche, weil XXX. </w:t>
-      </w:r>
-      <w:r>
-        <w:rPr>
-          <w:color w:val="FF0000"/>
-        </w:rPr>
-        <w:t>A</w:t>
-      </w:r>
-      <w:r>
-        <w:rPr>
-          <w:color w:val="FF0000"/>
-        </w:rPr>
-        <w:t xml:space="preserve">uch </w:t>
-      </w:r>
-      <w:r>
-        <w:rPr>
-          <w:color w:val="FF0000"/>
-        </w:rPr>
-        <w:t>XXX ist kritisch. XXX ist mit ausreichender Qualität gelöst worden, sollte aber XXX.</w:t>
-      </w:r>
-    </w:p>
-    <w:p>
-      <w:pPr>
-        <w:pStyle w:val="MyAbsatz"/>
-      </w:pPr>
-      <w:r>
-        <w:rPr>
-          <w:color w:val="FF0000"/>
-        </w:rPr>
+      <w:r>
+        <w:t xml:space="preserve">Werden diese Erweiterungen berücksichtigt oder ähnliche Verbesserungen eingeführt, die die Funktionalität des Gesamtsystems stabilisieren oder erweitern, kann ein solches Produkt die anfangs gesetzte Motivation als neues Projektziel erreichen und so einen Beitrag zur nachhaltigen Entwicklung der Pflanzen- und Tierwelt leisten. Zudem skaliert ein solches </w:t>
+      </w:r>
+      <w:r>
         <w:lastRenderedPageBreak/>
-        <w:t>Zusätzlich zu den eben beschriebenen Software</w:t>
-      </w:r>
-      <w:r>
-        <w:rPr>
-          <w:color w:val="FF0000"/>
-        </w:rPr>
-        <w:t>mängeln</w:t>
-      </w:r>
-      <w:r>
-        <w:rPr>
-          <w:color w:val="FF0000"/>
-        </w:rPr>
-        <w:t>, treten auch bei de</w:t>
-      </w:r>
-      <w:r>
-        <w:rPr>
-          <w:color w:val="FF0000"/>
-        </w:rPr>
-        <w:t>m Testaufbau</w:t>
-      </w:r>
-      <w:r>
-        <w:rPr>
-          <w:color w:val="FF0000"/>
-        </w:rPr>
-        <w:t xml:space="preserve"> Probleme auf. </w:t>
-      </w:r>
-      <w:r>
-        <w:rPr>
-          <w:color w:val="FF0000"/>
-        </w:rPr>
-        <w:t>So fand ein Test de</w:t>
-      </w:r>
-      <w:r>
-        <w:rPr>
-          <w:color w:val="FF0000"/>
-        </w:rPr>
-        <w:t>s</w:t>
-      </w:r>
-      <w:r>
-        <w:rPr>
-          <w:color w:val="FF0000"/>
-        </w:rPr>
-        <w:t xml:space="preserve"> </w:t>
-      </w:r>
-      <w:r>
-        <w:rPr>
-          <w:color w:val="FF0000"/>
-        </w:rPr>
-        <w:t>PTN nur im Rahmen XXX s</w:t>
-      </w:r>
-      <w:r>
-        <w:rPr>
-          <w:color w:val="FF0000"/>
-        </w:rPr>
-        <w:t xml:space="preserve">tatt. Dies ist jedoch nicht gut, </w:t>
-      </w:r>
-      <w:r>
-        <w:rPr>
-          <w:color w:val="FF0000"/>
-        </w:rPr>
-        <w:t xml:space="preserve">weil XXX. </w:t>
-      </w:r>
-      <w:r>
-        <w:rPr>
-          <w:color w:val="FF0000"/>
-        </w:rPr>
-        <w:t xml:space="preserve">Des Weiteren wurde </w:t>
-      </w:r>
-      <w:r>
-        <w:rPr>
-          <w:color w:val="FF0000"/>
-        </w:rPr>
-        <w:t xml:space="preserve">XXX. Auch </w:t>
-      </w:r>
-      <w:r>
-        <w:rPr>
-          <w:color w:val="FF0000"/>
-        </w:rPr>
-        <w:t xml:space="preserve">nicht </w:t>
-      </w:r>
-      <w:r>
-        <w:rPr>
-          <w:color w:val="FF0000"/>
-        </w:rPr>
-        <w:t>beachtet wurde, dass XXX.</w:t>
-      </w:r>
-      <w:r>
-        <w:rPr>
-          <w:color w:val="FF0000"/>
-        </w:rPr>
-        <w:t xml:space="preserve"> </w:t>
-      </w:r>
-    </w:p>
-    <w:p>
-      <w:pPr>
-        <w:pStyle w:val="MyAbsatz"/>
-      </w:pPr>
-    </w:p>
-    <w:p>
-      <w:pPr>
-        <w:pStyle w:val="berschrift1"/>
-      </w:pPr>
-      <w:bookmarkStart w:id="23" w:name="_Toc33375947"/>
-      <w:r>
-        <w:t>Fazit</w:t>
-      </w:r>
-      <w:bookmarkEnd w:id="23"/>
-    </w:p>
-    <w:p>
-      <w:pPr>
-        <w:pStyle w:val="MyAbsatz"/>
-      </w:pPr>
-    </w:p>
-    <w:p>
-      <w:pPr>
-        <w:pStyle w:val="MyAbsatz"/>
-        <w:rPr>
-          <w:color w:val="FF0000"/>
-        </w:rPr>
-      </w:pPr>
-      <w:r>
-        <w:rPr>
-          <w:color w:val="FF0000"/>
-        </w:rPr>
-        <w:t>Im Kontext diese</w:t>
-      </w:r>
-      <w:r>
-        <w:rPr>
-          <w:color w:val="FF0000"/>
-        </w:rPr>
-        <w:t xml:space="preserve">r Entwurfsarbeit </w:t>
-      </w:r>
-      <w:r>
-        <w:rPr>
-          <w:color w:val="FF0000"/>
-        </w:rPr>
-        <w:t xml:space="preserve">wurden der Aspekt der Kommunikation von mehreren Computerprogrammen untereinander genauer betrachtet. Dabei wurden die Protokolle zur Kommunikation entsprechend der Anforderungen selbst entworfen, implementiert und getestet. Dadurch konnte ein tieferes Verständnis über Rechnerkommunikation erworben werden und vor allem mit den Technologien gRPC und MQTT angewandt werden. </w:t>
-      </w:r>
-      <w:r>
-        <w:rPr>
-          <w:color w:val="FF0000"/>
-        </w:rPr>
-        <w:t xml:space="preserve">Projektes wurde die Thematik Rückkehr des Wolfes nach Deutschland genauer betrachtet. </w:t>
-      </w:r>
-      <w:r>
-        <w:rPr>
-          <w:color w:val="FF0000"/>
-        </w:rPr>
-        <w:t>Zugleich wurde mit der Thematik „</w:t>
-      </w:r>
-      <w:proofErr w:type="spellStart"/>
-      <w:r>
-        <w:rPr>
-          <w:color w:val="FF0000"/>
-        </w:rPr>
-        <w:t>Torrentnetzwerke</w:t>
-      </w:r>
-      <w:proofErr w:type="spellEnd"/>
-      <w:r>
-        <w:rPr>
-          <w:color w:val="FF0000"/>
-        </w:rPr>
-        <w:t xml:space="preserve">“ ein besonderes Augenmerk auf die Punkte der Datensicherheit, darunter Redundanz, Integrität und Anonymität gelegt. Diese sind vor allem im Kontext der zunehmenden Digitalisierung von Daten und Prozessen besonders wichtig. Zudem beinhaltet die Thematik „Torrentnetzwerk“ auch </w:t>
-      </w:r>
-      <w:r>
-        <w:rPr>
-          <w:color w:val="FF0000"/>
-        </w:rPr>
-        <w:t>Prinzipien</w:t>
-      </w:r>
-      <w:r>
-        <w:rPr>
-          <w:color w:val="FF0000"/>
-        </w:rPr>
-        <w:t xml:space="preserve"> </w:t>
-      </w:r>
-      <w:r>
-        <w:rPr>
-          <w:color w:val="FF0000"/>
-        </w:rPr>
-        <w:t>von</w:t>
-      </w:r>
-      <w:r>
-        <w:rPr>
-          <w:color w:val="FF0000"/>
-        </w:rPr>
-        <w:t xml:space="preserve"> </w:t>
-      </w:r>
-      <w:r>
-        <w:rPr>
-          <w:color w:val="FF0000"/>
-        </w:rPr>
-        <w:t>v</w:t>
-      </w:r>
-      <w:r>
-        <w:rPr>
-          <w:color w:val="FF0000"/>
-        </w:rPr>
-        <w:t xml:space="preserve">erteilten </w:t>
-      </w:r>
-      <w:r>
-        <w:rPr>
-          <w:color w:val="FF0000"/>
-        </w:rPr>
-        <w:t xml:space="preserve">Systemen, welche auch in anderen zukunftsweisenden Themen wie </w:t>
-      </w:r>
-      <w:proofErr w:type="spellStart"/>
-      <w:r>
-        <w:rPr>
-          <w:color w:val="FF0000"/>
-        </w:rPr>
-        <w:t>Grid</w:t>
-      </w:r>
-      <w:proofErr w:type="spellEnd"/>
-      <w:r>
-        <w:rPr>
-          <w:color w:val="FF0000"/>
-        </w:rPr>
-        <w:t>, Cloud und Edge Computing umgesetzt werden.</w:t>
-      </w:r>
-      <w:r>
-        <w:rPr>
-          <w:color w:val="FF0000"/>
-        </w:rPr>
-        <w:t xml:space="preserve"> Aufgrund einer Technologierecherche vor Beginn der Implementierungsphase, konnte Aufwand eingespart werden der eine Technologieänderung </w:t>
-      </w:r>
-      <w:r>
-        <w:rPr>
-          <w:color w:val="FF0000"/>
-        </w:rPr>
-        <w:t xml:space="preserve">von CORBA zu gRPC </w:t>
-      </w:r>
-      <w:r>
-        <w:rPr>
-          <w:color w:val="FF0000"/>
-        </w:rPr>
-        <w:t>mitten in der Implem</w:t>
-      </w:r>
-      <w:r>
-        <w:rPr>
-          <w:color w:val="FF0000"/>
-        </w:rPr>
-        <w:t xml:space="preserve">entierungsphase bedeutet hätte. </w:t>
-      </w:r>
-      <w:r>
-        <w:rPr>
-          <w:color w:val="FF0000"/>
-        </w:rPr>
-        <w:t xml:space="preserve">Ab </w:t>
-      </w:r>
-      <w:r>
-        <w:rPr>
-          <w:color w:val="FF0000"/>
-        </w:rPr>
-        <w:t xml:space="preserve">Beginn der </w:t>
-      </w:r>
-      <w:r>
-        <w:rPr>
-          <w:color w:val="FF0000"/>
-        </w:rPr>
-        <w:t xml:space="preserve">Implementierungsphase wurde </w:t>
-      </w:r>
-      <w:r>
-        <w:rPr>
-          <w:color w:val="FF0000"/>
-        </w:rPr>
-        <w:t>inkrementell gearbeitet und der dabei entstehende Stand mit jedem Inkrement mittels Modultests getestet. Ein abschließender Systemtest wurde am Ende der Implementierungsphase angeschlossen.</w:t>
-      </w:r>
-    </w:p>
-    <w:p>
-      <w:pPr>
-        <w:pStyle w:val="MyAbsatz"/>
-      </w:pPr>
-      <w:r>
-        <w:rPr>
-          <w:color w:val="FF0000"/>
-        </w:rPr>
-        <w:t>Mit</w:t>
-      </w:r>
-      <w:r>
-        <w:rPr>
-          <w:color w:val="FF0000"/>
-        </w:rPr>
-        <w:t xml:space="preserve"> Ablauf der Projektlaufzeit ist damit ein funktionsfähiger Prototyp </w:t>
-      </w:r>
-      <w:r>
-        <w:rPr>
-          <w:color w:val="FF0000"/>
-        </w:rPr>
-        <w:t>eines abgewandelten Torrentnetzwerkes</w:t>
-      </w:r>
-      <w:r>
-        <w:rPr>
-          <w:color w:val="FF0000"/>
-        </w:rPr>
-        <w:t xml:space="preserve"> </w:t>
-      </w:r>
-      <w:r>
-        <w:rPr>
-          <w:color w:val="FF0000"/>
-        </w:rPr>
-        <w:t xml:space="preserve">unter Berücksichtigung der zu Beginn aufgestellten Anforderungen konzipiert, realisiert und getestet. Die Tests haben </w:t>
-      </w:r>
-      <w:r>
-        <w:rPr>
-          <w:color w:val="FF0000"/>
-        </w:rPr>
-        <w:t xml:space="preserve">das Funktionieren </w:t>
-      </w:r>
-      <w:r>
-        <w:rPr>
-          <w:color w:val="FF0000"/>
-        </w:rPr>
-        <w:t xml:space="preserve">des Systems bestätigt. Für </w:t>
-      </w:r>
-      <w:r>
-        <w:rPr>
-          <w:color w:val="FF0000"/>
-        </w:rPr>
-        <w:t xml:space="preserve">einen professionellen Einsatz </w:t>
-      </w:r>
-      <w:r>
-        <w:rPr>
-          <w:color w:val="FF0000"/>
-        </w:rPr>
-        <w:t xml:space="preserve">ist das entwickelte System jedoch nicht geeignet. Zum einen fehlen noch weitere Sicherheitsfunktionen wie Verschlüsselung und Authentifikation, zum anderen </w:t>
-      </w:r>
-      <w:r>
-        <w:rPr>
-          <w:color w:val="FF0000"/>
-        </w:rPr>
-        <w:t xml:space="preserve">wurde noch keine Belastungstests durchgeführt, um die Verfügbarkeit des Systems zu überprüfen und gegebenenfalls zu verbessern. Das selbstimplementierte System würde zudem den permanenten Betrieb mehrerer Server als </w:t>
-      </w:r>
-      <w:proofErr w:type="spellStart"/>
-      <w:r>
-        <w:rPr>
-          <w:color w:val="FF0000"/>
-        </w:rPr>
-        <w:t>Torrent</w:t>
-      </w:r>
-      <w:proofErr w:type="spellEnd"/>
-      <w:r>
-        <w:rPr>
-          <w:color w:val="FF0000"/>
-        </w:rPr>
-        <w:t xml:space="preserve">- </w:t>
-      </w:r>
-      <w:proofErr w:type="gramStart"/>
-      <w:r>
-        <w:rPr>
-          <w:color w:val="FF0000"/>
-        </w:rPr>
-        <w:t>und  Trackerserver</w:t>
-      </w:r>
-      <w:proofErr w:type="gramEnd"/>
-      <w:r>
-        <w:rPr>
-          <w:color w:val="FF0000"/>
-        </w:rPr>
-        <w:t xml:space="preserve"> erfordern sowie eingetragene Domains oder statische IP-Adressen, u die Funktionalität durchgehend zu gewährleisten. Dieser Kostenfaktor stünde nicht in Relation zum erbrachten nutzen und ist daher abzulehnen. </w:t>
-      </w:r>
-    </w:p>
-    <w:p>
-      <w:pPr>
-        <w:pStyle w:val="MyAbsatz"/>
-        <w:rPr>
-          <w:color w:val="FF0000"/>
-        </w:rPr>
-      </w:pPr>
-      <w:r>
-        <w:rPr>
-          <w:color w:val="FF0000"/>
-        </w:rPr>
-        <w:t xml:space="preserve">Als grundlegende Erkundung dieses Gebiets ist das Projekt dennoch erfolgreich gewesen. Es konnte gezeigt werden, dass es möglich ist </w:t>
-      </w:r>
-      <w:r>
-        <w:rPr>
-          <w:color w:val="FF0000"/>
-        </w:rPr>
-        <w:t>in kurzer Zeit ein solches System mit Schnittstellenbeschreibungen zu entwerfen</w:t>
-      </w:r>
-      <w:r>
-        <w:rPr>
-          <w:color w:val="FF0000"/>
-        </w:rPr>
-        <w:t xml:space="preserve">, zu implementieren und zu testen. </w:t>
-      </w:r>
-      <w:r>
-        <w:rPr>
-          <w:color w:val="FF0000"/>
-        </w:rPr>
-        <w:t xml:space="preserve">Ob und wie diese Erkenntnis in Zukunft genutzt werden wird ist vorerst nicht ersichtlich, weitere Möglichkeiten was und wie verbessert werden kann wird im Ausblick dargestellt. </w:t>
-      </w:r>
-    </w:p>
-    <w:p>
-      <w:pPr>
-        <w:pStyle w:val="MyAbsatz"/>
-      </w:pPr>
-    </w:p>
-    <w:p>
-      <w:pPr>
-        <w:pStyle w:val="berschrift1"/>
-      </w:pPr>
-      <w:bookmarkStart w:id="24" w:name="_Toc33375948"/>
-      <w:r>
-        <w:t>Ausblick</w:t>
-      </w:r>
-      <w:bookmarkEnd w:id="24"/>
-    </w:p>
-    <w:p>
-      <w:pPr>
-        <w:pStyle w:val="MyAbsatz"/>
-      </w:pPr>
-    </w:p>
-    <w:p>
-      <w:pPr>
-        <w:pStyle w:val="MyAbsatz"/>
-        <w:rPr>
-          <w:color w:val="FF0000"/>
-        </w:rPr>
-      </w:pPr>
-      <w:r>
-        <w:rPr>
-          <w:color w:val="FF0000"/>
-        </w:rPr>
-        <w:t xml:space="preserve">Nach erfolgreicher Konzeption und Realisierung eines </w:t>
-      </w:r>
-      <w:r>
-        <w:rPr>
-          <w:color w:val="FF0000"/>
-        </w:rPr>
-        <w:t>prototypischen Systems</w:t>
-      </w:r>
-      <w:r>
-        <w:rPr>
-          <w:color w:val="FF0000"/>
-        </w:rPr>
-        <w:t xml:space="preserve"> kann diese Grundlagenerkundung genutzt werden um ein potenziell marktreifes Produkt weiter zu entwickel</w:t>
-      </w:r>
-      <w:r>
-        <w:rPr>
-          <w:color w:val="FF0000"/>
-        </w:rPr>
-        <w:t xml:space="preserve">n. Dabei ist vordergründig das Eliminieren des Trackerserver das Ziel das verfolgt werden muss, um das implementierte PTN als normales Torrentnetzwerk nennen zu können. Mittels eines dezentralen Hochladevorgangs von Nutzdaten könnte dieses Ziel </w:t>
-      </w:r>
-      <w:proofErr w:type="gramStart"/>
-      <w:r>
-        <w:rPr>
-          <w:color w:val="FF0000"/>
-        </w:rPr>
-        <w:t>weiter verfolgt</w:t>
-      </w:r>
-      <w:proofErr w:type="gramEnd"/>
-      <w:r>
-        <w:rPr>
-          <w:color w:val="FF0000"/>
-        </w:rPr>
-        <w:t xml:space="preserve"> werden. Des Weiteren müsste mit Abschaffung eines </w:t>
-      </w:r>
-      <w:proofErr w:type="spellStart"/>
-      <w:r>
-        <w:rPr>
-          <w:color w:val="FF0000"/>
-        </w:rPr>
-        <w:t>Trackerservers</w:t>
-      </w:r>
-      <w:proofErr w:type="spellEnd"/>
-      <w:r>
-        <w:rPr>
-          <w:color w:val="FF0000"/>
-        </w:rPr>
-        <w:t xml:space="preserve"> auch der regelmäßige </w:t>
-      </w:r>
-      <w:r>
-        <w:rPr>
-          <w:color w:val="FF0000"/>
-        </w:rPr>
-        <w:lastRenderedPageBreak/>
-        <w:t>Datenaustausch zwischen den Torrentservern gewährleistet sein, was zusätzliche Kommunikationsprotokolle erfordert. Ein Fall der bisher ebenfalls nicht betrachtet wurde ist die dynamische Veränderung der Anzahl von Torrentservern im Netzwerk. Fällt ein Torrentserver aus dem Netzwerk weg, müssen die Datenpakete die dieser mit sich führte neu verteilt werden ohne z.B. die Redundanz zu gefährden. Kommt ein neuer Server in das Netzwerk hinzu, müssen Pakete von den anderen Servern auf diesen neuen umverteilt werden</w:t>
-      </w:r>
-    </w:p>
-    <w:p>
-      <w:pPr>
-        <w:pStyle w:val="MyAbsatz"/>
-      </w:pPr>
-      <w:r>
-        <w:rPr>
-          <w:color w:val="FF0000"/>
-        </w:rPr>
-        <w:t xml:space="preserve">, die Unterscheidung zwischen Trackerserver und </w:t>
-      </w:r>
-      <w:proofErr w:type="gramStart"/>
-      <w:r>
-        <w:rPr>
-          <w:color w:val="FF0000"/>
-        </w:rPr>
-        <w:t>Torrentserver</w:t>
-      </w:r>
-      <w:r>
-        <w:t xml:space="preserve">  das</w:t>
-      </w:r>
-      <w:proofErr w:type="gramEnd"/>
-      <w:r>
-        <w:t xml:space="preserve"> </w:t>
-      </w:r>
-      <w:r>
-        <w:t>Hardwarekomponenten und der Bildklassifizierungsalgorithmus als Punkte mit dem größten Ausbaupotenzial zu nennen. Im Bereich der Hardware ist eine hochauflösende Kamera mit großem Aufnahmewinkel, eines feste oder unabhängige Stromversorgung, sowie Witterungs- und Diebstahlschutz zu nennen. Im Bereich der Bildklassifizierung könnten bessere Ergebnisse mit einer lokalen, einer drittanbieterunabhängigen und/ oder einer selbst auf einen bestimmten Bereich trainierten künstlichen Intelligenz erzielt werden.</w:t>
-      </w:r>
-    </w:p>
-    <w:p>
-      <w:pPr>
-        <w:pStyle w:val="MyAbsatz"/>
-      </w:pPr>
-      <w:r>
-        <w:t xml:space="preserve">Werden diese Erweiterungen berücksichtigt oder ähnliche Verbesserungen eingeführt, die die Funktionalität des Gesamtsystems stabilisieren oder erweitern, kann ein solches Produkt die anfangs gesetzte Motivation als neues Projektziel erreichen und so einen Beitrag zur nachhaltigen Entwicklung der Pflanzen- und Tierwelt leisten. Zudem skaliert ein solches Projekt auch global, denn jedes System für sich ist unabhängig. Kumulierte man die Daten einzelner Systeme ließe sich zudem ein Beitrag zum </w:t>
+        <w:t xml:space="preserve">Projekt auch global, denn jedes System für sich ist unabhängig. Kumulierte man die Daten einzelner Systeme ließe sich zudem ein Beitrag zum </w:t>
       </w:r>
       <w:proofErr w:type="spellStart"/>
       <w:r>
@@ -7060,6 +7219,7 @@
           <w:t>https://github.com/NeumannDirk/MyTorrent</w:t>
         </w:r>
       </w:hyperlink>
+      <w:bookmarkEnd w:id="0"/>
     </w:p>
     <w:sectPr>
       <w:headerReference w:type="default" r:id="rId13"/>
@@ -7123,6 +7283,7 @@
           <w:docPartUnique/>
         </w:docPartObj>
       </w:sdtPr>
+      <w:sdtEndPr/>
       <w:sdtContent>
         <w:r>
           <w:fldChar w:fldCharType="begin"/>
@@ -7137,7 +7298,7 @@
           <w:rPr>
             <w:noProof/>
           </w:rPr>
-          <w:t>15</w:t>
+          <w:t>16</w:t>
         </w:r>
         <w:r>
           <w:fldChar w:fldCharType="end"/>
@@ -11393,7 +11554,7 @@
 </file>
 
 <file path=customXml/itemProps1.xml><?xml version="1.0" encoding="utf-8"?>
-<ds:datastoreItem xmlns:ds="http://schemas.openxmlformats.org/officeDocument/2006/customXml" ds:itemID="{616DFEF9-C45B-494F-8E02-B447578084A9}">
+<ds:datastoreItem xmlns:ds="http://schemas.openxmlformats.org/officeDocument/2006/customXml" ds:itemID="{0040ABEE-A6EF-45AE-A550-007DCD125E14}">
   <ds:schemaRefs>
     <ds:schemaRef ds:uri="http://schemas.openxmlformats.org/officeDocument/2006/bibliography"/>
   </ds:schemaRefs>

</xml_diff>

<commit_message>
More documentation + Bug Fixes
</commit_message>
<xml_diff>
--- a/Documentation/Dokumentation_Entwurfsarbeit.docx
+++ b/Documentation/Dokumentation_Entwurfsarbeit.docx
@@ -499,7 +499,7 @@
           <w:lang w:val="en-CA" w:eastAsia="en-CA"/>
         </w:rPr>
       </w:pPr>
-      <w:hyperlink w:anchor="_Toc33828671" w:history="1">
+      <w:hyperlink w:anchor="_Toc33911343" w:history="1">
         <w:r>
           <w:rPr>
             <w:rStyle w:val="Hyperlink"/>
@@ -544,7 +544,7 @@
             <w:noProof/>
             <w:webHidden/>
           </w:rPr>
-          <w:instrText xml:space="preserve"> PAGEREF _Toc33828671 \h </w:instrText>
+          <w:instrText xml:space="preserve"> PAGEREF _Toc33911343 \h </w:instrText>
         </w:r>
         <w:r>
           <w:rPr>
@@ -585,7 +585,7 @@
           <w:lang w:val="en-CA" w:eastAsia="en-CA"/>
         </w:rPr>
       </w:pPr>
-      <w:hyperlink w:anchor="_Toc33828672" w:history="1">
+      <w:hyperlink w:anchor="_Toc33911344" w:history="1">
         <w:r>
           <w:rPr>
             <w:rStyle w:val="Hyperlink"/>
@@ -630,7 +630,7 @@
             <w:noProof/>
             <w:webHidden/>
           </w:rPr>
-          <w:instrText xml:space="preserve"> PAGEREF _Toc33828672 \h </w:instrText>
+          <w:instrText xml:space="preserve"> PAGEREF _Toc33911344 \h </w:instrText>
         </w:r>
         <w:r>
           <w:rPr>
@@ -671,7 +671,7 @@
           <w:lang w:val="en-CA" w:eastAsia="en-CA"/>
         </w:rPr>
       </w:pPr>
-      <w:hyperlink w:anchor="_Toc33828673" w:history="1">
+      <w:hyperlink w:anchor="_Toc33911345" w:history="1">
         <w:r>
           <w:rPr>
             <w:rStyle w:val="Hyperlink"/>
@@ -716,7 +716,7 @@
             <w:noProof/>
             <w:webHidden/>
           </w:rPr>
-          <w:instrText xml:space="preserve"> PAGEREF _Toc33828673 \h </w:instrText>
+          <w:instrText xml:space="preserve"> PAGEREF _Toc33911345 \h </w:instrText>
         </w:r>
         <w:r>
           <w:rPr>
@@ -757,7 +757,7 @@
           <w:lang w:val="en-CA" w:eastAsia="en-CA"/>
         </w:rPr>
       </w:pPr>
-      <w:hyperlink w:anchor="_Toc33828674" w:history="1">
+      <w:hyperlink w:anchor="_Toc33911346" w:history="1">
         <w:r>
           <w:rPr>
             <w:rStyle w:val="Hyperlink"/>
@@ -802,7 +802,7 @@
             <w:noProof/>
             <w:webHidden/>
           </w:rPr>
-          <w:instrText xml:space="preserve"> PAGEREF _Toc33828674 \h </w:instrText>
+          <w:instrText xml:space="preserve"> PAGEREF _Toc33911346 \h </w:instrText>
         </w:r>
         <w:r>
           <w:rPr>
@@ -843,7 +843,7 @@
           <w:lang w:val="en-CA" w:eastAsia="en-CA"/>
         </w:rPr>
       </w:pPr>
-      <w:hyperlink w:anchor="_Toc33828675" w:history="1">
+      <w:hyperlink w:anchor="_Toc33911347" w:history="1">
         <w:r>
           <w:rPr>
             <w:rStyle w:val="Hyperlink"/>
@@ -888,7 +888,7 @@
             <w:noProof/>
             <w:webHidden/>
           </w:rPr>
-          <w:instrText xml:space="preserve"> PAGEREF _Toc33828675 \h </w:instrText>
+          <w:instrText xml:space="preserve"> PAGEREF _Toc33911347 \h </w:instrText>
         </w:r>
         <w:r>
           <w:rPr>
@@ -929,7 +929,7 @@
           <w:lang w:val="en-CA" w:eastAsia="en-CA"/>
         </w:rPr>
       </w:pPr>
-      <w:hyperlink w:anchor="_Toc33828676" w:history="1">
+      <w:hyperlink w:anchor="_Toc33911348" w:history="1">
         <w:r>
           <w:rPr>
             <w:rStyle w:val="Hyperlink"/>
@@ -974,7 +974,7 @@
             <w:noProof/>
             <w:webHidden/>
           </w:rPr>
-          <w:instrText xml:space="preserve"> PAGEREF _Toc33828676 \h </w:instrText>
+          <w:instrText xml:space="preserve"> PAGEREF _Toc33911348 \h </w:instrText>
         </w:r>
         <w:r>
           <w:rPr>
@@ -1015,7 +1015,7 @@
           <w:lang w:val="en-CA" w:eastAsia="en-CA"/>
         </w:rPr>
       </w:pPr>
-      <w:hyperlink w:anchor="_Toc33828677" w:history="1">
+      <w:hyperlink w:anchor="_Toc33911349" w:history="1">
         <w:r>
           <w:rPr>
             <w:rStyle w:val="Hyperlink"/>
@@ -1060,7 +1060,7 @@
             <w:noProof/>
             <w:webHidden/>
           </w:rPr>
-          <w:instrText xml:space="preserve"> PAGEREF _Toc33828677 \h </w:instrText>
+          <w:instrText xml:space="preserve"> PAGEREF _Toc33911349 \h </w:instrText>
         </w:r>
         <w:r>
           <w:rPr>
@@ -1101,7 +1101,7 @@
           <w:lang w:val="en-CA" w:eastAsia="en-CA"/>
         </w:rPr>
       </w:pPr>
-      <w:hyperlink w:anchor="_Toc33828678" w:history="1">
+      <w:hyperlink w:anchor="_Toc33911350" w:history="1">
         <w:r>
           <w:rPr>
             <w:rStyle w:val="Hyperlink"/>
@@ -1146,7 +1146,7 @@
             <w:noProof/>
             <w:webHidden/>
           </w:rPr>
-          <w:instrText xml:space="preserve"> PAGEREF _Toc33828678 \h </w:instrText>
+          <w:instrText xml:space="preserve"> PAGEREF _Toc33911350 \h </w:instrText>
         </w:r>
         <w:r>
           <w:rPr>
@@ -1187,7 +1187,7 @@
           <w:lang w:val="en-CA" w:eastAsia="en-CA"/>
         </w:rPr>
       </w:pPr>
-      <w:hyperlink w:anchor="_Toc33828679" w:history="1">
+      <w:hyperlink w:anchor="_Toc33911351" w:history="1">
         <w:r>
           <w:rPr>
             <w:rStyle w:val="Hyperlink"/>
@@ -1232,7 +1232,7 @@
             <w:noProof/>
             <w:webHidden/>
           </w:rPr>
-          <w:instrText xml:space="preserve"> PAGEREF _Toc33828679 \h </w:instrText>
+          <w:instrText xml:space="preserve"> PAGEREF _Toc33911351 \h </w:instrText>
         </w:r>
         <w:r>
           <w:rPr>
@@ -1252,7 +1252,7 @@
             <w:noProof/>
             <w:webHidden/>
           </w:rPr>
-          <w:t>12</w:t>
+          <w:t>13</w:t>
         </w:r>
         <w:r>
           <w:rPr>
@@ -1273,7 +1273,7 @@
           <w:lang w:val="en-CA" w:eastAsia="en-CA"/>
         </w:rPr>
       </w:pPr>
-      <w:hyperlink w:anchor="_Toc33828680" w:history="1">
+      <w:hyperlink w:anchor="_Toc33911352" w:history="1">
         <w:r>
           <w:rPr>
             <w:rStyle w:val="Hyperlink"/>
@@ -1318,7 +1318,7 @@
             <w:noProof/>
             <w:webHidden/>
           </w:rPr>
-          <w:instrText xml:space="preserve"> PAGEREF _Toc33828680 \h </w:instrText>
+          <w:instrText xml:space="preserve"> PAGEREF _Toc33911352 \h </w:instrText>
         </w:r>
         <w:r>
           <w:rPr>
@@ -1338,7 +1338,7 @@
             <w:noProof/>
             <w:webHidden/>
           </w:rPr>
-          <w:t>13</w:t>
+          <w:t>14</w:t>
         </w:r>
         <w:r>
           <w:rPr>
@@ -1359,7 +1359,7 @@
           <w:lang w:val="en-CA" w:eastAsia="en-CA"/>
         </w:rPr>
       </w:pPr>
-      <w:hyperlink w:anchor="_Toc33828681" w:history="1">
+      <w:hyperlink w:anchor="_Toc33911353" w:history="1">
         <w:r>
           <w:rPr>
             <w:rStyle w:val="Hyperlink"/>
@@ -1404,7 +1404,7 @@
             <w:noProof/>
             <w:webHidden/>
           </w:rPr>
-          <w:instrText xml:space="preserve"> PAGEREF _Toc33828681 \h </w:instrText>
+          <w:instrText xml:space="preserve"> PAGEREF _Toc33911353 \h </w:instrText>
         </w:r>
         <w:r>
           <w:rPr>
@@ -1424,7 +1424,7 @@
             <w:noProof/>
             <w:webHidden/>
           </w:rPr>
-          <w:t>14</w:t>
+          <w:t>15</w:t>
         </w:r>
         <w:r>
           <w:rPr>
@@ -1445,7 +1445,7 @@
           <w:lang w:val="en-CA" w:eastAsia="en-CA"/>
         </w:rPr>
       </w:pPr>
-      <w:hyperlink w:anchor="_Toc33828682" w:history="1">
+      <w:hyperlink w:anchor="_Toc33911354" w:history="1">
         <w:r>
           <w:rPr>
             <w:rStyle w:val="Hyperlink"/>
@@ -1490,7 +1490,7 @@
             <w:noProof/>
             <w:webHidden/>
           </w:rPr>
-          <w:instrText xml:space="preserve"> PAGEREF _Toc33828682 \h </w:instrText>
+          <w:instrText xml:space="preserve"> PAGEREF _Toc33911354 \h </w:instrText>
         </w:r>
         <w:r>
           <w:rPr>
@@ -1510,7 +1510,7 @@
             <w:noProof/>
             <w:webHidden/>
           </w:rPr>
-          <w:t>14</w:t>
+          <w:t>15</w:t>
         </w:r>
         <w:r>
           <w:rPr>
@@ -1531,7 +1531,7 @@
           <w:lang w:val="en-CA" w:eastAsia="en-CA"/>
         </w:rPr>
       </w:pPr>
-      <w:hyperlink w:anchor="_Toc33828683" w:history="1">
+      <w:hyperlink w:anchor="_Toc33911355" w:history="1">
         <w:r>
           <w:rPr>
             <w:rStyle w:val="Hyperlink"/>
@@ -1576,7 +1576,7 @@
             <w:noProof/>
             <w:webHidden/>
           </w:rPr>
-          <w:instrText xml:space="preserve"> PAGEREF _Toc33828683 \h </w:instrText>
+          <w:instrText xml:space="preserve"> PAGEREF _Toc33911355 \h </w:instrText>
         </w:r>
         <w:r>
           <w:rPr>
@@ -1596,7 +1596,7 @@
             <w:noProof/>
             <w:webHidden/>
           </w:rPr>
-          <w:t>15</w:t>
+          <w:t>16</w:t>
         </w:r>
         <w:r>
           <w:rPr>
@@ -1617,7 +1617,7 @@
           <w:lang w:val="en-CA" w:eastAsia="en-CA"/>
         </w:rPr>
       </w:pPr>
-      <w:hyperlink w:anchor="_Toc33828684" w:history="1">
+      <w:hyperlink w:anchor="_Toc33911356" w:history="1">
         <w:r>
           <w:rPr>
             <w:rStyle w:val="Hyperlink"/>
@@ -1662,7 +1662,7 @@
             <w:noProof/>
             <w:webHidden/>
           </w:rPr>
-          <w:instrText xml:space="preserve"> PAGEREF _Toc33828684 \h </w:instrText>
+          <w:instrText xml:space="preserve"> PAGEREF _Toc33911356 \h </w:instrText>
         </w:r>
         <w:r>
           <w:rPr>
@@ -1682,7 +1682,7 @@
             <w:noProof/>
             <w:webHidden/>
           </w:rPr>
-          <w:t>16</w:t>
+          <w:t>17</w:t>
         </w:r>
         <w:r>
           <w:rPr>
@@ -1703,7 +1703,7 @@
           <w:lang w:val="en-CA" w:eastAsia="en-CA"/>
         </w:rPr>
       </w:pPr>
-      <w:hyperlink w:anchor="_Toc33828685" w:history="1">
+      <w:hyperlink w:anchor="_Toc33911357" w:history="1">
         <w:r>
           <w:rPr>
             <w:rStyle w:val="Hyperlink"/>
@@ -1748,7 +1748,7 @@
             <w:noProof/>
             <w:webHidden/>
           </w:rPr>
-          <w:instrText xml:space="preserve"> PAGEREF _Toc33828685 \h </w:instrText>
+          <w:instrText xml:space="preserve"> PAGEREF _Toc33911357 \h </w:instrText>
         </w:r>
         <w:r>
           <w:rPr>
@@ -1768,7 +1768,7 @@
             <w:noProof/>
             <w:webHidden/>
           </w:rPr>
-          <w:t>17</w:t>
+          <w:t>18</w:t>
         </w:r>
         <w:r>
           <w:rPr>
@@ -1789,7 +1789,7 @@
           <w:lang w:val="en-CA" w:eastAsia="en-CA"/>
         </w:rPr>
       </w:pPr>
-      <w:hyperlink w:anchor="_Toc33828686" w:history="1">
+      <w:hyperlink w:anchor="_Toc33911358" w:history="1">
         <w:r>
           <w:rPr>
             <w:rStyle w:val="Hyperlink"/>
@@ -1834,7 +1834,7 @@
             <w:noProof/>
             <w:webHidden/>
           </w:rPr>
-          <w:instrText xml:space="preserve"> PAGEREF _Toc33828686 \h </w:instrText>
+          <w:instrText xml:space="preserve"> PAGEREF _Toc33911358 \h </w:instrText>
         </w:r>
         <w:r>
           <w:rPr>
@@ -1854,7 +1854,7 @@
             <w:noProof/>
             <w:webHidden/>
           </w:rPr>
-          <w:t>18</w:t>
+          <w:t>19</w:t>
         </w:r>
         <w:r>
           <w:rPr>
@@ -1875,7 +1875,7 @@
           <w:lang w:val="en-CA" w:eastAsia="en-CA"/>
         </w:rPr>
       </w:pPr>
-      <w:hyperlink w:anchor="_Toc33828687" w:history="1">
+      <w:hyperlink w:anchor="_Toc33911359" w:history="1">
         <w:r>
           <w:rPr>
             <w:rStyle w:val="Hyperlink"/>
@@ -1920,7 +1920,7 @@
             <w:noProof/>
             <w:webHidden/>
           </w:rPr>
-          <w:instrText xml:space="preserve"> PAGEREF _Toc33828687 \h </w:instrText>
+          <w:instrText xml:space="preserve"> PAGEREF _Toc33911359 \h </w:instrText>
         </w:r>
         <w:r>
           <w:rPr>
@@ -1940,7 +1940,7 @@
             <w:noProof/>
             <w:webHidden/>
           </w:rPr>
-          <w:t>19</w:t>
+          <w:t>20</w:t>
         </w:r>
         <w:r>
           <w:rPr>
@@ -1961,7 +1961,7 @@
           <w:lang w:val="en-CA" w:eastAsia="en-CA"/>
         </w:rPr>
       </w:pPr>
-      <w:hyperlink w:anchor="_Toc33828688" w:history="1">
+      <w:hyperlink w:anchor="_Toc33911360" w:history="1">
         <w:r>
           <w:rPr>
             <w:rStyle w:val="Hyperlink"/>
@@ -2006,7 +2006,7 @@
             <w:noProof/>
             <w:webHidden/>
           </w:rPr>
-          <w:instrText xml:space="preserve"> PAGEREF _Toc33828688 \h </w:instrText>
+          <w:instrText xml:space="preserve"> PAGEREF _Toc33911360 \h </w:instrText>
         </w:r>
         <w:r>
           <w:rPr>
@@ -2026,7 +2026,7 @@
             <w:noProof/>
             <w:webHidden/>
           </w:rPr>
-          <w:t>19</w:t>
+          <w:t>20</w:t>
         </w:r>
         <w:r>
           <w:rPr>
@@ -2047,7 +2047,7 @@
           <w:lang w:val="en-CA" w:eastAsia="en-CA"/>
         </w:rPr>
       </w:pPr>
-      <w:hyperlink w:anchor="_Toc33828689" w:history="1">
+      <w:hyperlink w:anchor="_Toc33911361" w:history="1">
         <w:r>
           <w:rPr>
             <w:rStyle w:val="Hyperlink"/>
@@ -2092,7 +2092,7 @@
             <w:noProof/>
             <w:webHidden/>
           </w:rPr>
-          <w:instrText xml:space="preserve"> PAGEREF _Toc33828689 \h </w:instrText>
+          <w:instrText xml:space="preserve"> PAGEREF _Toc33911361 \h </w:instrText>
         </w:r>
         <w:r>
           <w:rPr>
@@ -2112,7 +2112,7 @@
             <w:noProof/>
             <w:webHidden/>
           </w:rPr>
-          <w:t>19</w:t>
+          <w:t>20</w:t>
         </w:r>
         <w:r>
           <w:rPr>
@@ -2133,7 +2133,7 @@
           <w:lang w:val="en-CA" w:eastAsia="en-CA"/>
         </w:rPr>
       </w:pPr>
-      <w:hyperlink w:anchor="_Toc33828690" w:history="1">
+      <w:hyperlink w:anchor="_Toc33911362" w:history="1">
         <w:r>
           <w:rPr>
             <w:rStyle w:val="Hyperlink"/>
@@ -2178,7 +2178,7 @@
             <w:noProof/>
             <w:webHidden/>
           </w:rPr>
-          <w:instrText xml:space="preserve"> PAGEREF _Toc33828690 \h </w:instrText>
+          <w:instrText xml:space="preserve"> PAGEREF _Toc33911362 \h </w:instrText>
         </w:r>
         <w:r>
           <w:rPr>
@@ -2198,7 +2198,7 @@
             <w:noProof/>
             <w:webHidden/>
           </w:rPr>
-          <w:t>19</w:t>
+          <w:t>20</w:t>
         </w:r>
         <w:r>
           <w:rPr>
@@ -4496,7 +4496,7 @@
           <w:rFonts w:asciiTheme="minorHAnsi" w:hAnsiTheme="minorHAnsi" w:cstheme="minorHAnsi"/>
         </w:rPr>
       </w:pPr>
-      <w:bookmarkStart w:id="0" w:name="_Toc33828671"/>
+      <w:bookmarkStart w:id="0" w:name="_Toc33911343"/>
       <w:r>
         <w:rPr>
           <w:rFonts w:asciiTheme="minorHAnsi" w:hAnsiTheme="minorHAnsi" w:cstheme="minorHAnsi"/>
@@ -4659,7 +4659,7 @@
           <w:rFonts w:asciiTheme="minorHAnsi" w:hAnsiTheme="minorHAnsi" w:cstheme="minorHAnsi"/>
         </w:rPr>
       </w:pPr>
-      <w:bookmarkStart w:id="1" w:name="_Toc33828672"/>
+      <w:bookmarkStart w:id="1" w:name="_Toc33911344"/>
       <w:r>
         <w:rPr>
           <w:rFonts w:asciiTheme="minorHAnsi" w:hAnsiTheme="minorHAnsi" w:cstheme="minorHAnsi"/>
@@ -5584,6 +5584,106 @@
           <w:szCs w:val="24"/>
         </w:rPr>
       </w:pPr>
+      <w:r>
+        <w:rPr>
+          <w:rFonts w:asciiTheme="minorHAnsi" w:hAnsiTheme="minorHAnsi" w:cstheme="minorHAnsi"/>
+          <w:szCs w:val="24"/>
+        </w:rPr>
+        <w:t xml:space="preserve">Als eine der letzten Änderungen wurde von einer Implementation mit Java abgesehen. Diese war ursprünglich als zusätzliche Implementierung des Torrentservers </w:t>
+      </w:r>
+      <w:r>
+        <w:rPr>
+          <w:rFonts w:asciiTheme="minorHAnsi" w:hAnsiTheme="minorHAnsi" w:cstheme="minorHAnsi"/>
+          <w:szCs w:val="24"/>
+        </w:rPr>
+        <w:t>vor</w:t>
+      </w:r>
+      <w:r>
+        <w:rPr>
+          <w:rFonts w:asciiTheme="minorHAnsi" w:hAnsiTheme="minorHAnsi" w:cstheme="minorHAnsi"/>
+          <w:szCs w:val="24"/>
+        </w:rPr>
+        <w:t xml:space="preserve">gesehen um die Interoperabilität zwischen verschiedenen Sprachen mit </w:t>
+      </w:r>
+      <w:r>
+        <w:rPr>
+          <w:rFonts w:asciiTheme="minorHAnsi" w:hAnsiTheme="minorHAnsi" w:cstheme="minorHAnsi"/>
+          <w:szCs w:val="24"/>
+        </w:rPr>
+        <w:t>gRPC</w:t>
+      </w:r>
+      <w:r>
+        <w:rPr>
+          <w:rFonts w:asciiTheme="minorHAnsi" w:hAnsiTheme="minorHAnsi" w:cstheme="minorHAnsi"/>
+          <w:szCs w:val="24"/>
+        </w:rPr>
+        <w:t xml:space="preserve"> zu zeigen. Während der Implementationsphase wurde diese Entscheidung verworfen. Dies hat mehrere G</w:t>
+      </w:r>
+      <w:r>
+        <w:rPr>
+          <w:rFonts w:asciiTheme="minorHAnsi" w:hAnsiTheme="minorHAnsi" w:cstheme="minorHAnsi"/>
+          <w:szCs w:val="24"/>
+        </w:rPr>
+        <w:t xml:space="preserve">ründe. Die </w:t>
+      </w:r>
+      <w:r>
+        <w:rPr>
+          <w:rFonts w:asciiTheme="minorHAnsi" w:hAnsiTheme="minorHAnsi" w:cstheme="minorHAnsi"/>
+          <w:szCs w:val="24"/>
+        </w:rPr>
+        <w:t xml:space="preserve">Sprachen C# und Java </w:t>
+      </w:r>
+      <w:r>
+        <w:rPr>
+          <w:rFonts w:asciiTheme="minorHAnsi" w:hAnsiTheme="minorHAnsi" w:cstheme="minorHAnsi"/>
+          <w:szCs w:val="24"/>
+        </w:rPr>
+        <w:t xml:space="preserve">sind sich </w:t>
+      </w:r>
+      <w:r>
+        <w:rPr>
+          <w:rFonts w:asciiTheme="minorHAnsi" w:hAnsiTheme="minorHAnsi" w:cstheme="minorHAnsi"/>
+          <w:szCs w:val="24"/>
+        </w:rPr>
+        <w:t xml:space="preserve">syntaktisch sehr ähnlich und gehören zum gleichen Programmierparadigma. Der Lerneffekt wäre hier sehr gering gewesen und die eigentliche Arbeit an dieser Aufgabe hätte zu großen Teilen aus dem Kopieren von Quellcode bestanden und leichten Syntaxänderungen, wie zum Beispiel bei einer </w:t>
+      </w:r>
+      <w:proofErr w:type="spellStart"/>
+      <w:r>
+        <w:rPr>
+          <w:rFonts w:asciiTheme="minorHAnsi" w:hAnsiTheme="minorHAnsi" w:cstheme="minorHAnsi"/>
+          <w:szCs w:val="24"/>
+        </w:rPr>
+        <w:t>foreach</w:t>
+      </w:r>
+      <w:proofErr w:type="spellEnd"/>
+      <w:r>
+        <w:rPr>
+          <w:rFonts w:asciiTheme="minorHAnsi" w:hAnsiTheme="minorHAnsi" w:cstheme="minorHAnsi"/>
+          <w:szCs w:val="24"/>
+        </w:rPr>
+        <w:t>-Schleife</w:t>
+      </w:r>
+      <w:r>
+        <w:rPr>
+          <w:rFonts w:asciiTheme="minorHAnsi" w:hAnsiTheme="minorHAnsi" w:cstheme="minorHAnsi"/>
+          <w:szCs w:val="24"/>
+        </w:rPr>
+        <w:t>. Die daraus resultierende Zeit die im Rahmen des Projektes mehr zur Verfügung stand konnte stattdessen darauf verwendet werden die Anwendungen in C# stärker konfigurierbar zu machen und detailliert</w:t>
+      </w:r>
+      <w:r>
+        <w:rPr>
+          <w:rFonts w:asciiTheme="minorHAnsi" w:hAnsiTheme="minorHAnsi" w:cstheme="minorHAnsi"/>
+          <w:szCs w:val="24"/>
+        </w:rPr>
+        <w:t>er</w:t>
+      </w:r>
+      <w:r>
+        <w:rPr>
+          <w:rFonts w:asciiTheme="minorHAnsi" w:hAnsiTheme="minorHAnsi" w:cstheme="minorHAnsi"/>
+          <w:szCs w:val="24"/>
+        </w:rPr>
+        <w:t xml:space="preserve"> testen können. </w:t>
+      </w:r>
     </w:p>
     <w:p>
       <w:pPr>
@@ -5643,7 +5743,7 @@
           <w:rFonts w:asciiTheme="minorHAnsi" w:hAnsiTheme="minorHAnsi" w:cstheme="minorHAnsi"/>
         </w:rPr>
       </w:pPr>
-      <w:bookmarkStart w:id="2" w:name="_Toc33828673"/>
+      <w:bookmarkStart w:id="2" w:name="_Toc33911345"/>
       <w:r>
         <w:rPr>
           <w:rFonts w:asciiTheme="minorHAnsi" w:hAnsiTheme="minorHAnsi" w:cstheme="minorHAnsi"/>
@@ -5703,7 +5803,7 @@
         </w:rPr>
       </w:pPr>
       <w:bookmarkStart w:id="3" w:name="_Logische_Architektur"/>
-      <w:bookmarkStart w:id="4" w:name="_Toc33828674"/>
+      <w:bookmarkStart w:id="4" w:name="_Toc33911346"/>
       <w:bookmarkEnd w:id="3"/>
       <w:r>
         <w:rPr>
@@ -5877,7 +5977,7 @@
             <v:path o:extrusionok="f" gradientshapeok="t" o:connecttype="rect"/>
             <o:lock v:ext="edit" aspectratio="t"/>
           </v:shapetype>
-          <v:shape id="_x0000_i1025" type="#_x0000_t75" style="width:452.45pt;height:211.75pt" o:bordertopcolor="this" o:borderleftcolor="this" o:borderbottomcolor="this" o:borderrightcolor="this">
+          <v:shape id="_x0000_i1025" type="#_x0000_t75" style="width:452.65pt;height:212pt" o:bordertopcolor="this" o:borderleftcolor="this" o:borderbottomcolor="this" o:borderrightcolor="this">
             <v:imagedata r:id="rId8" o:title="LogicalArchitecture"/>
             <w10:bordertop type="single" width="8"/>
             <w10:borderleft type="single" width="8"/>
@@ -5961,7 +6061,7 @@
           <w:rFonts w:asciiTheme="minorHAnsi" w:hAnsiTheme="minorHAnsi" w:cstheme="minorHAnsi"/>
         </w:rPr>
       </w:pPr>
-      <w:bookmarkStart w:id="6" w:name="_Toc33828675"/>
+      <w:bookmarkStart w:id="6" w:name="_Toc33911347"/>
       <w:r>
         <w:rPr>
           <w:rFonts w:asciiTheme="minorHAnsi" w:hAnsiTheme="minorHAnsi" w:cstheme="minorHAnsi"/>
@@ -6174,7 +6274,7 @@
           <w:lang w:eastAsia="en-CA"/>
         </w:rPr>
         <w:pict>
-          <v:shape id="_x0000_i1026" type="#_x0000_t75" style="width:453.9pt;height:235.4pt">
+          <v:shape id="_x0000_i1026" type="#_x0000_t75" style="width:454pt;height:235.35pt">
             <v:imagedata r:id="rId9" o:title="TechnicalArchitecture"/>
           </v:shape>
         </w:pict>
@@ -6258,7 +6358,7 @@
         </w:rPr>
       </w:pPr>
       <w:bookmarkStart w:id="8" w:name="_Toc17829566"/>
-      <w:bookmarkStart w:id="9" w:name="_Toc33828676"/>
+      <w:bookmarkStart w:id="9" w:name="_Toc33911348"/>
       <w:r>
         <w:rPr>
           <w:rFonts w:asciiTheme="minorHAnsi" w:hAnsiTheme="minorHAnsi" w:cstheme="minorHAnsi"/>
@@ -6358,7 +6458,7 @@
           <w:rFonts w:asciiTheme="minorHAnsi" w:hAnsiTheme="minorHAnsi" w:cstheme="minorHAnsi"/>
         </w:rPr>
       </w:pPr>
-      <w:bookmarkStart w:id="10" w:name="_Toc33828677"/>
+      <w:bookmarkStart w:id="10" w:name="_Toc33911349"/>
       <w:r>
         <w:rPr>
           <w:rFonts w:asciiTheme="minorHAnsi" w:hAnsiTheme="minorHAnsi" w:cstheme="minorHAnsi"/>
@@ -6426,7 +6526,7 @@
           <w:rFonts w:asciiTheme="minorHAnsi" w:hAnsiTheme="minorHAnsi" w:cstheme="minorHAnsi"/>
         </w:rPr>
       </w:pPr>
-      <w:bookmarkStart w:id="11" w:name="_Toc33828678"/>
+      <w:bookmarkStart w:id="11" w:name="_Toc33911350"/>
       <w:r>
         <w:rPr>
           <w:rFonts w:asciiTheme="minorHAnsi" w:hAnsiTheme="minorHAnsi" w:cstheme="minorHAnsi"/>
@@ -6701,6 +6801,20 @@
     </w:p>
     <w:p>
       <w:pPr>
+        <w:rPr>
+          <w:rFonts w:cstheme="minorHAnsi"/>
+          <w:sz w:val="24"/>
+        </w:rPr>
+      </w:pPr>
+      <w:r>
+        <w:rPr>
+          <w:rFonts w:cstheme="minorHAnsi"/>
+        </w:rPr>
+        <w:br w:type="page"/>
+      </w:r>
+    </w:p>
+    <w:p>
+      <w:pPr>
         <w:pStyle w:val="MyAbsatz3"/>
         <w:rPr>
           <w:rFonts w:asciiTheme="minorHAnsi" w:hAnsiTheme="minorHAnsi" w:cstheme="minorHAnsi"/>
@@ -6710,6 +6824,7 @@
         <w:rPr>
           <w:rFonts w:asciiTheme="minorHAnsi" w:hAnsiTheme="minorHAnsi" w:cstheme="minorHAnsi"/>
         </w:rPr>
+        <w:lastRenderedPageBreak/>
         <w:t xml:space="preserve">Startet der Nutzer den Client kann er aus verschiedenen Aktionen auswählen. Die Use Cases zu diesen Aktionen sind wie auch andere weitere Dokumentationsartefakte im github </w:t>
       </w:r>
       <w:r>
@@ -6766,117 +6881,205 @@
         <w:rPr>
           <w:rFonts w:asciiTheme="minorHAnsi" w:hAnsiTheme="minorHAnsi" w:cstheme="minorHAnsi"/>
         </w:rPr>
-        <w:t xml:space="preserve">3. Um die Datei nun in </w:t>
-      </w:r>
+        <w:t xml:space="preserve">3. Um die Datei nun in das PTN hochladen zu können, muss sich der Client mit dem Trackerserver verbinden. Dazu muss er die IP-Adresse des Trackerservers und den Port auf den dieser hört kennen. Dies kann über die </w:t>
+      </w:r>
+      <w:r>
+        <w:rPr>
+          <w:rFonts w:asciiTheme="minorHAnsi" w:hAnsiTheme="minorHAnsi" w:cstheme="minorHAnsi"/>
+        </w:rPr>
+        <w:t>TextBox</w:t>
+      </w:r>
+      <w:r>
+        <w:rPr>
+          <w:rFonts w:asciiTheme="minorHAnsi" w:hAnsiTheme="minorHAnsi" w:cstheme="minorHAnsi"/>
+        </w:rPr>
+        <w:t xml:space="preserve"> über den Buttons auf der rechten Seite konfiguriert werden. Zudem sollte der Client immer die Konfiguration des PTN kennen. Diese umfasst den verwendeten </w:t>
+      </w:r>
+      <w:r>
+        <w:rPr>
+          <w:rFonts w:asciiTheme="minorHAnsi" w:hAnsiTheme="minorHAnsi" w:cstheme="minorHAnsi"/>
+        </w:rPr>
+        <w:t>Prüfsummena</w:t>
+      </w:r>
+      <w:r>
+        <w:rPr>
+          <w:rFonts w:asciiTheme="minorHAnsi" w:hAnsiTheme="minorHAnsi" w:cstheme="minorHAnsi"/>
+        </w:rPr>
+        <w:t>lgorithmus, die Größe der im PTN gespeicherten Fragmente</w:t>
+      </w:r>
+      <w:r>
+        <w:rPr>
+          <w:rFonts w:asciiTheme="minorHAnsi" w:hAnsiTheme="minorHAnsi" w:cstheme="minorHAnsi"/>
+        </w:rPr>
+        <w:t xml:space="preserve"> und eine Liste der im Netzwerk</w:t>
+      </w:r>
+      <w:r>
+        <w:rPr>
+          <w:rFonts w:asciiTheme="minorHAnsi" w:hAnsiTheme="minorHAnsi" w:cstheme="minorHAnsi"/>
+        </w:rPr>
+        <w:t xml:space="preserve"> aktiven Torrentservern. Für den Upload sind nur die ersten zwei Werte notwendig, eine Konfiguration wird jedoch immer vollständig heruntergeladen. Die Konfiguration kann nur vom Trackerserver heruntergeladen werden und wird die automatisch, sofern der Client keine Konfiguration lokal gespeichert hat. Um die Konfiguration zu aktualisieren, k</w:t>
+      </w:r>
+      <w:r>
+        <w:rPr>
+          <w:rFonts w:asciiTheme="minorHAnsi" w:hAnsiTheme="minorHAnsi" w:cstheme="minorHAnsi"/>
+        </w:rPr>
+        <w:t>a</w:t>
+      </w:r>
+      <w:r>
+        <w:rPr>
+          <w:rFonts w:asciiTheme="minorHAnsi" w:hAnsiTheme="minorHAnsi" w:cstheme="minorHAnsi"/>
+        </w:rPr>
+        <w:t>nn der Nutzer den Button „</w:t>
+      </w:r>
+      <w:r>
+        <w:rPr>
+          <w:rFonts w:asciiTheme="minorHAnsi" w:hAnsiTheme="minorHAnsi" w:cstheme="minorHAnsi"/>
+        </w:rPr>
+        <w:t xml:space="preserve">Torrentinfos aktualisieren“ nutzen. Diese Aktion ist in der Regel jedoch nicht notwendig, da ein aktives PTN seinen </w:t>
+      </w:r>
+      <w:r>
+        <w:rPr>
+          <w:rFonts w:asciiTheme="minorHAnsi" w:hAnsiTheme="minorHAnsi" w:cstheme="minorHAnsi"/>
+        </w:rPr>
+        <w:t>Prüfsummen</w:t>
+      </w:r>
+      <w:r>
+        <w:rPr>
+          <w:rFonts w:asciiTheme="minorHAnsi" w:hAnsiTheme="minorHAnsi" w:cstheme="minorHAnsi"/>
+        </w:rPr>
+        <w:t xml:space="preserve">algorithmus und seine Paketgröße nicht ohne weiteres umstellen kann, da andernfalls bereits gespeicherte Fragment ihre Validität verlieren würden. Wählt der Nutzer nun die Schaltfläche „Bild im </w:t>
+      </w:r>
+      <w:r>
+        <w:rPr>
+          <w:rFonts w:asciiTheme="minorHAnsi" w:hAnsiTheme="minorHAnsi" w:cstheme="minorHAnsi"/>
+        </w:rPr>
+        <w:t>Torrentnetz speichern</w:t>
+      </w:r>
+      <w:r>
+        <w:rPr>
+          <w:rFonts w:asciiTheme="minorHAnsi" w:hAnsiTheme="minorHAnsi" w:cstheme="minorHAnsi"/>
+        </w:rPr>
+        <w:t xml:space="preserve">“ aus, wird das gewählte Bild in Fragmente aufgeteilt und diese an den Trackerserver gesendet. Die Informationen </w:t>
+      </w:r>
+      <w:r>
+        <w:rPr>
+          <w:rFonts w:asciiTheme="minorHAnsi" w:hAnsiTheme="minorHAnsi" w:cstheme="minorHAnsi"/>
+        </w:rPr>
+        <w:t>welche Dateien bereits im PTN gespeichert wurden, wird lokal beim Nutzer gespeichert. Diese Datei enthält zu jeder Datei die Angaben Dateiname, Datei</w:t>
+      </w:r>
+      <w:r>
+        <w:rPr>
+          <w:rFonts w:asciiTheme="minorHAnsi" w:hAnsiTheme="minorHAnsi" w:cstheme="minorHAnsi"/>
+        </w:rPr>
+        <w:t>p</w:t>
+      </w:r>
+      <w:r>
+        <w:rPr>
+          <w:rFonts w:asciiTheme="minorHAnsi" w:hAnsiTheme="minorHAnsi" w:cstheme="minorHAnsi"/>
+        </w:rPr>
+        <w:t>rüfsumme</w:t>
+      </w:r>
+      <w:r>
+        <w:rPr>
+          <w:rFonts w:asciiTheme="minorHAnsi" w:hAnsiTheme="minorHAnsi" w:cstheme="minorHAnsi"/>
+        </w:rPr>
+        <w:t>, Dateigröße und einen Zeitstempel, wann diese Datei im PTN gespeichert wurde.</w:t>
+      </w:r>
+    </w:p>
+    <w:p>
+      <w:pPr>
+        <w:pStyle w:val="MyAbsatz3"/>
+        <w:rPr>
+          <w:rFonts w:asciiTheme="minorHAnsi" w:hAnsiTheme="minorHAnsi" w:cstheme="minorHAnsi"/>
+        </w:rPr>
+      </w:pPr>
+      <w:r>
+        <w:rPr>
+          <w:rFonts w:asciiTheme="minorHAnsi" w:hAnsiTheme="minorHAnsi" w:cstheme="minorHAnsi"/>
+        </w:rPr>
+        <w:t>Möchte der Nutzer dagegen eine bereits</w:t>
+      </w:r>
+      <w:r>
+        <w:rPr>
+          <w:rFonts w:asciiTheme="minorHAnsi" w:hAnsiTheme="minorHAnsi" w:cstheme="minorHAnsi"/>
+        </w:rPr>
+        <w:t xml:space="preserve"> hochgeladene Datei wieder herunterladen, so kann er dies tun, in dem er sich die </w:t>
+      </w:r>
+      <w:r>
+        <w:rPr>
+          <w:rFonts w:asciiTheme="minorHAnsi" w:hAnsiTheme="minorHAnsi" w:cstheme="minorHAnsi"/>
+        </w:rPr>
+        <w:t xml:space="preserve">lokal gespeicherten Dateiinformationen in das Clientprogramm lädt. Dort kann der Nutzer, wie in Abbildung 4 zu sehen, </w:t>
+      </w:r>
+      <w:r>
+        <w:rPr>
+          <w:rFonts w:asciiTheme="minorHAnsi" w:hAnsiTheme="minorHAnsi" w:cstheme="minorHAnsi"/>
+        </w:rPr>
+        <w:t xml:space="preserve">die Dateien nach ihren Attributen sortieren und </w:t>
+      </w:r>
+      <w:r>
+        <w:rPr>
+          <w:rFonts w:asciiTheme="minorHAnsi" w:hAnsiTheme="minorHAnsi" w:cstheme="minorHAnsi"/>
+        </w:rPr>
+        <w:t>zu jeder Datei auswählen, ob er diese herunterladen möchte und/ oder die Datei aus dem PTN gelöscht werden soll. Nachdem der Nutzer seine Entscheidung getroffen hat, kann er diese mit dem Button „Gewählte Aktionen d</w:t>
+      </w:r>
+      <w:r>
+        <w:rPr>
+          <w:rFonts w:asciiTheme="minorHAnsi" w:hAnsiTheme="minorHAnsi" w:cstheme="minorHAnsi"/>
+        </w:rPr>
+        <w:t xml:space="preserve">urchführen“ umsetzen. Der Client fragt daraufhin für jede herunterzuladende Datei einen zufälligen Torrentserver aus seiner Netzwerkkonfiguration, wo die Fragmente zu dieser Datei liegen. Nachdem diese Information übermittelt wurde kann der Client die Fragmente an den jeweiligen Torrentservern im PTN anfragen, herunterladen, die Fragmente lokal zusammenfügen und die rekonstruierte Datei </w:t>
+      </w:r>
+      <w:r>
+        <w:rPr>
+          <w:rFonts w:asciiTheme="minorHAnsi" w:hAnsiTheme="minorHAnsi" w:cstheme="minorHAnsi"/>
+        </w:rPr>
+        <w:t xml:space="preserve">lokal abspeichern. Sollte die Datei, beziehungsweise eine Datei mit identischem Namen, bereits vorhanden sein, so wird der Nutzer vorher darüber informiert und gefragt, ob er die lokale Datei überschreiben möchte oder nicht. </w:t>
+      </w:r>
+    </w:p>
+    <w:p>
+      <w:pPr>
+        <w:pStyle w:val="MyAbsatz3"/>
+        <w:rPr>
+          <w:rFonts w:asciiTheme="minorHAnsi" w:hAnsiTheme="minorHAnsi" w:cstheme="minorHAnsi"/>
+        </w:rPr>
+      </w:pPr>
+      <w:r>
+        <w:rPr>
+          <w:rFonts w:asciiTheme="minorHAnsi" w:hAnsiTheme="minorHAnsi" w:cstheme="minorHAnsi"/>
+        </w:rPr>
+        <w:t>Sollte ein Fehler innerhalb des Programms auftreten so wird dieser in einem Fenster ausgegeben. Bei einem auslieferbaren System würde man diesen Fehler nicht ausgeben aber im Kontext der Entwurfsarbeit ermöglicht dies eine bessere Fehlerkorrektur und -behebung.</w:t>
+      </w:r>
+    </w:p>
+    <w:p>
+      <w:pPr>
+        <w:rPr>
+          <w:rFonts w:cstheme="minorHAnsi"/>
+          <w:sz w:val="24"/>
+        </w:rPr>
+      </w:pPr>
+      <w:r>
+        <w:rPr>
+          <w:rFonts w:cstheme="minorHAnsi"/>
+        </w:rPr>
+        <w:br w:type="page"/>
+      </w:r>
+    </w:p>
+    <w:p>
+      <w:pPr>
+        <w:pStyle w:val="berschrift3"/>
+        <w:rPr>
+          <w:rFonts w:asciiTheme="minorHAnsi" w:hAnsiTheme="minorHAnsi" w:cstheme="minorHAnsi"/>
+        </w:rPr>
+      </w:pPr>
+      <w:bookmarkStart w:id="14" w:name="_Toc33911351"/>
       <w:r>
         <w:rPr>
           <w:rFonts w:asciiTheme="minorHAnsi" w:hAnsiTheme="minorHAnsi" w:cstheme="minorHAnsi"/>
         </w:rPr>
         <w:lastRenderedPageBreak/>
-        <w:t xml:space="preserve">das PTN hochladen zu können, muss sich der Client mit dem Trackerserver verbinden. Dazu muss er die IP-Adresse des Trackerservers und den Port auf den dieser hört kennen. Dies kann über die </w:t>
-      </w:r>
-      <w:r>
-        <w:rPr>
-          <w:rFonts w:asciiTheme="minorHAnsi" w:hAnsiTheme="minorHAnsi" w:cstheme="minorHAnsi"/>
-        </w:rPr>
-        <w:t>TextBox</w:t>
-      </w:r>
-      <w:r>
-        <w:rPr>
-          <w:rFonts w:asciiTheme="minorHAnsi" w:hAnsiTheme="minorHAnsi" w:cstheme="minorHAnsi"/>
-        </w:rPr>
-        <w:t xml:space="preserve"> über den Buttons auf der rechten Seite konfiguriert werden. Zudem sollte der Client immer die Konfiguration des PTN kennen. Diese umfasst den verwendeten </w:t>
-      </w:r>
-      <w:r>
-        <w:rPr>
-          <w:rFonts w:asciiTheme="minorHAnsi" w:hAnsiTheme="minorHAnsi" w:cstheme="minorHAnsi"/>
-        </w:rPr>
-        <w:t>Prüfsummena</w:t>
-      </w:r>
-      <w:r>
-        <w:rPr>
-          <w:rFonts w:asciiTheme="minorHAnsi" w:hAnsiTheme="minorHAnsi" w:cstheme="minorHAnsi"/>
-        </w:rPr>
-        <w:t>lgorithmus, die Größe der im PTN gespeicherten Fragmente</w:t>
-      </w:r>
-      <w:r>
-        <w:rPr>
-          <w:rFonts w:asciiTheme="minorHAnsi" w:hAnsiTheme="minorHAnsi" w:cstheme="minorHAnsi"/>
-        </w:rPr>
-        <w:t xml:space="preserve"> und eine Liste der im Netzwerk</w:t>
-      </w:r>
-      <w:r>
-        <w:rPr>
-          <w:rFonts w:asciiTheme="minorHAnsi" w:hAnsiTheme="minorHAnsi" w:cstheme="minorHAnsi"/>
-        </w:rPr>
-        <w:t xml:space="preserve"> aktiven Torrentservern. Für den Upload sind nur die ersten zwei Werte notwendig, eine Konfiguration wird jedoch immer vollständig heruntergeladen. Die Konfiguration kann nur vom Trackerserver heruntergeladen werden und wird die automatisch, sofern der Client keine Konfiguration lokal gespeichert hat. Um die Konfiguration zu aktualisieren, k</w:t>
-      </w:r>
-      <w:r>
-        <w:rPr>
-          <w:rFonts w:asciiTheme="minorHAnsi" w:hAnsiTheme="minorHAnsi" w:cstheme="minorHAnsi"/>
-        </w:rPr>
-        <w:t>a</w:t>
-      </w:r>
-      <w:r>
-        <w:rPr>
-          <w:rFonts w:asciiTheme="minorHAnsi" w:hAnsiTheme="minorHAnsi" w:cstheme="minorHAnsi"/>
-        </w:rPr>
-        <w:t>nn der Nutzer den Button „</w:t>
-      </w:r>
-      <w:r>
-        <w:rPr>
-          <w:rFonts w:asciiTheme="minorHAnsi" w:hAnsiTheme="minorHAnsi" w:cstheme="minorHAnsi"/>
-        </w:rPr>
-        <w:t xml:space="preserve">Torrentinfos aktualisieren“ nutzen. Diese Aktion ist in der Regel jedoch nicht notwendig, da ein aktives PTN seinen </w:t>
-      </w:r>
-      <w:r>
-        <w:rPr>
-          <w:rFonts w:asciiTheme="minorHAnsi" w:hAnsiTheme="minorHAnsi" w:cstheme="minorHAnsi"/>
-        </w:rPr>
-        <w:t>Prüfsummen</w:t>
-      </w:r>
-      <w:r>
-        <w:rPr>
-          <w:rFonts w:asciiTheme="minorHAnsi" w:hAnsiTheme="minorHAnsi" w:cstheme="minorHAnsi"/>
-        </w:rPr>
-        <w:t xml:space="preserve">algorithmus und seine Paketgröße nicht ohne weiteres umstellen kann, da andernfalls bereits gespeicherte Fragment ihre Validität verlieren würden. Wählt der Nutzer nun die Schaltfläche „Bild im </w:t>
-      </w:r>
-      <w:r>
-        <w:rPr>
-          <w:rFonts w:asciiTheme="minorHAnsi" w:hAnsiTheme="minorHAnsi" w:cstheme="minorHAnsi"/>
-        </w:rPr>
-        <w:t>Torrentnetz speichern</w:t>
-      </w:r>
-      <w:r>
-        <w:rPr>
-          <w:rFonts w:asciiTheme="minorHAnsi" w:hAnsiTheme="minorHAnsi" w:cstheme="minorHAnsi"/>
-        </w:rPr>
-        <w:t xml:space="preserve">“ aus, wird das gewählte Bild in Fragmente aufgeteilt und diese an den Trackerserver gesendet. Die Informationen </w:t>
-      </w:r>
-      <w:r>
-        <w:rPr>
-          <w:rFonts w:asciiTheme="minorHAnsi" w:hAnsiTheme="minorHAnsi" w:cstheme="minorHAnsi"/>
-        </w:rPr>
-        <w:t>welche Dateien bereits im PTN gespeichert wurden, wird lokal beim Nutzer gespeichert. Diese Datei enthält zu jeder Datei die Angaben Dateiname, Datei</w:t>
-      </w:r>
-      <w:r>
-        <w:rPr>
-          <w:rFonts w:asciiTheme="minorHAnsi" w:hAnsiTheme="minorHAnsi" w:cstheme="minorHAnsi"/>
-        </w:rPr>
-        <w:t>p</w:t>
-      </w:r>
-      <w:r>
-        <w:rPr>
-          <w:rFonts w:asciiTheme="minorHAnsi" w:hAnsiTheme="minorHAnsi" w:cstheme="minorHAnsi"/>
-        </w:rPr>
-        <w:t>rüfsumme</w:t>
-      </w:r>
-      <w:r>
-        <w:rPr>
-          <w:rFonts w:asciiTheme="minorHAnsi" w:hAnsiTheme="minorHAnsi" w:cstheme="minorHAnsi"/>
-        </w:rPr>
-        <w:t>, Dateigröße und einen Zeitstempel, wann diese Datei im PTN gespeichert wurde.</w:t>
-      </w:r>
+        <w:t>Trackerserver</w:t>
+      </w:r>
+      <w:bookmarkEnd w:id="14"/>
     </w:p>
     <w:p>
       <w:pPr>
@@ -6889,43 +7092,49 @@
         <w:rPr>
           <w:rFonts w:asciiTheme="minorHAnsi" w:hAnsiTheme="minorHAnsi" w:cstheme="minorHAnsi"/>
         </w:rPr>
-        <w:t>Möchte der Nutzer dagegen eine bereits</w:t>
-      </w:r>
-      <w:r>
-        <w:rPr>
-          <w:rFonts w:asciiTheme="minorHAnsi" w:hAnsiTheme="minorHAnsi" w:cstheme="minorHAnsi"/>
-        </w:rPr>
-        <w:t xml:space="preserve"> hochgeladene Datei wieder herunterladen, so kann er dies tun, in dem er sich die </w:t>
-      </w:r>
-      <w:r>
-        <w:rPr>
-          <w:rFonts w:asciiTheme="minorHAnsi" w:hAnsiTheme="minorHAnsi" w:cstheme="minorHAnsi"/>
-        </w:rPr>
-        <w:t xml:space="preserve">lokal gespeicherten Dateiinformationen in das Clientprogramm lädt. Dort kann der Nutzer, wie in Abbildung 4 zu sehen, </w:t>
-      </w:r>
-      <w:r>
-        <w:rPr>
-          <w:rFonts w:asciiTheme="minorHAnsi" w:hAnsiTheme="minorHAnsi" w:cstheme="minorHAnsi"/>
-        </w:rPr>
-        <w:t xml:space="preserve">die Dateien nach ihren Attributen sortieren und </w:t>
-      </w:r>
-      <w:r>
-        <w:rPr>
-          <w:rFonts w:asciiTheme="minorHAnsi" w:hAnsiTheme="minorHAnsi" w:cstheme="minorHAnsi"/>
-        </w:rPr>
-        <w:t>zu jeder Datei auswählen, ob er diese herunterladen möchte und/ oder die Datei aus dem PTN gelöscht werden soll. Nachdem der Nutzer seine Entscheidung getroffen hat, kann er diese mit dem Button „Gewählte Aktionen d</w:t>
-      </w:r>
-      <w:r>
-        <w:rPr>
-          <w:rFonts w:asciiTheme="minorHAnsi" w:hAnsiTheme="minorHAnsi" w:cstheme="minorHAnsi"/>
-        </w:rPr>
-        <w:t xml:space="preserve">urchführen“ umsetzen. Der Client fragt daraufhin für jede herunterzuladende Datei einen zufälligen Torrentserver aus seiner Netzwerkkonfiguration, wo die Fragmente zu dieser Datei liegen. Nachdem diese Information übermittelt wurde kann der Client die Fragmente an den jeweiligen Torrentservern im PTN anfragen, herunterladen, die Fragmente lokal zusammenfügen und die rekonstruierte Datei </w:t>
-      </w:r>
-      <w:r>
-        <w:rPr>
-          <w:rFonts w:asciiTheme="minorHAnsi" w:hAnsiTheme="minorHAnsi" w:cstheme="minorHAnsi"/>
-        </w:rPr>
-        <w:t xml:space="preserve">lokal abspeichern. Sollte die Datei, beziehungsweise eine Datei mit identischem Namen, bereits vorhanden sein, so wird der Nutzer vorher darüber informiert und gefragt, ob er die lokale Datei überschreiben möchte oder nicht. </w:t>
+        <w:t>Der Trackerserver</w:t>
+      </w:r>
+      <w:r>
+        <w:rPr>
+          <w:rFonts w:asciiTheme="minorHAnsi" w:hAnsiTheme="minorHAnsi" w:cstheme="minorHAnsi"/>
+        </w:rPr>
+        <w:t xml:space="preserve"> ist die zentrale Verwaltungskomponente des PTN und damit der Grund warum es sich nicht um ein vollwertiges Torrentnetzwerk, wie zum Beispiel bei </w:t>
+      </w:r>
+      <w:r>
+        <w:rPr>
+          <w:rFonts w:asciiTheme="minorHAnsi" w:hAnsiTheme="minorHAnsi" w:cstheme="minorHAnsi"/>
+        </w:rPr>
+        <w:t>BitTorrent [</w:t>
+      </w:r>
+      <w:r>
+        <w:rPr>
+          <w:rFonts w:asciiTheme="minorHAnsi" w:hAnsiTheme="minorHAnsi" w:cstheme="minorHAnsi"/>
+        </w:rPr>
+        <w:t>5</w:t>
+      </w:r>
+      <w:r>
+        <w:rPr>
+          <w:rFonts w:asciiTheme="minorHAnsi" w:hAnsiTheme="minorHAnsi" w:cstheme="minorHAnsi"/>
+        </w:rPr>
+        <w:t xml:space="preserve">] handelt. </w:t>
+      </w:r>
+      <w:r>
+        <w:rPr>
+          <w:rFonts w:asciiTheme="minorHAnsi" w:hAnsiTheme="minorHAnsi" w:cstheme="minorHAnsi"/>
+        </w:rPr>
+        <w:t>Vollwertig meint in diesem Zusammenhang</w:t>
+      </w:r>
+      <w:r>
+        <w:rPr>
+          <w:rFonts w:asciiTheme="minorHAnsi" w:hAnsiTheme="minorHAnsi" w:cstheme="minorHAnsi"/>
+        </w:rPr>
+        <w:t>,</w:t>
+      </w:r>
+      <w:r>
+        <w:rPr>
+          <w:rFonts w:asciiTheme="minorHAnsi" w:hAnsiTheme="minorHAnsi" w:cstheme="minorHAnsi"/>
+        </w:rPr>
+        <w:t xml:space="preserve"> dass sowohl das Hoch- als auch das Herunterladen von Dateien dezentral realisiert sein soll und es innerhalb des Torrentnetzes nur gleichwertige Torrentserver gibt. Damit gäbe es in diesem Fall keinen einzelnen Punkt an dem das System funktionsunfähig gemacht werden kann, englisch „single point of failure“. Mit der Entscheidung einen Instanz Trackerserver zu konzipieren wird dieses Konzept außer Kraft gesetzt.</w:t>
       </w:r>
     </w:p>
     <w:p>
@@ -6939,7 +7148,43 @@
         <w:rPr>
           <w:rFonts w:asciiTheme="minorHAnsi" w:hAnsiTheme="minorHAnsi" w:cstheme="minorHAnsi"/>
         </w:rPr>
-        <w:t>Sollte ein Fehler innerhalb des Programms auftreten so wird dieser in einem Fenster ausgegeben. Bei einem auslieferbaren System würde man diesen Fehler nicht ausgeben aber im Kontext der Entwurfsarbeit ermöglicht dies eine bessere Fehlerkorrektur und -behebung.</w:t>
+        <w:t>Der Trackerserver hat die Aufgabe das Hochladen von Fragmenten, das Verteilen von Fragmenten</w:t>
+      </w:r>
+      <w:r>
+        <w:rPr>
+          <w:rFonts w:asciiTheme="minorHAnsi" w:hAnsiTheme="minorHAnsi" w:cstheme="minorHAnsi"/>
+        </w:rPr>
+        <w:t xml:space="preserve"> und die Weitergabe von Verteilungsinformationen zu zentralisieren. Das hat den Vorteil, dass es im Netzwerk imme</w:t>
+      </w:r>
+      <w:r>
+        <w:rPr>
+          <w:rFonts w:asciiTheme="minorHAnsi" w:hAnsiTheme="minorHAnsi" w:cstheme="minorHAnsi"/>
+        </w:rPr>
+        <w:t>r eine Komponente weiß wie das Netzwerk aktuell aussieht es nicht zu Konflikten zwischen verschiedenen aktuellen Ständen kommen kann. Zudem müssen Informationen</w:t>
+      </w:r>
+      <w:r>
+        <w:rPr>
+          <w:rFonts w:asciiTheme="minorHAnsi" w:hAnsiTheme="minorHAnsi" w:cstheme="minorHAnsi"/>
+        </w:rPr>
+        <w:t xml:space="preserve"> </w:t>
+      </w:r>
+      <w:r>
+        <w:rPr>
+          <w:rFonts w:asciiTheme="minorHAnsi" w:hAnsiTheme="minorHAnsi" w:cstheme="minorHAnsi"/>
+        </w:rPr>
+        <w:t xml:space="preserve">über die Fragmentverteilung immer nur über </w:t>
+      </w:r>
+      <w:r>
+        <w:rPr>
+          <w:rFonts w:asciiTheme="minorHAnsi" w:hAnsiTheme="minorHAnsi" w:cstheme="minorHAnsi"/>
+        </w:rPr>
+        <w:t>einen Kommunikationskanal</w:t>
+      </w:r>
+      <w:r>
+        <w:rPr>
+          <w:rFonts w:asciiTheme="minorHAnsi" w:hAnsiTheme="minorHAnsi" w:cstheme="minorHAnsi"/>
+        </w:rPr>
+        <w:t xml:space="preserve"> an die einen Torrentserver, nämlich vom Trackerserver aus, geschickt werden, was bei einem Netzwerk mit einem Trackerserver und n Torrentservern genau n Kommunikationswege impliziert. Würde jeder Torrentserver mit jedem anderen kommunizieren stiege die Anzahl der Kommunikationskanäle quadratisch mit der Anzahl der Torrentserver an.</w:t>
       </w:r>
     </w:p>
     <w:p>
@@ -6949,6 +7194,462 @@
           <w:rFonts w:asciiTheme="minorHAnsi" w:hAnsiTheme="minorHAnsi" w:cstheme="minorHAnsi"/>
         </w:rPr>
       </w:pPr>
+      <w:r>
+        <w:rPr>
+          <w:rFonts w:asciiTheme="minorHAnsi" w:hAnsiTheme="minorHAnsi" w:cstheme="minorHAnsi"/>
+        </w:rPr>
+        <w:t>Möchte ein Nutzer eine Datei hochladen, so empfängt der Trac</w:t>
+      </w:r>
+      <w:r>
+        <w:rPr>
+          <w:rFonts w:asciiTheme="minorHAnsi" w:hAnsiTheme="minorHAnsi" w:cstheme="minorHAnsi"/>
+        </w:rPr>
+        <w:t>kerserver von dieser Datei eine</w:t>
+      </w:r>
+      <w:r>
+        <w:rPr>
+          <w:rFonts w:asciiTheme="minorHAnsi" w:hAnsiTheme="minorHAnsi" w:cstheme="minorHAnsi"/>
+        </w:rPr>
+        <w:t xml:space="preserve"> </w:t>
+      </w:r>
+      <w:r>
+        <w:rPr>
+          <w:rFonts w:asciiTheme="minorHAnsi" w:hAnsiTheme="minorHAnsi" w:cstheme="minorHAnsi"/>
+        </w:rPr>
+        <w:t xml:space="preserve">Prüfsumme über die gesamte Datei, </w:t>
+      </w:r>
+      <w:r>
+        <w:rPr>
+          <w:rFonts w:asciiTheme="minorHAnsi" w:hAnsiTheme="minorHAnsi" w:cstheme="minorHAnsi"/>
+        </w:rPr>
+        <w:t>di</w:t>
+      </w:r>
+      <w:r>
+        <w:rPr>
+          <w:rFonts w:asciiTheme="minorHAnsi" w:hAnsiTheme="minorHAnsi" w:cstheme="minorHAnsi"/>
+        </w:rPr>
+        <w:t xml:space="preserve">e Größe der Datei und im Anschluss die Dateifragmente. Dateiprüfsumme und </w:t>
+      </w:r>
+      <w:r>
+        <w:rPr>
+          <w:rFonts w:asciiTheme="minorHAnsi" w:hAnsiTheme="minorHAnsi" w:cstheme="minorHAnsi"/>
+        </w:rPr>
+        <w:t>Dateigröße werden in einer Liste hinterlegt, die diese Informationen von allen im Netzwerk gespeicherten Dateien beinhaltet. Diese Liste wird bei Änderungen an alle Torrentserver im PTN geschickt. Die Dateifragmente werden über einen MQTT-Broker ausgeschrieben. Die Torrentserver bewerben sich beim Trackerserver um dieses Fragment, wenn sie es abspeichern wollen und der Trackerserver entscheidet welcher Torrentserver das Fragment bekommt. Wie genau dieses Kommunikationsprotokoll abläuft, kann in den Sequenzdiagrammen im Dokumentationsordner</w:t>
+      </w:r>
+      <w:r>
+        <w:rPr>
+          <w:rFonts w:asciiTheme="minorHAnsi" w:hAnsiTheme="minorHAnsi" w:cstheme="minorHAnsi"/>
+        </w:rPr>
+        <w:t xml:space="preserve"> nachgelesen werden der in dem zu diesem Projekt zugehörigen github </w:t>
+      </w:r>
+      <w:r>
+        <w:rPr>
+          <w:rFonts w:asciiTheme="minorHAnsi" w:hAnsiTheme="minorHAnsi" w:cstheme="minorHAnsi"/>
+        </w:rPr>
+        <w:t>repository [</w:t>
+      </w:r>
+      <w:r>
+        <w:rPr>
+          <w:rFonts w:asciiTheme="minorHAnsi" w:hAnsiTheme="minorHAnsi" w:cstheme="minorHAnsi"/>
+        </w:rPr>
+        <w:t>3</w:t>
+      </w:r>
+      <w:r>
+        <w:rPr>
+          <w:rFonts w:asciiTheme="minorHAnsi" w:hAnsiTheme="minorHAnsi" w:cstheme="minorHAnsi"/>
+        </w:rPr>
+        <w:t>] zu finden ist.</w:t>
+      </w:r>
+    </w:p>
+    <w:p>
+      <w:pPr>
+        <w:pStyle w:val="MyAbsatz3"/>
+        <w:rPr>
+          <w:rFonts w:asciiTheme="minorHAnsi" w:hAnsiTheme="minorHAnsi" w:cstheme="minorHAnsi"/>
+        </w:rPr>
+      </w:pPr>
+      <w:r>
+        <w:rPr>
+          <w:rFonts w:asciiTheme="minorHAnsi" w:hAnsiTheme="minorHAnsi" w:cstheme="minorHAnsi"/>
+        </w:rPr>
+        <w:t xml:space="preserve">Der Trackerserver ist in </w:t>
+      </w:r>
+      <w:r>
+        <w:rPr>
+          <w:rFonts w:asciiTheme="minorHAnsi" w:hAnsiTheme="minorHAnsi" w:cstheme="minorHAnsi"/>
+        </w:rPr>
+        <w:t xml:space="preserve">verschiedenen </w:t>
+      </w:r>
+      <w:r>
+        <w:rPr>
+          <w:rFonts w:asciiTheme="minorHAnsi" w:hAnsiTheme="minorHAnsi" w:cstheme="minorHAnsi"/>
+        </w:rPr>
+        <w:t>Konfigurationen ausführbar. Dazu gehören</w:t>
+      </w:r>
+      <w:r>
+        <w:rPr>
+          <w:rFonts w:asciiTheme="minorHAnsi" w:hAnsiTheme="minorHAnsi" w:cstheme="minorHAnsi"/>
+        </w:rPr>
+        <w:t>:</w:t>
+      </w:r>
+    </w:p>
+    <w:p>
+      <w:pPr>
+        <w:pStyle w:val="MyAbsatz3"/>
+        <w:numPr>
+          <w:ilvl w:val="0"/>
+          <w:numId w:val="29"/>
+        </w:numPr>
+        <w:rPr>
+          <w:rFonts w:asciiTheme="minorHAnsi" w:hAnsiTheme="minorHAnsi" w:cstheme="minorHAnsi"/>
+        </w:rPr>
+      </w:pPr>
+      <w:r>
+        <w:rPr>
+          <w:rFonts w:asciiTheme="minorHAnsi" w:hAnsiTheme="minorHAnsi" w:cstheme="minorHAnsi"/>
+        </w:rPr>
+        <w:t>D</w:t>
+      </w:r>
+      <w:r>
+        <w:rPr>
+          <w:rFonts w:asciiTheme="minorHAnsi" w:hAnsiTheme="minorHAnsi" w:cstheme="minorHAnsi"/>
+        </w:rPr>
+        <w:t xml:space="preserve">as Ändern der </w:t>
+      </w:r>
+      <w:r>
+        <w:rPr>
+          <w:rFonts w:asciiTheme="minorHAnsi" w:hAnsiTheme="minorHAnsi" w:cstheme="minorHAnsi"/>
+        </w:rPr>
+        <w:t>gRPC</w:t>
+      </w:r>
+      <w:r>
+        <w:rPr>
+          <w:rFonts w:asciiTheme="minorHAnsi" w:hAnsiTheme="minorHAnsi" w:cstheme="minorHAnsi"/>
+        </w:rPr>
+        <w:t>-</w:t>
+      </w:r>
+      <w:r>
+        <w:rPr>
+          <w:rFonts w:asciiTheme="minorHAnsi" w:hAnsiTheme="minorHAnsi" w:cstheme="minorHAnsi"/>
+        </w:rPr>
+        <w:t>Endpunkt</w:t>
+      </w:r>
+      <w:r>
+        <w:rPr>
+          <w:rFonts w:asciiTheme="minorHAnsi" w:hAnsiTheme="minorHAnsi" w:cstheme="minorHAnsi"/>
+        </w:rPr>
+        <w:t>e zu denen sich der Client verbinden kann</w:t>
+      </w:r>
+      <w:r>
+        <w:rPr>
+          <w:rFonts w:asciiTheme="minorHAnsi" w:hAnsiTheme="minorHAnsi" w:cstheme="minorHAnsi"/>
+        </w:rPr>
+        <w:t xml:space="preserve">, </w:t>
+      </w:r>
+    </w:p>
+    <w:p>
+      <w:pPr>
+        <w:pStyle w:val="MyAbsatz3"/>
+        <w:numPr>
+          <w:ilvl w:val="0"/>
+          <w:numId w:val="29"/>
+        </w:numPr>
+        <w:rPr>
+          <w:rFonts w:asciiTheme="minorHAnsi" w:hAnsiTheme="minorHAnsi" w:cstheme="minorHAnsi"/>
+        </w:rPr>
+      </w:pPr>
+      <w:r>
+        <w:rPr>
+          <w:rFonts w:asciiTheme="minorHAnsi" w:hAnsiTheme="minorHAnsi" w:cstheme="minorHAnsi"/>
+        </w:rPr>
+        <w:t xml:space="preserve">die Art wie Daten abgespeichert werden können (RAM oder Dateisystem), </w:t>
+      </w:r>
+    </w:p>
+    <w:p>
+      <w:pPr>
+        <w:pStyle w:val="MyAbsatz3"/>
+        <w:numPr>
+          <w:ilvl w:val="0"/>
+          <w:numId w:val="29"/>
+        </w:numPr>
+        <w:rPr>
+          <w:rFonts w:asciiTheme="minorHAnsi" w:hAnsiTheme="minorHAnsi" w:cstheme="minorHAnsi"/>
+        </w:rPr>
+      </w:pPr>
+      <w:r>
+        <w:rPr>
+          <w:rFonts w:asciiTheme="minorHAnsi" w:hAnsiTheme="minorHAnsi" w:cstheme="minorHAnsi"/>
+        </w:rPr>
+        <w:t>ob</w:t>
+      </w:r>
+      <w:r>
+        <w:rPr>
+          <w:rFonts w:asciiTheme="minorHAnsi" w:hAnsiTheme="minorHAnsi" w:cstheme="minorHAnsi"/>
+        </w:rPr>
+        <w:t xml:space="preserve"> bzw.</w:t>
+      </w:r>
+      <w:r>
+        <w:rPr>
+          <w:rFonts w:asciiTheme="minorHAnsi" w:hAnsiTheme="minorHAnsi" w:cstheme="minorHAnsi"/>
+        </w:rPr>
+        <w:t xml:space="preserve"> welche Obergrenze es für den </w:t>
+      </w:r>
+      <w:r>
+        <w:rPr>
+          <w:rFonts w:asciiTheme="minorHAnsi" w:hAnsiTheme="minorHAnsi" w:cstheme="minorHAnsi"/>
+        </w:rPr>
+        <w:t xml:space="preserve">vom PTN-verwendeten </w:t>
+      </w:r>
+      <w:r>
+        <w:rPr>
+          <w:rFonts w:asciiTheme="minorHAnsi" w:hAnsiTheme="minorHAnsi" w:cstheme="minorHAnsi"/>
+        </w:rPr>
+        <w:t>Sp</w:t>
+      </w:r>
+      <w:r>
+        <w:rPr>
+          <w:rFonts w:asciiTheme="minorHAnsi" w:hAnsiTheme="minorHAnsi" w:cstheme="minorHAnsi"/>
+        </w:rPr>
+        <w:t>eicherplatz gibt</w:t>
+      </w:r>
+      <w:r>
+        <w:rPr>
+          <w:rFonts w:asciiTheme="minorHAnsi" w:hAnsiTheme="minorHAnsi" w:cstheme="minorHAnsi"/>
+        </w:rPr>
+        <w:t>,</w:t>
+      </w:r>
+    </w:p>
+    <w:p>
+      <w:pPr>
+        <w:pStyle w:val="MyAbsatz3"/>
+        <w:numPr>
+          <w:ilvl w:val="0"/>
+          <w:numId w:val="29"/>
+        </w:numPr>
+        <w:rPr>
+          <w:rFonts w:asciiTheme="minorHAnsi" w:hAnsiTheme="minorHAnsi" w:cstheme="minorHAnsi"/>
+        </w:rPr>
+      </w:pPr>
+      <w:r>
+        <w:rPr>
+          <w:rFonts w:asciiTheme="minorHAnsi" w:hAnsiTheme="minorHAnsi" w:cstheme="minorHAnsi"/>
+        </w:rPr>
+        <w:t>in welchem Ordner die Dateien abgespeichert werden</w:t>
+      </w:r>
+      <w:r>
+        <w:rPr>
+          <w:rFonts w:asciiTheme="minorHAnsi" w:hAnsiTheme="minorHAnsi" w:cstheme="minorHAnsi"/>
+        </w:rPr>
+        <w:t>,</w:t>
+      </w:r>
+      <w:r>
+        <w:rPr>
+          <w:rFonts w:asciiTheme="minorHAnsi" w:hAnsiTheme="minorHAnsi" w:cstheme="minorHAnsi"/>
+        </w:rPr>
+        <w:t xml:space="preserve"> wenn nicht im RAM,  </w:t>
+      </w:r>
+    </w:p>
+    <w:p>
+      <w:pPr>
+        <w:pStyle w:val="MyAbsatz3"/>
+        <w:numPr>
+          <w:ilvl w:val="0"/>
+          <w:numId w:val="29"/>
+        </w:numPr>
+        <w:rPr>
+          <w:rFonts w:asciiTheme="minorHAnsi" w:hAnsiTheme="minorHAnsi" w:cstheme="minorHAnsi"/>
+        </w:rPr>
+      </w:pPr>
+      <w:r>
+        <w:rPr>
+          <w:rFonts w:asciiTheme="minorHAnsi" w:hAnsiTheme="minorHAnsi" w:cstheme="minorHAnsi"/>
+        </w:rPr>
+        <w:t xml:space="preserve">ob bei einem Neustart alte Daten aus einem früheren PTN übernommen werden oder gelöscht werden sollen, </w:t>
+      </w:r>
+    </w:p>
+    <w:p>
+      <w:pPr>
+        <w:pStyle w:val="MyAbsatz3"/>
+        <w:numPr>
+          <w:ilvl w:val="0"/>
+          <w:numId w:val="29"/>
+        </w:numPr>
+        <w:rPr>
+          <w:rFonts w:asciiTheme="minorHAnsi" w:hAnsiTheme="minorHAnsi" w:cstheme="minorHAnsi"/>
+        </w:rPr>
+      </w:pPr>
+      <w:r>
+        <w:rPr>
+          <w:rFonts w:asciiTheme="minorHAnsi" w:hAnsiTheme="minorHAnsi" w:cstheme="minorHAnsi"/>
+        </w:rPr>
+        <w:t xml:space="preserve">wie viele Replikationen eines Fragments es später im PTN geben soll, </w:t>
+      </w:r>
+    </w:p>
+    <w:p>
+      <w:pPr>
+        <w:pStyle w:val="MyAbsatz3"/>
+        <w:numPr>
+          <w:ilvl w:val="0"/>
+          <w:numId w:val="29"/>
+        </w:numPr>
+        <w:rPr>
+          <w:rFonts w:asciiTheme="minorHAnsi" w:hAnsiTheme="minorHAnsi" w:cstheme="minorHAnsi"/>
+        </w:rPr>
+      </w:pPr>
+      <w:r>
+        <w:rPr>
+          <w:rFonts w:asciiTheme="minorHAnsi" w:hAnsiTheme="minorHAnsi" w:cstheme="minorHAnsi"/>
+        </w:rPr>
+        <w:t xml:space="preserve">ob der Trackerserver </w:t>
+      </w:r>
+    </w:p>
+    <w:p>
+      <w:pPr>
+        <w:pStyle w:val="MyAbsatz3"/>
+        <w:numPr>
+          <w:ilvl w:val="1"/>
+          <w:numId w:val="29"/>
+        </w:numPr>
+        <w:rPr>
+          <w:rFonts w:asciiTheme="minorHAnsi" w:hAnsiTheme="minorHAnsi" w:cstheme="minorHAnsi"/>
+        </w:rPr>
+      </w:pPr>
+      <w:r>
+        <w:rPr>
+          <w:rFonts w:asciiTheme="minorHAnsi" w:hAnsiTheme="minorHAnsi" w:cstheme="minorHAnsi"/>
+        </w:rPr>
+        <w:t>selbst einen MQTT-Broker hosten soll und wenn ja auf welchem Port</w:t>
+      </w:r>
+    </w:p>
+    <w:p>
+      <w:pPr>
+        <w:pStyle w:val="MyAbsatz3"/>
+        <w:numPr>
+          <w:ilvl w:val="1"/>
+          <w:numId w:val="29"/>
+        </w:numPr>
+        <w:rPr>
+          <w:rFonts w:asciiTheme="minorHAnsi" w:hAnsiTheme="minorHAnsi" w:cstheme="minorHAnsi"/>
+        </w:rPr>
+      </w:pPr>
+      <w:r>
+        <w:rPr>
+          <w:rFonts w:asciiTheme="minorHAnsi" w:hAnsiTheme="minorHAnsi" w:cstheme="minorHAnsi"/>
+        </w:rPr>
+        <w:t>oder ob er sich zu einem existierenden verbinden soll und wenn ja bei welchem Host und an welchem Port</w:t>
+      </w:r>
+    </w:p>
+    <w:p>
+      <w:pPr>
+        <w:pStyle w:val="MyAbsatz3"/>
+        <w:numPr>
+          <w:ilvl w:val="0"/>
+          <w:numId w:val="29"/>
+        </w:numPr>
+        <w:rPr>
+          <w:rFonts w:asciiTheme="minorHAnsi" w:hAnsiTheme="minorHAnsi" w:cstheme="minorHAnsi"/>
+        </w:rPr>
+      </w:pPr>
+      <w:r>
+        <w:rPr>
+          <w:rFonts w:asciiTheme="minorHAnsi" w:hAnsiTheme="minorHAnsi" w:cstheme="minorHAnsi"/>
+        </w:rPr>
+        <w:t>wie lang die Timeoutzeiten dauern für die Fälle</w:t>
+      </w:r>
+    </w:p>
+    <w:p>
+      <w:pPr>
+        <w:pStyle w:val="MyAbsatz3"/>
+        <w:numPr>
+          <w:ilvl w:val="1"/>
+          <w:numId w:val="29"/>
+        </w:numPr>
+        <w:rPr>
+          <w:rFonts w:asciiTheme="minorHAnsi" w:hAnsiTheme="minorHAnsi" w:cstheme="minorHAnsi"/>
+        </w:rPr>
+      </w:pPr>
+      <w:r>
+        <w:rPr>
+          <w:rFonts w:asciiTheme="minorHAnsi" w:hAnsiTheme="minorHAnsi" w:cstheme="minorHAnsi"/>
+        </w:rPr>
+        <w:t xml:space="preserve">auf eine publizierte Nachricht kommt </w:t>
+      </w:r>
+      <w:proofErr w:type="gramStart"/>
+      <w:r>
+        <w:rPr>
+          <w:rFonts w:asciiTheme="minorHAnsi" w:hAnsiTheme="minorHAnsi" w:cstheme="minorHAnsi"/>
+        </w:rPr>
+        <w:t xml:space="preserve">kein </w:t>
+      </w:r>
+      <w:r>
+        <w:rPr>
+          <w:rFonts w:asciiTheme="minorHAnsi" w:hAnsiTheme="minorHAnsi" w:cstheme="minorHAnsi"/>
+        </w:rPr>
+        <w:t>Bestätigung</w:t>
+      </w:r>
+      <w:proofErr w:type="gramEnd"/>
+      <w:r>
+        <w:rPr>
+          <w:rFonts w:asciiTheme="minorHAnsi" w:hAnsiTheme="minorHAnsi" w:cstheme="minorHAnsi"/>
+        </w:rPr>
+        <w:t xml:space="preserve"> </w:t>
+      </w:r>
+      <w:r>
+        <w:rPr>
+          <w:rFonts w:asciiTheme="minorHAnsi" w:hAnsiTheme="minorHAnsi" w:cstheme="minorHAnsi"/>
+        </w:rPr>
+        <w:t>z.B. soll ein Fragment verteilt werden, aber kein Torrentserver antwortet</w:t>
+      </w:r>
+    </w:p>
+    <w:p>
+      <w:pPr>
+        <w:pStyle w:val="MyAbsatz3"/>
+        <w:numPr>
+          <w:ilvl w:val="1"/>
+          <w:numId w:val="29"/>
+        </w:numPr>
+        <w:rPr>
+          <w:rFonts w:asciiTheme="minorHAnsi" w:hAnsiTheme="minorHAnsi" w:cstheme="minorHAnsi"/>
+        </w:rPr>
+      </w:pPr>
+      <w:r>
+        <w:rPr>
+          <w:rFonts w:asciiTheme="minorHAnsi" w:hAnsiTheme="minorHAnsi" w:cstheme="minorHAnsi"/>
+        </w:rPr>
+        <w:t>auf eine Eventanfrage kommt keine Nachricht z.B. ein Torrentserver möchte ein Fragment abspeichern, aber der Trackerserver antwortet nicht</w:t>
+      </w:r>
+    </w:p>
+    <w:p>
+      <w:pPr>
+        <w:pStyle w:val="MyAbsatz3"/>
+        <w:numPr>
+          <w:ilvl w:val="0"/>
+          <w:numId w:val="29"/>
+        </w:numPr>
+        <w:rPr>
+          <w:rFonts w:asciiTheme="minorHAnsi" w:hAnsiTheme="minorHAnsi" w:cstheme="minorHAnsi"/>
+        </w:rPr>
+      </w:pPr>
+      <w:r>
+        <w:rPr>
+          <w:rFonts w:asciiTheme="minorHAnsi" w:hAnsiTheme="minorHAnsi" w:cstheme="minorHAnsi"/>
+        </w:rPr>
+        <w:t>die PTN-globalen Informationen: Prüfsummenalgorithmus</w:t>
+      </w:r>
+      <w:r>
+        <w:rPr>
+          <w:rFonts w:asciiTheme="minorHAnsi" w:hAnsiTheme="minorHAnsi" w:cstheme="minorHAnsi"/>
+        </w:rPr>
+        <w:t xml:space="preserve">, </w:t>
+      </w:r>
+      <w:proofErr w:type="spellStart"/>
+      <w:r>
+        <w:rPr>
+          <w:rFonts w:asciiTheme="minorHAnsi" w:hAnsiTheme="minorHAnsi" w:cstheme="minorHAnsi"/>
+        </w:rPr>
+        <w:t>Fragmentgröße</w:t>
+      </w:r>
+      <w:proofErr w:type="spellEnd"/>
     </w:p>
     <w:p>
       <w:pPr>
@@ -6957,14 +7658,15 @@
           <w:rFonts w:asciiTheme="minorHAnsi" w:hAnsiTheme="minorHAnsi" w:cstheme="minorHAnsi"/>
         </w:rPr>
       </w:pPr>
-      <w:bookmarkStart w:id="14" w:name="_Toc33828679"/>
-      <w:r>
-        <w:rPr>
-          <w:rFonts w:asciiTheme="minorHAnsi" w:hAnsiTheme="minorHAnsi" w:cstheme="minorHAnsi"/>
-        </w:rPr>
-        <w:t>Trackerserver</w:t>
-      </w:r>
-      <w:bookmarkEnd w:id="14"/>
+      <w:bookmarkStart w:id="15" w:name="_Toc33911352"/>
+      <w:r>
+        <w:rPr>
+          <w:rFonts w:asciiTheme="minorHAnsi" w:hAnsiTheme="minorHAnsi" w:cstheme="minorHAnsi"/>
+        </w:rPr>
+        <w:lastRenderedPageBreak/>
+        <w:t>Torrentserver</w:t>
+      </w:r>
+      <w:bookmarkEnd w:id="15"/>
     </w:p>
     <w:p>
       <w:pPr>
@@ -6977,37 +7679,65 @@
         <w:rPr>
           <w:rFonts w:asciiTheme="minorHAnsi" w:hAnsiTheme="minorHAnsi" w:cstheme="minorHAnsi"/>
         </w:rPr>
-        <w:t>Der Trackerserver</w:t>
-      </w:r>
-      <w:r>
-        <w:rPr>
-          <w:rFonts w:asciiTheme="minorHAnsi" w:hAnsiTheme="minorHAnsi" w:cstheme="minorHAnsi"/>
-        </w:rPr>
-        <w:t xml:space="preserve"> ist die zentrale Verwaltungskomponente des PTN und damit der Grund warum es sich nicht um ein vollwertiges Torrentnetzwerk, wie zum Beispiel bei </w:t>
-      </w:r>
-      <w:r>
-        <w:rPr>
-          <w:rFonts w:asciiTheme="minorHAnsi" w:hAnsiTheme="minorHAnsi" w:cstheme="minorHAnsi"/>
-        </w:rPr>
-        <w:t>BitTorrent [</w:t>
-      </w:r>
-      <w:r>
-        <w:rPr>
-          <w:rFonts w:asciiTheme="minorHAnsi" w:hAnsiTheme="minorHAnsi" w:cstheme="minorHAnsi"/>
-        </w:rPr>
-        <w:t>5</w:t>
-      </w:r>
-      <w:r>
-        <w:rPr>
-          <w:rFonts w:asciiTheme="minorHAnsi" w:hAnsiTheme="minorHAnsi" w:cstheme="minorHAnsi"/>
-        </w:rPr>
-        <w:t xml:space="preserve">] handelt. </w:t>
-      </w:r>
-      <w:r>
-        <w:rPr>
-          <w:rFonts w:asciiTheme="minorHAnsi" w:hAnsiTheme="minorHAnsi" w:cstheme="minorHAnsi"/>
-        </w:rPr>
-        <w:t>Vollwertig meint in diesem Zusammenhang</w:t>
+        <w:t xml:space="preserve">Der Torrentserver ist die Softwarekomponente die für das Herunterladen von Dateien verantwortlich ist und die Datenfragmente abspeichert. Prinzipiell ist ein Torrentserver pro PTN ausreichend, es sollte in jedem PTN aber mehrere Torrentserver geben. Gäbe es nur einen, so wären alle Dateien in einzelnen Stücken auf einem Server gespeichert, was das Prinzip der dezentralen Datenhaltung nicht realisieren würde. Ein Torrentserver kann auf </w:t>
+      </w:r>
+      <w:r>
+        <w:rPr>
+          <w:rFonts w:asciiTheme="minorHAnsi" w:hAnsiTheme="minorHAnsi" w:cstheme="minorHAnsi"/>
+        </w:rPr>
+        <w:t>vier</w:t>
+      </w:r>
+      <w:r>
+        <w:rPr>
+          <w:rFonts w:asciiTheme="minorHAnsi" w:hAnsiTheme="minorHAnsi" w:cstheme="minorHAnsi"/>
+        </w:rPr>
+        <w:t xml:space="preserve"> Ereignisse reagieren. </w:t>
+      </w:r>
+    </w:p>
+    <w:p>
+      <w:pPr>
+        <w:pStyle w:val="MyAbsatz3"/>
+        <w:rPr>
+          <w:rFonts w:asciiTheme="minorHAnsi" w:hAnsiTheme="minorHAnsi" w:cstheme="minorHAnsi"/>
+        </w:rPr>
+      </w:pPr>
+      <w:r>
+        <w:rPr>
+          <w:rFonts w:asciiTheme="minorHAnsi" w:hAnsiTheme="minorHAnsi" w:cstheme="minorHAnsi"/>
+        </w:rPr>
+        <w:t>Z</w:t>
+      </w:r>
+      <w:r>
+        <w:rPr>
+          <w:rFonts w:asciiTheme="minorHAnsi" w:hAnsiTheme="minorHAnsi" w:cstheme="minorHAnsi"/>
+        </w:rPr>
+        <w:t>um einen kann der Trackerserver ein neues Datenfragment ausschreiben, welches der Torrentserver dann möglicherweise annimmt.</w:t>
+      </w:r>
+      <w:r>
+        <w:rPr>
+          <w:rFonts w:asciiTheme="minorHAnsi" w:hAnsiTheme="minorHAnsi" w:cstheme="minorHAnsi"/>
+        </w:rPr>
+        <w:t xml:space="preserve"> Dies hängt von dem Verhältnis ab zwischen der Anzahl der Fragmente, die der Torrentserver aktuell abgespeichert hat und der durchschnittlichen Anzahl von Fragmenten die ein Torrentserver im PTN </w:t>
+      </w:r>
+      <w:r>
+        <w:rPr>
+          <w:rFonts w:asciiTheme="minorHAnsi" w:hAnsiTheme="minorHAnsi" w:cstheme="minorHAnsi"/>
+        </w:rPr>
+        <w:t>abgespeichert hat.</w:t>
+      </w:r>
+    </w:p>
+    <w:p>
+      <w:pPr>
+        <w:pStyle w:val="MyAbsatz3"/>
+        <w:rPr>
+          <w:rFonts w:asciiTheme="minorHAnsi" w:hAnsiTheme="minorHAnsi" w:cstheme="minorHAnsi"/>
+        </w:rPr>
+      </w:pPr>
+      <w:r>
+        <w:rPr>
+          <w:rFonts w:asciiTheme="minorHAnsi" w:hAnsiTheme="minorHAnsi" w:cstheme="minorHAnsi"/>
+        </w:rPr>
+        <w:t>Ein zweiter Fall kann eintreten</w:t>
       </w:r>
       <w:r>
         <w:rPr>
@@ -7019,7 +7749,25 @@
         <w:rPr>
           <w:rFonts w:asciiTheme="minorHAnsi" w:hAnsiTheme="minorHAnsi" w:cstheme="minorHAnsi"/>
         </w:rPr>
-        <w:t xml:space="preserve"> dass sowohl das Hoch- als auch das Herunterladen von Dateien dezentral realisiert sein soll und es innerhalb des Torrentnetzes nur gleichwertige Torrentserver gibt. Damit gäbe es in diesem Fall keinen einzelnen Punkt an dem das System funktionsunfähig gemacht werden kann, englisch „single point of failure“. Mit der Entscheidung einen Instanz Trackerserver zu konzipieren wird dieses Konzept außer Kraft gesetzt.</w:t>
+        <w:t xml:space="preserve"> wenn der Trackerserver eine neue Systeminformationsnachricht schickt. Der </w:t>
+      </w:r>
+      <w:r>
+        <w:rPr>
+          <w:rFonts w:asciiTheme="minorHAnsi" w:hAnsiTheme="minorHAnsi" w:cstheme="minorHAnsi"/>
+        </w:rPr>
+        <w:t>Torrentserver bekommt dann eine Informationsnachricht, die ihm die Liste aller aktuell im PTN gespeicherten Fragmente und der jeweiligen Torrentserver die dieses Fragment besitzen</w:t>
+      </w:r>
+      <w:r>
+        <w:rPr>
+          <w:rFonts w:asciiTheme="minorHAnsi" w:hAnsiTheme="minorHAnsi" w:cstheme="minorHAnsi"/>
+        </w:rPr>
+        <w:t>. Diese Liste speichert der Tor</w:t>
+      </w:r>
+      <w:r>
+        <w:rPr>
+          <w:rFonts w:asciiTheme="minorHAnsi" w:hAnsiTheme="minorHAnsi" w:cstheme="minorHAnsi"/>
+        </w:rPr>
+        <w:t>rentserver lokal ab.</w:t>
       </w:r>
     </w:p>
     <w:p>
@@ -7033,50 +7781,25 @@
         <w:rPr>
           <w:rFonts w:asciiTheme="minorHAnsi" w:hAnsiTheme="minorHAnsi" w:cstheme="minorHAnsi"/>
         </w:rPr>
-        <w:t>Der Trackerserver hat die Aufgabe das Hochladen von Fragmenten, das Verteilen von Fragmenten</w:t>
-      </w:r>
-      <w:r>
-        <w:rPr>
-          <w:rFonts w:asciiTheme="minorHAnsi" w:hAnsiTheme="minorHAnsi" w:cstheme="minorHAnsi"/>
-        </w:rPr>
-        <w:t xml:space="preserve"> und die Weitergabe von Verteilungsinformationen zu zentralisieren. Das hat den Vorteil, dass es im Netzwerk imme</w:t>
-      </w:r>
-      <w:r>
-        <w:rPr>
-          <w:rFonts w:asciiTheme="minorHAnsi" w:hAnsiTheme="minorHAnsi" w:cstheme="minorHAnsi"/>
-        </w:rPr>
-        <w:t xml:space="preserve">r eine Komponente weiß wie das Netzwerk aktuell aussieht </w:t>
-      </w:r>
-      <w:r>
-        <w:rPr>
-          <w:rFonts w:asciiTheme="minorHAnsi" w:hAnsiTheme="minorHAnsi" w:cstheme="minorHAnsi"/>
-        </w:rPr>
-        <w:lastRenderedPageBreak/>
-        <w:t>es nicht zu Konflikten zwischen verschiedenen aktuellen Ständen kommen kann. Zudem müssen Informationen</w:t>
-      </w:r>
-      <w:r>
-        <w:rPr>
-          <w:rFonts w:asciiTheme="minorHAnsi" w:hAnsiTheme="minorHAnsi" w:cstheme="minorHAnsi"/>
-        </w:rPr>
-        <w:t xml:space="preserve"> </w:t>
-      </w:r>
-      <w:r>
-        <w:rPr>
-          <w:rFonts w:asciiTheme="minorHAnsi" w:hAnsiTheme="minorHAnsi" w:cstheme="minorHAnsi"/>
-        </w:rPr>
-        <w:t xml:space="preserve">über die Fragmentverteilung immer nur über </w:t>
-      </w:r>
-      <w:r>
-        <w:rPr>
-          <w:rFonts w:asciiTheme="minorHAnsi" w:hAnsiTheme="minorHAnsi" w:cstheme="minorHAnsi"/>
-        </w:rPr>
-        <w:t>einen Kommunikationskanal</w:t>
-      </w:r>
-      <w:r>
-        <w:rPr>
-          <w:rFonts w:asciiTheme="minorHAnsi" w:hAnsiTheme="minorHAnsi" w:cstheme="minorHAnsi"/>
-        </w:rPr>
-        <w:t xml:space="preserve"> an die einen Torrentserver, nämlich vom Trackerserver aus, geschickt werden, was bei einem Netzwerk mit einem Trackerserver und n Torrentservern genau n Kommunikationswege impliziert. Würde jeder Torrentserver mit jedem anderen kommunizieren stiege die Anzahl der Kommunikationskanäle quadratisch mit der Anzahl der Torrentserver an.</w:t>
+        <w:t xml:space="preserve">Sie wird gebraucht falls der dritte Fall eintritt und ein Nutzer bei ihm eine Datei anfragt. Da jeder Torrentserver die gleiche Liste besitzt, ist es egal bei welchem Torrentserver ein Nutzer anfragt. Das macht sorgt für die Dezentralität beim Herunterladen. Der Nutzer gibt an, welche Datei er herunterladen möchte, in dem er die Dateiprüfsumme </w:t>
+      </w:r>
+      <w:r>
+        <w:rPr>
+          <w:rFonts w:asciiTheme="minorHAnsi" w:hAnsiTheme="minorHAnsi" w:cstheme="minorHAnsi"/>
+        </w:rPr>
+        <w:t xml:space="preserve">mit der Anfrage schickt. Der Torrentserver kann nun aus seiner Liste alle Fragmentinformationen heraussuchen die der Nutzer dafür braucht. Er sendet ihm eine Liste zu, die eine nach Reihenfolge-zum-Zusammensetzen-sortierte Liste von Fragmentprüfsummen beinhaltet. Zu jede dieser Prüfsummen ist zusätzlich eine Liste mit </w:t>
+      </w:r>
+      <w:r>
+        <w:rPr>
+          <w:rFonts w:asciiTheme="minorHAnsi" w:hAnsiTheme="minorHAnsi" w:cstheme="minorHAnsi"/>
+        </w:rPr>
+        <w:t xml:space="preserve">den Torrentservern hinterlegt, bei denen dieses Fragment angefragt werden kann. Mit dieser </w:t>
+      </w:r>
+      <w:r>
+        <w:rPr>
+          <w:rFonts w:asciiTheme="minorHAnsi" w:hAnsiTheme="minorHAnsi" w:cstheme="minorHAnsi"/>
+        </w:rPr>
+        <w:t xml:space="preserve">Liste kann der Nutzer für jedes Fragment bei den Torrentservern das Fragment anfragen. </w:t>
       </w:r>
     </w:p>
     <w:p>
@@ -7090,67 +7813,7 @@
         <w:rPr>
           <w:rFonts w:asciiTheme="minorHAnsi" w:hAnsiTheme="minorHAnsi" w:cstheme="minorHAnsi"/>
         </w:rPr>
-        <w:t>Möchte ein Nutzer eine Datei hochladen, so empfängt der Trac</w:t>
-      </w:r>
-      <w:r>
-        <w:rPr>
-          <w:rFonts w:asciiTheme="minorHAnsi" w:hAnsiTheme="minorHAnsi" w:cstheme="minorHAnsi"/>
-        </w:rPr>
-        <w:t>kerserver von dieser Datei eine</w:t>
-      </w:r>
-      <w:r>
-        <w:rPr>
-          <w:rFonts w:asciiTheme="minorHAnsi" w:hAnsiTheme="minorHAnsi" w:cstheme="minorHAnsi"/>
-        </w:rPr>
-        <w:t xml:space="preserve"> </w:t>
-      </w:r>
-      <w:r>
-        <w:rPr>
-          <w:rFonts w:asciiTheme="minorHAnsi" w:hAnsiTheme="minorHAnsi" w:cstheme="minorHAnsi"/>
-        </w:rPr>
-        <w:t xml:space="preserve">Prüfsumme über die gesamte Datei, </w:t>
-      </w:r>
-      <w:r>
-        <w:rPr>
-          <w:rFonts w:asciiTheme="minorHAnsi" w:hAnsiTheme="minorHAnsi" w:cstheme="minorHAnsi"/>
-        </w:rPr>
-        <w:t>di</w:t>
-      </w:r>
-      <w:r>
-        <w:rPr>
-          <w:rFonts w:asciiTheme="minorHAnsi" w:hAnsiTheme="minorHAnsi" w:cstheme="minorHAnsi"/>
-        </w:rPr>
-        <w:t xml:space="preserve">e Größe der Datei und im Anschluss die Dateifragmente. Dateiprüfsumme und </w:t>
-      </w:r>
-      <w:r>
-        <w:rPr>
-          <w:rFonts w:asciiTheme="minorHAnsi" w:hAnsiTheme="minorHAnsi" w:cstheme="minorHAnsi"/>
-        </w:rPr>
-        <w:t>Dateigröße werden in einer Liste hinterlegt, die diese Informationen von allen im Netzwerk gespeicherten Dateien beinhaltet. Diese Liste wird bei Änderungen an alle Torrentserver im PTN geschickt. Die Dateifragmente werden über einen MQTT-Broker ausgeschrieben. Die Torrentserver bewerben sich beim Trackerserver um dieses Fragment, wenn sie es abspeichern wollen und der Trackerserver entscheidet welcher Torrentserver das Fragment bekommt. Wie genau dieses Kommunikationsprotokoll abläuft, kann in den Sequenzdiagrammen im Dokumentationsordner</w:t>
-      </w:r>
-      <w:r>
-        <w:rPr>
-          <w:rFonts w:asciiTheme="minorHAnsi" w:hAnsiTheme="minorHAnsi" w:cstheme="minorHAnsi"/>
-        </w:rPr>
-        <w:t xml:space="preserve"> nachgelesen werden der in dem zu diesem Projekt zugehörigen github </w:t>
-      </w:r>
-      <w:r>
-        <w:rPr>
-          <w:rFonts w:asciiTheme="minorHAnsi" w:hAnsiTheme="minorHAnsi" w:cstheme="minorHAnsi"/>
-        </w:rPr>
-        <w:t>repository [</w:t>
-      </w:r>
-      <w:r>
-        <w:rPr>
-          <w:rFonts w:asciiTheme="minorHAnsi" w:hAnsiTheme="minorHAnsi" w:cstheme="minorHAnsi"/>
-        </w:rPr>
-        <w:t>3</w:t>
-      </w:r>
-      <w:r>
-        <w:rPr>
-          <w:rFonts w:asciiTheme="minorHAnsi" w:hAnsiTheme="minorHAnsi" w:cstheme="minorHAnsi"/>
-        </w:rPr>
-        <w:t>] zu finden ist.</w:t>
+        <w:t>Das ist das vierte Ereignis bei dem der Torrentserver involviert ist. Wenn der Nutzer ein bestimmtes Fragment anfragt, sendet es der Torrentserver als Antwort zurück. Eine Prüfung ob der Nutzer autorisiert ist dieses Paket herunterzuladen gibt es nicht.</w:t>
       </w:r>
     </w:p>
     <w:p>
@@ -7158,182 +7821,208 @@
         <w:pStyle w:val="MyAbsatz3"/>
         <w:rPr>
           <w:rFonts w:asciiTheme="minorHAnsi" w:hAnsiTheme="minorHAnsi" w:cstheme="minorHAnsi"/>
-          <w:sz w:val="22"/>
-        </w:rPr>
-      </w:pPr>
-    </w:p>
-    <w:p>
-      <w:pPr>
-        <w:pStyle w:val="berschrift3"/>
-        <w:rPr>
-          <w:rFonts w:asciiTheme="minorHAnsi" w:hAnsiTheme="minorHAnsi" w:cstheme="minorHAnsi"/>
-        </w:rPr>
-      </w:pPr>
-      <w:bookmarkStart w:id="15" w:name="_Toc33828680"/>
-      <w:r>
-        <w:rPr>
-          <w:rFonts w:asciiTheme="minorHAnsi" w:hAnsiTheme="minorHAnsi" w:cstheme="minorHAnsi"/>
-        </w:rPr>
-        <w:t>Torrentserver</w:t>
-      </w:r>
-      <w:bookmarkEnd w:id="15"/>
+        </w:rPr>
+      </w:pPr>
+      <w:r>
+        <w:rPr>
+          <w:rFonts w:asciiTheme="minorHAnsi" w:hAnsiTheme="minorHAnsi" w:cstheme="minorHAnsi"/>
+        </w:rPr>
+        <w:t>Der Torrentserver ist in verschiedenen Konfigurationen ausführbar. Dazu gehören:</w:t>
+      </w:r>
     </w:p>
     <w:p>
       <w:pPr>
         <w:pStyle w:val="MyAbsatz3"/>
-        <w:rPr>
-          <w:rFonts w:asciiTheme="minorHAnsi" w:hAnsiTheme="minorHAnsi" w:cstheme="minorHAnsi"/>
-        </w:rPr>
-      </w:pPr>
-      <w:r>
-        <w:rPr>
-          <w:rFonts w:asciiTheme="minorHAnsi" w:hAnsiTheme="minorHAnsi" w:cstheme="minorHAnsi"/>
-        </w:rPr>
-        <w:t xml:space="preserve">Der Torrentserver ist die Softwarekomponente die für das Herunterladen von Dateien verantwortlich ist und die Datenfragmente abspeichert. Prinzipiell ist ein Torrentserver pro PTN ausreichend, es sollte in jedem PTN aber mehrere Torrentserver geben. Gäbe es nur einen, so wären alle Dateien in einzelnen Stücken auf einem Server gespeichert, was das Prinzip der dezentralen Datenhaltung nicht realisieren würde. Ein Torrentserver kann auf </w:t>
-      </w:r>
-      <w:r>
-        <w:rPr>
-          <w:rFonts w:asciiTheme="minorHAnsi" w:hAnsiTheme="minorHAnsi" w:cstheme="minorHAnsi"/>
-        </w:rPr>
-        <w:t>vier</w:t>
-      </w:r>
-      <w:r>
-        <w:rPr>
-          <w:rFonts w:asciiTheme="minorHAnsi" w:hAnsiTheme="minorHAnsi" w:cstheme="minorHAnsi"/>
-        </w:rPr>
-        <w:t xml:space="preserve"> Ereignisse reagieren. </w:t>
+        <w:numPr>
+          <w:ilvl w:val="0"/>
+          <w:numId w:val="29"/>
+        </w:numPr>
+        <w:rPr>
+          <w:rFonts w:asciiTheme="minorHAnsi" w:hAnsiTheme="minorHAnsi" w:cstheme="minorHAnsi"/>
+        </w:rPr>
+      </w:pPr>
+      <w:r>
+        <w:rPr>
+          <w:rFonts w:asciiTheme="minorHAnsi" w:hAnsiTheme="minorHAnsi" w:cstheme="minorHAnsi"/>
+        </w:rPr>
+        <w:t xml:space="preserve">Das Ändern der gRPC-Endpunkte zu denen sich der Client verbinden kann, </w:t>
       </w:r>
     </w:p>
     <w:p>
       <w:pPr>
         <w:pStyle w:val="MyAbsatz3"/>
-        <w:rPr>
-          <w:rFonts w:asciiTheme="minorHAnsi" w:hAnsiTheme="minorHAnsi" w:cstheme="minorHAnsi"/>
-        </w:rPr>
-      </w:pPr>
-      <w:r>
-        <w:rPr>
-          <w:rFonts w:asciiTheme="minorHAnsi" w:hAnsiTheme="minorHAnsi" w:cstheme="minorHAnsi"/>
-        </w:rPr>
-        <w:t>Z</w:t>
-      </w:r>
-      <w:r>
-        <w:rPr>
-          <w:rFonts w:asciiTheme="minorHAnsi" w:hAnsiTheme="minorHAnsi" w:cstheme="minorHAnsi"/>
-        </w:rPr>
-        <w:t>um einen kann der Trackerserver ein neues Datenfragment ausschreiben, welches der Torrentserver dann möglicherweise annimmt.</w:t>
-      </w:r>
-      <w:r>
-        <w:rPr>
-          <w:rFonts w:asciiTheme="minorHAnsi" w:hAnsiTheme="minorHAnsi" w:cstheme="minorHAnsi"/>
-        </w:rPr>
-        <w:t xml:space="preserve"> Dies hängt von dem Verhältnis ab zwischen der Anzahl der Fragmente, die der Torrentserver aktuell abgespeichert hat und der durchschnittlichen Anzahl von Fragmenten die ein Torrentserver im PTN </w:t>
-      </w:r>
-      <w:r>
-        <w:rPr>
-          <w:rFonts w:asciiTheme="minorHAnsi" w:hAnsiTheme="minorHAnsi" w:cstheme="minorHAnsi"/>
-        </w:rPr>
-        <w:t>abgespeichert hat.</w:t>
+        <w:numPr>
+          <w:ilvl w:val="0"/>
+          <w:numId w:val="29"/>
+        </w:numPr>
+        <w:rPr>
+          <w:rFonts w:asciiTheme="minorHAnsi" w:hAnsiTheme="minorHAnsi" w:cstheme="minorHAnsi"/>
+        </w:rPr>
+      </w:pPr>
+      <w:r>
+        <w:rPr>
+          <w:rFonts w:asciiTheme="minorHAnsi" w:hAnsiTheme="minorHAnsi" w:cstheme="minorHAnsi"/>
+        </w:rPr>
+        <w:t xml:space="preserve">die Art wie Daten abgespeichert werden können (RAM oder Dateisystem), </w:t>
       </w:r>
     </w:p>
     <w:p>
       <w:pPr>
         <w:pStyle w:val="MyAbsatz3"/>
-        <w:rPr>
-          <w:rFonts w:asciiTheme="minorHAnsi" w:hAnsiTheme="minorHAnsi" w:cstheme="minorHAnsi"/>
-        </w:rPr>
-      </w:pPr>
-      <w:r>
-        <w:rPr>
-          <w:rFonts w:asciiTheme="minorHAnsi" w:hAnsiTheme="minorHAnsi" w:cstheme="minorHAnsi"/>
-        </w:rPr>
-        <w:t>Ein zweiter Fall kann eintreten</w:t>
-      </w:r>
-      <w:r>
-        <w:rPr>
-          <w:rFonts w:asciiTheme="minorHAnsi" w:hAnsiTheme="minorHAnsi" w:cstheme="minorHAnsi"/>
-        </w:rPr>
-        <w:t>,</w:t>
-      </w:r>
-      <w:r>
-        <w:rPr>
-          <w:rFonts w:asciiTheme="minorHAnsi" w:hAnsiTheme="minorHAnsi" w:cstheme="minorHAnsi"/>
-        </w:rPr>
-        <w:t xml:space="preserve"> wenn der Trackerserver eine neue Systeminformationsnachricht schickt. Der </w:t>
-      </w:r>
-      <w:r>
-        <w:rPr>
-          <w:rFonts w:asciiTheme="minorHAnsi" w:hAnsiTheme="minorHAnsi" w:cstheme="minorHAnsi"/>
-        </w:rPr>
-        <w:t>Torrentserver bekommt dann eine Informationsnachricht, die ihm die Liste aller aktuell im PTN gespeicherten Fragmente und der jeweiligen Torrentserver die dieses Fragment besitzen</w:t>
-      </w:r>
-      <w:r>
-        <w:rPr>
-          <w:rFonts w:asciiTheme="minorHAnsi" w:hAnsiTheme="minorHAnsi" w:cstheme="minorHAnsi"/>
-        </w:rPr>
-        <w:t>. Diese Liste speichert der Tor</w:t>
-      </w:r>
-      <w:r>
-        <w:rPr>
-          <w:rFonts w:asciiTheme="minorHAnsi" w:hAnsiTheme="minorHAnsi" w:cstheme="minorHAnsi"/>
-        </w:rPr>
-        <w:t>rentserver lokal ab.</w:t>
+        <w:numPr>
+          <w:ilvl w:val="0"/>
+          <w:numId w:val="29"/>
+        </w:numPr>
+        <w:rPr>
+          <w:rFonts w:asciiTheme="minorHAnsi" w:hAnsiTheme="minorHAnsi" w:cstheme="minorHAnsi"/>
+        </w:rPr>
+      </w:pPr>
+      <w:r>
+        <w:rPr>
+          <w:rFonts w:asciiTheme="minorHAnsi" w:hAnsiTheme="minorHAnsi" w:cstheme="minorHAnsi"/>
+        </w:rPr>
+        <w:t>ob bzw. welche Obergrenze es für den vom PTN-verwendeten Speicherplatz gibt</w:t>
+      </w:r>
+      <w:r>
+        <w:rPr>
+          <w:rFonts w:asciiTheme="minorHAnsi" w:hAnsiTheme="minorHAnsi" w:cstheme="minorHAnsi"/>
+        </w:rPr>
+        <w:t xml:space="preserve">, </w:t>
       </w:r>
     </w:p>
     <w:p>
       <w:pPr>
         <w:pStyle w:val="MyAbsatz3"/>
-        <w:rPr>
-          <w:rFonts w:asciiTheme="minorHAnsi" w:hAnsiTheme="minorHAnsi" w:cstheme="minorHAnsi"/>
-        </w:rPr>
-      </w:pPr>
-      <w:r>
-        <w:rPr>
-          <w:rFonts w:asciiTheme="minorHAnsi" w:hAnsiTheme="minorHAnsi" w:cstheme="minorHAnsi"/>
-        </w:rPr>
-        <w:t xml:space="preserve">Sie wird gebraucht falls der dritte Fall eintritt und ein Nutzer bei ihm eine Datei anfragt. Da jeder Torrentserver die gleiche Liste besitzt, ist es egal bei welchem Torrentserver ein Nutzer anfragt. Das macht sorgt für die Dezentralität beim Herunterladen. Der Nutzer gibt an, welche Datei er herunterladen möchte, in dem er die Dateiprüfsumme </w:t>
-      </w:r>
-      <w:r>
-        <w:rPr>
-          <w:rFonts w:asciiTheme="minorHAnsi" w:hAnsiTheme="minorHAnsi" w:cstheme="minorHAnsi"/>
-        </w:rPr>
-        <w:t xml:space="preserve">mit der Anfrage schickt. Der Torrentserver kann nun aus seiner Liste alle Fragmentinformationen heraussuchen die der Nutzer dafür braucht. Er sendet ihm eine Liste zu, die eine nach Reihenfolge-zum-Zusammensetzen-sortierte Liste von Fragmentprüfsummen beinhaltet. Zu jede dieser Prüfsummen ist zusätzlich eine Liste mit </w:t>
-      </w:r>
-      <w:r>
-        <w:rPr>
-          <w:rFonts w:asciiTheme="minorHAnsi" w:hAnsiTheme="minorHAnsi" w:cstheme="minorHAnsi"/>
-        </w:rPr>
-        <w:t xml:space="preserve">den Torrentservern hinterlegt, bei denen dieses Fragment angefragt werden kann. Mit dieser </w:t>
-      </w:r>
-      <w:r>
-        <w:rPr>
-          <w:rFonts w:asciiTheme="minorHAnsi" w:hAnsiTheme="minorHAnsi" w:cstheme="minorHAnsi"/>
-        </w:rPr>
-        <w:t xml:space="preserve">Liste kann der Nutzer für jedes Fragment bei den Torrentservern das Fragment anfragen. </w:t>
+        <w:numPr>
+          <w:ilvl w:val="0"/>
+          <w:numId w:val="29"/>
+        </w:numPr>
+        <w:rPr>
+          <w:rFonts w:asciiTheme="minorHAnsi" w:hAnsiTheme="minorHAnsi" w:cstheme="minorHAnsi"/>
+        </w:rPr>
+      </w:pPr>
+      <w:r>
+        <w:rPr>
+          <w:rFonts w:asciiTheme="minorHAnsi" w:hAnsiTheme="minorHAnsi" w:cstheme="minorHAnsi"/>
+        </w:rPr>
+        <w:t xml:space="preserve">in welchem Ordner die Dateien abgespeichert werden, wenn nicht im RAM,  </w:t>
       </w:r>
     </w:p>
     <w:p>
       <w:pPr>
         <w:pStyle w:val="MyAbsatz3"/>
-        <w:rPr>
-          <w:rFonts w:asciiTheme="minorHAnsi" w:hAnsiTheme="minorHAnsi" w:cstheme="minorHAnsi"/>
-        </w:rPr>
-      </w:pPr>
-      <w:r>
-        <w:rPr>
-          <w:rFonts w:asciiTheme="minorHAnsi" w:hAnsiTheme="minorHAnsi" w:cstheme="minorHAnsi"/>
-        </w:rPr>
-        <w:t>Das ist das vierte Ereignis bei dem der Torrentserver involviert ist. Wenn der Nutzer ein bestimmtes Fragment anfragt, sendet es der Torrentserver als Antwort zurück. Eine Prüfung ob der Nutzer autorisiert ist dieses Paket herunterzuladen gibt es nicht.</w:t>
+        <w:numPr>
+          <w:ilvl w:val="0"/>
+          <w:numId w:val="29"/>
+        </w:numPr>
+        <w:rPr>
+          <w:rFonts w:asciiTheme="minorHAnsi" w:hAnsiTheme="minorHAnsi" w:cstheme="minorHAnsi"/>
+        </w:rPr>
+      </w:pPr>
+      <w:r>
+        <w:rPr>
+          <w:rFonts w:asciiTheme="minorHAnsi" w:hAnsiTheme="minorHAnsi" w:cstheme="minorHAnsi"/>
+        </w:rPr>
+        <w:t xml:space="preserve">ob bei einem Neustart alte Daten aus einem früheren PTN übernommen werden oder gelöscht werden sollen, </w:t>
       </w:r>
     </w:p>
     <w:p>
       <w:pPr>
         <w:pStyle w:val="MyAbsatz3"/>
-        <w:ind w:firstLine="0"/>
-        <w:rPr>
-          <w:rFonts w:asciiTheme="minorHAnsi" w:hAnsiTheme="minorHAnsi" w:cstheme="minorHAnsi"/>
-        </w:rPr>
-      </w:pPr>
+        <w:numPr>
+          <w:ilvl w:val="0"/>
+          <w:numId w:val="29"/>
+        </w:numPr>
+        <w:rPr>
+          <w:rFonts w:asciiTheme="minorHAnsi" w:hAnsiTheme="minorHAnsi" w:cstheme="minorHAnsi"/>
+        </w:rPr>
+      </w:pPr>
+      <w:r>
+        <w:rPr>
+          <w:rFonts w:asciiTheme="minorHAnsi" w:hAnsiTheme="minorHAnsi" w:cstheme="minorHAnsi"/>
+        </w:rPr>
+        <w:t>wie lang die Timeoutzeiten dauern für die Fälle</w:t>
+      </w:r>
+    </w:p>
+    <w:p>
+      <w:pPr>
+        <w:pStyle w:val="MyAbsatz3"/>
+        <w:numPr>
+          <w:ilvl w:val="1"/>
+          <w:numId w:val="29"/>
+        </w:numPr>
+        <w:rPr>
+          <w:rFonts w:asciiTheme="minorHAnsi" w:hAnsiTheme="minorHAnsi" w:cstheme="minorHAnsi"/>
+        </w:rPr>
+      </w:pPr>
+      <w:r>
+        <w:rPr>
+          <w:rFonts w:asciiTheme="minorHAnsi" w:hAnsiTheme="minorHAnsi" w:cstheme="minorHAnsi"/>
+        </w:rPr>
+        <w:t>auf eine p</w:t>
+      </w:r>
+      <w:r>
+        <w:rPr>
+          <w:rFonts w:asciiTheme="minorHAnsi" w:hAnsiTheme="minorHAnsi" w:cstheme="minorHAnsi"/>
+        </w:rPr>
+        <w:t xml:space="preserve">ublizierte Nachricht kommt keine Bestätigung </w:t>
+      </w:r>
+      <w:r>
+        <w:rPr>
+          <w:rFonts w:asciiTheme="minorHAnsi" w:hAnsiTheme="minorHAnsi" w:cstheme="minorHAnsi"/>
+        </w:rPr>
+        <w:t>z.B. soll ein Fragment verteilt werden, aber kein Torrentserver antwortet</w:t>
+      </w:r>
+    </w:p>
+    <w:p>
+      <w:pPr>
+        <w:pStyle w:val="MyAbsatz3"/>
+        <w:numPr>
+          <w:ilvl w:val="1"/>
+          <w:numId w:val="29"/>
+        </w:numPr>
+        <w:rPr>
+          <w:rFonts w:asciiTheme="minorHAnsi" w:hAnsiTheme="minorHAnsi" w:cstheme="minorHAnsi"/>
+        </w:rPr>
+      </w:pPr>
+      <w:r>
+        <w:rPr>
+          <w:rFonts w:asciiTheme="minorHAnsi" w:hAnsiTheme="minorHAnsi" w:cstheme="minorHAnsi"/>
+        </w:rPr>
+        <w:t>auf eine Eventanfrage kommt keine Nachricht z.B. ein Torrentserver möchte ein Fragment abspeichern, aber der Trackerserver antwortet nicht</w:t>
+      </w:r>
+    </w:p>
+    <w:p>
+      <w:pPr>
+        <w:pStyle w:val="MyAbsatz3"/>
+        <w:numPr>
+          <w:ilvl w:val="0"/>
+          <w:numId w:val="29"/>
+        </w:numPr>
+        <w:rPr>
+          <w:rFonts w:asciiTheme="minorHAnsi" w:hAnsiTheme="minorHAnsi" w:cstheme="minorHAnsi"/>
+        </w:rPr>
+      </w:pPr>
+      <w:r>
+        <w:rPr>
+          <w:rFonts w:asciiTheme="minorHAnsi" w:hAnsiTheme="minorHAnsi" w:cstheme="minorHAnsi"/>
+        </w:rPr>
+        <w:t>die PTN-globalen Informationen: Prüfsummenalgorithmus</w:t>
+      </w:r>
+    </w:p>
+    <w:p>
+      <w:pPr>
+        <w:rPr>
+          <w:rFonts w:cstheme="minorHAnsi"/>
+          <w:sz w:val="24"/>
+        </w:rPr>
+      </w:pPr>
+      <w:r>
+        <w:rPr>
+          <w:rFonts w:cstheme="minorHAnsi"/>
+        </w:rPr>
+        <w:br w:type="page"/>
+      </w:r>
     </w:p>
     <w:p>
       <w:pPr>
@@ -7342,7 +8031,7 @@
           <w:rFonts w:asciiTheme="minorHAnsi" w:hAnsiTheme="minorHAnsi" w:cstheme="minorHAnsi"/>
         </w:rPr>
       </w:pPr>
-      <w:bookmarkStart w:id="16" w:name="_Toc33828681"/>
+      <w:bookmarkStart w:id="16" w:name="_Toc33911353"/>
       <w:r>
         <w:rPr>
           <w:rFonts w:asciiTheme="minorHAnsi" w:hAnsiTheme="minorHAnsi" w:cstheme="minorHAnsi"/>
@@ -7405,7 +8094,7 @@
           <w:rFonts w:asciiTheme="minorHAnsi" w:hAnsiTheme="minorHAnsi" w:cstheme="minorHAnsi"/>
         </w:rPr>
       </w:pPr>
-      <w:bookmarkStart w:id="17" w:name="_Toc33828682"/>
+      <w:bookmarkStart w:id="17" w:name="_Toc33911354"/>
       <w:r>
         <w:rPr>
           <w:rFonts w:asciiTheme="minorHAnsi" w:hAnsiTheme="minorHAnsi" w:cstheme="minorHAnsi"/>
@@ -7804,7 +8493,7 @@
           <w:rFonts w:asciiTheme="minorHAnsi" w:hAnsiTheme="minorHAnsi" w:cstheme="minorHAnsi"/>
         </w:rPr>
       </w:pPr>
-      <w:bookmarkStart w:id="18" w:name="_Toc33828683"/>
+      <w:bookmarkStart w:id="18" w:name="_Toc33911355"/>
       <w:r>
         <w:rPr>
           <w:rFonts w:asciiTheme="minorHAnsi" w:hAnsiTheme="minorHAnsi" w:cstheme="minorHAnsi"/>
@@ -7946,21 +8635,7 @@
         <w:rPr>
           <w:rFonts w:asciiTheme="minorHAnsi" w:hAnsiTheme="minorHAnsi" w:cstheme="minorHAnsi"/>
         </w:rPr>
-        <w:t xml:space="preserve">Der Einsatz von MQTT im PTN wurde erfolgreich umgesetzt und erfüllt die Anforderungen, die an ihn gestellt wurden. </w:t>
-      </w:r>
-      <w:bookmarkStart w:id="19" w:name="_GoBack"/>
-      <w:r>
-        <w:rPr>
-          <w:rFonts w:asciiTheme="minorHAnsi" w:hAnsiTheme="minorHAnsi" w:cstheme="minorHAnsi"/>
-        </w:rPr>
-        <w:t>Ob d</w:t>
-      </w:r>
-      <w:bookmarkEnd w:id="19"/>
-      <w:r>
-        <w:rPr>
-          <w:rFonts w:asciiTheme="minorHAnsi" w:hAnsiTheme="minorHAnsi" w:cstheme="minorHAnsi"/>
-        </w:rPr>
-        <w:t>ie Wah</w:t>
+        <w:t>Der Einsatz von MQTT im PTN wurde erfolgreich umgesetzt und erfüllt die Anforderungen, die an ihn gestellt wurden. Ob die Wah</w:t>
       </w:r>
       <w:r>
         <w:rPr>
@@ -8055,6 +8730,8 @@
           <w:rFonts w:asciiTheme="minorHAnsi" w:hAnsiTheme="minorHAnsi" w:cstheme="minorHAnsi"/>
         </w:rPr>
       </w:pPr>
+      <w:bookmarkStart w:id="19" w:name="_GoBack"/>
+      <w:bookmarkEnd w:id="19"/>
     </w:p>
     <w:p>
       <w:pPr>
@@ -8066,12 +8743,28 @@
     </w:p>
     <w:p>
       <w:pPr>
+        <w:pStyle w:val="MyAbsatz3"/>
+        <w:rPr>
+          <w:rFonts w:asciiTheme="minorHAnsi" w:hAnsiTheme="minorHAnsi" w:cstheme="minorHAnsi"/>
+        </w:rPr>
+      </w:pPr>
+    </w:p>
+    <w:p>
+      <w:pPr>
+        <w:pStyle w:val="MyAbsatz3"/>
+        <w:rPr>
+          <w:rFonts w:asciiTheme="minorHAnsi" w:hAnsiTheme="minorHAnsi" w:cstheme="minorHAnsi"/>
+        </w:rPr>
+      </w:pPr>
+    </w:p>
+    <w:p>
+      <w:pPr>
         <w:pStyle w:val="berschrift1"/>
         <w:rPr>
           <w:rFonts w:asciiTheme="minorHAnsi" w:hAnsiTheme="minorHAnsi" w:cstheme="minorHAnsi"/>
         </w:rPr>
       </w:pPr>
-      <w:bookmarkStart w:id="20" w:name="_Toc33828684"/>
+      <w:bookmarkStart w:id="20" w:name="_Toc33911356"/>
       <w:r>
         <w:rPr>
           <w:rFonts w:asciiTheme="minorHAnsi" w:hAnsiTheme="minorHAnsi" w:cstheme="minorHAnsi"/>
@@ -8221,7 +8914,7 @@
           <w:rFonts w:asciiTheme="minorHAnsi" w:hAnsiTheme="minorHAnsi" w:cstheme="minorHAnsi"/>
         </w:rPr>
       </w:pPr>
-      <w:bookmarkStart w:id="21" w:name="_Toc33828685"/>
+      <w:bookmarkStart w:id="21" w:name="_Toc33911357"/>
       <w:r>
         <w:rPr>
           <w:rFonts w:asciiTheme="minorHAnsi" w:hAnsiTheme="minorHAnsi" w:cstheme="minorHAnsi"/>
@@ -8502,7 +9195,7 @@
           <w:rFonts w:asciiTheme="minorHAnsi" w:hAnsiTheme="minorHAnsi" w:cstheme="minorHAnsi"/>
         </w:rPr>
       </w:pPr>
-      <w:bookmarkStart w:id="22" w:name="_Toc33828686"/>
+      <w:bookmarkStart w:id="22" w:name="_Toc33911358"/>
       <w:r>
         <w:rPr>
           <w:rFonts w:asciiTheme="minorHAnsi" w:hAnsiTheme="minorHAnsi" w:cstheme="minorHAnsi"/>
@@ -8669,7 +9362,7 @@
           <w:rFonts w:asciiTheme="minorHAnsi" w:hAnsiTheme="minorHAnsi" w:cstheme="minorHAnsi"/>
         </w:rPr>
       </w:pPr>
-      <w:bookmarkStart w:id="23" w:name="_Toc33828687"/>
+      <w:bookmarkStart w:id="23" w:name="_Toc33911359"/>
       <w:r>
         <w:rPr>
           <w:rFonts w:asciiTheme="minorHAnsi" w:hAnsiTheme="minorHAnsi" w:cstheme="minorHAnsi"/>
@@ -8694,7 +9387,7 @@
           <w:rFonts w:asciiTheme="minorHAnsi" w:hAnsiTheme="minorHAnsi" w:cstheme="minorHAnsi"/>
         </w:rPr>
       </w:pPr>
-      <w:bookmarkStart w:id="24" w:name="_Toc33828688"/>
+      <w:bookmarkStart w:id="24" w:name="_Toc33911360"/>
       <w:r>
         <w:rPr>
           <w:rFonts w:asciiTheme="minorHAnsi" w:hAnsiTheme="minorHAnsi" w:cstheme="minorHAnsi"/>
@@ -8856,7 +9549,7 @@
           <w:rFonts w:asciiTheme="minorHAnsi" w:hAnsiTheme="minorHAnsi" w:cstheme="minorHAnsi"/>
         </w:rPr>
       </w:pPr>
-      <w:bookmarkStart w:id="25" w:name="_Toc33828689"/>
+      <w:bookmarkStart w:id="25" w:name="_Toc33911361"/>
       <w:r>
         <w:rPr>
           <w:rFonts w:asciiTheme="minorHAnsi" w:hAnsiTheme="minorHAnsi" w:cstheme="minorHAnsi"/>
@@ -9136,7 +9829,7 @@
           <w:rFonts w:asciiTheme="minorHAnsi" w:hAnsiTheme="minorHAnsi" w:cstheme="minorHAnsi"/>
         </w:rPr>
       </w:pPr>
-      <w:bookmarkStart w:id="26" w:name="_Toc33828690"/>
+      <w:bookmarkStart w:id="26" w:name="_Toc33911362"/>
       <w:r>
         <w:rPr>
           <w:rFonts w:asciiTheme="minorHAnsi" w:hAnsiTheme="minorHAnsi" w:cstheme="minorHAnsi"/>
@@ -9254,7 +9947,7 @@
           <w:rPr>
             <w:noProof/>
           </w:rPr>
-          <w:t>19</w:t>
+          <w:t>1</w:t>
         </w:r>
         <w:r>
           <w:fldChar w:fldCharType="end"/>
@@ -9573,6 +10266,119 @@
     </w:lvl>
   </w:abstractNum>
   <w:abstractNum w:abstractNumId="3" w15:restartNumberingAfterBreak="0">
+    <w:nsid w:val="055A0F86"/>
+    <w:multiLevelType w:val="hybridMultilevel"/>
+    <w:tmpl w:val="5DB66A90"/>
+    <w:lvl w:ilvl="0" w:tplc="10090001">
+      <w:start w:val="1"/>
+      <w:numFmt w:val="bullet"/>
+      <w:lvlText w:val=""/>
+      <w:lvlJc w:val="left"/>
+      <w:pPr>
+        <w:ind w:left="720" w:hanging="360"/>
+      </w:pPr>
+      <w:rPr>
+        <w:rFonts w:ascii="Symbol" w:hAnsi="Symbol" w:hint="default"/>
+      </w:rPr>
+    </w:lvl>
+    <w:lvl w:ilvl="1" w:tplc="10090003">
+      <w:start w:val="1"/>
+      <w:numFmt w:val="bullet"/>
+      <w:lvlText w:val="o"/>
+      <w:lvlJc w:val="left"/>
+      <w:pPr>
+        <w:ind w:left="1440" w:hanging="360"/>
+      </w:pPr>
+      <w:rPr>
+        <w:rFonts w:ascii="Courier New" w:hAnsi="Courier New" w:cs="Courier New" w:hint="default"/>
+      </w:rPr>
+    </w:lvl>
+    <w:lvl w:ilvl="2" w:tplc="10090005" w:tentative="1">
+      <w:start w:val="1"/>
+      <w:numFmt w:val="bullet"/>
+      <w:lvlText w:val=""/>
+      <w:lvlJc w:val="left"/>
+      <w:pPr>
+        <w:ind w:left="2160" w:hanging="360"/>
+      </w:pPr>
+      <w:rPr>
+        <w:rFonts w:ascii="Wingdings" w:hAnsi="Wingdings" w:hint="default"/>
+      </w:rPr>
+    </w:lvl>
+    <w:lvl w:ilvl="3" w:tplc="10090001" w:tentative="1">
+      <w:start w:val="1"/>
+      <w:numFmt w:val="bullet"/>
+      <w:lvlText w:val=""/>
+      <w:lvlJc w:val="left"/>
+      <w:pPr>
+        <w:ind w:left="2880" w:hanging="360"/>
+      </w:pPr>
+      <w:rPr>
+        <w:rFonts w:ascii="Symbol" w:hAnsi="Symbol" w:hint="default"/>
+      </w:rPr>
+    </w:lvl>
+    <w:lvl w:ilvl="4" w:tplc="10090003" w:tentative="1">
+      <w:start w:val="1"/>
+      <w:numFmt w:val="bullet"/>
+      <w:lvlText w:val="o"/>
+      <w:lvlJc w:val="left"/>
+      <w:pPr>
+        <w:ind w:left="3600" w:hanging="360"/>
+      </w:pPr>
+      <w:rPr>
+        <w:rFonts w:ascii="Courier New" w:hAnsi="Courier New" w:cs="Courier New" w:hint="default"/>
+      </w:rPr>
+    </w:lvl>
+    <w:lvl w:ilvl="5" w:tplc="10090005" w:tentative="1">
+      <w:start w:val="1"/>
+      <w:numFmt w:val="bullet"/>
+      <w:lvlText w:val=""/>
+      <w:lvlJc w:val="left"/>
+      <w:pPr>
+        <w:ind w:left="4320" w:hanging="360"/>
+      </w:pPr>
+      <w:rPr>
+        <w:rFonts w:ascii="Wingdings" w:hAnsi="Wingdings" w:hint="default"/>
+      </w:rPr>
+    </w:lvl>
+    <w:lvl w:ilvl="6" w:tplc="10090001" w:tentative="1">
+      <w:start w:val="1"/>
+      <w:numFmt w:val="bullet"/>
+      <w:lvlText w:val=""/>
+      <w:lvlJc w:val="left"/>
+      <w:pPr>
+        <w:ind w:left="5040" w:hanging="360"/>
+      </w:pPr>
+      <w:rPr>
+        <w:rFonts w:ascii="Symbol" w:hAnsi="Symbol" w:hint="default"/>
+      </w:rPr>
+    </w:lvl>
+    <w:lvl w:ilvl="7" w:tplc="10090003" w:tentative="1">
+      <w:start w:val="1"/>
+      <w:numFmt w:val="bullet"/>
+      <w:lvlText w:val="o"/>
+      <w:lvlJc w:val="left"/>
+      <w:pPr>
+        <w:ind w:left="5760" w:hanging="360"/>
+      </w:pPr>
+      <w:rPr>
+        <w:rFonts w:ascii="Courier New" w:hAnsi="Courier New" w:cs="Courier New" w:hint="default"/>
+      </w:rPr>
+    </w:lvl>
+    <w:lvl w:ilvl="8" w:tplc="10090005" w:tentative="1">
+      <w:start w:val="1"/>
+      <w:numFmt w:val="bullet"/>
+      <w:lvlText w:val=""/>
+      <w:lvlJc w:val="left"/>
+      <w:pPr>
+        <w:ind w:left="6480" w:hanging="360"/>
+      </w:pPr>
+      <w:rPr>
+        <w:rFonts w:ascii="Wingdings" w:hAnsi="Wingdings" w:hint="default"/>
+      </w:rPr>
+    </w:lvl>
+  </w:abstractNum>
+  <w:abstractNum w:abstractNumId="4" w15:restartNumberingAfterBreak="0">
     <w:nsid w:val="086A6A6B"/>
     <w:multiLevelType w:val="hybridMultilevel"/>
     <w:tmpl w:val="A494694A"/>
@@ -9658,7 +10464,7 @@
       </w:pPr>
     </w:lvl>
   </w:abstractNum>
-  <w:abstractNum w:abstractNumId="4" w15:restartNumberingAfterBreak="0">
+  <w:abstractNum w:abstractNumId="5" w15:restartNumberingAfterBreak="0">
     <w:nsid w:val="0E6266CE"/>
     <w:multiLevelType w:val="hybridMultilevel"/>
     <w:tmpl w:val="9656F06C"/>
@@ -9747,7 +10553,7 @@
       </w:pPr>
     </w:lvl>
   </w:abstractNum>
-  <w:abstractNum w:abstractNumId="5" w15:restartNumberingAfterBreak="0">
+  <w:abstractNum w:abstractNumId="6" w15:restartNumberingAfterBreak="0">
     <w:nsid w:val="1A003873"/>
     <w:multiLevelType w:val="multilevel"/>
     <w:tmpl w:val="0407001F"/>
@@ -9833,7 +10639,7 @@
       </w:pPr>
     </w:lvl>
   </w:abstractNum>
-  <w:abstractNum w:abstractNumId="6" w15:restartNumberingAfterBreak="0">
+  <w:abstractNum w:abstractNumId="7" w15:restartNumberingAfterBreak="0">
     <w:nsid w:val="1A530812"/>
     <w:multiLevelType w:val="multilevel"/>
     <w:tmpl w:val="447CA858"/>
@@ -9919,7 +10725,7 @@
       </w:pPr>
     </w:lvl>
   </w:abstractNum>
-  <w:abstractNum w:abstractNumId="7" w15:restartNumberingAfterBreak="0">
+  <w:abstractNum w:abstractNumId="8" w15:restartNumberingAfterBreak="0">
     <w:nsid w:val="1B6D57FC"/>
     <w:multiLevelType w:val="multilevel"/>
     <w:tmpl w:val="36D29DE4"/>
@@ -10005,7 +10811,7 @@
       </w:pPr>
     </w:lvl>
   </w:abstractNum>
-  <w:abstractNum w:abstractNumId="8" w15:restartNumberingAfterBreak="0">
+  <w:abstractNum w:abstractNumId="9" w15:restartNumberingAfterBreak="0">
     <w:nsid w:val="23EE25CB"/>
     <w:multiLevelType w:val="multilevel"/>
     <w:tmpl w:val="CD6091E6"/>
@@ -10100,7 +10906,7 @@
       </w:pPr>
     </w:lvl>
   </w:abstractNum>
-  <w:abstractNum w:abstractNumId="9" w15:restartNumberingAfterBreak="0">
+  <w:abstractNum w:abstractNumId="10" w15:restartNumberingAfterBreak="0">
     <w:nsid w:val="295448DF"/>
     <w:multiLevelType w:val="hybridMultilevel"/>
     <w:tmpl w:val="A5BED6E6"/>
@@ -10213,7 +11019,7 @@
       </w:rPr>
     </w:lvl>
   </w:abstractNum>
-  <w:abstractNum w:abstractNumId="10" w15:restartNumberingAfterBreak="0">
+  <w:abstractNum w:abstractNumId="11" w15:restartNumberingAfterBreak="0">
     <w:nsid w:val="2BCD07ED"/>
     <w:multiLevelType w:val="multilevel"/>
     <w:tmpl w:val="7EB8D64C"/>
@@ -10326,7 +11132,7 @@
       </w:pPr>
     </w:lvl>
   </w:abstractNum>
-  <w:abstractNum w:abstractNumId="11" w15:restartNumberingAfterBreak="0">
+  <w:abstractNum w:abstractNumId="12" w15:restartNumberingAfterBreak="0">
     <w:nsid w:val="2C381AE6"/>
     <w:multiLevelType w:val="multilevel"/>
     <w:tmpl w:val="A64E6974"/>
@@ -10412,7 +11218,7 @@
       </w:pPr>
     </w:lvl>
   </w:abstractNum>
-  <w:abstractNum w:abstractNumId="12" w15:restartNumberingAfterBreak="0">
+  <w:abstractNum w:abstractNumId="13" w15:restartNumberingAfterBreak="0">
     <w:nsid w:val="2E3C68F9"/>
     <w:multiLevelType w:val="multilevel"/>
     <w:tmpl w:val="63BA4224"/>
@@ -10498,7 +11304,7 @@
       </w:pPr>
     </w:lvl>
   </w:abstractNum>
-  <w:abstractNum w:abstractNumId="13" w15:restartNumberingAfterBreak="0">
+  <w:abstractNum w:abstractNumId="14" w15:restartNumberingAfterBreak="0">
     <w:nsid w:val="2F7D7A14"/>
     <w:multiLevelType w:val="multilevel"/>
     <w:tmpl w:val="D8EC58B4"/>
@@ -10584,7 +11390,7 @@
       </w:pPr>
     </w:lvl>
   </w:abstractNum>
-  <w:abstractNum w:abstractNumId="14" w15:restartNumberingAfterBreak="0">
+  <w:abstractNum w:abstractNumId="15" w15:restartNumberingAfterBreak="0">
     <w:nsid w:val="31C04A20"/>
     <w:multiLevelType w:val="hybridMultilevel"/>
     <w:tmpl w:val="E4366756"/>
@@ -10677,7 +11483,7 @@
       </w:pPr>
     </w:lvl>
   </w:abstractNum>
-  <w:abstractNum w:abstractNumId="15" w15:restartNumberingAfterBreak="0">
+  <w:abstractNum w:abstractNumId="16" w15:restartNumberingAfterBreak="0">
     <w:nsid w:val="35D85D69"/>
     <w:multiLevelType w:val="hybridMultilevel"/>
     <w:tmpl w:val="41887C68"/>
@@ -10763,7 +11569,7 @@
       </w:pPr>
     </w:lvl>
   </w:abstractNum>
-  <w:abstractNum w:abstractNumId="16" w15:restartNumberingAfterBreak="0">
+  <w:abstractNum w:abstractNumId="17" w15:restartNumberingAfterBreak="0">
     <w:nsid w:val="3B13133C"/>
     <w:multiLevelType w:val="hybridMultilevel"/>
     <w:tmpl w:val="31B097AC"/>
@@ -10849,7 +11655,7 @@
       </w:pPr>
     </w:lvl>
   </w:abstractNum>
-  <w:abstractNum w:abstractNumId="17" w15:restartNumberingAfterBreak="0">
+  <w:abstractNum w:abstractNumId="18" w15:restartNumberingAfterBreak="0">
     <w:nsid w:val="46D76FA2"/>
     <w:multiLevelType w:val="multilevel"/>
     <w:tmpl w:val="833E780C"/>
@@ -10935,7 +11741,7 @@
       </w:pPr>
     </w:lvl>
   </w:abstractNum>
-  <w:abstractNum w:abstractNumId="18" w15:restartNumberingAfterBreak="0">
+  <w:abstractNum w:abstractNumId="19" w15:restartNumberingAfterBreak="0">
     <w:nsid w:val="479566AE"/>
     <w:multiLevelType w:val="multilevel"/>
     <w:tmpl w:val="B9684336"/>
@@ -11048,7 +11854,7 @@
       </w:pPr>
     </w:lvl>
   </w:abstractNum>
-  <w:abstractNum w:abstractNumId="19" w15:restartNumberingAfterBreak="0">
+  <w:abstractNum w:abstractNumId="20" w15:restartNumberingAfterBreak="0">
     <w:nsid w:val="4F7A400E"/>
     <w:multiLevelType w:val="hybridMultilevel"/>
     <w:tmpl w:val="2078F716"/>
@@ -11137,7 +11943,7 @@
       </w:pPr>
     </w:lvl>
   </w:abstractNum>
-  <w:abstractNum w:abstractNumId="20" w15:restartNumberingAfterBreak="0">
+  <w:abstractNum w:abstractNumId="21" w15:restartNumberingAfterBreak="0">
     <w:nsid w:val="516F58B1"/>
     <w:multiLevelType w:val="multilevel"/>
     <w:tmpl w:val="F9F030A8"/>
@@ -11223,7 +12029,7 @@
       </w:pPr>
     </w:lvl>
   </w:abstractNum>
-  <w:abstractNum w:abstractNumId="21" w15:restartNumberingAfterBreak="0">
+  <w:abstractNum w:abstractNumId="22" w15:restartNumberingAfterBreak="0">
     <w:nsid w:val="54EB1374"/>
     <w:multiLevelType w:val="multilevel"/>
     <w:tmpl w:val="0407001F"/>
@@ -11309,7 +12115,7 @@
       </w:pPr>
     </w:lvl>
   </w:abstractNum>
-  <w:abstractNum w:abstractNumId="22" w15:restartNumberingAfterBreak="0">
+  <w:abstractNum w:abstractNumId="23" w15:restartNumberingAfterBreak="0">
     <w:nsid w:val="6E243AD8"/>
     <w:multiLevelType w:val="hybridMultilevel"/>
     <w:tmpl w:val="0E5089E6"/>
@@ -11395,7 +12201,7 @@
       </w:pPr>
     </w:lvl>
   </w:abstractNum>
-  <w:abstractNum w:abstractNumId="23" w15:restartNumberingAfterBreak="0">
+  <w:abstractNum w:abstractNumId="24" w15:restartNumberingAfterBreak="0">
     <w:nsid w:val="6F670892"/>
     <w:multiLevelType w:val="multilevel"/>
     <w:tmpl w:val="15084A92"/>
@@ -11508,7 +12314,7 @@
       </w:pPr>
     </w:lvl>
   </w:abstractNum>
-  <w:abstractNum w:abstractNumId="24" w15:restartNumberingAfterBreak="0">
+  <w:abstractNum w:abstractNumId="25" w15:restartNumberingAfterBreak="0">
     <w:nsid w:val="74616D6E"/>
     <w:multiLevelType w:val="hybridMultilevel"/>
     <w:tmpl w:val="A5820506"/>
@@ -11594,7 +12400,7 @@
       </w:pPr>
     </w:lvl>
   </w:abstractNum>
-  <w:abstractNum w:abstractNumId="25" w15:restartNumberingAfterBreak="0">
+  <w:abstractNum w:abstractNumId="26" w15:restartNumberingAfterBreak="0">
     <w:nsid w:val="7D394741"/>
     <w:multiLevelType w:val="hybridMultilevel"/>
     <w:tmpl w:val="B44C6E30"/>
@@ -11680,7 +12486,7 @@
       </w:pPr>
     </w:lvl>
   </w:abstractNum>
-  <w:abstractNum w:abstractNumId="26" w15:restartNumberingAfterBreak="0">
+  <w:abstractNum w:abstractNumId="27" w15:restartNumberingAfterBreak="0">
     <w:nsid w:val="7F0E0C38"/>
     <w:multiLevelType w:val="hybridMultilevel"/>
     <w:tmpl w:val="062E8E04"/>
@@ -11794,16 +12600,16 @@
     </w:lvl>
   </w:abstractNum>
   <w:num w:numId="1">
-    <w:abstractNumId w:val="12"/>
+    <w:abstractNumId w:val="13"/>
   </w:num>
   <w:num w:numId="2">
-    <w:abstractNumId w:val="22"/>
+    <w:abstractNumId w:val="23"/>
   </w:num>
   <w:num w:numId="3">
-    <w:abstractNumId w:val="7"/>
+    <w:abstractNumId w:val="8"/>
   </w:num>
   <w:num w:numId="4">
-    <w:abstractNumId w:val="14"/>
+    <w:abstractNumId w:val="15"/>
   </w:num>
   <w:num w:numId="5">
     <w:abstractNumId w:val="2"/>
@@ -11812,70 +12618,73 @@
     <w:abstractNumId w:val="0"/>
   </w:num>
   <w:num w:numId="7">
-    <w:abstractNumId w:val="13"/>
+    <w:abstractNumId w:val="14"/>
   </w:num>
   <w:num w:numId="8">
-    <w:abstractNumId w:val="20"/>
+    <w:abstractNumId w:val="21"/>
   </w:num>
   <w:num w:numId="9">
+    <w:abstractNumId w:val="18"/>
+  </w:num>
+  <w:num w:numId="10">
     <w:abstractNumId w:val="17"/>
   </w:num>
-  <w:num w:numId="10">
-    <w:abstractNumId w:val="16"/>
-  </w:num>
   <w:num w:numId="11">
-    <w:abstractNumId w:val="3"/>
+    <w:abstractNumId w:val="4"/>
   </w:num>
   <w:num w:numId="12">
-    <w:abstractNumId w:val="24"/>
+    <w:abstractNumId w:val="25"/>
   </w:num>
   <w:num w:numId="13">
+    <w:abstractNumId w:val="7"/>
+  </w:num>
+  <w:num w:numId="14">
+    <w:abstractNumId w:val="9"/>
+  </w:num>
+  <w:num w:numId="15">
+    <w:abstractNumId w:val="12"/>
+  </w:num>
+  <w:num w:numId="16">
+    <w:abstractNumId w:val="26"/>
+  </w:num>
+  <w:num w:numId="17">
     <w:abstractNumId w:val="6"/>
   </w:num>
-  <w:num w:numId="14">
-    <w:abstractNumId w:val="8"/>
-  </w:num>
-  <w:num w:numId="15">
-    <w:abstractNumId w:val="11"/>
-  </w:num>
-  <w:num w:numId="16">
-    <w:abstractNumId w:val="25"/>
-  </w:num>
-  <w:num w:numId="17">
-    <w:abstractNumId w:val="5"/>
-  </w:num>
   <w:num w:numId="18">
-    <w:abstractNumId w:val="21"/>
+    <w:abstractNumId w:val="22"/>
   </w:num>
   <w:num w:numId="19">
     <w:abstractNumId w:val="1"/>
   </w:num>
   <w:num w:numId="20">
-    <w:abstractNumId w:val="8"/>
+    <w:abstractNumId w:val="9"/>
   </w:num>
   <w:num w:numId="21">
+    <w:abstractNumId w:val="11"/>
+  </w:num>
+  <w:num w:numId="22">
+    <w:abstractNumId w:val="19"/>
+  </w:num>
+  <w:num w:numId="23">
+    <w:abstractNumId w:val="24"/>
+  </w:num>
+  <w:num w:numId="24">
+    <w:abstractNumId w:val="16"/>
+  </w:num>
+  <w:num w:numId="25">
+    <w:abstractNumId w:val="27"/>
+  </w:num>
+  <w:num w:numId="26">
+    <w:abstractNumId w:val="5"/>
+  </w:num>
+  <w:num w:numId="27">
     <w:abstractNumId w:val="10"/>
   </w:num>
-  <w:num w:numId="22">
-    <w:abstractNumId w:val="18"/>
+  <w:num w:numId="28">
+    <w:abstractNumId w:val="20"/>
   </w:num>
-  <w:num w:numId="23">
-    <w:abstractNumId w:val="23"/>
-  </w:num>
-  <w:num w:numId="24">
-    <w:abstractNumId w:val="15"/>
-  </w:num>
-  <w:num w:numId="25">
-    <w:abstractNumId w:val="26"/>
-  </w:num>
-  <w:num w:numId="26">
-    <w:abstractNumId w:val="4"/>
-  </w:num>
-  <w:num w:numId="27">
-    <w:abstractNumId w:val="9"/>
-  </w:num>
-  <w:num w:numId="28">
-    <w:abstractNumId w:val="19"/>
+  <w:num w:numId="29">
+    <w:abstractNumId w:val="3"/>
   </w:num>
 </w:numbering>
 </file>
@@ -13602,7 +14411,7 @@
 </file>
 
 <file path=customXml/itemProps1.xml><?xml version="1.0" encoding="utf-8"?>
-<ds:datastoreItem xmlns:ds="http://schemas.openxmlformats.org/officeDocument/2006/customXml" ds:itemID="{4928806F-3115-4CF9-9B3C-614E25FD2259}">
+<ds:datastoreItem xmlns:ds="http://schemas.openxmlformats.org/officeDocument/2006/customXml" ds:itemID="{A1750B6E-9797-4723-B66A-009780AF2135}">
   <ds:schemaRefs>
     <ds:schemaRef ds:uri="http://schemas.openxmlformats.org/officeDocument/2006/bibliography"/>
   </ds:schemaRefs>

</xml_diff>